<commit_message>
Added Introduction in the final_report.docx
</commit_message>
<xml_diff>
--- a/final_report.docx
+++ b/final_report.docx
@@ -1,6 +1,6 @@
 
 <file path=word/document.xml><?xml version="1.0" encoding="utf-8"?>
-<w:document xmlns:wpc="http://schemas.microsoft.com/office/word/2010/wordprocessingCanvas" xmlns:cx="http://schemas.microsoft.com/office/drawing/2014/chartex" xmlns:cx1="http://schemas.microsoft.com/office/drawing/2015/9/8/chartex" xmlns:cx2="http://schemas.microsoft.com/office/drawing/2015/10/21/chartex" xmlns:cx3="http://schemas.microsoft.com/office/drawing/2016/5/9/chartex" xmlns:cx4="http://schemas.microsoft.com/office/drawing/2016/5/10/chartex" xmlns:cx5="http://schemas.microsoft.com/office/drawing/2016/5/11/chartex" xmlns:cx6="http://schemas.microsoft.com/office/drawing/2016/5/12/chartex" xmlns:cx7="http://schemas.microsoft.com/office/drawing/2016/5/13/chartex" xmlns:cx8="http://schemas.microsoft.com/office/drawing/2016/5/14/chartex" xmlns:mc="http://schemas.openxmlformats.org/markup-compatibility/2006" xmlns:aink="http://schemas.microsoft.com/office/drawing/2016/ink" xmlns:am3d="http://schemas.microsoft.com/office/drawing/2017/model3d" xmlns:o="urn:schemas-microsoft-com:office:office" xmlns:r="http://schemas.openxmlformats.org/officeDocument/2006/relationships" xmlns:m="http://schemas.openxmlformats.org/officeDocument/2006/math" xmlns:v="urn:schemas-microsoft-com:vml" xmlns:wp14="http://schemas.microsoft.com/office/word/2010/wordprocessingDrawing" xmlns:wp="http://schemas.openxmlformats.org/drawingml/2006/wordprocessingDrawing" xmlns:w10="urn:schemas-microsoft-com:office:word" xmlns:w="http://schemas.openxmlformats.org/wordprocessingml/2006/main" xmlns:w14="http://schemas.microsoft.com/office/word/2010/wordml" xmlns:w15="http://schemas.microsoft.com/office/word/2012/wordml" xmlns:w16cid="http://schemas.microsoft.com/office/word/2016/wordml/cid" xmlns:w16se="http://schemas.microsoft.com/office/word/2015/wordml/symex" xmlns:wpg="http://schemas.microsoft.com/office/word/2010/wordprocessingGroup" xmlns:wpi="http://schemas.microsoft.com/office/word/2010/wordprocessingInk" xmlns:wne="http://schemas.microsoft.com/office/word/2006/wordml" xmlns:wps="http://schemas.microsoft.com/office/word/2010/wordprocessingShape" mc:Ignorable="w14 w15 w16se w16cid wp14">
+<w:document xmlns:wpc="http://schemas.microsoft.com/office/word/2010/wordprocessingCanvas" xmlns:cx="http://schemas.microsoft.com/office/drawing/2014/chartex" xmlns:cx1="http://schemas.microsoft.com/office/drawing/2015/9/8/chartex" xmlns:cx2="http://schemas.microsoft.com/office/drawing/2015/10/21/chartex" xmlns:cx3="http://schemas.microsoft.com/office/drawing/2016/5/9/chartex" xmlns:cx4="http://schemas.microsoft.com/office/drawing/2016/5/10/chartex" xmlns:cx5="http://schemas.microsoft.com/office/drawing/2016/5/11/chartex" xmlns:cx6="http://schemas.microsoft.com/office/drawing/2016/5/12/chartex" xmlns:cx7="http://schemas.microsoft.com/office/drawing/2016/5/13/chartex" xmlns:cx8="http://schemas.microsoft.com/office/drawing/2016/5/14/chartex" xmlns:mc="http://schemas.openxmlformats.org/markup-compatibility/2006" xmlns:aink="http://schemas.microsoft.com/office/drawing/2016/ink" xmlns:am3d="http://schemas.microsoft.com/office/drawing/2017/model3d" xmlns:o="urn:schemas-microsoft-com:office:office" xmlns:r="http://schemas.openxmlformats.org/officeDocument/2006/relationships" xmlns:m="http://schemas.openxmlformats.org/officeDocument/2006/math" xmlns:v="urn:schemas-microsoft-com:vml" xmlns:wp14="http://schemas.microsoft.com/office/word/2010/wordprocessingDrawing" xmlns:wp="http://schemas.openxmlformats.org/drawingml/2006/wordprocessingDrawing" xmlns:w10="urn:schemas-microsoft-com:office:word" xmlns:w="http://schemas.openxmlformats.org/wordprocessingml/2006/main" xmlns:w14="http://schemas.microsoft.com/office/word/2010/wordml" xmlns:w15="http://schemas.microsoft.com/office/word/2012/wordml" xmlns:w16cex="http://schemas.microsoft.com/office/word/2018/wordml/cex" xmlns:w16cid="http://schemas.microsoft.com/office/word/2016/wordml/cid" xmlns:w16="http://schemas.microsoft.com/office/word/2018/wordml" xmlns:w16se="http://schemas.microsoft.com/office/word/2015/wordml/symex" xmlns:wpg="http://schemas.microsoft.com/office/word/2010/wordprocessingGroup" xmlns:wpi="http://schemas.microsoft.com/office/word/2010/wordprocessingInk" xmlns:wne="http://schemas.microsoft.com/office/word/2006/wordml" xmlns:wps="http://schemas.microsoft.com/office/word/2010/wordprocessingShape" mc:Ignorable="w14 w15 w16se w16cid w16 w16cex wp14">
   <w:body>
     <w:p>
       <w:pPr>
@@ -387,8 +387,6 @@
         </w:rPr>
         <w:t>Implications</w:t>
       </w:r>
-      <w:bookmarkStart w:id="0" w:name="_GoBack"/>
-      <w:bookmarkEnd w:id="0"/>
     </w:p>
     <w:p>
       <w:pPr>
@@ -6963,6 +6961,122 @@
         </w:rPr>
         <w:t>policies.</w:t>
       </w:r>
+    </w:p>
+    <w:p>
+      <w:pPr>
+        <w:rPr>
+          <w:rFonts w:ascii="Arial" w:eastAsia="ArialMT" w:hAnsi="Arial" w:cs="Arial"/>
+          <w:color w:val="000000" w:themeColor="text1"/>
+          <w:sz w:val="20"/>
+          <w:szCs w:val="20"/>
+        </w:rPr>
+      </w:pPr>
+    </w:p>
+    <w:p>
+      <w:pPr>
+        <w:rPr>
+          <w:rFonts w:ascii="Arial" w:eastAsia="ArialMT" w:hAnsi="Arial" w:cs="Arial"/>
+          <w:color w:val="000000" w:themeColor="text1"/>
+          <w:sz w:val="20"/>
+          <w:szCs w:val="20"/>
+        </w:rPr>
+      </w:pPr>
+    </w:p>
+    <w:p>
+      <w:pPr>
+        <w:rPr>
+          <w:b/>
+          <w:bCs/>
+          <w:u w:val="single"/>
+        </w:rPr>
+      </w:pPr>
+      <w:r>
+        <w:rPr>
+          <w:b/>
+          <w:bCs/>
+          <w:u w:val="single"/>
+        </w:rPr>
+        <w:t>INTRODUCTION:</w:t>
+      </w:r>
+    </w:p>
+    <w:p/>
+    <w:p>
+      <w:pPr>
+        <w:rPr>
+          <w:b/>
+          <w:bCs/>
+        </w:rPr>
+      </w:pPr>
+      <w:r>
+        <w:t xml:space="preserve">Suicide regularly gets from profound sensations of sadness. Casualties ordinarily have the powerlessness to see answers for issues or to adapt to testing life conditions which at that point drives them to consider suicide to be the lone arrangement. As indicated by World Health Organization Suicide is a significant medical condition worldwide and is a main source of death. More than 800,000 individuals pass on consistently from Suicide which is assessed to be at a pace of one individual like clockwork. However, Suicide is preventable when ideal, powerful intercessions are actualized at public, civil and individual levels. With regards to a nation's pay level, Suicide does not simply happen in major league salary nations, however it is a worldwide marvel in all locales of the world. Truth be told, over 79% of worldwide suicides happened in low-and centre pay nations in 2016. </w:t>
+      </w:r>
+      <w:r>
+        <w:rPr>
+          <w:b/>
+          <w:bCs/>
+        </w:rPr>
+        <w:t>This research will be focused on Is there a difference in a suicide rate/100k among the age groups and supporting hypothesis as:</w:t>
+      </w:r>
+    </w:p>
+    <w:p>
+      <w:pPr>
+        <w:rPr>
+          <w:b/>
+          <w:bCs/>
+        </w:rPr>
+      </w:pPr>
+      <w:r>
+        <w:rPr>
+          <w:b/>
+          <w:bCs/>
+        </w:rPr>
+        <w:t>H1: There is a difference in the suicide rate/100k among the age-groups.</w:t>
+      </w:r>
+    </w:p>
+    <w:p>
+      <w:pPr>
+        <w:rPr>
+          <w:b/>
+          <w:bCs/>
+        </w:rPr>
+      </w:pPr>
+      <w:r>
+        <w:rPr>
+          <w:b/>
+          <w:bCs/>
+        </w:rPr>
+        <w:t>H0: There is no difference in the suicide rate/100k among the age-groups.</w:t>
+      </w:r>
+    </w:p>
+    <w:p>
+      <w:pPr>
+        <w:rPr>
+          <w:rFonts w:ascii="Arial" w:eastAsia="ArialMT" w:hAnsi="Arial" w:cs="Arial"/>
+          <w:color w:val="000000" w:themeColor="text1"/>
+          <w:sz w:val="20"/>
+          <w:szCs w:val="20"/>
+        </w:rPr>
+      </w:pPr>
+    </w:p>
+    <w:p>
+      <w:pPr>
+        <w:rPr>
+          <w:rFonts w:ascii="Arial" w:eastAsia="ArialMT" w:hAnsi="Arial" w:cs="Arial"/>
+          <w:color w:val="000000" w:themeColor="text1"/>
+          <w:sz w:val="20"/>
+          <w:szCs w:val="20"/>
+        </w:rPr>
+      </w:pPr>
+    </w:p>
+    <w:p>
+      <w:pPr>
+        <w:rPr>
+          <w:rFonts w:ascii="Arial" w:eastAsia="ArialMT" w:hAnsi="Arial" w:cs="Arial"/>
+          <w:color w:val="000000" w:themeColor="text1"/>
+          <w:sz w:val="20"/>
+          <w:szCs w:val="20"/>
+        </w:rPr>
+      </w:pPr>
     </w:p>
     <w:sectPr>
       <w:pgSz w:w="11900" w:h="16840"/>
@@ -6975,7 +7089,7 @@
 </file>
 
 <file path=word/endnotes.xml><?xml version="1.0" encoding="utf-8"?>
-<w:endnotes xmlns:wpc="http://schemas.microsoft.com/office/word/2010/wordprocessingCanvas" xmlns:cx="http://schemas.microsoft.com/office/drawing/2014/chartex" xmlns:cx1="http://schemas.microsoft.com/office/drawing/2015/9/8/chartex" xmlns:cx2="http://schemas.microsoft.com/office/drawing/2015/10/21/chartex" xmlns:cx3="http://schemas.microsoft.com/office/drawing/2016/5/9/chartex" xmlns:cx4="http://schemas.microsoft.com/office/drawing/2016/5/10/chartex" xmlns:cx5="http://schemas.microsoft.com/office/drawing/2016/5/11/chartex" xmlns:cx6="http://schemas.microsoft.com/office/drawing/2016/5/12/chartex" xmlns:cx7="http://schemas.microsoft.com/office/drawing/2016/5/13/chartex" xmlns:cx8="http://schemas.microsoft.com/office/drawing/2016/5/14/chartex" xmlns:mc="http://schemas.openxmlformats.org/markup-compatibility/2006" xmlns:aink="http://schemas.microsoft.com/office/drawing/2016/ink" xmlns:am3d="http://schemas.microsoft.com/office/drawing/2017/model3d" xmlns:o="urn:schemas-microsoft-com:office:office" xmlns:r="http://schemas.openxmlformats.org/officeDocument/2006/relationships" xmlns:m="http://schemas.openxmlformats.org/officeDocument/2006/math" xmlns:v="urn:schemas-microsoft-com:vml" xmlns:wp14="http://schemas.microsoft.com/office/word/2010/wordprocessingDrawing" xmlns:wp="http://schemas.openxmlformats.org/drawingml/2006/wordprocessingDrawing" xmlns:w10="urn:schemas-microsoft-com:office:word" xmlns:w="http://schemas.openxmlformats.org/wordprocessingml/2006/main" xmlns:w14="http://schemas.microsoft.com/office/word/2010/wordml" xmlns:w15="http://schemas.microsoft.com/office/word/2012/wordml" xmlns:w16cid="http://schemas.microsoft.com/office/word/2016/wordml/cid" xmlns:w16se="http://schemas.microsoft.com/office/word/2015/wordml/symex" xmlns:wpg="http://schemas.microsoft.com/office/word/2010/wordprocessingGroup" xmlns:wpi="http://schemas.microsoft.com/office/word/2010/wordprocessingInk" xmlns:wne="http://schemas.microsoft.com/office/word/2006/wordml" xmlns:wps="http://schemas.microsoft.com/office/word/2010/wordprocessingShape" mc:Ignorable="w14 w15 w16se w16cid wp14">
+<w:endnotes xmlns:wpc="http://schemas.microsoft.com/office/word/2010/wordprocessingCanvas" xmlns:cx="http://schemas.microsoft.com/office/drawing/2014/chartex" xmlns:cx1="http://schemas.microsoft.com/office/drawing/2015/9/8/chartex" xmlns:cx2="http://schemas.microsoft.com/office/drawing/2015/10/21/chartex" xmlns:cx3="http://schemas.microsoft.com/office/drawing/2016/5/9/chartex" xmlns:cx4="http://schemas.microsoft.com/office/drawing/2016/5/10/chartex" xmlns:cx5="http://schemas.microsoft.com/office/drawing/2016/5/11/chartex" xmlns:cx6="http://schemas.microsoft.com/office/drawing/2016/5/12/chartex" xmlns:cx7="http://schemas.microsoft.com/office/drawing/2016/5/13/chartex" xmlns:cx8="http://schemas.microsoft.com/office/drawing/2016/5/14/chartex" xmlns:mc="http://schemas.openxmlformats.org/markup-compatibility/2006" xmlns:aink="http://schemas.microsoft.com/office/drawing/2016/ink" xmlns:am3d="http://schemas.microsoft.com/office/drawing/2017/model3d" xmlns:o="urn:schemas-microsoft-com:office:office" xmlns:r="http://schemas.openxmlformats.org/officeDocument/2006/relationships" xmlns:m="http://schemas.openxmlformats.org/officeDocument/2006/math" xmlns:v="urn:schemas-microsoft-com:vml" xmlns:wp14="http://schemas.microsoft.com/office/word/2010/wordprocessingDrawing" xmlns:wp="http://schemas.openxmlformats.org/drawingml/2006/wordprocessingDrawing" xmlns:w10="urn:schemas-microsoft-com:office:word" xmlns:w="http://schemas.openxmlformats.org/wordprocessingml/2006/main" xmlns:w14="http://schemas.microsoft.com/office/word/2010/wordml" xmlns:w15="http://schemas.microsoft.com/office/word/2012/wordml" xmlns:w16cex="http://schemas.microsoft.com/office/word/2018/wordml/cex" xmlns:w16cid="http://schemas.microsoft.com/office/word/2016/wordml/cid" xmlns:w16="http://schemas.microsoft.com/office/word/2018/wordml" xmlns:w16se="http://schemas.microsoft.com/office/word/2015/wordml/symex" xmlns:wpg="http://schemas.microsoft.com/office/word/2010/wordprocessingGroup" xmlns:wpi="http://schemas.microsoft.com/office/word/2010/wordprocessingInk" xmlns:wne="http://schemas.microsoft.com/office/word/2006/wordml" xmlns:wps="http://schemas.microsoft.com/office/word/2010/wordprocessingShape" mc:Ignorable="w14 w15 w16se w16cid w16 w16cex wp14">
   <w:endnote w:type="separator" w:id="-1">
     <w:p>
       <w:r>
@@ -6994,7 +7108,7 @@
 </file>
 
 <file path=word/footnotes.xml><?xml version="1.0" encoding="utf-8"?>
-<w:footnotes xmlns:wpc="http://schemas.microsoft.com/office/word/2010/wordprocessingCanvas" xmlns:cx="http://schemas.microsoft.com/office/drawing/2014/chartex" xmlns:cx1="http://schemas.microsoft.com/office/drawing/2015/9/8/chartex" xmlns:cx2="http://schemas.microsoft.com/office/drawing/2015/10/21/chartex" xmlns:cx3="http://schemas.microsoft.com/office/drawing/2016/5/9/chartex" xmlns:cx4="http://schemas.microsoft.com/office/drawing/2016/5/10/chartex" xmlns:cx5="http://schemas.microsoft.com/office/drawing/2016/5/11/chartex" xmlns:cx6="http://schemas.microsoft.com/office/drawing/2016/5/12/chartex" xmlns:cx7="http://schemas.microsoft.com/office/drawing/2016/5/13/chartex" xmlns:cx8="http://schemas.microsoft.com/office/drawing/2016/5/14/chartex" xmlns:mc="http://schemas.openxmlformats.org/markup-compatibility/2006" xmlns:aink="http://schemas.microsoft.com/office/drawing/2016/ink" xmlns:am3d="http://schemas.microsoft.com/office/drawing/2017/model3d" xmlns:o="urn:schemas-microsoft-com:office:office" xmlns:r="http://schemas.openxmlformats.org/officeDocument/2006/relationships" xmlns:m="http://schemas.openxmlformats.org/officeDocument/2006/math" xmlns:v="urn:schemas-microsoft-com:vml" xmlns:wp14="http://schemas.microsoft.com/office/word/2010/wordprocessingDrawing" xmlns:wp="http://schemas.openxmlformats.org/drawingml/2006/wordprocessingDrawing" xmlns:w10="urn:schemas-microsoft-com:office:word" xmlns:w="http://schemas.openxmlformats.org/wordprocessingml/2006/main" xmlns:w14="http://schemas.microsoft.com/office/word/2010/wordml" xmlns:w15="http://schemas.microsoft.com/office/word/2012/wordml" xmlns:w16cid="http://schemas.microsoft.com/office/word/2016/wordml/cid" xmlns:w16se="http://schemas.microsoft.com/office/word/2015/wordml/symex" xmlns:wpg="http://schemas.microsoft.com/office/word/2010/wordprocessingGroup" xmlns:wpi="http://schemas.microsoft.com/office/word/2010/wordprocessingInk" xmlns:wne="http://schemas.microsoft.com/office/word/2006/wordml" xmlns:wps="http://schemas.microsoft.com/office/word/2010/wordprocessingShape" mc:Ignorable="w14 w15 w16se w16cid wp14">
+<w:footnotes xmlns:wpc="http://schemas.microsoft.com/office/word/2010/wordprocessingCanvas" xmlns:cx="http://schemas.microsoft.com/office/drawing/2014/chartex" xmlns:cx1="http://schemas.microsoft.com/office/drawing/2015/9/8/chartex" xmlns:cx2="http://schemas.microsoft.com/office/drawing/2015/10/21/chartex" xmlns:cx3="http://schemas.microsoft.com/office/drawing/2016/5/9/chartex" xmlns:cx4="http://schemas.microsoft.com/office/drawing/2016/5/10/chartex" xmlns:cx5="http://schemas.microsoft.com/office/drawing/2016/5/11/chartex" xmlns:cx6="http://schemas.microsoft.com/office/drawing/2016/5/12/chartex" xmlns:cx7="http://schemas.microsoft.com/office/drawing/2016/5/13/chartex" xmlns:cx8="http://schemas.microsoft.com/office/drawing/2016/5/14/chartex" xmlns:mc="http://schemas.openxmlformats.org/markup-compatibility/2006" xmlns:aink="http://schemas.microsoft.com/office/drawing/2016/ink" xmlns:am3d="http://schemas.microsoft.com/office/drawing/2017/model3d" xmlns:o="urn:schemas-microsoft-com:office:office" xmlns:r="http://schemas.openxmlformats.org/officeDocument/2006/relationships" xmlns:m="http://schemas.openxmlformats.org/officeDocument/2006/math" xmlns:v="urn:schemas-microsoft-com:vml" xmlns:wp14="http://schemas.microsoft.com/office/word/2010/wordprocessingDrawing" xmlns:wp="http://schemas.openxmlformats.org/drawingml/2006/wordprocessingDrawing" xmlns:w10="urn:schemas-microsoft-com:office:word" xmlns:w="http://schemas.openxmlformats.org/wordprocessingml/2006/main" xmlns:w14="http://schemas.microsoft.com/office/word/2010/wordml" xmlns:w15="http://schemas.microsoft.com/office/word/2012/wordml" xmlns:w16cex="http://schemas.microsoft.com/office/word/2018/wordml/cex" xmlns:w16cid="http://schemas.microsoft.com/office/word/2016/wordml/cid" xmlns:w16="http://schemas.microsoft.com/office/word/2018/wordml" xmlns:w16se="http://schemas.microsoft.com/office/word/2015/wordml/symex" xmlns:wpg="http://schemas.microsoft.com/office/word/2010/wordprocessingGroup" xmlns:wpi="http://schemas.microsoft.com/office/word/2010/wordprocessingInk" xmlns:wne="http://schemas.microsoft.com/office/word/2006/wordml" xmlns:wps="http://schemas.microsoft.com/office/word/2010/wordprocessingShape" mc:Ignorable="w14 w15 w16se w16cid w16 w16cex wp14">
   <w:footnote w:type="separator" w:id="-1">
     <w:p>
       <w:r>
@@ -7013,7 +7127,7 @@
 </file>
 
 <file path=word/numbering.xml><?xml version="1.0" encoding="utf-8"?>
-<w:numbering xmlns:wpc="http://schemas.microsoft.com/office/word/2010/wordprocessingCanvas" xmlns:cx="http://schemas.microsoft.com/office/drawing/2014/chartex" xmlns:cx1="http://schemas.microsoft.com/office/drawing/2015/9/8/chartex" xmlns:cx2="http://schemas.microsoft.com/office/drawing/2015/10/21/chartex" xmlns:cx3="http://schemas.microsoft.com/office/drawing/2016/5/9/chartex" xmlns:cx4="http://schemas.microsoft.com/office/drawing/2016/5/10/chartex" xmlns:cx5="http://schemas.microsoft.com/office/drawing/2016/5/11/chartex" xmlns:cx6="http://schemas.microsoft.com/office/drawing/2016/5/12/chartex" xmlns:cx7="http://schemas.microsoft.com/office/drawing/2016/5/13/chartex" xmlns:cx8="http://schemas.microsoft.com/office/drawing/2016/5/14/chartex" xmlns:mc="http://schemas.openxmlformats.org/markup-compatibility/2006" xmlns:aink="http://schemas.microsoft.com/office/drawing/2016/ink" xmlns:am3d="http://schemas.microsoft.com/office/drawing/2017/model3d" xmlns:o="urn:schemas-microsoft-com:office:office" xmlns:r="http://schemas.openxmlformats.org/officeDocument/2006/relationships" xmlns:m="http://schemas.openxmlformats.org/officeDocument/2006/math" xmlns:v="urn:schemas-microsoft-com:vml" xmlns:wp14="http://schemas.microsoft.com/office/word/2010/wordprocessingDrawing" xmlns:wp="http://schemas.openxmlformats.org/drawingml/2006/wordprocessingDrawing" xmlns:w10="urn:schemas-microsoft-com:office:word" xmlns:w="http://schemas.openxmlformats.org/wordprocessingml/2006/main" xmlns:w14="http://schemas.microsoft.com/office/word/2010/wordml" xmlns:w15="http://schemas.microsoft.com/office/word/2012/wordml" xmlns:w16cid="http://schemas.microsoft.com/office/word/2016/wordml/cid" xmlns:w16se="http://schemas.microsoft.com/office/word/2015/wordml/symex" xmlns:wpg="http://schemas.microsoft.com/office/word/2010/wordprocessingGroup" xmlns:wpi="http://schemas.microsoft.com/office/word/2010/wordprocessingInk" xmlns:wne="http://schemas.microsoft.com/office/word/2006/wordml" xmlns:wps="http://schemas.microsoft.com/office/word/2010/wordprocessingShape" mc:Ignorable="w14 w15 w16se w16cid wp14">
+<w:numbering xmlns:wpc="http://schemas.microsoft.com/office/word/2010/wordprocessingCanvas" xmlns:cx="http://schemas.microsoft.com/office/drawing/2014/chartex" xmlns:cx1="http://schemas.microsoft.com/office/drawing/2015/9/8/chartex" xmlns:cx2="http://schemas.microsoft.com/office/drawing/2015/10/21/chartex" xmlns:cx3="http://schemas.microsoft.com/office/drawing/2016/5/9/chartex" xmlns:cx4="http://schemas.microsoft.com/office/drawing/2016/5/10/chartex" xmlns:cx5="http://schemas.microsoft.com/office/drawing/2016/5/11/chartex" xmlns:cx6="http://schemas.microsoft.com/office/drawing/2016/5/12/chartex" xmlns:cx7="http://schemas.microsoft.com/office/drawing/2016/5/13/chartex" xmlns:cx8="http://schemas.microsoft.com/office/drawing/2016/5/14/chartex" xmlns:mc="http://schemas.openxmlformats.org/markup-compatibility/2006" xmlns:aink="http://schemas.microsoft.com/office/drawing/2016/ink" xmlns:am3d="http://schemas.microsoft.com/office/drawing/2017/model3d" xmlns:o="urn:schemas-microsoft-com:office:office" xmlns:r="http://schemas.openxmlformats.org/officeDocument/2006/relationships" xmlns:m="http://schemas.openxmlformats.org/officeDocument/2006/math" xmlns:v="urn:schemas-microsoft-com:vml" xmlns:wp14="http://schemas.microsoft.com/office/word/2010/wordprocessingDrawing" xmlns:wp="http://schemas.openxmlformats.org/drawingml/2006/wordprocessingDrawing" xmlns:w10="urn:schemas-microsoft-com:office:word" xmlns:w="http://schemas.openxmlformats.org/wordprocessingml/2006/main" xmlns:w14="http://schemas.microsoft.com/office/word/2010/wordml" xmlns:w15="http://schemas.microsoft.com/office/word/2012/wordml" xmlns:w16cex="http://schemas.microsoft.com/office/word/2018/wordml/cex" xmlns:w16cid="http://schemas.microsoft.com/office/word/2016/wordml/cid" xmlns:w16="http://schemas.microsoft.com/office/word/2018/wordml" xmlns:w16se="http://schemas.microsoft.com/office/word/2015/wordml/symex" xmlns:wpg="http://schemas.microsoft.com/office/word/2010/wordprocessingGroup" xmlns:wpi="http://schemas.microsoft.com/office/word/2010/wordprocessingInk" xmlns:wne="http://schemas.microsoft.com/office/word/2006/wordml" xmlns:wps="http://schemas.microsoft.com/office/word/2010/wordprocessingShape" mc:Ignorable="w14 w15 w16se w16cid w16 w16cex wp14">
   <w:abstractNum w:abstractNumId="0" w15:restartNumberingAfterBreak="0">
     <w:nsid w:val="097A41AE"/>
     <w:multiLevelType w:val="hybridMultilevel"/>
@@ -7939,7 +8053,7 @@
 </file>
 
 <file path=word/styles.xml><?xml version="1.0" encoding="utf-8"?>
-<w:styles xmlns:mc="http://schemas.openxmlformats.org/markup-compatibility/2006" xmlns:r="http://schemas.openxmlformats.org/officeDocument/2006/relationships" xmlns:w="http://schemas.openxmlformats.org/wordprocessingml/2006/main" xmlns:w14="http://schemas.microsoft.com/office/word/2010/wordml" xmlns:w15="http://schemas.microsoft.com/office/word/2012/wordml" xmlns:w16cid="http://schemas.microsoft.com/office/word/2016/wordml/cid" xmlns:w16se="http://schemas.microsoft.com/office/word/2015/wordml/symex" mc:Ignorable="w14 w15 w16se w16cid">
+<w:styles xmlns:mc="http://schemas.openxmlformats.org/markup-compatibility/2006" xmlns:r="http://schemas.openxmlformats.org/officeDocument/2006/relationships" xmlns:w="http://schemas.openxmlformats.org/wordprocessingml/2006/main" xmlns:w14="http://schemas.microsoft.com/office/word/2010/wordml" xmlns:w15="http://schemas.microsoft.com/office/word/2012/wordml" xmlns:w16cex="http://schemas.microsoft.com/office/word/2018/wordml/cex" xmlns:w16cid="http://schemas.microsoft.com/office/word/2016/wordml/cid" xmlns:w16="http://schemas.microsoft.com/office/word/2018/wordml" xmlns:w16se="http://schemas.microsoft.com/office/word/2015/wordml/symex" mc:Ignorable="w14 w15 w16se w16cid w16 w16cex">
   <w:docDefaults>
     <w:rPrDefault>
       <w:rPr>
@@ -7951,7 +8065,7 @@
     </w:rPrDefault>
     <w:pPrDefault/>
   </w:docDefaults>
-  <w:latentStyles w:defLockedState="0" w:defUIPriority="99" w:defSemiHidden="0" w:defUnhideWhenUsed="0" w:defQFormat="0" w:count="375">
+  <w:latentStyles w:defLockedState="0" w:defUIPriority="99" w:defSemiHidden="0" w:defUnhideWhenUsed="0" w:defQFormat="0" w:count="376">
     <w:lsdException w:name="Normal" w:uiPriority="0" w:qFormat="1"/>
     <w:lsdException w:name="heading 1" w:uiPriority="9" w:qFormat="1"/>
     <w:lsdException w:name="heading 2" w:semiHidden="1" w:uiPriority="9" w:unhideWhenUsed="1" w:qFormat="1"/>
@@ -8057,7 +8171,6 @@
     <w:lsdException w:name="HTML Sample" w:semiHidden="1" w:unhideWhenUsed="1"/>
     <w:lsdException w:name="HTML Typewriter" w:semiHidden="1" w:unhideWhenUsed="1"/>
     <w:lsdException w:name="HTML Variable" w:semiHidden="1" w:unhideWhenUsed="1"/>
-    <w:lsdException w:name="Normal Table" w:semiHidden="1" w:unhideWhenUsed="1"/>
     <w:lsdException w:name="annotation subject" w:semiHidden="1" w:unhideWhenUsed="1"/>
     <w:lsdException w:name="No List" w:semiHidden="1" w:unhideWhenUsed="1"/>
     <w:lsdException w:name="Outline List 1" w:semiHidden="1" w:unhideWhenUsed="1"/>
@@ -8104,10 +8217,8 @@
     <w:lsdException w:name="Table Subtle 2" w:semiHidden="1" w:unhideWhenUsed="1"/>
     <w:lsdException w:name="Table Web 1" w:semiHidden="1" w:unhideWhenUsed="1"/>
     <w:lsdException w:name="Table Web 2" w:semiHidden="1" w:unhideWhenUsed="1"/>
-    <w:lsdException w:name="Table Web 3" w:semiHidden="1" w:unhideWhenUsed="1"/>
     <w:lsdException w:name="Balloon Text" w:semiHidden="1" w:unhideWhenUsed="1"/>
     <w:lsdException w:name="Table Grid" w:uiPriority="39"/>
-    <w:lsdException w:name="Table Theme" w:semiHidden="1" w:unhideWhenUsed="1"/>
     <w:lsdException w:name="Placeholder Text" w:semiHidden="1"/>
     <w:lsdException w:name="No Spacing" w:uiPriority="1" w:qFormat="1"/>
     <w:lsdException w:name="Light Shading" w:uiPriority="60"/>
@@ -8327,6 +8438,7 @@
     <w:lsdException w:name="Smart Hyperlink" w:semiHidden="1" w:unhideWhenUsed="1"/>
     <w:lsdException w:name="Hashtag" w:semiHidden="1" w:unhideWhenUsed="1"/>
     <w:lsdException w:name="Unresolved Mention" w:semiHidden="1" w:unhideWhenUsed="1"/>
+    <w:lsdException w:name="Smart Link" w:semiHidden="1" w:unhideWhenUsed="1"/>
   </w:latentStyles>
   <w:style w:type="paragraph" w:default="1" w:styleId="Normal">
     <w:name w:val="Normal"/>

</xml_diff>

<commit_message>
Added few points to describe our dataset in the final report.docx
</commit_message>
<xml_diff>
--- a/final_report.docx
+++ b/final_report.docx
@@ -1,6 +1,6 @@
 
 <file path=word/document.xml><?xml version="1.0" encoding="utf-8"?>
-<w:document xmlns:wpc="http://schemas.microsoft.com/office/word/2010/wordprocessingCanvas" xmlns:cx="http://schemas.microsoft.com/office/drawing/2014/chartex" xmlns:cx1="http://schemas.microsoft.com/office/drawing/2015/9/8/chartex" xmlns:cx2="http://schemas.microsoft.com/office/drawing/2015/10/21/chartex" xmlns:cx3="http://schemas.microsoft.com/office/drawing/2016/5/9/chartex" xmlns:cx4="http://schemas.microsoft.com/office/drawing/2016/5/10/chartex" xmlns:cx5="http://schemas.microsoft.com/office/drawing/2016/5/11/chartex" xmlns:cx6="http://schemas.microsoft.com/office/drawing/2016/5/12/chartex" xmlns:cx7="http://schemas.microsoft.com/office/drawing/2016/5/13/chartex" xmlns:cx8="http://schemas.microsoft.com/office/drawing/2016/5/14/chartex" xmlns:mc="http://schemas.openxmlformats.org/markup-compatibility/2006" xmlns:aink="http://schemas.microsoft.com/office/drawing/2016/ink" xmlns:am3d="http://schemas.microsoft.com/office/drawing/2017/model3d" xmlns:o="urn:schemas-microsoft-com:office:office" xmlns:r="http://schemas.openxmlformats.org/officeDocument/2006/relationships" xmlns:m="http://schemas.openxmlformats.org/officeDocument/2006/math" xmlns:v="urn:schemas-microsoft-com:vml" xmlns:wp14="http://schemas.microsoft.com/office/word/2010/wordprocessingDrawing" xmlns:wp="http://schemas.openxmlformats.org/drawingml/2006/wordprocessingDrawing" xmlns:w10="urn:schemas-microsoft-com:office:word" xmlns:w="http://schemas.openxmlformats.org/wordprocessingml/2006/main" xmlns:w14="http://schemas.microsoft.com/office/word/2010/wordml" xmlns:w15="http://schemas.microsoft.com/office/word/2012/wordml" xmlns:w16cex="http://schemas.microsoft.com/office/word/2018/wordml/cex" xmlns:w16cid="http://schemas.microsoft.com/office/word/2016/wordml/cid" xmlns:w16="http://schemas.microsoft.com/office/word/2018/wordml" xmlns:w16se="http://schemas.microsoft.com/office/word/2015/wordml/symex" xmlns:wpg="http://schemas.microsoft.com/office/word/2010/wordprocessingGroup" xmlns:wpi="http://schemas.microsoft.com/office/word/2010/wordprocessingInk" xmlns:wne="http://schemas.microsoft.com/office/word/2006/wordml" xmlns:wps="http://schemas.microsoft.com/office/word/2010/wordprocessingShape" mc:Ignorable="w14 w15 w16se w16cid w16 w16cex wp14">
+<w:document xmlns:wpc="http://schemas.microsoft.com/office/word/2010/wordprocessingCanvas" xmlns:cx="http://schemas.microsoft.com/office/drawing/2014/chartex" xmlns:cx1="http://schemas.microsoft.com/office/drawing/2015/9/8/chartex" xmlns:cx2="http://schemas.microsoft.com/office/drawing/2015/10/21/chartex" xmlns:cx3="http://schemas.microsoft.com/office/drawing/2016/5/9/chartex" xmlns:cx4="http://schemas.microsoft.com/office/drawing/2016/5/10/chartex" xmlns:cx5="http://schemas.microsoft.com/office/drawing/2016/5/11/chartex" xmlns:cx6="http://schemas.microsoft.com/office/drawing/2016/5/12/chartex" xmlns:cx7="http://schemas.microsoft.com/office/drawing/2016/5/13/chartex" xmlns:cx8="http://schemas.microsoft.com/office/drawing/2016/5/14/chartex" xmlns:mc="http://schemas.openxmlformats.org/markup-compatibility/2006" xmlns:aink="http://schemas.microsoft.com/office/drawing/2016/ink" xmlns:am3d="http://schemas.microsoft.com/office/drawing/2017/model3d" xmlns:o="urn:schemas-microsoft-com:office:office" xmlns:r="http://schemas.openxmlformats.org/officeDocument/2006/relationships" xmlns:m="http://schemas.openxmlformats.org/officeDocument/2006/math" xmlns:v="urn:schemas-microsoft-com:vml" xmlns:wp14="http://schemas.microsoft.com/office/word/2010/wordprocessingDrawing" xmlns:wp="http://schemas.openxmlformats.org/drawingml/2006/wordprocessingDrawing" xmlns:w10="urn:schemas-microsoft-com:office:word" xmlns:w="http://schemas.openxmlformats.org/wordprocessingml/2006/main" xmlns:w14="http://schemas.microsoft.com/office/word/2010/wordml" xmlns:w15="http://schemas.microsoft.com/office/word/2012/wordml" xmlns:w16cid="http://schemas.microsoft.com/office/word/2016/wordml/cid" xmlns:w16se="http://schemas.microsoft.com/office/word/2015/wordml/symex" xmlns:wpg="http://schemas.microsoft.com/office/word/2010/wordprocessingGroup" xmlns:wpi="http://schemas.microsoft.com/office/word/2010/wordprocessingInk" xmlns:wne="http://schemas.microsoft.com/office/word/2006/wordml" xmlns:wps="http://schemas.microsoft.com/office/word/2010/wordprocessingShape" mc:Ignorable="w14 w15 w16se w16cid wp14">
   <w:body>
     <w:p>
       <w:pPr>
@@ -7051,6 +7051,91 @@
     <w:p>
       <w:pPr>
         <w:rPr>
+          <w:b/>
+          <w:bCs/>
+        </w:rPr>
+      </w:pPr>
+    </w:p>
+    <w:p>
+      <w:pPr>
+        <w:rPr>
+          <w:b/>
+          <w:bCs/>
+          <w:u w:val="single"/>
+        </w:rPr>
+      </w:pPr>
+      <w:r>
+        <w:rPr>
+          <w:b/>
+          <w:bCs/>
+          <w:u w:val="single"/>
+        </w:rPr>
+        <w:t>DATA:</w:t>
+      </w:r>
+    </w:p>
+    <w:p>
+      <w:r>
+        <w:t xml:space="preserve">The information to be utilized in this task was gathered by extracting data from an online information base (Kaggle.com). </w:t>
+      </w:r>
+    </w:p>
+    <w:p>
+      <w:pPr>
+        <w:rPr>
+          <w:b/>
+          <w:bCs/>
+        </w:rPr>
+      </w:pPr>
+      <w:r>
+        <w:t xml:space="preserve">There are sum of 27,820 cases where each case speaks to a nation and the suicide rate inside an age-group gathering of males or females for the year somewhere in the range of 1987 and 2016 alongside the nation's GDP at that point. </w:t>
+      </w:r>
+      <w:r>
+        <w:rPr>
+          <w:b/>
+          <w:bCs/>
+        </w:rPr>
+        <w:t xml:space="preserve">As referenced before, the research will be focused about finding any connection between Suicide rate/100k and age-group, in this way these are the two factors which will be the fundamental concentration in which suicide is a dependent variable and age-group is an independent variable </w:t>
+      </w:r>
+    </w:p>
+    <w:p/>
+    <w:p>
+      <w:r>
+        <w:lastRenderedPageBreak/>
+        <w:t xml:space="preserve">This research is an observational investigation since the members are seen with no sort of interference. Therefore, </w:t>
+      </w:r>
+      <w:r>
+        <w:rPr>
+          <w:b/>
+          <w:bCs/>
+        </w:rPr>
+        <w:t>the objective is to check whether is there any difference in the Suicide rate/100k among age-group.</w:t>
+      </w:r>
+      <w:r>
+        <w:t xml:space="preserve"> The number of inhabitants in interest is all people ages 5 and up who ended it all. The socioeconomics from this data comes from nations around the globe so we can sum up our decisions to the population internationally. In any case, since the Research is observational the discoveries cannot be utilized to set up causal connections, just </w:t>
+      </w:r>
+      <w:r>
+        <w:rPr>
+          <w:b/>
+          <w:bCs/>
+        </w:rPr>
+        <w:t>Comparison of proportions</w:t>
+      </w:r>
+      <w:r>
+        <w:t xml:space="preserve">. For likely inclination, we need to accept that each nation similarly revealed all Suicide occasions, in any case our decisions might be inaccurate. Suicide is viewed as a negative fascination for a nation's economy so on the off chance that numbers go unreported, at that point the outcomes will reflect error. </w:t>
+      </w:r>
+    </w:p>
+    <w:p>
+      <w:pPr>
+        <w:rPr>
+          <w:b/>
+          <w:bCs/>
+        </w:rPr>
+      </w:pPr>
+      <w:bookmarkStart w:id="0" w:name="_GoBack"/>
+      <w:bookmarkEnd w:id="0"/>
+    </w:p>
+    <w:p>
+      <w:pPr>
+        <w:rPr>
           <w:rFonts w:ascii="Arial" w:eastAsia="ArialMT" w:hAnsi="Arial" w:cs="Arial"/>
           <w:color w:val="000000" w:themeColor="text1"/>
           <w:sz w:val="20"/>
@@ -7089,7 +7174,7 @@
 </file>
 
 <file path=word/endnotes.xml><?xml version="1.0" encoding="utf-8"?>
-<w:endnotes xmlns:wpc="http://schemas.microsoft.com/office/word/2010/wordprocessingCanvas" xmlns:cx="http://schemas.microsoft.com/office/drawing/2014/chartex" xmlns:cx1="http://schemas.microsoft.com/office/drawing/2015/9/8/chartex" xmlns:cx2="http://schemas.microsoft.com/office/drawing/2015/10/21/chartex" xmlns:cx3="http://schemas.microsoft.com/office/drawing/2016/5/9/chartex" xmlns:cx4="http://schemas.microsoft.com/office/drawing/2016/5/10/chartex" xmlns:cx5="http://schemas.microsoft.com/office/drawing/2016/5/11/chartex" xmlns:cx6="http://schemas.microsoft.com/office/drawing/2016/5/12/chartex" xmlns:cx7="http://schemas.microsoft.com/office/drawing/2016/5/13/chartex" xmlns:cx8="http://schemas.microsoft.com/office/drawing/2016/5/14/chartex" xmlns:mc="http://schemas.openxmlformats.org/markup-compatibility/2006" xmlns:aink="http://schemas.microsoft.com/office/drawing/2016/ink" xmlns:am3d="http://schemas.microsoft.com/office/drawing/2017/model3d" xmlns:o="urn:schemas-microsoft-com:office:office" xmlns:r="http://schemas.openxmlformats.org/officeDocument/2006/relationships" xmlns:m="http://schemas.openxmlformats.org/officeDocument/2006/math" xmlns:v="urn:schemas-microsoft-com:vml" xmlns:wp14="http://schemas.microsoft.com/office/word/2010/wordprocessingDrawing" xmlns:wp="http://schemas.openxmlformats.org/drawingml/2006/wordprocessingDrawing" xmlns:w10="urn:schemas-microsoft-com:office:word" xmlns:w="http://schemas.openxmlformats.org/wordprocessingml/2006/main" xmlns:w14="http://schemas.microsoft.com/office/word/2010/wordml" xmlns:w15="http://schemas.microsoft.com/office/word/2012/wordml" xmlns:w16cex="http://schemas.microsoft.com/office/word/2018/wordml/cex" xmlns:w16cid="http://schemas.microsoft.com/office/word/2016/wordml/cid" xmlns:w16="http://schemas.microsoft.com/office/word/2018/wordml" xmlns:w16se="http://schemas.microsoft.com/office/word/2015/wordml/symex" xmlns:wpg="http://schemas.microsoft.com/office/word/2010/wordprocessingGroup" xmlns:wpi="http://schemas.microsoft.com/office/word/2010/wordprocessingInk" xmlns:wne="http://schemas.microsoft.com/office/word/2006/wordml" xmlns:wps="http://schemas.microsoft.com/office/word/2010/wordprocessingShape" mc:Ignorable="w14 w15 w16se w16cid w16 w16cex wp14">
+<w:endnotes xmlns:wpc="http://schemas.microsoft.com/office/word/2010/wordprocessingCanvas" xmlns:cx="http://schemas.microsoft.com/office/drawing/2014/chartex" xmlns:cx1="http://schemas.microsoft.com/office/drawing/2015/9/8/chartex" xmlns:cx2="http://schemas.microsoft.com/office/drawing/2015/10/21/chartex" xmlns:cx3="http://schemas.microsoft.com/office/drawing/2016/5/9/chartex" xmlns:cx4="http://schemas.microsoft.com/office/drawing/2016/5/10/chartex" xmlns:cx5="http://schemas.microsoft.com/office/drawing/2016/5/11/chartex" xmlns:cx6="http://schemas.microsoft.com/office/drawing/2016/5/12/chartex" xmlns:cx7="http://schemas.microsoft.com/office/drawing/2016/5/13/chartex" xmlns:cx8="http://schemas.microsoft.com/office/drawing/2016/5/14/chartex" xmlns:mc="http://schemas.openxmlformats.org/markup-compatibility/2006" xmlns:aink="http://schemas.microsoft.com/office/drawing/2016/ink" xmlns:am3d="http://schemas.microsoft.com/office/drawing/2017/model3d" xmlns:o="urn:schemas-microsoft-com:office:office" xmlns:r="http://schemas.openxmlformats.org/officeDocument/2006/relationships" xmlns:m="http://schemas.openxmlformats.org/officeDocument/2006/math" xmlns:v="urn:schemas-microsoft-com:vml" xmlns:wp14="http://schemas.microsoft.com/office/word/2010/wordprocessingDrawing" xmlns:wp="http://schemas.openxmlformats.org/drawingml/2006/wordprocessingDrawing" xmlns:w10="urn:schemas-microsoft-com:office:word" xmlns:w="http://schemas.openxmlformats.org/wordprocessingml/2006/main" xmlns:w14="http://schemas.microsoft.com/office/word/2010/wordml" xmlns:w15="http://schemas.microsoft.com/office/word/2012/wordml" xmlns:w16cid="http://schemas.microsoft.com/office/word/2016/wordml/cid" xmlns:w16se="http://schemas.microsoft.com/office/word/2015/wordml/symex" xmlns:wpg="http://schemas.microsoft.com/office/word/2010/wordprocessingGroup" xmlns:wpi="http://schemas.microsoft.com/office/word/2010/wordprocessingInk" xmlns:wne="http://schemas.microsoft.com/office/word/2006/wordml" xmlns:wps="http://schemas.microsoft.com/office/word/2010/wordprocessingShape" mc:Ignorable="w14 w15 w16se w16cid wp14">
   <w:endnote w:type="separator" w:id="-1">
     <w:p>
       <w:r>
@@ -7108,7 +7193,7 @@
 </file>
 
 <file path=word/footnotes.xml><?xml version="1.0" encoding="utf-8"?>
-<w:footnotes xmlns:wpc="http://schemas.microsoft.com/office/word/2010/wordprocessingCanvas" xmlns:cx="http://schemas.microsoft.com/office/drawing/2014/chartex" xmlns:cx1="http://schemas.microsoft.com/office/drawing/2015/9/8/chartex" xmlns:cx2="http://schemas.microsoft.com/office/drawing/2015/10/21/chartex" xmlns:cx3="http://schemas.microsoft.com/office/drawing/2016/5/9/chartex" xmlns:cx4="http://schemas.microsoft.com/office/drawing/2016/5/10/chartex" xmlns:cx5="http://schemas.microsoft.com/office/drawing/2016/5/11/chartex" xmlns:cx6="http://schemas.microsoft.com/office/drawing/2016/5/12/chartex" xmlns:cx7="http://schemas.microsoft.com/office/drawing/2016/5/13/chartex" xmlns:cx8="http://schemas.microsoft.com/office/drawing/2016/5/14/chartex" xmlns:mc="http://schemas.openxmlformats.org/markup-compatibility/2006" xmlns:aink="http://schemas.microsoft.com/office/drawing/2016/ink" xmlns:am3d="http://schemas.microsoft.com/office/drawing/2017/model3d" xmlns:o="urn:schemas-microsoft-com:office:office" xmlns:r="http://schemas.openxmlformats.org/officeDocument/2006/relationships" xmlns:m="http://schemas.openxmlformats.org/officeDocument/2006/math" xmlns:v="urn:schemas-microsoft-com:vml" xmlns:wp14="http://schemas.microsoft.com/office/word/2010/wordprocessingDrawing" xmlns:wp="http://schemas.openxmlformats.org/drawingml/2006/wordprocessingDrawing" xmlns:w10="urn:schemas-microsoft-com:office:word" xmlns:w="http://schemas.openxmlformats.org/wordprocessingml/2006/main" xmlns:w14="http://schemas.microsoft.com/office/word/2010/wordml" xmlns:w15="http://schemas.microsoft.com/office/word/2012/wordml" xmlns:w16cex="http://schemas.microsoft.com/office/word/2018/wordml/cex" xmlns:w16cid="http://schemas.microsoft.com/office/word/2016/wordml/cid" xmlns:w16="http://schemas.microsoft.com/office/word/2018/wordml" xmlns:w16se="http://schemas.microsoft.com/office/word/2015/wordml/symex" xmlns:wpg="http://schemas.microsoft.com/office/word/2010/wordprocessingGroup" xmlns:wpi="http://schemas.microsoft.com/office/word/2010/wordprocessingInk" xmlns:wne="http://schemas.microsoft.com/office/word/2006/wordml" xmlns:wps="http://schemas.microsoft.com/office/word/2010/wordprocessingShape" mc:Ignorable="w14 w15 w16se w16cid w16 w16cex wp14">
+<w:footnotes xmlns:wpc="http://schemas.microsoft.com/office/word/2010/wordprocessingCanvas" xmlns:cx="http://schemas.microsoft.com/office/drawing/2014/chartex" xmlns:cx1="http://schemas.microsoft.com/office/drawing/2015/9/8/chartex" xmlns:cx2="http://schemas.microsoft.com/office/drawing/2015/10/21/chartex" xmlns:cx3="http://schemas.microsoft.com/office/drawing/2016/5/9/chartex" xmlns:cx4="http://schemas.microsoft.com/office/drawing/2016/5/10/chartex" xmlns:cx5="http://schemas.microsoft.com/office/drawing/2016/5/11/chartex" xmlns:cx6="http://schemas.microsoft.com/office/drawing/2016/5/12/chartex" xmlns:cx7="http://schemas.microsoft.com/office/drawing/2016/5/13/chartex" xmlns:cx8="http://schemas.microsoft.com/office/drawing/2016/5/14/chartex" xmlns:mc="http://schemas.openxmlformats.org/markup-compatibility/2006" xmlns:aink="http://schemas.microsoft.com/office/drawing/2016/ink" xmlns:am3d="http://schemas.microsoft.com/office/drawing/2017/model3d" xmlns:o="urn:schemas-microsoft-com:office:office" xmlns:r="http://schemas.openxmlformats.org/officeDocument/2006/relationships" xmlns:m="http://schemas.openxmlformats.org/officeDocument/2006/math" xmlns:v="urn:schemas-microsoft-com:vml" xmlns:wp14="http://schemas.microsoft.com/office/word/2010/wordprocessingDrawing" xmlns:wp="http://schemas.openxmlformats.org/drawingml/2006/wordprocessingDrawing" xmlns:w10="urn:schemas-microsoft-com:office:word" xmlns:w="http://schemas.openxmlformats.org/wordprocessingml/2006/main" xmlns:w14="http://schemas.microsoft.com/office/word/2010/wordml" xmlns:w15="http://schemas.microsoft.com/office/word/2012/wordml" xmlns:w16cid="http://schemas.microsoft.com/office/word/2016/wordml/cid" xmlns:w16se="http://schemas.microsoft.com/office/word/2015/wordml/symex" xmlns:wpg="http://schemas.microsoft.com/office/word/2010/wordprocessingGroup" xmlns:wpi="http://schemas.microsoft.com/office/word/2010/wordprocessingInk" xmlns:wne="http://schemas.microsoft.com/office/word/2006/wordml" xmlns:wps="http://schemas.microsoft.com/office/word/2010/wordprocessingShape" mc:Ignorable="w14 w15 w16se w16cid wp14">
   <w:footnote w:type="separator" w:id="-1">
     <w:p>
       <w:r>
@@ -7127,7 +7212,7 @@
 </file>
 
 <file path=word/numbering.xml><?xml version="1.0" encoding="utf-8"?>
-<w:numbering xmlns:wpc="http://schemas.microsoft.com/office/word/2010/wordprocessingCanvas" xmlns:cx="http://schemas.microsoft.com/office/drawing/2014/chartex" xmlns:cx1="http://schemas.microsoft.com/office/drawing/2015/9/8/chartex" xmlns:cx2="http://schemas.microsoft.com/office/drawing/2015/10/21/chartex" xmlns:cx3="http://schemas.microsoft.com/office/drawing/2016/5/9/chartex" xmlns:cx4="http://schemas.microsoft.com/office/drawing/2016/5/10/chartex" xmlns:cx5="http://schemas.microsoft.com/office/drawing/2016/5/11/chartex" xmlns:cx6="http://schemas.microsoft.com/office/drawing/2016/5/12/chartex" xmlns:cx7="http://schemas.microsoft.com/office/drawing/2016/5/13/chartex" xmlns:cx8="http://schemas.microsoft.com/office/drawing/2016/5/14/chartex" xmlns:mc="http://schemas.openxmlformats.org/markup-compatibility/2006" xmlns:aink="http://schemas.microsoft.com/office/drawing/2016/ink" xmlns:am3d="http://schemas.microsoft.com/office/drawing/2017/model3d" xmlns:o="urn:schemas-microsoft-com:office:office" xmlns:r="http://schemas.openxmlformats.org/officeDocument/2006/relationships" xmlns:m="http://schemas.openxmlformats.org/officeDocument/2006/math" xmlns:v="urn:schemas-microsoft-com:vml" xmlns:wp14="http://schemas.microsoft.com/office/word/2010/wordprocessingDrawing" xmlns:wp="http://schemas.openxmlformats.org/drawingml/2006/wordprocessingDrawing" xmlns:w10="urn:schemas-microsoft-com:office:word" xmlns:w="http://schemas.openxmlformats.org/wordprocessingml/2006/main" xmlns:w14="http://schemas.microsoft.com/office/word/2010/wordml" xmlns:w15="http://schemas.microsoft.com/office/word/2012/wordml" xmlns:w16cex="http://schemas.microsoft.com/office/word/2018/wordml/cex" xmlns:w16cid="http://schemas.microsoft.com/office/word/2016/wordml/cid" xmlns:w16="http://schemas.microsoft.com/office/word/2018/wordml" xmlns:w16se="http://schemas.microsoft.com/office/word/2015/wordml/symex" xmlns:wpg="http://schemas.microsoft.com/office/word/2010/wordprocessingGroup" xmlns:wpi="http://schemas.microsoft.com/office/word/2010/wordprocessingInk" xmlns:wne="http://schemas.microsoft.com/office/word/2006/wordml" xmlns:wps="http://schemas.microsoft.com/office/word/2010/wordprocessingShape" mc:Ignorable="w14 w15 w16se w16cid w16 w16cex wp14">
+<w:numbering xmlns:wpc="http://schemas.microsoft.com/office/word/2010/wordprocessingCanvas" xmlns:cx="http://schemas.microsoft.com/office/drawing/2014/chartex" xmlns:cx1="http://schemas.microsoft.com/office/drawing/2015/9/8/chartex" xmlns:cx2="http://schemas.microsoft.com/office/drawing/2015/10/21/chartex" xmlns:cx3="http://schemas.microsoft.com/office/drawing/2016/5/9/chartex" xmlns:cx4="http://schemas.microsoft.com/office/drawing/2016/5/10/chartex" xmlns:cx5="http://schemas.microsoft.com/office/drawing/2016/5/11/chartex" xmlns:cx6="http://schemas.microsoft.com/office/drawing/2016/5/12/chartex" xmlns:cx7="http://schemas.microsoft.com/office/drawing/2016/5/13/chartex" xmlns:cx8="http://schemas.microsoft.com/office/drawing/2016/5/14/chartex" xmlns:mc="http://schemas.openxmlformats.org/markup-compatibility/2006" xmlns:aink="http://schemas.microsoft.com/office/drawing/2016/ink" xmlns:am3d="http://schemas.microsoft.com/office/drawing/2017/model3d" xmlns:o="urn:schemas-microsoft-com:office:office" xmlns:r="http://schemas.openxmlformats.org/officeDocument/2006/relationships" xmlns:m="http://schemas.openxmlformats.org/officeDocument/2006/math" xmlns:v="urn:schemas-microsoft-com:vml" xmlns:wp14="http://schemas.microsoft.com/office/word/2010/wordprocessingDrawing" xmlns:wp="http://schemas.openxmlformats.org/drawingml/2006/wordprocessingDrawing" xmlns:w10="urn:schemas-microsoft-com:office:word" xmlns:w="http://schemas.openxmlformats.org/wordprocessingml/2006/main" xmlns:w14="http://schemas.microsoft.com/office/word/2010/wordml" xmlns:w15="http://schemas.microsoft.com/office/word/2012/wordml" xmlns:w16cid="http://schemas.microsoft.com/office/word/2016/wordml/cid" xmlns:w16se="http://schemas.microsoft.com/office/word/2015/wordml/symex" xmlns:wpg="http://schemas.microsoft.com/office/word/2010/wordprocessingGroup" xmlns:wpi="http://schemas.microsoft.com/office/word/2010/wordprocessingInk" xmlns:wne="http://schemas.microsoft.com/office/word/2006/wordml" xmlns:wps="http://schemas.microsoft.com/office/word/2010/wordprocessingShape" mc:Ignorable="w14 w15 w16se w16cid wp14">
   <w:abstractNum w:abstractNumId="0" w15:restartNumberingAfterBreak="0">
     <w:nsid w:val="097A41AE"/>
     <w:multiLevelType w:val="hybridMultilevel"/>
@@ -8053,7 +8138,7 @@
 </file>
 
 <file path=word/styles.xml><?xml version="1.0" encoding="utf-8"?>
-<w:styles xmlns:mc="http://schemas.openxmlformats.org/markup-compatibility/2006" xmlns:r="http://schemas.openxmlformats.org/officeDocument/2006/relationships" xmlns:w="http://schemas.openxmlformats.org/wordprocessingml/2006/main" xmlns:w14="http://schemas.microsoft.com/office/word/2010/wordml" xmlns:w15="http://schemas.microsoft.com/office/word/2012/wordml" xmlns:w16cex="http://schemas.microsoft.com/office/word/2018/wordml/cex" xmlns:w16cid="http://schemas.microsoft.com/office/word/2016/wordml/cid" xmlns:w16="http://schemas.microsoft.com/office/word/2018/wordml" xmlns:w16se="http://schemas.microsoft.com/office/word/2015/wordml/symex" mc:Ignorable="w14 w15 w16se w16cid w16 w16cex">
+<w:styles xmlns:mc="http://schemas.openxmlformats.org/markup-compatibility/2006" xmlns:r="http://schemas.openxmlformats.org/officeDocument/2006/relationships" xmlns:w="http://schemas.openxmlformats.org/wordprocessingml/2006/main" xmlns:w14="http://schemas.microsoft.com/office/word/2010/wordml" xmlns:w15="http://schemas.microsoft.com/office/word/2012/wordml" xmlns:w16cid="http://schemas.microsoft.com/office/word/2016/wordml/cid" xmlns:w16se="http://schemas.microsoft.com/office/word/2015/wordml/symex" mc:Ignorable="w14 w15 w16se w16cid">
   <w:docDefaults>
     <w:rPrDefault>
       <w:rPr>
@@ -8171,6 +8256,7 @@
     <w:lsdException w:name="HTML Sample" w:semiHidden="1" w:unhideWhenUsed="1"/>
     <w:lsdException w:name="HTML Typewriter" w:semiHidden="1" w:unhideWhenUsed="1"/>
     <w:lsdException w:name="HTML Variable" w:semiHidden="1" w:unhideWhenUsed="1"/>
+    <w:lsdException w:name="Normal Table" w:semiHidden="1" w:unhideWhenUsed="1"/>
     <w:lsdException w:name="annotation subject" w:semiHidden="1" w:unhideWhenUsed="1"/>
     <w:lsdException w:name="No List" w:semiHidden="1" w:unhideWhenUsed="1"/>
     <w:lsdException w:name="Outline List 1" w:semiHidden="1" w:unhideWhenUsed="1"/>
@@ -8217,8 +8303,10 @@
     <w:lsdException w:name="Table Subtle 2" w:semiHidden="1" w:unhideWhenUsed="1"/>
     <w:lsdException w:name="Table Web 1" w:semiHidden="1" w:unhideWhenUsed="1"/>
     <w:lsdException w:name="Table Web 2" w:semiHidden="1" w:unhideWhenUsed="1"/>
+    <w:lsdException w:name="Table Web 3" w:semiHidden="1" w:unhideWhenUsed="1"/>
     <w:lsdException w:name="Balloon Text" w:semiHidden="1" w:unhideWhenUsed="1"/>
     <w:lsdException w:name="Table Grid" w:uiPriority="39"/>
+    <w:lsdException w:name="Table Theme" w:semiHidden="1" w:unhideWhenUsed="1"/>
     <w:lsdException w:name="Placeholder Text" w:semiHidden="1"/>
     <w:lsdException w:name="No Spacing" w:uiPriority="1" w:qFormat="1"/>
     <w:lsdException w:name="Light Shading" w:uiPriority="60"/>
@@ -8944,7 +9032,7 @@
 </file>
 
 <file path=customXml/itemProps1.xml><?xml version="1.0" encoding="utf-8"?>
-<ds:datastoreItem xmlns:ds="http://schemas.openxmlformats.org/officeDocument/2006/customXml" ds:itemID="{8E0D1BA0-8B36-F043-9B19-E1F070264173}">
+<ds:datastoreItem xmlns:ds="http://schemas.openxmlformats.org/officeDocument/2006/customXml" ds:itemID="{0A5BB4D1-0042-4C5E-BA55-EA227014019B}">
   <ds:schemaRefs>
     <ds:schemaRef ds:uri="http://schemas.openxmlformats.org/officeDocument/2006/bibliography"/>
   </ds:schemaRefs>

</xml_diff>

<commit_message>
Attached template to document research with team name and members. Also added Context and few data points
</commit_message>
<xml_diff>
--- a/final_report.docx
+++ b/final_report.docx
@@ -347,55 +347,64 @@
           <w:szCs w:val="20"/>
         </w:rPr>
       </w:pPr>
+    </w:p>
+    <w:p>
+      <w:pPr>
+        <w:rPr>
+          <w:rFonts w:ascii="Arial" w:hAnsi="Arial" w:cs="Arial"/>
+          <w:sz w:val="20"/>
+          <w:szCs w:val="20"/>
+        </w:rPr>
+      </w:pPr>
+    </w:p>
+    <w:p>
+      <w:pPr>
+        <w:rPr>
+          <w:rFonts w:ascii="Arial" w:hAnsi="Arial" w:cs="Arial"/>
+          <w:sz w:val="20"/>
+          <w:szCs w:val="20"/>
+        </w:rPr>
+      </w:pPr>
+    </w:p>
+    <w:p>
+      <w:pPr>
+        <w:rPr>
+          <w:rFonts w:ascii="Arial" w:hAnsi="Arial" w:cs="Arial"/>
+          <w:b/>
+          <w:sz w:val="20"/>
+          <w:szCs w:val="20"/>
+        </w:rPr>
+      </w:pPr>
+      <w:r>
+        <w:rPr>
+          <w:rFonts w:ascii="Arial" w:hAnsi="Arial" w:cs="Arial"/>
+          <w:b/>
+          <w:sz w:val="20"/>
+          <w:szCs w:val="20"/>
+        </w:rPr>
+        <w:t>Abstract</w:t>
+      </w:r>
+    </w:p>
+    <w:p>
+      <w:r>
+        <w:rPr>
+          <w:rFonts w:ascii="Arial" w:eastAsia="ArialMT" w:hAnsi="Arial" w:cs="Arial"/>
+          <w:color w:val="000000" w:themeColor="text1"/>
+          <w:sz w:val="20"/>
+          <w:szCs w:val="20"/>
+        </w:rPr>
+        <w:t>Stories about</w:t>
+      </w:r>
       <w:bookmarkStart w:id="0" w:name="_GoBack"/>
       <w:bookmarkEnd w:id="0"/>
-    </w:p>
-    <w:p>
-      <w:pPr>
-        <w:rPr>
-          <w:rFonts w:ascii="Arial" w:hAnsi="Arial" w:cs="Arial"/>
-          <w:sz w:val="20"/>
-          <w:szCs w:val="20"/>
-        </w:rPr>
-      </w:pPr>
-    </w:p>
-    <w:p>
-      <w:pPr>
-        <w:rPr>
-          <w:rFonts w:ascii="Arial" w:hAnsi="Arial" w:cs="Arial"/>
-          <w:sz w:val="20"/>
-          <w:szCs w:val="20"/>
-        </w:rPr>
-      </w:pPr>
-    </w:p>
-    <w:p>
-      <w:pPr>
-        <w:rPr>
-          <w:rFonts w:ascii="Arial" w:hAnsi="Arial" w:cs="Arial"/>
-          <w:b/>
-          <w:sz w:val="20"/>
-          <w:szCs w:val="20"/>
-        </w:rPr>
-      </w:pPr>
-      <w:r>
-        <w:rPr>
-          <w:rFonts w:ascii="Arial" w:hAnsi="Arial" w:cs="Arial"/>
-          <w:b/>
-          <w:sz w:val="20"/>
-          <w:szCs w:val="20"/>
-        </w:rPr>
-        <w:t>Abstract</w:t>
-      </w:r>
-    </w:p>
-    <w:p>
-      <w:r>
-        <w:rPr>
-          <w:rFonts w:ascii="Arial" w:eastAsia="ArialMT" w:hAnsi="Arial" w:cs="Arial"/>
-          <w:color w:val="000000" w:themeColor="text1"/>
-          <w:sz w:val="20"/>
-          <w:szCs w:val="20"/>
-        </w:rPr>
-        <w:t xml:space="preserve">STORIES ABOUT suicide that appear in the news tend to focus on celebrities who have taken their own lives and on clusters of deaths among students. They miss the bigger picture: that, at a global level, suicide has declined by </w:t>
+      <w:r>
+        <w:rPr>
+          <w:rFonts w:ascii="Arial" w:eastAsia="ArialMT" w:hAnsi="Arial" w:cs="Arial"/>
+          <w:color w:val="000000" w:themeColor="text1"/>
+          <w:sz w:val="20"/>
+          <w:szCs w:val="20"/>
+        </w:rPr>
+        <w:t xml:space="preserve"> suicide that appear in the news tend to focus on celebrities who have taken their own lives and on clusters of deaths among students. They miss the bigger picture: that, at a global level, suicide has declined by </w:t>
       </w:r>
       <w:r>
         <w:rPr>
@@ -14278,7 +14287,7 @@
 </file>
 
 <file path=customXml/itemProps1.xml><?xml version="1.0" encoding="utf-8"?>
-<ds:datastoreItem xmlns:ds="http://schemas.openxmlformats.org/officeDocument/2006/customXml" ds:itemID="{3E153527-0A37-244E-8019-FCC6C975F2DE}">
+<ds:datastoreItem xmlns:ds="http://schemas.openxmlformats.org/officeDocument/2006/customXml" ds:itemID="{D0541308-FA46-C747-9477-1B6DB5DA1B8F}">
   <ds:schemaRefs>
     <ds:schemaRef ds:uri="http://schemas.openxmlformats.org/officeDocument/2006/bibliography"/>
   </ds:schemaRefs>

</xml_diff>

<commit_message>
Added few datapoints, references and prologue
</commit_message>
<xml_diff>
--- a/final_report.docx
+++ b/final_report.docx
@@ -361,12 +361,168 @@
       <w:pPr>
         <w:rPr>
           <w:rFonts w:ascii="Arial" w:hAnsi="Arial" w:cs="Arial"/>
-          <w:sz w:val="20"/>
-          <w:szCs w:val="20"/>
-        </w:rPr>
-      </w:pPr>
+          <w:b/>
+          <w:sz w:val="20"/>
+          <w:szCs w:val="20"/>
+        </w:rPr>
+      </w:pPr>
+      <w:r>
+        <w:rPr>
+          <w:rFonts w:ascii="Arial" w:hAnsi="Arial" w:cs="Arial"/>
+          <w:b/>
+          <w:sz w:val="20"/>
+          <w:szCs w:val="20"/>
+        </w:rPr>
+        <w:t>Abstract</w:t>
+      </w:r>
     </w:p>
     <w:p>
+      <w:r>
+        <w:rPr>
+          <w:rFonts w:ascii="Arial" w:eastAsia="ArialMT" w:hAnsi="Arial" w:cs="Arial"/>
+          <w:color w:val="000000" w:themeColor="text1"/>
+          <w:sz w:val="20"/>
+          <w:szCs w:val="20"/>
+        </w:rPr>
+        <w:t>Stories about</w:t>
+      </w:r>
+      <w:r>
+        <w:rPr>
+          <w:rFonts w:ascii="Arial" w:eastAsia="ArialMT" w:hAnsi="Arial" w:cs="Arial"/>
+          <w:color w:val="000000" w:themeColor="text1"/>
+          <w:sz w:val="20"/>
+          <w:szCs w:val="20"/>
+        </w:rPr>
+        <w:t xml:space="preserve"> suicide that appear in the news tend to focus on celebrities who have taken their own lives and on clusters of deaths among students. They miss the bigger picture: that, at a global level, suicide has declined by </w:t>
+      </w:r>
+      <w:r>
+        <w:rPr>
+          <w:rFonts w:ascii="Arial" w:eastAsia="ArialMT" w:hAnsi="Arial" w:cs="Arial"/>
+          <w:color w:val="000000" w:themeColor="text1"/>
+          <w:sz w:val="20"/>
+          <w:szCs w:val="20"/>
+        </w:rPr>
+        <w:t>just 8</w:t>
+      </w:r>
+      <w:r>
+        <w:rPr>
+          <w:rFonts w:ascii="Arial" w:eastAsia="ArialMT" w:hAnsi="Arial" w:cs="Arial"/>
+          <w:color w:val="000000" w:themeColor="text1"/>
+          <w:sz w:val="20"/>
+          <w:szCs w:val="20"/>
+        </w:rPr>
+        <w:t xml:space="preserve">% since </w:t>
+      </w:r>
+      <w:r>
+        <w:rPr>
+          <w:rFonts w:ascii="Arial" w:eastAsia="ArialMT" w:hAnsi="Arial" w:cs="Arial"/>
+          <w:color w:val="000000" w:themeColor="text1"/>
+          <w:sz w:val="20"/>
+          <w:szCs w:val="20"/>
+        </w:rPr>
+        <w:t>its peak in 2009</w:t>
+      </w:r>
+      <w:r>
+        <w:rPr>
+          <w:rFonts w:ascii="Arial" w:eastAsia="ArialMT" w:hAnsi="Arial" w:cs="Arial"/>
+          <w:color w:val="000000" w:themeColor="text1"/>
+          <w:sz w:val="20"/>
+          <w:szCs w:val="20"/>
+        </w:rPr>
+        <w:t xml:space="preserve"> (</w:t>
+      </w:r>
+      <w:r>
+        <w:rPr>
+          <w:rFonts w:ascii="Arial" w:eastAsia="ArialMT" w:hAnsi="Arial" w:cs="Arial"/>
+          <w:color w:val="000000" w:themeColor="text1"/>
+          <w:sz w:val="20"/>
+          <w:szCs w:val="20"/>
+        </w:rPr>
+        <w:t>139211</w:t>
+      </w:r>
+      <w:r>
+        <w:rPr>
+          <w:rFonts w:ascii="Arial" w:eastAsia="ArialMT" w:hAnsi="Arial" w:cs="Arial"/>
+          <w:color w:val="000000" w:themeColor="text1"/>
+          <w:sz w:val="20"/>
+          <w:szCs w:val="20"/>
+        </w:rPr>
+        <w:t xml:space="preserve"> suicides in absolute terms) </w:t>
+      </w:r>
+      <w:r>
+        <w:rPr>
+          <w:rFonts w:ascii="Arial" w:eastAsia="ArialMT" w:hAnsi="Arial" w:cs="Arial"/>
+          <w:color w:val="000000" w:themeColor="text1"/>
+          <w:sz w:val="20"/>
+          <w:szCs w:val="20"/>
+        </w:rPr>
+        <w:t xml:space="preserve">almost returning to its previous low </w:t>
+      </w:r>
+      <w:r>
+        <w:rPr>
+          <w:rFonts w:ascii="Arial" w:eastAsia="ArialMT" w:hAnsi="Arial" w:cs="Arial"/>
+          <w:color w:val="000000" w:themeColor="text1"/>
+          <w:sz w:val="20"/>
+          <w:szCs w:val="20"/>
+        </w:rPr>
+        <w:t>127156</w:t>
+      </w:r>
+      <w:r>
+        <w:rPr>
+          <w:rFonts w:ascii="Arial" w:eastAsia="ArialMT" w:hAnsi="Arial" w:cs="Arial"/>
+          <w:color w:val="000000" w:themeColor="text1"/>
+          <w:sz w:val="20"/>
+          <w:szCs w:val="20"/>
+        </w:rPr>
+        <w:t xml:space="preserve"> s</w:t>
+      </w:r>
+      <w:r>
+        <w:rPr>
+          <w:rFonts w:ascii="Arial" w:eastAsia="ArialMT" w:hAnsi="Arial" w:cs="Arial"/>
+          <w:color w:val="000000" w:themeColor="text1"/>
+          <w:sz w:val="20"/>
+          <w:szCs w:val="20"/>
+        </w:rPr>
+        <w:t xml:space="preserve">uicides of in 2006, </w:t>
+      </w:r>
+      <w:r>
+        <w:rPr>
+          <w:rFonts w:ascii="Arial" w:eastAsia="ArialMT" w:hAnsi="Arial" w:cs="Arial"/>
+          <w:color w:val="000000" w:themeColor="text1"/>
+          <w:sz w:val="20"/>
+          <w:szCs w:val="20"/>
+        </w:rPr>
+        <w:t>for our dataset</w:t>
+      </w:r>
+      <w:r>
+        <w:rPr>
+          <w:rFonts w:ascii="Arial" w:eastAsia="ArialMT" w:hAnsi="Arial" w:cs="Arial"/>
+          <w:color w:val="000000" w:themeColor="text1"/>
+          <w:sz w:val="20"/>
+          <w:szCs w:val="20"/>
+        </w:rPr>
+        <w:t>.</w:t>
+      </w:r>
+      <w:r>
+        <w:rPr>
+          <w:rFonts w:ascii="Arial" w:eastAsia="ArialMT" w:hAnsi="Arial" w:cs="Arial"/>
+          <w:color w:val="000000" w:themeColor="text1"/>
+          <w:sz w:val="20"/>
+          <w:szCs w:val="20"/>
+        </w:rPr>
+        <w:t> </w:t>
+      </w:r>
+    </w:p>
+    <w:p>
+      <w:pPr>
+        <w:rPr>
+          <w:rFonts w:ascii="Arial" w:hAnsi="Arial" w:cs="Arial"/>
+          <w:sz w:val="20"/>
+          <w:szCs w:val="20"/>
+        </w:rPr>
+      </w:pPr>
+    </w:p>
+    <w:p>
       <w:pPr>
         <w:rPr>
           <w:rFonts w:ascii="Arial" w:hAnsi="Arial" w:cs="Arial"/>
@@ -382,111 +538,178 @@
           <w:sz w:val="20"/>
           <w:szCs w:val="20"/>
         </w:rPr>
-        <w:t>Abstract</w:t>
+        <w:t>Objective</w:t>
       </w:r>
     </w:p>
     <w:p>
-      <w:r>
-        <w:rPr>
-          <w:rFonts w:ascii="Arial" w:eastAsia="ArialMT" w:hAnsi="Arial" w:cs="Arial"/>
-          <w:color w:val="000000" w:themeColor="text1"/>
-          <w:sz w:val="20"/>
-          <w:szCs w:val="20"/>
-        </w:rPr>
-        <w:t>Stories about</w:t>
+      <w:pPr>
+        <w:rPr>
+          <w:rFonts w:ascii="Arial" w:hAnsi="Arial" w:cs="Arial"/>
+          <w:sz w:val="20"/>
+          <w:szCs w:val="20"/>
+        </w:rPr>
+      </w:pPr>
+      <w:r>
+        <w:rPr>
+          <w:rFonts w:ascii="Arial" w:hAnsi="Arial" w:cs="Arial"/>
+          <w:sz w:val="20"/>
+          <w:szCs w:val="20"/>
+        </w:rPr>
+        <w:t xml:space="preserve">This study </w:t>
+      </w:r>
+      <w:r>
+        <w:rPr>
+          <w:rFonts w:ascii="Arial" w:hAnsi="Arial" w:cs="Arial"/>
+          <w:sz w:val="20"/>
+          <w:szCs w:val="20"/>
+        </w:rPr>
+        <w:t xml:space="preserve">aims to assess </w:t>
+      </w:r>
+      <w:r>
+        <w:rPr>
+          <w:rFonts w:ascii="Arial" w:eastAsia="ArialMT" w:hAnsi="Arial" w:cs="Arial"/>
+          <w:color w:val="000000" w:themeColor="text1"/>
+          <w:sz w:val="20"/>
+          <w:szCs w:val="20"/>
+        </w:rPr>
+        <w:t>if there is a difference in the suicides per 100,000 amongst age groups.</w:t>
+      </w:r>
+    </w:p>
+    <w:p>
+      <w:pPr>
+        <w:rPr>
+          <w:rFonts w:ascii="Arial" w:hAnsi="Arial" w:cs="Arial"/>
+          <w:b/>
+          <w:sz w:val="20"/>
+          <w:szCs w:val="20"/>
+        </w:rPr>
+      </w:pPr>
+    </w:p>
+    <w:p>
+      <w:pPr>
+        <w:rPr>
+          <w:rFonts w:ascii="Arial" w:hAnsi="Arial" w:cs="Arial"/>
+          <w:b/>
+          <w:sz w:val="20"/>
+          <w:szCs w:val="20"/>
+        </w:rPr>
+      </w:pPr>
+      <w:r>
+        <w:rPr>
+          <w:rFonts w:ascii="Arial" w:hAnsi="Arial" w:cs="Arial"/>
+          <w:b/>
+          <w:sz w:val="20"/>
+          <w:szCs w:val="20"/>
+        </w:rPr>
+        <w:t>Method</w:t>
+      </w:r>
+    </w:p>
+    <w:p>
+      <w:pPr>
+        <w:rPr>
+          <w:rFonts w:ascii="Arial" w:hAnsi="Arial" w:cs="Arial"/>
+          <w:sz w:val="20"/>
+          <w:szCs w:val="20"/>
+        </w:rPr>
+      </w:pPr>
+      <w:r>
+        <w:rPr>
+          <w:rFonts w:ascii="Arial" w:hAnsi="Arial" w:cs="Arial"/>
+          <w:sz w:val="20"/>
+          <w:szCs w:val="20"/>
+        </w:rPr>
+        <w:t>Data from Kaggle [1]</w:t>
+      </w:r>
+      <w:r>
+        <w:rPr>
+          <w:rFonts w:ascii="Arial" w:hAnsi="Arial" w:cs="Arial"/>
+          <w:sz w:val="20"/>
+          <w:szCs w:val="20"/>
+        </w:rPr>
+        <w:t xml:space="preserve"> was examined using R programming language to create visualisations and understand the suicides per 100,000 amongst age groups and genders. Plots were created to further aid in examining the suicides per 100,000 trends over demographics.</w:t>
+      </w:r>
+    </w:p>
+    <w:p>
+      <w:pPr>
+        <w:rPr>
+          <w:rFonts w:ascii="Arial" w:hAnsi="Arial" w:cs="Arial"/>
+          <w:sz w:val="20"/>
+          <w:szCs w:val="20"/>
+        </w:rPr>
+      </w:pPr>
+      <w:r>
+        <w:rPr>
+          <w:rFonts w:ascii="Arial" w:hAnsi="Arial" w:cs="Arial"/>
+          <w:sz w:val="20"/>
+          <w:szCs w:val="20"/>
+        </w:rPr>
+        <w:t>We further used chi-square test to further answer our hypothesis.</w:t>
+      </w:r>
+    </w:p>
+    <w:p>
+      <w:pPr>
+        <w:rPr>
+          <w:rFonts w:ascii="Arial" w:hAnsi="Arial" w:cs="Arial"/>
+          <w:sz w:val="20"/>
+          <w:szCs w:val="20"/>
+        </w:rPr>
+      </w:pPr>
+    </w:p>
+    <w:p>
+      <w:pPr>
+        <w:rPr>
+          <w:rFonts w:ascii="Arial" w:hAnsi="Arial" w:cs="Arial"/>
+          <w:b/>
+          <w:sz w:val="20"/>
+          <w:szCs w:val="20"/>
+        </w:rPr>
+      </w:pPr>
+      <w:r>
+        <w:rPr>
+          <w:rFonts w:ascii="Arial" w:hAnsi="Arial" w:cs="Arial"/>
+          <w:b/>
+          <w:sz w:val="20"/>
+          <w:szCs w:val="20"/>
+        </w:rPr>
+        <w:t>Results</w:t>
       </w:r>
       <w:bookmarkStart w:id="0" w:name="_GoBack"/>
       <w:bookmarkEnd w:id="0"/>
-      <w:r>
-        <w:rPr>
-          <w:rFonts w:ascii="Arial" w:eastAsia="ArialMT" w:hAnsi="Arial" w:cs="Arial"/>
-          <w:color w:val="000000" w:themeColor="text1"/>
-          <w:sz w:val="20"/>
-          <w:szCs w:val="20"/>
-        </w:rPr>
-        <w:t xml:space="preserve"> suicide that appear in the news tend to focus on celebrities who have taken their own lives and on clusters of deaths among students. They miss the bigger picture: that, at a global level, suicide has declined by </w:t>
-      </w:r>
-      <w:r>
-        <w:rPr>
-          <w:rFonts w:ascii="Arial" w:eastAsia="ArialMT" w:hAnsi="Arial" w:cs="Arial"/>
-          <w:color w:val="000000" w:themeColor="text1"/>
-          <w:sz w:val="20"/>
-          <w:szCs w:val="20"/>
-        </w:rPr>
-        <w:t>just 8</w:t>
-      </w:r>
-      <w:r>
-        <w:rPr>
-          <w:rFonts w:ascii="Arial" w:eastAsia="ArialMT" w:hAnsi="Arial" w:cs="Arial"/>
-          <w:color w:val="000000" w:themeColor="text1"/>
-          <w:sz w:val="20"/>
-          <w:szCs w:val="20"/>
-        </w:rPr>
-        <w:t xml:space="preserve">% since </w:t>
-      </w:r>
-      <w:r>
-        <w:rPr>
-          <w:rFonts w:ascii="Arial" w:eastAsia="ArialMT" w:hAnsi="Arial" w:cs="Arial"/>
-          <w:color w:val="000000" w:themeColor="text1"/>
-          <w:sz w:val="20"/>
-          <w:szCs w:val="20"/>
-        </w:rPr>
-        <w:t>its peak in 2009</w:t>
-      </w:r>
-      <w:r>
-        <w:rPr>
-          <w:rFonts w:ascii="Arial" w:eastAsia="ArialMT" w:hAnsi="Arial" w:cs="Arial"/>
-          <w:color w:val="000000" w:themeColor="text1"/>
-          <w:sz w:val="20"/>
-          <w:szCs w:val="20"/>
-        </w:rPr>
-        <w:t xml:space="preserve"> (</w:t>
-      </w:r>
-      <w:r>
-        <w:rPr>
-          <w:rFonts w:ascii="Arial" w:eastAsia="ArialMT" w:hAnsi="Arial" w:cs="Arial"/>
-          <w:color w:val="000000" w:themeColor="text1"/>
-          <w:sz w:val="20"/>
-          <w:szCs w:val="20"/>
-        </w:rPr>
-        <w:t>139211</w:t>
-      </w:r>
-      <w:r>
-        <w:rPr>
-          <w:rFonts w:ascii="Arial" w:eastAsia="ArialMT" w:hAnsi="Arial" w:cs="Arial"/>
-          <w:color w:val="000000" w:themeColor="text1"/>
-          <w:sz w:val="20"/>
-          <w:szCs w:val="20"/>
-        </w:rPr>
-        <w:t xml:space="preserve"> suicides in absolute terms) for our dataset</w:t>
-      </w:r>
-      <w:r>
-        <w:rPr>
-          <w:rFonts w:ascii="Arial" w:eastAsia="ArialMT" w:hAnsi="Arial" w:cs="Arial"/>
-          <w:color w:val="000000" w:themeColor="text1"/>
-          <w:sz w:val="20"/>
-          <w:szCs w:val="20"/>
-        </w:rPr>
-        <w:t>. </w:t>
-      </w:r>
-      <w:r>
-        <w:rPr>
-          <w:rFonts w:ascii="Arial" w:eastAsia="ArialMT" w:hAnsi="Arial" w:cs="Arial"/>
-          <w:color w:val="000000" w:themeColor="text1"/>
-          <w:sz w:val="20"/>
-          <w:szCs w:val="20"/>
-        </w:rPr>
-        <w:t>We, therefore, wanted to understand if there is a difference in the suicides per 100,000 amongst age groups.</w:t>
-      </w:r>
     </w:p>
     <w:p>
       <w:pPr>
         <w:rPr>
-          <w:rFonts w:ascii="Arial" w:hAnsi="Arial" w:cs="Arial"/>
-          <w:sz w:val="20"/>
-          <w:szCs w:val="20"/>
-        </w:rPr>
-      </w:pPr>
+          <w:sz w:val="20"/>
+          <w:szCs w:val="20"/>
+        </w:rPr>
+      </w:pPr>
+      <w:r>
+        <w:rPr>
+          <w:rFonts w:ascii="Arial" w:eastAsia="ArialMT" w:hAnsi="Arial" w:cs="Arial"/>
+          <w:color w:val="000000" w:themeColor="text1"/>
+          <w:sz w:val="20"/>
+          <w:szCs w:val="20"/>
+        </w:rPr>
+        <w:t>Nearly 129776 people took their own lives in 2015 up 27 percentage points from 1985, and suicide is an important part of the rising number of “deaths of despair” described by Anne Case and Angus Deaton, economists [</w:t>
+      </w:r>
+      <w:r>
+        <w:rPr>
+          <w:rFonts w:ascii="Arial" w:eastAsia="ArialMT" w:hAnsi="Arial" w:cs="Arial"/>
+          <w:color w:val="000000" w:themeColor="text1"/>
+          <w:sz w:val="20"/>
+          <w:szCs w:val="20"/>
+        </w:rPr>
+        <w:t>2</w:t>
+      </w:r>
+      <w:r>
+        <w:rPr>
+          <w:rFonts w:ascii="Arial" w:eastAsia="ArialMT" w:hAnsi="Arial" w:cs="Arial"/>
+          <w:color w:val="000000" w:themeColor="text1"/>
+          <w:sz w:val="20"/>
+          <w:szCs w:val="20"/>
+        </w:rPr>
+        <w:t>]. This cause of death has increased the overall mortality rate amongst male over female. Both absolute levels of suicide per 100,000 people and recent increases are particularly high amongst those aged 75 years and over. The male suicide rate remains almost four times that for women.</w:t>
+      </w:r>
     </w:p>
     <w:p>
       <w:pPr>
@@ -497,14 +720,24 @@
           <w:szCs w:val="20"/>
         </w:rPr>
       </w:pPr>
-      <w:r>
+    </w:p>
+    <w:p>
+      <w:pPr>
         <w:rPr>
           <w:rFonts w:ascii="Arial" w:hAnsi="Arial" w:cs="Arial"/>
           <w:b/>
           <w:sz w:val="20"/>
           <w:szCs w:val="20"/>
         </w:rPr>
-        <w:t>Problem</w:t>
+      </w:pPr>
+      <w:r>
+        <w:rPr>
+          <w:rFonts w:ascii="Arial" w:hAnsi="Arial" w:cs="Arial"/>
+          <w:b/>
+          <w:sz w:val="20"/>
+          <w:szCs w:val="20"/>
+        </w:rPr>
+        <w:t>Implications</w:t>
       </w:r>
     </w:p>
     <w:p>
@@ -533,142 +766,54 @@
           <w:sz w:val="20"/>
           <w:szCs w:val="20"/>
         </w:rPr>
-        <w:t>Method</w:t>
+        <w:t>Research Question</w:t>
       </w:r>
     </w:p>
     <w:p>
       <w:pPr>
         <w:rPr>
-          <w:rFonts w:ascii="Arial" w:hAnsi="Arial" w:cs="Arial"/>
-          <w:b/>
-          <w:sz w:val="20"/>
-          <w:szCs w:val="20"/>
-        </w:rPr>
-      </w:pPr>
-    </w:p>
-    <w:p>
-      <w:pPr>
-        <w:rPr>
-          <w:rFonts w:ascii="Arial" w:hAnsi="Arial" w:cs="Arial"/>
-          <w:b/>
-          <w:sz w:val="20"/>
-          <w:szCs w:val="20"/>
-        </w:rPr>
-      </w:pPr>
-      <w:r>
-        <w:rPr>
-          <w:rFonts w:ascii="Arial" w:hAnsi="Arial" w:cs="Arial"/>
-          <w:b/>
-          <w:sz w:val="20"/>
-          <w:szCs w:val="20"/>
-        </w:rPr>
-        <w:t>Results</w:t>
-      </w:r>
-    </w:p>
-    <w:p>
-      <w:pPr>
-        <w:rPr>
-          <w:sz w:val="20"/>
-          <w:szCs w:val="20"/>
-        </w:rPr>
-      </w:pPr>
-      <w:r>
-        <w:rPr>
-          <w:rFonts w:ascii="Arial" w:eastAsia="ArialMT" w:hAnsi="Arial" w:cs="Arial"/>
-          <w:color w:val="000000" w:themeColor="text1"/>
-          <w:sz w:val="20"/>
-          <w:szCs w:val="20"/>
-        </w:rPr>
-        <w:t>Nearly 129776 people took their own lives in 2015 up 27 percentage points from 1985, and suicide is an important part of the rising number of “deaths of despair” described by Anne Case and Angus Deaton, economists [1]. This cause of death has increased the overall mortality rate amongst male over female. Both absolute levels of suicide per 100,000 people and recent increases are particularly high amongst those aged 75 years and over. The male suicide rate remains almost four times that for women.</w:t>
-      </w:r>
-    </w:p>
-    <w:p>
-      <w:pPr>
-        <w:rPr>
-          <w:rFonts w:ascii="Arial" w:hAnsi="Arial" w:cs="Arial"/>
-          <w:b/>
-          <w:sz w:val="20"/>
-          <w:szCs w:val="20"/>
-        </w:rPr>
-      </w:pPr>
-    </w:p>
-    <w:p>
-      <w:pPr>
-        <w:rPr>
-          <w:rFonts w:ascii="Arial" w:hAnsi="Arial" w:cs="Arial"/>
-          <w:b/>
-          <w:sz w:val="20"/>
-          <w:szCs w:val="20"/>
-        </w:rPr>
-      </w:pPr>
-      <w:r>
-        <w:rPr>
-          <w:rFonts w:ascii="Arial" w:hAnsi="Arial" w:cs="Arial"/>
-          <w:b/>
-          <w:sz w:val="20"/>
-          <w:szCs w:val="20"/>
-        </w:rPr>
-        <w:t>Implications</w:t>
-      </w:r>
-    </w:p>
-    <w:p>
-      <w:pPr>
-        <w:rPr>
-          <w:rFonts w:ascii="Arial" w:hAnsi="Arial" w:cs="Arial"/>
-          <w:b/>
-          <w:sz w:val="20"/>
-          <w:szCs w:val="20"/>
-        </w:rPr>
-      </w:pPr>
-    </w:p>
-    <w:p>
-      <w:pPr>
-        <w:rPr>
-          <w:rFonts w:ascii="Arial" w:hAnsi="Arial" w:cs="Arial"/>
-          <w:b/>
-          <w:sz w:val="20"/>
-          <w:szCs w:val="20"/>
-        </w:rPr>
-      </w:pPr>
-      <w:r>
-        <w:rPr>
-          <w:rFonts w:ascii="Arial" w:hAnsi="Arial" w:cs="Arial"/>
-          <w:b/>
-          <w:sz w:val="20"/>
-          <w:szCs w:val="20"/>
-        </w:rPr>
-        <w:t>Research Question</w:t>
-      </w:r>
-    </w:p>
-    <w:p>
-      <w:pPr>
-        <w:rPr>
-          <w:rFonts w:ascii="Arial" w:eastAsia="ArialMT" w:hAnsi="Arial" w:cs="Arial"/>
-          <w:color w:val="000000" w:themeColor="text1"/>
-          <w:sz w:val="20"/>
-          <w:szCs w:val="20"/>
-        </w:rPr>
-      </w:pPr>
-      <w:r>
-        <w:rPr>
-          <w:rFonts w:ascii="Arial" w:eastAsia="ArialMT" w:hAnsi="Arial" w:cs="Arial"/>
-          <w:color w:val="000000" w:themeColor="text1"/>
-          <w:sz w:val="20"/>
-          <w:szCs w:val="20"/>
-        </w:rPr>
-        <w:t xml:space="preserve">Is there a difference in a suicide rate/100k among the age </w:t>
-      </w:r>
-      <w:proofErr w:type="gramStart"/>
-      <w:r>
-        <w:rPr>
-          <w:rFonts w:ascii="Arial" w:eastAsia="ArialMT" w:hAnsi="Arial" w:cs="Arial"/>
-          <w:color w:val="000000" w:themeColor="text1"/>
-          <w:sz w:val="20"/>
-          <w:szCs w:val="20"/>
-        </w:rPr>
-        <w:t>groups</w:t>
-      </w:r>
-      <w:proofErr w:type="gramEnd"/>
+          <w:rFonts w:ascii="Arial" w:eastAsia="ArialMT" w:hAnsi="Arial" w:cs="Arial"/>
+          <w:color w:val="000000" w:themeColor="text1"/>
+          <w:sz w:val="20"/>
+          <w:szCs w:val="20"/>
+        </w:rPr>
+      </w:pPr>
+      <w:r>
+        <w:rPr>
+          <w:rFonts w:ascii="Arial" w:eastAsia="ArialMT" w:hAnsi="Arial" w:cs="Arial"/>
+          <w:color w:val="000000" w:themeColor="text1"/>
+          <w:sz w:val="20"/>
+          <w:szCs w:val="20"/>
+        </w:rPr>
+        <w:t xml:space="preserve">Is there a difference in a suicide rate/100k </w:t>
+      </w:r>
+      <w:r>
+        <w:rPr>
+          <w:rFonts w:ascii="Arial" w:eastAsia="ArialMT" w:hAnsi="Arial" w:cs="Arial"/>
+          <w:color w:val="000000" w:themeColor="text1"/>
+          <w:sz w:val="20"/>
+          <w:szCs w:val="20"/>
+        </w:rPr>
+        <w:t>amongst</w:t>
+      </w:r>
+      <w:r>
+        <w:rPr>
+          <w:rFonts w:ascii="Arial" w:eastAsia="ArialMT" w:hAnsi="Arial" w:cs="Arial"/>
+          <w:color w:val="000000" w:themeColor="text1"/>
+          <w:sz w:val="20"/>
+          <w:szCs w:val="20"/>
+        </w:rPr>
+        <w:t xml:space="preserve"> the age </w:t>
+      </w:r>
+      <w:r>
+        <w:rPr>
+          <w:rFonts w:ascii="Arial" w:eastAsia="ArialMT" w:hAnsi="Arial" w:cs="Arial"/>
+          <w:color w:val="000000" w:themeColor="text1"/>
+          <w:sz w:val="20"/>
+          <w:szCs w:val="20"/>
+        </w:rPr>
+        <w:t>groups?</w:t>
+      </w:r>
     </w:p>
     <w:p>
       <w:pPr>
@@ -1626,7 +1771,6 @@
           <w:sz w:val="20"/>
           <w:szCs w:val="20"/>
         </w:rPr>
-        <w:lastRenderedPageBreak/>
         <w:t>addition</w:t>
       </w:r>
       <w:r>
@@ -7119,18 +7263,7 @@
           <w:sz w:val="20"/>
           <w:szCs w:val="20"/>
         </w:rPr>
-        <w:t xml:space="preserve">the objective is to check whether is there any difference in the Suicide </w:t>
-      </w:r>
-      <w:r>
-        <w:rPr>
-          <w:rFonts w:ascii="Arial" w:hAnsi="Arial" w:cs="Arial"/>
-          <w:b/>
-          <w:bCs/>
-          <w:sz w:val="20"/>
-          <w:szCs w:val="20"/>
-        </w:rPr>
-        <w:lastRenderedPageBreak/>
-        <w:t>rate/100k among age-group.</w:t>
+        <w:t>the objective is to check whether is there any difference in the Suicide rate/100k among age-group.</w:t>
       </w:r>
       <w:r>
         <w:rPr>
@@ -11538,6 +11671,7 @@
           <w:sz w:val="22"/>
           <w:szCs w:val="22"/>
         </w:rPr>
+        <w:lastRenderedPageBreak/>
         <w:t>Outline</w:t>
       </w:r>
       <w:r>
@@ -11821,7 +11955,6 @@
           <w:sz w:val="22"/>
           <w:szCs w:val="22"/>
         </w:rPr>
-        <w:lastRenderedPageBreak/>
         <w:t>Explain</w:t>
       </w:r>
       <w:r>
@@ -12144,12 +12277,69 @@
           <w:sz w:val="20"/>
           <w:szCs w:val="20"/>
         </w:rPr>
-        <w:t>[1] Anne Case and Angus Deaton, ‘Deaths of Despair and the Future of Capitalism’</w:t>
+        <w:t xml:space="preserve">[1] </w:t>
+      </w:r>
+      <w:hyperlink r:id="rId9" w:history="1">
+        <w:r>
+          <w:rPr>
+            <w:rStyle w:val="Hyperlink"/>
+            <w:rFonts w:ascii="Arial" w:eastAsia="ArialMT" w:hAnsi="Arial" w:cs="Arial"/>
+            <w:sz w:val="20"/>
+            <w:szCs w:val="20"/>
+          </w:rPr>
+          <w:t>https://www.kaggle.com/russellyates88/suicide-rates-overview-1985-to-2016</w:t>
+        </w:r>
+      </w:hyperlink>
+      <w:r>
+        <w:rPr>
+          <w:rFonts w:ascii="Arial" w:eastAsia="ArialMT" w:hAnsi="Arial" w:cs="Arial"/>
+          <w:color w:val="000000" w:themeColor="text1"/>
+          <w:sz w:val="20"/>
+          <w:szCs w:val="20"/>
+        </w:rPr>
+        <w:t xml:space="preserve"> </w:t>
       </w:r>
     </w:p>
     <w:p>
       <w:pPr>
         <w:rPr>
+          <w:rFonts w:ascii="Arial" w:eastAsia="ArialMT" w:hAnsi="Arial" w:cs="Arial"/>
+          <w:color w:val="000000" w:themeColor="text1"/>
+          <w:sz w:val="20"/>
+          <w:szCs w:val="20"/>
+        </w:rPr>
+      </w:pPr>
+      <w:r>
+        <w:rPr>
+          <w:rFonts w:ascii="Arial" w:eastAsia="ArialMT" w:hAnsi="Arial" w:cs="Arial"/>
+          <w:color w:val="000000" w:themeColor="text1"/>
+          <w:sz w:val="20"/>
+          <w:szCs w:val="20"/>
+        </w:rPr>
+        <w:t>[</w:t>
+      </w:r>
+      <w:r>
+        <w:rPr>
+          <w:rFonts w:ascii="Arial" w:eastAsia="ArialMT" w:hAnsi="Arial" w:cs="Arial"/>
+          <w:color w:val="000000" w:themeColor="text1"/>
+          <w:sz w:val="20"/>
+          <w:szCs w:val="20"/>
+        </w:rPr>
+        <w:t>2</w:t>
+      </w:r>
+      <w:r>
+        <w:rPr>
+          <w:rFonts w:ascii="Arial" w:eastAsia="ArialMT" w:hAnsi="Arial" w:cs="Arial"/>
+          <w:color w:val="000000" w:themeColor="text1"/>
+          <w:sz w:val="20"/>
+          <w:szCs w:val="20"/>
+        </w:rPr>
+        <w:t>] Anne Case and Angus Deaton, ‘Deaths of Despair and the Future of Capitalism’</w:t>
+      </w:r>
+    </w:p>
+    <w:p>
+      <w:pPr>
+        <w:rPr>
           <w:rFonts w:ascii="Arial" w:hAnsi="Arial" w:cs="Arial"/>
           <w:sz w:val="20"/>
           <w:szCs w:val="20"/>
@@ -12163,7 +12353,7 @@
         </w:rPr>
         <w:t xml:space="preserve"> [Online] </w:t>
       </w:r>
-      <w:hyperlink r:id="rId9" w:history="1">
+      <w:hyperlink r:id="rId10" w:history="1">
         <w:r>
           <w:rPr>
             <w:rStyle w:val="Hyperlink"/>
@@ -13984,6 +14174,18 @@
       <w:u w:val="single"/>
     </w:rPr>
   </w:style>
+  <w:style w:type="character" w:styleId="UnresolvedMention">
+    <w:name w:val="Unresolved Mention"/>
+    <w:basedOn w:val="DefaultParagraphFont"/>
+    <w:uiPriority w:val="99"/>
+    <w:semiHidden/>
+    <w:unhideWhenUsed/>
+    <w:rsid w:val="007B76F3"/>
+    <w:rPr>
+      <w:color w:val="605E5C"/>
+      <w:shd w:val="clear" w:color="auto" w:fill="E1DFDD"/>
+    </w:rPr>
+  </w:style>
 </w:styles>
 </file>
 
@@ -14287,7 +14489,7 @@
 </file>
 
 <file path=customXml/itemProps1.xml><?xml version="1.0" encoding="utf-8"?>
-<ds:datastoreItem xmlns:ds="http://schemas.openxmlformats.org/officeDocument/2006/customXml" ds:itemID="{D0541308-FA46-C747-9477-1B6DB5DA1B8F}">
+<ds:datastoreItem xmlns:ds="http://schemas.openxmlformats.org/officeDocument/2006/customXml" ds:itemID="{9D80722A-C7B2-244C-94FE-DF235F208B41}">
   <ds:schemaRefs>
     <ds:schemaRef ds:uri="http://schemas.openxmlformats.org/officeDocument/2006/bibliography"/>
   </ds:schemaRefs>

</xml_diff>

<commit_message>
Added Some limitations and assusmtions in the Final Report
</commit_message>
<xml_diff>
--- a/final_report.docx
+++ b/final_report.docx
@@ -1,6 +1,6 @@
 
 <file path=word/document.xml><?xml version="1.0" encoding="utf-8"?>
-<w:document xmlns:wpc="http://schemas.microsoft.com/office/word/2010/wordprocessingCanvas" xmlns:cx="http://schemas.microsoft.com/office/drawing/2014/chartex" xmlns:cx1="http://schemas.microsoft.com/office/drawing/2015/9/8/chartex" xmlns:cx2="http://schemas.microsoft.com/office/drawing/2015/10/21/chartex" xmlns:cx3="http://schemas.microsoft.com/office/drawing/2016/5/9/chartex" xmlns:cx4="http://schemas.microsoft.com/office/drawing/2016/5/10/chartex" xmlns:cx5="http://schemas.microsoft.com/office/drawing/2016/5/11/chartex" xmlns:cx6="http://schemas.microsoft.com/office/drawing/2016/5/12/chartex" xmlns:cx7="http://schemas.microsoft.com/office/drawing/2016/5/13/chartex" xmlns:cx8="http://schemas.microsoft.com/office/drawing/2016/5/14/chartex" xmlns:mc="http://schemas.openxmlformats.org/markup-compatibility/2006" xmlns:aink="http://schemas.microsoft.com/office/drawing/2016/ink" xmlns:am3d="http://schemas.microsoft.com/office/drawing/2017/model3d" xmlns:o="urn:schemas-microsoft-com:office:office" xmlns:r="http://schemas.openxmlformats.org/officeDocument/2006/relationships" xmlns:m="http://schemas.openxmlformats.org/officeDocument/2006/math" xmlns:v="urn:schemas-microsoft-com:vml" xmlns:wp14="http://schemas.microsoft.com/office/word/2010/wordprocessingDrawing" xmlns:wp="http://schemas.openxmlformats.org/drawingml/2006/wordprocessingDrawing" xmlns:w10="urn:schemas-microsoft-com:office:word" xmlns:w="http://schemas.openxmlformats.org/wordprocessingml/2006/main" xmlns:w14="http://schemas.microsoft.com/office/word/2010/wordml" xmlns:w15="http://schemas.microsoft.com/office/word/2012/wordml" xmlns:w16cid="http://schemas.microsoft.com/office/word/2016/wordml/cid" xmlns:w16se="http://schemas.microsoft.com/office/word/2015/wordml/symex" xmlns:wpg="http://schemas.microsoft.com/office/word/2010/wordprocessingGroup" xmlns:wpi="http://schemas.microsoft.com/office/word/2010/wordprocessingInk" xmlns:wne="http://schemas.microsoft.com/office/word/2006/wordml" xmlns:wps="http://schemas.microsoft.com/office/word/2010/wordprocessingShape" mc:Ignorable="w14 w15 w16se w16cid wp14">
+<w:document xmlns:wpc="http://schemas.microsoft.com/office/word/2010/wordprocessingCanvas" xmlns:cx="http://schemas.microsoft.com/office/drawing/2014/chartex" xmlns:cx1="http://schemas.microsoft.com/office/drawing/2015/9/8/chartex" xmlns:cx2="http://schemas.microsoft.com/office/drawing/2015/10/21/chartex" xmlns:cx3="http://schemas.microsoft.com/office/drawing/2016/5/9/chartex" xmlns:cx4="http://schemas.microsoft.com/office/drawing/2016/5/10/chartex" xmlns:cx5="http://schemas.microsoft.com/office/drawing/2016/5/11/chartex" xmlns:cx6="http://schemas.microsoft.com/office/drawing/2016/5/12/chartex" xmlns:cx7="http://schemas.microsoft.com/office/drawing/2016/5/13/chartex" xmlns:cx8="http://schemas.microsoft.com/office/drawing/2016/5/14/chartex" xmlns:mc="http://schemas.openxmlformats.org/markup-compatibility/2006" xmlns:aink="http://schemas.microsoft.com/office/drawing/2016/ink" xmlns:am3d="http://schemas.microsoft.com/office/drawing/2017/model3d" xmlns:o="urn:schemas-microsoft-com:office:office" xmlns:r="http://schemas.openxmlformats.org/officeDocument/2006/relationships" xmlns:m="http://schemas.openxmlformats.org/officeDocument/2006/math" xmlns:v="urn:schemas-microsoft-com:vml" xmlns:wp14="http://schemas.microsoft.com/office/word/2010/wordprocessingDrawing" xmlns:wp="http://schemas.openxmlformats.org/drawingml/2006/wordprocessingDrawing" xmlns:w10="urn:schemas-microsoft-com:office:word" xmlns:w="http://schemas.openxmlformats.org/wordprocessingml/2006/main" xmlns:w14="http://schemas.microsoft.com/office/word/2010/wordml" xmlns:w15="http://schemas.microsoft.com/office/word/2012/wordml" xmlns:w16cex="http://schemas.microsoft.com/office/word/2018/wordml/cex" xmlns:w16cid="http://schemas.microsoft.com/office/word/2016/wordml/cid" xmlns:w16="http://schemas.microsoft.com/office/word/2018/wordml" xmlns:w16se="http://schemas.microsoft.com/office/word/2015/wordml/symex" xmlns:wpg="http://schemas.microsoft.com/office/word/2010/wordprocessingGroup" xmlns:wpi="http://schemas.microsoft.com/office/word/2010/wordprocessingInk" xmlns:wne="http://schemas.microsoft.com/office/word/2006/wordml" xmlns:wps="http://schemas.microsoft.com/office/word/2010/wordprocessingShape" mc:Ignorable="w14 w15 w16se w16cid w16 w16cex wp14">
   <w:body>
     <w:p>
       <w:pPr>
@@ -465,43 +465,16 @@
           <w:sz w:val="20"/>
           <w:szCs w:val="20"/>
         </w:rPr>
-        <w:t>127156</w:t>
-      </w:r>
-      <w:r>
-        <w:rPr>
-          <w:rFonts w:ascii="Arial" w:eastAsia="ArialMT" w:hAnsi="Arial" w:cs="Arial"/>
-          <w:color w:val="000000" w:themeColor="text1"/>
-          <w:sz w:val="20"/>
-          <w:szCs w:val="20"/>
-        </w:rPr>
-        <w:t xml:space="preserve"> s</w:t>
-      </w:r>
-      <w:r>
-        <w:rPr>
-          <w:rFonts w:ascii="Arial" w:eastAsia="ArialMT" w:hAnsi="Arial" w:cs="Arial"/>
-          <w:color w:val="000000" w:themeColor="text1"/>
-          <w:sz w:val="20"/>
-          <w:szCs w:val="20"/>
-        </w:rPr>
-        <w:t xml:space="preserve">uicides of in 2006, </w:t>
-      </w:r>
-      <w:r>
-        <w:rPr>
-          <w:rFonts w:ascii="Arial" w:eastAsia="ArialMT" w:hAnsi="Arial" w:cs="Arial"/>
-          <w:color w:val="000000" w:themeColor="text1"/>
-          <w:sz w:val="20"/>
-          <w:szCs w:val="20"/>
-        </w:rPr>
-        <w:t>for our dataset</w:t>
-      </w:r>
-      <w:r>
-        <w:rPr>
-          <w:rFonts w:ascii="Arial" w:eastAsia="ArialMT" w:hAnsi="Arial" w:cs="Arial"/>
-          <w:color w:val="000000" w:themeColor="text1"/>
-          <w:sz w:val="20"/>
-          <w:szCs w:val="20"/>
-        </w:rPr>
-        <w:t>.</w:t>
+        <w:t>127156 s</w:t>
+      </w:r>
+      <w:r>
+        <w:rPr>
+          <w:rFonts w:ascii="Arial" w:eastAsia="ArialMT" w:hAnsi="Arial" w:cs="Arial"/>
+          <w:color w:val="000000" w:themeColor="text1"/>
+          <w:sz w:val="20"/>
+          <w:szCs w:val="20"/>
+        </w:rPr>
+        <w:t>uicides of in 2006, for our dataset.</w:t>
       </w:r>
       <w:r>
         <w:rPr>
@@ -673,8 +646,6 @@
         </w:rPr>
         <w:t>Results</w:t>
       </w:r>
-      <w:bookmarkStart w:id="0" w:name="_GoBack"/>
-      <w:bookmarkEnd w:id="0"/>
     </w:p>
     <w:p>
       <w:pPr>
@@ -7291,6 +7262,152 @@
         </w:rPr>
         <w:t>. For likely inclination, we need to accept that each nation similarly revealed all Suicide occasions, in any case our decisions might be inaccurate. Suicide is viewed as a negative fascination for a nation's economy so on the off chance that numbers go unreported, at that point the outcomes will reflect error.</w:t>
       </w:r>
+    </w:p>
+    <w:p>
+      <w:pPr>
+        <w:rPr>
+          <w:rFonts w:ascii="Arial" w:hAnsi="Arial" w:cs="Arial"/>
+          <w:sz w:val="20"/>
+          <w:szCs w:val="20"/>
+        </w:rPr>
+      </w:pPr>
+    </w:p>
+    <w:p>
+      <w:pPr>
+        <w:rPr>
+          <w:rFonts w:ascii="Arial" w:hAnsi="Arial" w:cs="Arial"/>
+          <w:b/>
+          <w:bCs/>
+          <w:sz w:val="20"/>
+          <w:szCs w:val="20"/>
+          <w:u w:val="single"/>
+        </w:rPr>
+      </w:pPr>
+      <w:r>
+        <w:rPr>
+          <w:rFonts w:ascii="Arial" w:hAnsi="Arial" w:cs="Arial"/>
+          <w:b/>
+          <w:bCs/>
+          <w:sz w:val="20"/>
+          <w:szCs w:val="20"/>
+          <w:u w:val="single"/>
+        </w:rPr>
+        <w:t xml:space="preserve">Restrictions or Limitations and Assumptions </w:t>
+      </w:r>
+    </w:p>
+    <w:p>
+      <w:pPr>
+        <w:rPr>
+          <w:rFonts w:ascii="Arial" w:hAnsi="Arial" w:cs="Arial"/>
+          <w:sz w:val="20"/>
+          <w:szCs w:val="20"/>
+        </w:rPr>
+      </w:pPr>
+    </w:p>
+    <w:p>
+      <w:pPr>
+        <w:rPr>
+          <w:rFonts w:ascii="Arial" w:hAnsi="Arial" w:cs="Arial"/>
+          <w:sz w:val="20"/>
+          <w:szCs w:val="20"/>
+        </w:rPr>
+      </w:pPr>
+      <w:r>
+        <w:rPr>
+          <w:rFonts w:ascii="Arial" w:hAnsi="Arial" w:cs="Arial"/>
+          <w:sz w:val="20"/>
+          <w:szCs w:val="20"/>
+        </w:rPr>
+        <w:t>•</w:t>
+      </w:r>
+      <w:r>
+        <w:rPr>
+          <w:rFonts w:ascii="Arial" w:hAnsi="Arial" w:cs="Arial"/>
+          <w:sz w:val="20"/>
+          <w:szCs w:val="20"/>
+        </w:rPr>
+        <w:tab/>
+        <w:t xml:space="preserve">The data in this Research depends on reports up to 2015 excluding 2016. </w:t>
+      </w:r>
+    </w:p>
+    <w:p>
+      <w:pPr>
+        <w:rPr>
+          <w:rFonts w:ascii="Arial" w:hAnsi="Arial" w:cs="Arial"/>
+          <w:sz w:val="20"/>
+          <w:szCs w:val="20"/>
+        </w:rPr>
+      </w:pPr>
+    </w:p>
+    <w:p>
+      <w:pPr>
+        <w:rPr>
+          <w:rFonts w:ascii="Arial" w:hAnsi="Arial" w:cs="Arial"/>
+          <w:sz w:val="20"/>
+          <w:szCs w:val="20"/>
+        </w:rPr>
+      </w:pPr>
+      <w:r>
+        <w:rPr>
+          <w:rFonts w:ascii="Arial" w:hAnsi="Arial" w:cs="Arial"/>
+          <w:sz w:val="20"/>
+          <w:szCs w:val="20"/>
+        </w:rPr>
+        <w:t>•</w:t>
+      </w:r>
+      <w:r>
+        <w:rPr>
+          <w:rFonts w:ascii="Arial" w:hAnsi="Arial" w:cs="Arial"/>
+          <w:sz w:val="20"/>
+          <w:szCs w:val="20"/>
+        </w:rPr>
+        <w:tab/>
+        <w:t xml:space="preserve">Outliers are distinguished however stayed to be remembered for the report as these are the real announced insights from the source. </w:t>
+      </w:r>
+    </w:p>
+    <w:p>
+      <w:pPr>
+        <w:rPr>
+          <w:rFonts w:ascii="Arial" w:hAnsi="Arial" w:cs="Arial"/>
+          <w:sz w:val="20"/>
+          <w:szCs w:val="20"/>
+        </w:rPr>
+      </w:pPr>
+    </w:p>
+    <w:p>
+      <w:pPr>
+        <w:rPr>
+          <w:rFonts w:ascii="Arial" w:hAnsi="Arial" w:cs="Arial"/>
+          <w:sz w:val="20"/>
+          <w:szCs w:val="20"/>
+        </w:rPr>
+      </w:pPr>
+      <w:r>
+        <w:rPr>
+          <w:rFonts w:ascii="Arial" w:hAnsi="Arial" w:cs="Arial"/>
+          <w:sz w:val="20"/>
+          <w:szCs w:val="20"/>
+        </w:rPr>
+        <w:t>•</w:t>
+      </w:r>
+      <w:r>
+        <w:rPr>
+          <w:rFonts w:ascii="Arial" w:hAnsi="Arial" w:cs="Arial"/>
+          <w:sz w:val="20"/>
+          <w:szCs w:val="20"/>
+        </w:rPr>
+        <w:tab/>
+        <w:t>The Significance level is set to 0.05 and is expected that there is a homogeneity of fluctuation in the data.</w:t>
+      </w:r>
+    </w:p>
+    <w:p>
+      <w:pPr>
+        <w:rPr>
+          <w:rFonts w:ascii="Arial" w:hAnsi="Arial" w:cs="Arial"/>
+          <w:sz w:val="20"/>
+          <w:szCs w:val="20"/>
+        </w:rPr>
+      </w:pPr>
     </w:p>
     <w:p>
       <w:pPr>
@@ -10966,6 +11083,7 @@
           <w:b/>
           <w:color w:val="2F5496" w:themeColor="accent1" w:themeShade="BF"/>
         </w:rPr>
+        <w:lastRenderedPageBreak/>
         <w:t>4. DATA ANALYSIS DOCUMENTATION</w:t>
       </w:r>
     </w:p>
@@ -11671,7 +11789,6 @@
           <w:sz w:val="22"/>
           <w:szCs w:val="22"/>
         </w:rPr>
-        <w:lastRenderedPageBreak/>
         <w:t>Outline</w:t>
       </w:r>
       <w:r>
@@ -12447,7 +12564,7 @@
 </file>
 
 <file path=word/endnotes.xml><?xml version="1.0" encoding="utf-8"?>
-<w:endnotes xmlns:wpc="http://schemas.microsoft.com/office/word/2010/wordprocessingCanvas" xmlns:cx="http://schemas.microsoft.com/office/drawing/2014/chartex" xmlns:cx1="http://schemas.microsoft.com/office/drawing/2015/9/8/chartex" xmlns:cx2="http://schemas.microsoft.com/office/drawing/2015/10/21/chartex" xmlns:cx3="http://schemas.microsoft.com/office/drawing/2016/5/9/chartex" xmlns:cx4="http://schemas.microsoft.com/office/drawing/2016/5/10/chartex" xmlns:cx5="http://schemas.microsoft.com/office/drawing/2016/5/11/chartex" xmlns:cx6="http://schemas.microsoft.com/office/drawing/2016/5/12/chartex" xmlns:cx7="http://schemas.microsoft.com/office/drawing/2016/5/13/chartex" xmlns:cx8="http://schemas.microsoft.com/office/drawing/2016/5/14/chartex" xmlns:mc="http://schemas.openxmlformats.org/markup-compatibility/2006" xmlns:aink="http://schemas.microsoft.com/office/drawing/2016/ink" xmlns:am3d="http://schemas.microsoft.com/office/drawing/2017/model3d" xmlns:o="urn:schemas-microsoft-com:office:office" xmlns:r="http://schemas.openxmlformats.org/officeDocument/2006/relationships" xmlns:m="http://schemas.openxmlformats.org/officeDocument/2006/math" xmlns:v="urn:schemas-microsoft-com:vml" xmlns:wp14="http://schemas.microsoft.com/office/word/2010/wordprocessingDrawing" xmlns:wp="http://schemas.openxmlformats.org/drawingml/2006/wordprocessingDrawing" xmlns:w10="urn:schemas-microsoft-com:office:word" xmlns:w="http://schemas.openxmlformats.org/wordprocessingml/2006/main" xmlns:w14="http://schemas.microsoft.com/office/word/2010/wordml" xmlns:w15="http://schemas.microsoft.com/office/word/2012/wordml" xmlns:w16cid="http://schemas.microsoft.com/office/word/2016/wordml/cid" xmlns:w16se="http://schemas.microsoft.com/office/word/2015/wordml/symex" xmlns:wpg="http://schemas.microsoft.com/office/word/2010/wordprocessingGroup" xmlns:wpi="http://schemas.microsoft.com/office/word/2010/wordprocessingInk" xmlns:wne="http://schemas.microsoft.com/office/word/2006/wordml" xmlns:wps="http://schemas.microsoft.com/office/word/2010/wordprocessingShape" mc:Ignorable="w14 w15 w16se w16cid wp14">
+<w:endnotes xmlns:wpc="http://schemas.microsoft.com/office/word/2010/wordprocessingCanvas" xmlns:cx="http://schemas.microsoft.com/office/drawing/2014/chartex" xmlns:cx1="http://schemas.microsoft.com/office/drawing/2015/9/8/chartex" xmlns:cx2="http://schemas.microsoft.com/office/drawing/2015/10/21/chartex" xmlns:cx3="http://schemas.microsoft.com/office/drawing/2016/5/9/chartex" xmlns:cx4="http://schemas.microsoft.com/office/drawing/2016/5/10/chartex" xmlns:cx5="http://schemas.microsoft.com/office/drawing/2016/5/11/chartex" xmlns:cx6="http://schemas.microsoft.com/office/drawing/2016/5/12/chartex" xmlns:cx7="http://schemas.microsoft.com/office/drawing/2016/5/13/chartex" xmlns:cx8="http://schemas.microsoft.com/office/drawing/2016/5/14/chartex" xmlns:mc="http://schemas.openxmlformats.org/markup-compatibility/2006" xmlns:aink="http://schemas.microsoft.com/office/drawing/2016/ink" xmlns:am3d="http://schemas.microsoft.com/office/drawing/2017/model3d" xmlns:o="urn:schemas-microsoft-com:office:office" xmlns:r="http://schemas.openxmlformats.org/officeDocument/2006/relationships" xmlns:m="http://schemas.openxmlformats.org/officeDocument/2006/math" xmlns:v="urn:schemas-microsoft-com:vml" xmlns:wp14="http://schemas.microsoft.com/office/word/2010/wordprocessingDrawing" xmlns:wp="http://schemas.openxmlformats.org/drawingml/2006/wordprocessingDrawing" xmlns:w10="urn:schemas-microsoft-com:office:word" xmlns:w="http://schemas.openxmlformats.org/wordprocessingml/2006/main" xmlns:w14="http://schemas.microsoft.com/office/word/2010/wordml" xmlns:w15="http://schemas.microsoft.com/office/word/2012/wordml" xmlns:w16cex="http://schemas.microsoft.com/office/word/2018/wordml/cex" xmlns:w16cid="http://schemas.microsoft.com/office/word/2016/wordml/cid" xmlns:w16="http://schemas.microsoft.com/office/word/2018/wordml" xmlns:w16se="http://schemas.microsoft.com/office/word/2015/wordml/symex" xmlns:wpg="http://schemas.microsoft.com/office/word/2010/wordprocessingGroup" xmlns:wpi="http://schemas.microsoft.com/office/word/2010/wordprocessingInk" xmlns:wne="http://schemas.microsoft.com/office/word/2006/wordml" xmlns:wps="http://schemas.microsoft.com/office/word/2010/wordprocessingShape" mc:Ignorable="w14 w15 w16se w16cid w16 w16cex wp14">
   <w:endnote w:type="separator" w:id="-1">
     <w:p>
       <w:r>
@@ -12466,7 +12583,7 @@
 </file>
 
 <file path=word/footnotes.xml><?xml version="1.0" encoding="utf-8"?>
-<w:footnotes xmlns:wpc="http://schemas.microsoft.com/office/word/2010/wordprocessingCanvas" xmlns:cx="http://schemas.microsoft.com/office/drawing/2014/chartex" xmlns:cx1="http://schemas.microsoft.com/office/drawing/2015/9/8/chartex" xmlns:cx2="http://schemas.microsoft.com/office/drawing/2015/10/21/chartex" xmlns:cx3="http://schemas.microsoft.com/office/drawing/2016/5/9/chartex" xmlns:cx4="http://schemas.microsoft.com/office/drawing/2016/5/10/chartex" xmlns:cx5="http://schemas.microsoft.com/office/drawing/2016/5/11/chartex" xmlns:cx6="http://schemas.microsoft.com/office/drawing/2016/5/12/chartex" xmlns:cx7="http://schemas.microsoft.com/office/drawing/2016/5/13/chartex" xmlns:cx8="http://schemas.microsoft.com/office/drawing/2016/5/14/chartex" xmlns:mc="http://schemas.openxmlformats.org/markup-compatibility/2006" xmlns:aink="http://schemas.microsoft.com/office/drawing/2016/ink" xmlns:am3d="http://schemas.microsoft.com/office/drawing/2017/model3d" xmlns:o="urn:schemas-microsoft-com:office:office" xmlns:r="http://schemas.openxmlformats.org/officeDocument/2006/relationships" xmlns:m="http://schemas.openxmlformats.org/officeDocument/2006/math" xmlns:v="urn:schemas-microsoft-com:vml" xmlns:wp14="http://schemas.microsoft.com/office/word/2010/wordprocessingDrawing" xmlns:wp="http://schemas.openxmlformats.org/drawingml/2006/wordprocessingDrawing" xmlns:w10="urn:schemas-microsoft-com:office:word" xmlns:w="http://schemas.openxmlformats.org/wordprocessingml/2006/main" xmlns:w14="http://schemas.microsoft.com/office/word/2010/wordml" xmlns:w15="http://schemas.microsoft.com/office/word/2012/wordml" xmlns:w16cid="http://schemas.microsoft.com/office/word/2016/wordml/cid" xmlns:w16se="http://schemas.microsoft.com/office/word/2015/wordml/symex" xmlns:wpg="http://schemas.microsoft.com/office/word/2010/wordprocessingGroup" xmlns:wpi="http://schemas.microsoft.com/office/word/2010/wordprocessingInk" xmlns:wne="http://schemas.microsoft.com/office/word/2006/wordml" xmlns:wps="http://schemas.microsoft.com/office/word/2010/wordprocessingShape" mc:Ignorable="w14 w15 w16se w16cid wp14">
+<w:footnotes xmlns:wpc="http://schemas.microsoft.com/office/word/2010/wordprocessingCanvas" xmlns:cx="http://schemas.microsoft.com/office/drawing/2014/chartex" xmlns:cx1="http://schemas.microsoft.com/office/drawing/2015/9/8/chartex" xmlns:cx2="http://schemas.microsoft.com/office/drawing/2015/10/21/chartex" xmlns:cx3="http://schemas.microsoft.com/office/drawing/2016/5/9/chartex" xmlns:cx4="http://schemas.microsoft.com/office/drawing/2016/5/10/chartex" xmlns:cx5="http://schemas.microsoft.com/office/drawing/2016/5/11/chartex" xmlns:cx6="http://schemas.microsoft.com/office/drawing/2016/5/12/chartex" xmlns:cx7="http://schemas.microsoft.com/office/drawing/2016/5/13/chartex" xmlns:cx8="http://schemas.microsoft.com/office/drawing/2016/5/14/chartex" xmlns:mc="http://schemas.openxmlformats.org/markup-compatibility/2006" xmlns:aink="http://schemas.microsoft.com/office/drawing/2016/ink" xmlns:am3d="http://schemas.microsoft.com/office/drawing/2017/model3d" xmlns:o="urn:schemas-microsoft-com:office:office" xmlns:r="http://schemas.openxmlformats.org/officeDocument/2006/relationships" xmlns:m="http://schemas.openxmlformats.org/officeDocument/2006/math" xmlns:v="urn:schemas-microsoft-com:vml" xmlns:wp14="http://schemas.microsoft.com/office/word/2010/wordprocessingDrawing" xmlns:wp="http://schemas.openxmlformats.org/drawingml/2006/wordprocessingDrawing" xmlns:w10="urn:schemas-microsoft-com:office:word" xmlns:w="http://schemas.openxmlformats.org/wordprocessingml/2006/main" xmlns:w14="http://schemas.microsoft.com/office/word/2010/wordml" xmlns:w15="http://schemas.microsoft.com/office/word/2012/wordml" xmlns:w16cex="http://schemas.microsoft.com/office/word/2018/wordml/cex" xmlns:w16cid="http://schemas.microsoft.com/office/word/2016/wordml/cid" xmlns:w16="http://schemas.microsoft.com/office/word/2018/wordml" xmlns:w16se="http://schemas.microsoft.com/office/word/2015/wordml/symex" xmlns:wpg="http://schemas.microsoft.com/office/word/2010/wordprocessingGroup" xmlns:wpi="http://schemas.microsoft.com/office/word/2010/wordprocessingInk" xmlns:wne="http://schemas.microsoft.com/office/word/2006/wordml" xmlns:wps="http://schemas.microsoft.com/office/word/2010/wordprocessingShape" mc:Ignorable="w14 w15 w16se w16cid w16 w16cex wp14">
   <w:footnote w:type="separator" w:id="-1">
     <w:p>
       <w:r>
@@ -12485,7 +12602,7 @@
 </file>
 
 <file path=word/numbering.xml><?xml version="1.0" encoding="utf-8"?>
-<w:numbering xmlns:wpc="http://schemas.microsoft.com/office/word/2010/wordprocessingCanvas" xmlns:cx="http://schemas.microsoft.com/office/drawing/2014/chartex" xmlns:cx1="http://schemas.microsoft.com/office/drawing/2015/9/8/chartex" xmlns:cx2="http://schemas.microsoft.com/office/drawing/2015/10/21/chartex" xmlns:cx3="http://schemas.microsoft.com/office/drawing/2016/5/9/chartex" xmlns:cx4="http://schemas.microsoft.com/office/drawing/2016/5/10/chartex" xmlns:cx5="http://schemas.microsoft.com/office/drawing/2016/5/11/chartex" xmlns:cx6="http://schemas.microsoft.com/office/drawing/2016/5/12/chartex" xmlns:cx7="http://schemas.microsoft.com/office/drawing/2016/5/13/chartex" xmlns:cx8="http://schemas.microsoft.com/office/drawing/2016/5/14/chartex" xmlns:mc="http://schemas.openxmlformats.org/markup-compatibility/2006" xmlns:aink="http://schemas.microsoft.com/office/drawing/2016/ink" xmlns:am3d="http://schemas.microsoft.com/office/drawing/2017/model3d" xmlns:o="urn:schemas-microsoft-com:office:office" xmlns:r="http://schemas.openxmlformats.org/officeDocument/2006/relationships" xmlns:m="http://schemas.openxmlformats.org/officeDocument/2006/math" xmlns:v="urn:schemas-microsoft-com:vml" xmlns:wp14="http://schemas.microsoft.com/office/word/2010/wordprocessingDrawing" xmlns:wp="http://schemas.openxmlformats.org/drawingml/2006/wordprocessingDrawing" xmlns:w10="urn:schemas-microsoft-com:office:word" xmlns:w="http://schemas.openxmlformats.org/wordprocessingml/2006/main" xmlns:w14="http://schemas.microsoft.com/office/word/2010/wordml" xmlns:w15="http://schemas.microsoft.com/office/word/2012/wordml" xmlns:w16cid="http://schemas.microsoft.com/office/word/2016/wordml/cid" xmlns:w16se="http://schemas.microsoft.com/office/word/2015/wordml/symex" xmlns:wpg="http://schemas.microsoft.com/office/word/2010/wordprocessingGroup" xmlns:wpi="http://schemas.microsoft.com/office/word/2010/wordprocessingInk" xmlns:wne="http://schemas.microsoft.com/office/word/2006/wordml" xmlns:wps="http://schemas.microsoft.com/office/word/2010/wordprocessingShape" mc:Ignorable="w14 w15 w16se w16cid wp14">
+<w:numbering xmlns:wpc="http://schemas.microsoft.com/office/word/2010/wordprocessingCanvas" xmlns:cx="http://schemas.microsoft.com/office/drawing/2014/chartex" xmlns:cx1="http://schemas.microsoft.com/office/drawing/2015/9/8/chartex" xmlns:cx2="http://schemas.microsoft.com/office/drawing/2015/10/21/chartex" xmlns:cx3="http://schemas.microsoft.com/office/drawing/2016/5/9/chartex" xmlns:cx4="http://schemas.microsoft.com/office/drawing/2016/5/10/chartex" xmlns:cx5="http://schemas.microsoft.com/office/drawing/2016/5/11/chartex" xmlns:cx6="http://schemas.microsoft.com/office/drawing/2016/5/12/chartex" xmlns:cx7="http://schemas.microsoft.com/office/drawing/2016/5/13/chartex" xmlns:cx8="http://schemas.microsoft.com/office/drawing/2016/5/14/chartex" xmlns:mc="http://schemas.openxmlformats.org/markup-compatibility/2006" xmlns:aink="http://schemas.microsoft.com/office/drawing/2016/ink" xmlns:am3d="http://schemas.microsoft.com/office/drawing/2017/model3d" xmlns:o="urn:schemas-microsoft-com:office:office" xmlns:r="http://schemas.openxmlformats.org/officeDocument/2006/relationships" xmlns:m="http://schemas.openxmlformats.org/officeDocument/2006/math" xmlns:v="urn:schemas-microsoft-com:vml" xmlns:wp14="http://schemas.microsoft.com/office/word/2010/wordprocessingDrawing" xmlns:wp="http://schemas.openxmlformats.org/drawingml/2006/wordprocessingDrawing" xmlns:w10="urn:schemas-microsoft-com:office:word" xmlns:w="http://schemas.openxmlformats.org/wordprocessingml/2006/main" xmlns:w14="http://schemas.microsoft.com/office/word/2010/wordml" xmlns:w15="http://schemas.microsoft.com/office/word/2012/wordml" xmlns:w16cex="http://schemas.microsoft.com/office/word/2018/wordml/cex" xmlns:w16cid="http://schemas.microsoft.com/office/word/2016/wordml/cid" xmlns:w16="http://schemas.microsoft.com/office/word/2018/wordml" xmlns:w16se="http://schemas.microsoft.com/office/word/2015/wordml/symex" xmlns:wpg="http://schemas.microsoft.com/office/word/2010/wordprocessingGroup" xmlns:wpi="http://schemas.microsoft.com/office/word/2010/wordprocessingInk" xmlns:wne="http://schemas.microsoft.com/office/word/2006/wordml" xmlns:wps="http://schemas.microsoft.com/office/word/2010/wordprocessingShape" mc:Ignorable="w14 w15 w16se w16cid w16 w16cex wp14">
   <w:abstractNum w:abstractNumId="0" w15:restartNumberingAfterBreak="0">
     <w:nsid w:val="097A41AE"/>
     <w:multiLevelType w:val="hybridMultilevel"/>
@@ -13503,7 +13620,7 @@
 </file>
 
 <file path=word/styles.xml><?xml version="1.0" encoding="utf-8"?>
-<w:styles xmlns:mc="http://schemas.openxmlformats.org/markup-compatibility/2006" xmlns:r="http://schemas.openxmlformats.org/officeDocument/2006/relationships" xmlns:w="http://schemas.openxmlformats.org/wordprocessingml/2006/main" xmlns:w14="http://schemas.microsoft.com/office/word/2010/wordml" xmlns:w15="http://schemas.microsoft.com/office/word/2012/wordml" xmlns:w16cid="http://schemas.microsoft.com/office/word/2016/wordml/cid" xmlns:w16se="http://schemas.microsoft.com/office/word/2015/wordml/symex" mc:Ignorable="w14 w15 w16se w16cid">
+<w:styles xmlns:mc="http://schemas.openxmlformats.org/markup-compatibility/2006" xmlns:r="http://schemas.openxmlformats.org/officeDocument/2006/relationships" xmlns:w="http://schemas.openxmlformats.org/wordprocessingml/2006/main" xmlns:w14="http://schemas.microsoft.com/office/word/2010/wordml" xmlns:w15="http://schemas.microsoft.com/office/word/2012/wordml" xmlns:w16cex="http://schemas.microsoft.com/office/word/2018/wordml/cex" xmlns:w16cid="http://schemas.microsoft.com/office/word/2016/wordml/cid" xmlns:w16="http://schemas.microsoft.com/office/word/2018/wordml" xmlns:w16se="http://schemas.microsoft.com/office/word/2015/wordml/symex" mc:Ignorable="w14 w15 w16se w16cid w16 w16cex">
   <w:docDefaults>
     <w:rPrDefault>
       <w:rPr>
@@ -13515,7 +13632,7 @@
     </w:rPrDefault>
     <w:pPrDefault/>
   </w:docDefaults>
-  <w:latentStyles w:defLockedState="0" w:defUIPriority="99" w:defSemiHidden="0" w:defUnhideWhenUsed="0" w:defQFormat="0" w:count="375">
+  <w:latentStyles w:defLockedState="0" w:defUIPriority="99" w:defSemiHidden="0" w:defUnhideWhenUsed="0" w:defQFormat="0" w:count="376">
     <w:lsdException w:name="Normal" w:uiPriority="0" w:qFormat="1"/>
     <w:lsdException w:name="heading 1" w:uiPriority="9" w:qFormat="1"/>
     <w:lsdException w:name="heading 2" w:semiHidden="1" w:uiPriority="9" w:unhideWhenUsed="1" w:qFormat="1"/>
@@ -13621,7 +13738,6 @@
     <w:lsdException w:name="HTML Sample" w:semiHidden="1" w:unhideWhenUsed="1"/>
     <w:lsdException w:name="HTML Typewriter" w:semiHidden="1" w:unhideWhenUsed="1"/>
     <w:lsdException w:name="HTML Variable" w:semiHidden="1" w:unhideWhenUsed="1"/>
-    <w:lsdException w:name="Normal Table" w:semiHidden="1" w:unhideWhenUsed="1"/>
     <w:lsdException w:name="annotation subject" w:semiHidden="1" w:unhideWhenUsed="1"/>
     <w:lsdException w:name="No List" w:semiHidden="1" w:unhideWhenUsed="1"/>
     <w:lsdException w:name="Outline List 1" w:semiHidden="1" w:unhideWhenUsed="1"/>
@@ -13668,10 +13784,8 @@
     <w:lsdException w:name="Table Subtle 2" w:semiHidden="1" w:unhideWhenUsed="1"/>
     <w:lsdException w:name="Table Web 1" w:semiHidden="1" w:unhideWhenUsed="1"/>
     <w:lsdException w:name="Table Web 2" w:semiHidden="1" w:unhideWhenUsed="1"/>
-    <w:lsdException w:name="Table Web 3" w:semiHidden="1" w:unhideWhenUsed="1"/>
     <w:lsdException w:name="Balloon Text" w:semiHidden="1" w:unhideWhenUsed="1"/>
     <w:lsdException w:name="Table Grid" w:uiPriority="39"/>
-    <w:lsdException w:name="Table Theme" w:semiHidden="1" w:unhideWhenUsed="1"/>
     <w:lsdException w:name="Placeholder Text" w:semiHidden="1"/>
     <w:lsdException w:name="No Spacing" w:uiPriority="1" w:qFormat="1"/>
     <w:lsdException w:name="Light Shading" w:uiPriority="60"/>
@@ -13891,6 +14005,7 @@
     <w:lsdException w:name="Smart Hyperlink" w:semiHidden="1" w:unhideWhenUsed="1"/>
     <w:lsdException w:name="Hashtag" w:semiHidden="1" w:unhideWhenUsed="1"/>
     <w:lsdException w:name="Unresolved Mention" w:semiHidden="1" w:unhideWhenUsed="1"/>
+    <w:lsdException w:name="Smart Link" w:semiHidden="1" w:unhideWhenUsed="1"/>
   </w:latentStyles>
   <w:style w:type="paragraph" w:default="1" w:styleId="Normal">
     <w:name w:val="Normal"/>

</xml_diff>

<commit_message>
Updated RQ, Null and Alternative hypothesis in the final report.docx
</commit_message>
<xml_diff>
--- a/final_report.docx
+++ b/final_report.docx
@@ -7056,6 +7056,8 @@
           <w:rFonts w:ascii="Arial" w:hAnsi="Arial" w:cs="Arial"/>
           <w:b/>
           <w:bCs/>
+          <w:i/>
+          <w:iCs/>
           <w:sz w:val="20"/>
           <w:szCs w:val="20"/>
         </w:rPr>
@@ -7076,7 +7078,29 @@
           <w:sz w:val="20"/>
           <w:szCs w:val="20"/>
         </w:rPr>
-        <w:t>This research will be focused on Is there a difference in a suicide rate/100k among the age groups and supporting hypothesis as:</w:t>
+        <w:t xml:space="preserve">This research will be focused on </w:t>
+      </w:r>
+      <w:r>
+        <w:rPr>
+          <w:rFonts w:ascii="Arial" w:hAnsi="Arial" w:cs="Arial"/>
+          <w:b/>
+          <w:bCs/>
+          <w:sz w:val="20"/>
+          <w:szCs w:val="20"/>
+        </w:rPr>
+        <w:t xml:space="preserve">RQ: </w:t>
+      </w:r>
+      <w:r>
+        <w:rPr>
+          <w:rFonts w:ascii="Arial" w:hAnsi="Arial" w:cs="Arial"/>
+          <w:b/>
+          <w:bCs/>
+          <w:i/>
+          <w:iCs/>
+          <w:sz w:val="20"/>
+          <w:szCs w:val="20"/>
+        </w:rPr>
+        <w:t>Is there a difference in proportion of suicide rate/100k amongst age groups?</w:t>
       </w:r>
     </w:p>
     <w:p>
@@ -7089,15 +7113,40 @@
           <w:szCs w:val="20"/>
         </w:rPr>
       </w:pPr>
-      <w:r>
+    </w:p>
+    <w:p>
+      <w:pPr>
         <w:rPr>
           <w:rFonts w:ascii="Arial" w:hAnsi="Arial" w:cs="Arial"/>
           <w:b/>
           <w:bCs/>
-          <w:sz w:val="20"/>
-          <w:szCs w:val="20"/>
-        </w:rPr>
-        <w:t>H1: There is a difference in the suicide rate/100k among the age-groups.</w:t>
+          <w:i/>
+          <w:iCs/>
+          <w:sz w:val="20"/>
+          <w:szCs w:val="20"/>
+        </w:rPr>
+      </w:pPr>
+      <w:r>
+        <w:rPr>
+          <w:rFonts w:ascii="Arial" w:hAnsi="Arial" w:cs="Arial"/>
+          <w:b/>
+          <w:bCs/>
+          <w:sz w:val="20"/>
+          <w:szCs w:val="20"/>
+        </w:rPr>
+        <w:t xml:space="preserve">Null hypothesis: </w:t>
+      </w:r>
+      <w:r>
+        <w:rPr>
+          <w:rFonts w:ascii="Arial" w:hAnsi="Arial" w:cs="Arial"/>
+          <w:b/>
+          <w:bCs/>
+          <w:i/>
+          <w:iCs/>
+          <w:sz w:val="20"/>
+          <w:szCs w:val="20"/>
+        </w:rPr>
+        <w:t>There is no difference in the proportion of suicide rate/100k amongst age groups.</w:t>
       </w:r>
     </w:p>
     <w:p>
@@ -7106,6 +7155,8 @@
           <w:rFonts w:ascii="Arial" w:hAnsi="Arial" w:cs="Arial"/>
           <w:b/>
           <w:bCs/>
+          <w:i/>
+          <w:iCs/>
           <w:sz w:val="20"/>
           <w:szCs w:val="20"/>
         </w:rPr>
@@ -7118,7 +7169,19 @@
           <w:sz w:val="20"/>
           <w:szCs w:val="20"/>
         </w:rPr>
-        <w:t>H0: There is no difference in the suicide rate/100k among the age-groups.</w:t>
+        <w:t xml:space="preserve">Alternative hypothesis: </w:t>
+      </w:r>
+      <w:r>
+        <w:rPr>
+          <w:rFonts w:ascii="Arial" w:hAnsi="Arial" w:cs="Arial"/>
+          <w:b/>
+          <w:bCs/>
+          <w:i/>
+          <w:iCs/>
+          <w:sz w:val="20"/>
+          <w:szCs w:val="20"/>
+        </w:rPr>
+        <w:t>There is a difference in the proportion of suicide rate/100k amongst age groups.</w:t>
       </w:r>
     </w:p>
     <w:p>
@@ -7198,7 +7261,18 @@
           <w:sz w:val="20"/>
           <w:szCs w:val="20"/>
         </w:rPr>
-        <w:t xml:space="preserve">As referenced before, the research will be focused about finding any connection between Suicide rate/100k and age-group, in this way these are the two factors which will be the fundamental concentration in which suicide is a dependent variable and age-group is an independent variable </w:t>
+        <w:t xml:space="preserve">As referenced before, the research will be focused about </w:t>
+      </w:r>
+      <w:r>
+        <w:rPr>
+          <w:rFonts w:ascii="Arial" w:hAnsi="Arial" w:cs="Arial"/>
+          <w:b/>
+          <w:bCs/>
+          <w:sz w:val="20"/>
+          <w:szCs w:val="20"/>
+        </w:rPr>
+        <w:lastRenderedPageBreak/>
+        <w:t xml:space="preserve">finding any connection between Suicide rate/100k and age-group, in this way these are the two factors which will be the fundamental concentration in which suicide is a dependent variable and age-group is an independent variable </w:t>
       </w:r>
     </w:p>
     <w:p>
@@ -10679,6 +10753,7 @@
           <w:sz w:val="22"/>
           <w:szCs w:val="22"/>
         </w:rPr>
+        <w:lastRenderedPageBreak/>
         <w:t>Explain</w:t>
       </w:r>
       <w:r>
@@ -11083,7 +11158,6 @@
           <w:b/>
           <w:color w:val="2F5496" w:themeColor="accent1" w:themeShade="BF"/>
         </w:rPr>
-        <w:lastRenderedPageBreak/>
         <w:t>4. DATA ANALYSIS DOCUMENTATION</w:t>
       </w:r>
     </w:p>
@@ -13738,6 +13812,7 @@
     <w:lsdException w:name="HTML Sample" w:semiHidden="1" w:unhideWhenUsed="1"/>
     <w:lsdException w:name="HTML Typewriter" w:semiHidden="1" w:unhideWhenUsed="1"/>
     <w:lsdException w:name="HTML Variable" w:semiHidden="1" w:unhideWhenUsed="1"/>
+    <w:lsdException w:name="Normal Table" w:semiHidden="1" w:unhideWhenUsed="1"/>
     <w:lsdException w:name="annotation subject" w:semiHidden="1" w:unhideWhenUsed="1"/>
     <w:lsdException w:name="No List" w:semiHidden="1" w:unhideWhenUsed="1"/>
     <w:lsdException w:name="Outline List 1" w:semiHidden="1" w:unhideWhenUsed="1"/>
@@ -13784,8 +13859,10 @@
     <w:lsdException w:name="Table Subtle 2" w:semiHidden="1" w:unhideWhenUsed="1"/>
     <w:lsdException w:name="Table Web 1" w:semiHidden="1" w:unhideWhenUsed="1"/>
     <w:lsdException w:name="Table Web 2" w:semiHidden="1" w:unhideWhenUsed="1"/>
+    <w:lsdException w:name="Table Web 3" w:semiHidden="1" w:unhideWhenUsed="1"/>
     <w:lsdException w:name="Balloon Text" w:semiHidden="1" w:unhideWhenUsed="1"/>
     <w:lsdException w:name="Table Grid" w:uiPriority="39"/>
+    <w:lsdException w:name="Table Theme" w:semiHidden="1" w:unhideWhenUsed="1"/>
     <w:lsdException w:name="Placeholder Text" w:semiHidden="1"/>
     <w:lsdException w:name="No Spacing" w:uiPriority="1" w:qFormat="1"/>
     <w:lsdException w:name="Light Shading" w:uiPriority="60"/>

</xml_diff>

<commit_message>
Added Data Collection Methods
</commit_message>
<xml_diff>
--- a/final_report.docx
+++ b/final_report.docx
@@ -431,18 +431,7 @@
           <w:sz w:val="20"/>
           <w:szCs w:val="20"/>
         </w:rPr>
-        <w:t xml:space="preserve"> their own lives and on clusters of deaths among student</w:t>
-      </w:r>
-      <w:bookmarkStart w:id="0" w:name="_GoBack"/>
-      <w:bookmarkEnd w:id="0"/>
-      <w:r>
-        <w:rPr>
-          <w:rFonts w:ascii="Arial" w:eastAsia="ArialMT" w:hAnsi="Arial" w:cs="Arial"/>
-          <w:color w:val="000000" w:themeColor="text1"/>
-          <w:sz w:val="20"/>
-          <w:szCs w:val="20"/>
-        </w:rPr>
-        <w:t xml:space="preserve">s. They miss the bigger picture: that, at a global level, suicide has declined by </w:t>
+        <w:t xml:space="preserve"> their own lives and on clusters of deaths among students. They miss the bigger picture: that, at a global level, suicide has declined by </w:t>
       </w:r>
       <w:r>
         <w:rPr>
@@ -9293,26 +9282,35 @@
           <w:szCs w:val="22"/>
         </w:rPr>
       </w:pPr>
-      <w:r>
-        <w:rPr>
-          <w:rFonts w:ascii="Arial" w:eastAsia="ArialMT" w:hAnsi="Arial" w:cs="Arial"/>
-          <w:color w:val="000000" w:themeColor="text1"/>
-          <w:sz w:val="22"/>
-          <w:szCs w:val="22"/>
-        </w:rPr>
-        <w:t xml:space="preserve">Every team member brought their own interests and their chosen dataset for team discussions. The topics varied from </w:t>
-      </w:r>
-      <w:proofErr w:type="gramStart"/>
-      <w:r>
-        <w:rPr>
-          <w:rFonts w:ascii="Arial" w:eastAsia="ArialMT" w:hAnsi="Arial" w:cs="Arial"/>
-          <w:color w:val="000000" w:themeColor="text1"/>
-          <w:sz w:val="22"/>
-          <w:szCs w:val="22"/>
-        </w:rPr>
-        <w:t>The</w:t>
-      </w:r>
-      <w:proofErr w:type="gramEnd"/>
+    </w:p>
+    <w:p>
+      <w:pPr>
+        <w:pStyle w:val="ListParagraph"/>
+        <w:rPr>
+          <w:rFonts w:ascii="Arial" w:eastAsia="ArialMT" w:hAnsi="Arial" w:cs="Arial"/>
+          <w:color w:val="000000" w:themeColor="text1"/>
+          <w:sz w:val="22"/>
+          <w:szCs w:val="22"/>
+        </w:rPr>
+      </w:pPr>
+      <w:r>
+        <w:rPr>
+          <w:rFonts w:ascii="Arial" w:eastAsia="ArialMT" w:hAnsi="Arial" w:cs="Arial"/>
+          <w:color w:val="000000" w:themeColor="text1"/>
+          <w:sz w:val="22"/>
+          <w:szCs w:val="22"/>
+        </w:rPr>
+        <w:t xml:space="preserve">Every team member brought their own interests and their chosen dataset for team discussions. </w:t>
+      </w:r>
+      <w:r>
+        <w:rPr>
+          <w:rFonts w:ascii="Arial" w:eastAsia="ArialMT" w:hAnsi="Arial" w:cs="Arial"/>
+          <w:color w:val="000000" w:themeColor="text1"/>
+          <w:sz w:val="22"/>
+          <w:szCs w:val="22"/>
+        </w:rPr>
+        <w:t>After much deliberation</w:t>
+      </w:r>
       <w:r>
         <w:rPr>
           <w:rFonts w:ascii="Arial" w:eastAsia="ArialMT" w:hAnsi="Arial" w:cs="Arial"/>
@@ -9340,8 +9338,280 @@
           <w:sz w:val="22"/>
           <w:szCs w:val="22"/>
         </w:rPr>
-        <w:t xml:space="preserve"> csv was finalised by the team members downloaded from Kaggle </w:t>
-      </w:r>
+        <w:t xml:space="preserve"> was finalised by the team members downloaded from Kaggle </w:t>
+      </w:r>
+      <w:r>
+        <w:rPr>
+          <w:rFonts w:ascii="Arial" w:eastAsia="ArialMT" w:hAnsi="Arial" w:cs="Arial"/>
+          <w:color w:val="000000" w:themeColor="text1"/>
+          <w:sz w:val="22"/>
+          <w:szCs w:val="22"/>
+        </w:rPr>
+        <w:t xml:space="preserve">as it fulfils all the criteria [3] we set out in our almost daily meeting using </w:t>
+      </w:r>
+      <w:r>
+        <w:rPr>
+          <w:rFonts w:ascii="Arial" w:eastAsia="ArialMT" w:hAnsi="Arial" w:cs="Arial"/>
+          <w:i/>
+          <w:color w:val="000000" w:themeColor="text1"/>
+          <w:sz w:val="22"/>
+          <w:szCs w:val="22"/>
+        </w:rPr>
+        <w:t>Microsoft Teams</w:t>
+      </w:r>
+      <w:r>
+        <w:rPr>
+          <w:rFonts w:ascii="Arial" w:eastAsia="ArialMT" w:hAnsi="Arial" w:cs="Arial"/>
+          <w:color w:val="000000" w:themeColor="text1"/>
+          <w:sz w:val="22"/>
+          <w:szCs w:val="22"/>
+        </w:rPr>
+        <w:t xml:space="preserve">. </w:t>
+      </w:r>
+      <w:r>
+        <w:rPr>
+          <w:rFonts w:ascii="Arial" w:eastAsia="ArialMT" w:hAnsi="Arial" w:cs="Arial"/>
+          <w:color w:val="000000" w:themeColor="text1"/>
+          <w:sz w:val="22"/>
+          <w:szCs w:val="22"/>
+        </w:rPr>
+        <w:t>We explain these criteria as</w:t>
+      </w:r>
+    </w:p>
+    <w:p>
+      <w:pPr>
+        <w:pStyle w:val="ListParagraph"/>
+        <w:numPr>
+          <w:ilvl w:val="0"/>
+          <w:numId w:val="12"/>
+        </w:numPr>
+        <w:ind w:left="1134"/>
+        <w:rPr>
+          <w:rFonts w:ascii="Arial" w:eastAsia="ArialMT" w:hAnsi="Arial" w:cs="Arial"/>
+          <w:color w:val="000000" w:themeColor="text1"/>
+          <w:sz w:val="22"/>
+          <w:szCs w:val="22"/>
+        </w:rPr>
+      </w:pPr>
+      <w:r>
+        <w:rPr>
+          <w:rFonts w:ascii="Arial" w:eastAsia="ArialMT" w:hAnsi="Arial" w:cs="Arial"/>
+          <w:color w:val="000000" w:themeColor="text1"/>
+          <w:sz w:val="22"/>
+          <w:szCs w:val="22"/>
+        </w:rPr>
+        <w:t xml:space="preserve">Dataset should be easy to </w:t>
+      </w:r>
+      <w:r>
+        <w:rPr>
+          <w:rFonts w:ascii="Arial" w:eastAsia="ArialMT" w:hAnsi="Arial" w:cs="Arial"/>
+          <w:i/>
+          <w:color w:val="000000" w:themeColor="text1"/>
+          <w:sz w:val="22"/>
+          <w:szCs w:val="22"/>
+        </w:rPr>
+        <w:t>understand</w:t>
+      </w:r>
+      <w:r>
+        <w:rPr>
+          <w:rFonts w:ascii="Arial" w:eastAsia="ArialMT" w:hAnsi="Arial" w:cs="Arial"/>
+          <w:color w:val="000000" w:themeColor="text1"/>
+          <w:sz w:val="22"/>
+          <w:szCs w:val="22"/>
+        </w:rPr>
+        <w:t xml:space="preserve"> i.e. individual/team should not spend a long time</w:t>
+      </w:r>
+      <w:r>
+        <w:rPr>
+          <w:rFonts w:ascii="Arial" w:eastAsia="ArialMT" w:hAnsi="Arial" w:cs="Arial"/>
+          <w:color w:val="000000" w:themeColor="text1"/>
+          <w:sz w:val="22"/>
+          <w:szCs w:val="22"/>
+        </w:rPr>
+        <w:t xml:space="preserve"> (more than 2 days) </w:t>
+      </w:r>
+      <w:r>
+        <w:rPr>
+          <w:rFonts w:ascii="Arial" w:eastAsia="ArialMT" w:hAnsi="Arial" w:cs="Arial"/>
+          <w:color w:val="000000" w:themeColor="text1"/>
+          <w:sz w:val="22"/>
+          <w:szCs w:val="22"/>
+        </w:rPr>
+        <w:t>to investigate terminology/column name/data in a column</w:t>
+      </w:r>
+    </w:p>
+    <w:p>
+      <w:pPr>
+        <w:pStyle w:val="ListParagraph"/>
+        <w:numPr>
+          <w:ilvl w:val="0"/>
+          <w:numId w:val="12"/>
+        </w:numPr>
+        <w:ind w:left="1134"/>
+        <w:rPr>
+          <w:rFonts w:ascii="Arial" w:eastAsia="ArialMT" w:hAnsi="Arial" w:cs="Arial"/>
+          <w:color w:val="000000" w:themeColor="text1"/>
+          <w:sz w:val="22"/>
+          <w:szCs w:val="22"/>
+        </w:rPr>
+      </w:pPr>
+      <w:r>
+        <w:rPr>
+          <w:rFonts w:ascii="Arial" w:eastAsia="ArialMT" w:hAnsi="Arial" w:cs="Arial"/>
+          <w:color w:val="000000" w:themeColor="text1"/>
+          <w:sz w:val="22"/>
+          <w:szCs w:val="22"/>
+        </w:rPr>
+        <w:t xml:space="preserve">It should to </w:t>
+      </w:r>
+      <w:r>
+        <w:rPr>
+          <w:rFonts w:ascii="Arial" w:eastAsia="ArialMT" w:hAnsi="Arial" w:cs="Arial"/>
+          <w:i/>
+          <w:color w:val="000000" w:themeColor="text1"/>
+          <w:sz w:val="22"/>
+          <w:szCs w:val="22"/>
+        </w:rPr>
+        <w:t>feasible</w:t>
+      </w:r>
+      <w:r>
+        <w:rPr>
+          <w:rFonts w:ascii="Arial" w:eastAsia="ArialMT" w:hAnsi="Arial" w:cs="Arial"/>
+          <w:color w:val="000000" w:themeColor="text1"/>
+          <w:sz w:val="22"/>
+          <w:szCs w:val="22"/>
+        </w:rPr>
+        <w:t xml:space="preserve"> for the team to implement given limited understanding of the course/R and help in framing a research qu</w:t>
+      </w:r>
+      <w:bookmarkStart w:id="0" w:name="_GoBack"/>
+      <w:bookmarkEnd w:id="0"/>
+      <w:r>
+        <w:rPr>
+          <w:rFonts w:ascii="Arial" w:eastAsia="ArialMT" w:hAnsi="Arial" w:cs="Arial"/>
+          <w:color w:val="000000" w:themeColor="text1"/>
+          <w:sz w:val="22"/>
+          <w:szCs w:val="22"/>
+        </w:rPr>
+        <w:t>estion and hypothesis</w:t>
+      </w:r>
+    </w:p>
+    <w:p>
+      <w:pPr>
+        <w:pStyle w:val="ListParagraph"/>
+        <w:numPr>
+          <w:ilvl w:val="0"/>
+          <w:numId w:val="12"/>
+        </w:numPr>
+        <w:ind w:left="1134"/>
+        <w:rPr>
+          <w:rFonts w:ascii="Arial" w:eastAsia="ArialMT" w:hAnsi="Arial" w:cs="Arial"/>
+          <w:color w:val="000000" w:themeColor="text1"/>
+          <w:sz w:val="22"/>
+          <w:szCs w:val="22"/>
+        </w:rPr>
+      </w:pPr>
+      <w:r>
+        <w:rPr>
+          <w:rFonts w:ascii="Arial" w:eastAsia="ArialMT" w:hAnsi="Arial" w:cs="Arial"/>
+          <w:color w:val="000000" w:themeColor="text1"/>
+          <w:sz w:val="22"/>
+          <w:szCs w:val="22"/>
+        </w:rPr>
+        <w:t xml:space="preserve">Dataset should help in understanding the </w:t>
+      </w:r>
+      <w:r>
+        <w:rPr>
+          <w:rFonts w:ascii="Arial" w:eastAsia="ArialMT" w:hAnsi="Arial" w:cs="Arial"/>
+          <w:i/>
+          <w:color w:val="000000" w:themeColor="text1"/>
+          <w:sz w:val="22"/>
+          <w:szCs w:val="22"/>
+        </w:rPr>
+        <w:t>concept</w:t>
+      </w:r>
+      <w:r>
+        <w:rPr>
+          <w:rFonts w:ascii="Arial" w:eastAsia="ArialMT" w:hAnsi="Arial" w:cs="Arial"/>
+          <w:color w:val="000000" w:themeColor="text1"/>
+          <w:sz w:val="22"/>
+          <w:szCs w:val="22"/>
+        </w:rPr>
+        <w:t xml:space="preserve"> of Correlation, Comparison of means, or comparison of proportion and draw visualisation</w:t>
+      </w:r>
+    </w:p>
+    <w:p>
+      <w:pPr>
+        <w:pStyle w:val="ListParagraph"/>
+        <w:numPr>
+          <w:ilvl w:val="0"/>
+          <w:numId w:val="12"/>
+        </w:numPr>
+        <w:ind w:left="1134"/>
+        <w:rPr>
+          <w:rFonts w:ascii="Arial" w:eastAsia="ArialMT" w:hAnsi="Arial" w:cs="Arial"/>
+          <w:color w:val="000000" w:themeColor="text1"/>
+          <w:sz w:val="22"/>
+          <w:szCs w:val="22"/>
+        </w:rPr>
+      </w:pPr>
+      <w:r>
+        <w:rPr>
+          <w:rFonts w:ascii="Arial" w:eastAsia="ArialMT" w:hAnsi="Arial" w:cs="Arial"/>
+          <w:color w:val="000000" w:themeColor="text1"/>
+          <w:sz w:val="22"/>
+          <w:szCs w:val="22"/>
+        </w:rPr>
+        <w:t xml:space="preserve">The answer to the RQ can be easily </w:t>
+      </w:r>
+      <w:r>
+        <w:rPr>
+          <w:rFonts w:ascii="Arial" w:eastAsia="ArialMT" w:hAnsi="Arial" w:cs="Arial"/>
+          <w:i/>
+          <w:color w:val="000000" w:themeColor="text1"/>
+          <w:sz w:val="22"/>
+          <w:szCs w:val="22"/>
+        </w:rPr>
+        <w:t>summarised</w:t>
+      </w:r>
+      <w:r>
+        <w:rPr>
+          <w:rFonts w:ascii="Arial" w:eastAsia="ArialMT" w:hAnsi="Arial" w:cs="Arial"/>
+          <w:color w:val="000000" w:themeColor="text1"/>
+          <w:sz w:val="22"/>
+          <w:szCs w:val="22"/>
+        </w:rPr>
+        <w:t xml:space="preserve"> in a report</w:t>
+      </w:r>
+    </w:p>
+    <w:p>
+      <w:pPr>
+        <w:rPr>
+          <w:rFonts w:ascii="Arial" w:eastAsia="ArialMT" w:hAnsi="Arial" w:cs="Arial"/>
+          <w:color w:val="000000" w:themeColor="text1"/>
+          <w:sz w:val="22"/>
+          <w:szCs w:val="22"/>
+        </w:rPr>
+      </w:pPr>
+      <w:r>
+        <w:rPr>
+          <w:rFonts w:ascii="Arial" w:eastAsia="ArialMT" w:hAnsi="Arial" w:cs="Arial"/>
+          <w:color w:val="000000" w:themeColor="text1"/>
+          <w:sz w:val="22"/>
+          <w:szCs w:val="22"/>
+        </w:rPr>
+        <w:tab/>
+      </w:r>
+    </w:p>
+    <w:p>
+      <w:pPr>
+        <w:pStyle w:val="ListParagraph"/>
+        <w:rPr>
+          <w:rFonts w:ascii="Arial" w:eastAsia="ArialMT" w:hAnsi="Arial" w:cs="Arial"/>
+          <w:color w:val="000000" w:themeColor="text1"/>
+          <w:sz w:val="22"/>
+          <w:szCs w:val="22"/>
+        </w:rPr>
+      </w:pPr>
     </w:p>
     <w:p>
       <w:pPr>
@@ -9980,6 +10250,7 @@
           <w:rStyle w:val="Heading2Char"/>
           <w:rFonts w:ascii="Arial" w:hAnsi="Arial" w:cs="Arial"/>
         </w:rPr>
+        <w:lastRenderedPageBreak/>
         <w:t>Metadata:</w:t>
       </w:r>
       <w:r>
@@ -11121,7 +11392,6 @@
           <w:b/>
           <w:color w:val="2F5496" w:themeColor="accent1" w:themeShade="BF"/>
         </w:rPr>
-        <w:lastRenderedPageBreak/>
         <w:t>4. DATA ANALYSIS DOCUMENTATION</w:t>
       </w:r>
     </w:p>
@@ -12537,6 +12807,35 @@
           <w:szCs w:val="20"/>
         </w:rPr>
       </w:pPr>
+      <w:r>
+        <w:rPr>
+          <w:rFonts w:ascii="Arial" w:eastAsia="ArialMT" w:hAnsi="Arial" w:cs="Arial"/>
+          <w:color w:val="000000" w:themeColor="text1"/>
+          <w:sz w:val="20"/>
+          <w:szCs w:val="20"/>
+        </w:rPr>
+        <w:t xml:space="preserve">[3] </w:t>
+      </w:r>
+      <w:hyperlink r:id="rId11" w:history="1">
+        <w:r>
+          <w:rPr>
+            <w:rStyle w:val="Hyperlink"/>
+            <w:rFonts w:ascii="Arial" w:eastAsia="ArialMT" w:hAnsi="Arial" w:cs="Arial"/>
+            <w:sz w:val="20"/>
+            <w:szCs w:val="20"/>
+          </w:rPr>
+          <w:t>https://trello.com/c/0uYp2wZC</w:t>
+        </w:r>
+      </w:hyperlink>
+      <w:r>
+        <w:rPr>
+          <w:rFonts w:ascii="Arial" w:eastAsia="ArialMT" w:hAnsi="Arial" w:cs="Arial"/>
+          <w:color w:val="000000" w:themeColor="text1"/>
+          <w:sz w:val="20"/>
+          <w:szCs w:val="20"/>
+        </w:rPr>
+        <w:t xml:space="preserve"> </w:t>
+      </w:r>
     </w:p>
     <w:p>
       <w:pPr>
@@ -12820,6 +13119,95 @@
     </w:lvl>
   </w:abstractNum>
   <w:abstractNum w:abstractNumId="2" w15:restartNumberingAfterBreak="0">
+    <w:nsid w:val="1E310346"/>
+    <w:multiLevelType w:val="hybridMultilevel"/>
+    <w:tmpl w:val="68AC2B04"/>
+    <w:lvl w:ilvl="0" w:tplc="A4086102">
+      <w:start w:val="1"/>
+      <w:numFmt w:val="decimal"/>
+      <w:lvlText w:val="%1."/>
+      <w:lvlJc w:val="left"/>
+      <w:pPr>
+        <w:ind w:left="1800" w:hanging="360"/>
+      </w:pPr>
+      <w:rPr>
+        <w:rFonts w:hint="default"/>
+      </w:rPr>
+    </w:lvl>
+    <w:lvl w:ilvl="1" w:tplc="04090019" w:tentative="1">
+      <w:start w:val="1"/>
+      <w:numFmt w:val="lowerLetter"/>
+      <w:lvlText w:val="%2."/>
+      <w:lvlJc w:val="left"/>
+      <w:pPr>
+        <w:ind w:left="2160" w:hanging="360"/>
+      </w:pPr>
+    </w:lvl>
+    <w:lvl w:ilvl="2" w:tplc="0409001B" w:tentative="1">
+      <w:start w:val="1"/>
+      <w:numFmt w:val="lowerRoman"/>
+      <w:lvlText w:val="%3."/>
+      <w:lvlJc w:val="right"/>
+      <w:pPr>
+        <w:ind w:left="2880" w:hanging="180"/>
+      </w:pPr>
+    </w:lvl>
+    <w:lvl w:ilvl="3" w:tplc="0409000F" w:tentative="1">
+      <w:start w:val="1"/>
+      <w:numFmt w:val="decimal"/>
+      <w:lvlText w:val="%4."/>
+      <w:lvlJc w:val="left"/>
+      <w:pPr>
+        <w:ind w:left="3600" w:hanging="360"/>
+      </w:pPr>
+    </w:lvl>
+    <w:lvl w:ilvl="4" w:tplc="04090019" w:tentative="1">
+      <w:start w:val="1"/>
+      <w:numFmt w:val="lowerLetter"/>
+      <w:lvlText w:val="%5."/>
+      <w:lvlJc w:val="left"/>
+      <w:pPr>
+        <w:ind w:left="4320" w:hanging="360"/>
+      </w:pPr>
+    </w:lvl>
+    <w:lvl w:ilvl="5" w:tplc="0409001B" w:tentative="1">
+      <w:start w:val="1"/>
+      <w:numFmt w:val="lowerRoman"/>
+      <w:lvlText w:val="%6."/>
+      <w:lvlJc w:val="right"/>
+      <w:pPr>
+        <w:ind w:left="5040" w:hanging="180"/>
+      </w:pPr>
+    </w:lvl>
+    <w:lvl w:ilvl="6" w:tplc="0409000F" w:tentative="1">
+      <w:start w:val="1"/>
+      <w:numFmt w:val="decimal"/>
+      <w:lvlText w:val="%7."/>
+      <w:lvlJc w:val="left"/>
+      <w:pPr>
+        <w:ind w:left="5760" w:hanging="360"/>
+      </w:pPr>
+    </w:lvl>
+    <w:lvl w:ilvl="7" w:tplc="04090019" w:tentative="1">
+      <w:start w:val="1"/>
+      <w:numFmt w:val="lowerLetter"/>
+      <w:lvlText w:val="%8."/>
+      <w:lvlJc w:val="left"/>
+      <w:pPr>
+        <w:ind w:left="6480" w:hanging="360"/>
+      </w:pPr>
+    </w:lvl>
+    <w:lvl w:ilvl="8" w:tplc="0409001B" w:tentative="1">
+      <w:start w:val="1"/>
+      <w:numFmt w:val="lowerRoman"/>
+      <w:lvlText w:val="%9."/>
+      <w:lvlJc w:val="right"/>
+      <w:pPr>
+        <w:ind w:left="7200" w:hanging="180"/>
+      </w:pPr>
+    </w:lvl>
+  </w:abstractNum>
+  <w:abstractNum w:abstractNumId="3" w15:restartNumberingAfterBreak="0">
     <w:nsid w:val="2C365A43"/>
     <w:multiLevelType w:val="multilevel"/>
     <w:tmpl w:val="E7A09612"/>
@@ -12905,7 +13293,7 @@
       </w:pPr>
     </w:lvl>
   </w:abstractNum>
-  <w:abstractNum w:abstractNumId="3" w15:restartNumberingAfterBreak="0">
+  <w:abstractNum w:abstractNumId="4" w15:restartNumberingAfterBreak="0">
     <w:nsid w:val="310706B1"/>
     <w:multiLevelType w:val="hybridMultilevel"/>
     <w:tmpl w:val="16AE670E"/>
@@ -13018,7 +13406,7 @@
       </w:rPr>
     </w:lvl>
   </w:abstractNum>
-  <w:abstractNum w:abstractNumId="4" w15:restartNumberingAfterBreak="0">
+  <w:abstractNum w:abstractNumId="5" w15:restartNumberingAfterBreak="0">
     <w:nsid w:val="314564C4"/>
     <w:multiLevelType w:val="multilevel"/>
     <w:tmpl w:val="EBE44AB8"/>
@@ -13131,7 +13519,7 @@
       </w:pPr>
     </w:lvl>
   </w:abstractNum>
-  <w:abstractNum w:abstractNumId="5" w15:restartNumberingAfterBreak="0">
+  <w:abstractNum w:abstractNumId="6" w15:restartNumberingAfterBreak="0">
     <w:nsid w:val="341245A8"/>
     <w:multiLevelType w:val="hybridMultilevel"/>
     <w:tmpl w:val="E250DA72"/>
@@ -13244,7 +13632,7 @@
       </w:rPr>
     </w:lvl>
   </w:abstractNum>
-  <w:abstractNum w:abstractNumId="6" w15:restartNumberingAfterBreak="0">
+  <w:abstractNum w:abstractNumId="7" w15:restartNumberingAfterBreak="0">
     <w:nsid w:val="36301A6E"/>
     <w:multiLevelType w:val="hybridMultilevel"/>
     <w:tmpl w:val="ECB8E5A4"/>
@@ -13333,7 +13721,7 @@
       </w:pPr>
     </w:lvl>
   </w:abstractNum>
-  <w:abstractNum w:abstractNumId="7" w15:restartNumberingAfterBreak="0">
+  <w:abstractNum w:abstractNumId="8" w15:restartNumberingAfterBreak="0">
     <w:nsid w:val="372B227C"/>
     <w:multiLevelType w:val="hybridMultilevel"/>
     <w:tmpl w:val="5B982AC0"/>
@@ -13422,7 +13810,96 @@
       </w:pPr>
     </w:lvl>
   </w:abstractNum>
-  <w:abstractNum w:abstractNumId="8" w15:restartNumberingAfterBreak="0">
+  <w:abstractNum w:abstractNumId="9" w15:restartNumberingAfterBreak="0">
+    <w:nsid w:val="4EEF5CBA"/>
+    <w:multiLevelType w:val="hybridMultilevel"/>
+    <w:tmpl w:val="DDDE45F0"/>
+    <w:lvl w:ilvl="0" w:tplc="A4086102">
+      <w:start w:val="1"/>
+      <w:numFmt w:val="decimal"/>
+      <w:lvlText w:val="%1."/>
+      <w:lvlJc w:val="left"/>
+      <w:pPr>
+        <w:ind w:left="1080" w:hanging="360"/>
+      </w:pPr>
+      <w:rPr>
+        <w:rFonts w:hint="default"/>
+      </w:rPr>
+    </w:lvl>
+    <w:lvl w:ilvl="1" w:tplc="04090019" w:tentative="1">
+      <w:start w:val="1"/>
+      <w:numFmt w:val="lowerLetter"/>
+      <w:lvlText w:val="%2."/>
+      <w:lvlJc w:val="left"/>
+      <w:pPr>
+        <w:ind w:left="1800" w:hanging="360"/>
+      </w:pPr>
+    </w:lvl>
+    <w:lvl w:ilvl="2" w:tplc="0409001B" w:tentative="1">
+      <w:start w:val="1"/>
+      <w:numFmt w:val="lowerRoman"/>
+      <w:lvlText w:val="%3."/>
+      <w:lvlJc w:val="right"/>
+      <w:pPr>
+        <w:ind w:left="2520" w:hanging="180"/>
+      </w:pPr>
+    </w:lvl>
+    <w:lvl w:ilvl="3" w:tplc="0409000F" w:tentative="1">
+      <w:start w:val="1"/>
+      <w:numFmt w:val="decimal"/>
+      <w:lvlText w:val="%4."/>
+      <w:lvlJc w:val="left"/>
+      <w:pPr>
+        <w:ind w:left="3240" w:hanging="360"/>
+      </w:pPr>
+    </w:lvl>
+    <w:lvl w:ilvl="4" w:tplc="04090019" w:tentative="1">
+      <w:start w:val="1"/>
+      <w:numFmt w:val="lowerLetter"/>
+      <w:lvlText w:val="%5."/>
+      <w:lvlJc w:val="left"/>
+      <w:pPr>
+        <w:ind w:left="3960" w:hanging="360"/>
+      </w:pPr>
+    </w:lvl>
+    <w:lvl w:ilvl="5" w:tplc="0409001B" w:tentative="1">
+      <w:start w:val="1"/>
+      <w:numFmt w:val="lowerRoman"/>
+      <w:lvlText w:val="%6."/>
+      <w:lvlJc w:val="right"/>
+      <w:pPr>
+        <w:ind w:left="4680" w:hanging="180"/>
+      </w:pPr>
+    </w:lvl>
+    <w:lvl w:ilvl="6" w:tplc="0409000F" w:tentative="1">
+      <w:start w:val="1"/>
+      <w:numFmt w:val="decimal"/>
+      <w:lvlText w:val="%7."/>
+      <w:lvlJc w:val="left"/>
+      <w:pPr>
+        <w:ind w:left="5400" w:hanging="360"/>
+      </w:pPr>
+    </w:lvl>
+    <w:lvl w:ilvl="7" w:tplc="04090019" w:tentative="1">
+      <w:start w:val="1"/>
+      <w:numFmt w:val="lowerLetter"/>
+      <w:lvlText w:val="%8."/>
+      <w:lvlJc w:val="left"/>
+      <w:pPr>
+        <w:ind w:left="6120" w:hanging="360"/>
+      </w:pPr>
+    </w:lvl>
+    <w:lvl w:ilvl="8" w:tplc="0409001B" w:tentative="1">
+      <w:start w:val="1"/>
+      <w:numFmt w:val="lowerRoman"/>
+      <w:lvlText w:val="%9."/>
+      <w:lvlJc w:val="right"/>
+      <w:pPr>
+        <w:ind w:left="6840" w:hanging="180"/>
+      </w:pPr>
+    </w:lvl>
+  </w:abstractNum>
+  <w:abstractNum w:abstractNumId="10" w15:restartNumberingAfterBreak="0">
     <w:nsid w:val="6FA44508"/>
     <w:multiLevelType w:val="hybridMultilevel"/>
     <w:tmpl w:val="12F23F94"/>
@@ -13535,7 +14012,7 @@
       </w:rPr>
     </w:lvl>
   </w:abstractNum>
-  <w:abstractNum w:abstractNumId="9" w15:restartNumberingAfterBreak="0">
+  <w:abstractNum w:abstractNumId="11" w15:restartNumberingAfterBreak="0">
     <w:nsid w:val="75BB58C4"/>
     <w:multiLevelType w:val="hybridMultilevel"/>
     <w:tmpl w:val="6292E236"/>
@@ -13625,34 +14102,40 @@
     </w:lvl>
   </w:abstractNum>
   <w:num w:numId="1">
-    <w:abstractNumId w:val="2"/>
+    <w:abstractNumId w:val="3"/>
   </w:num>
   <w:num w:numId="2">
-    <w:abstractNumId w:val="4"/>
+    <w:abstractNumId w:val="5"/>
   </w:num>
   <w:num w:numId="3">
-    <w:abstractNumId w:val="7"/>
+    <w:abstractNumId w:val="8"/>
   </w:num>
   <w:num w:numId="4">
-    <w:abstractNumId w:val="9"/>
+    <w:abstractNumId w:val="11"/>
   </w:num>
   <w:num w:numId="5">
     <w:abstractNumId w:val="1"/>
   </w:num>
   <w:num w:numId="6">
-    <w:abstractNumId w:val="5"/>
+    <w:abstractNumId w:val="6"/>
   </w:num>
   <w:num w:numId="7">
-    <w:abstractNumId w:val="8"/>
+    <w:abstractNumId w:val="10"/>
   </w:num>
   <w:num w:numId="8">
     <w:abstractNumId w:val="0"/>
   </w:num>
   <w:num w:numId="9">
-    <w:abstractNumId w:val="3"/>
+    <w:abstractNumId w:val="4"/>
   </w:num>
   <w:num w:numId="10">
-    <w:abstractNumId w:val="6"/>
+    <w:abstractNumId w:val="7"/>
+  </w:num>
+  <w:num w:numId="11">
+    <w:abstractNumId w:val="9"/>
+  </w:num>
+  <w:num w:numId="12">
+    <w:abstractNumId w:val="2"/>
   </w:num>
 </w:numbering>
 </file>
@@ -14644,7 +15127,7 @@
 </file>
 
 <file path=customXml/itemProps1.xml><?xml version="1.0" encoding="utf-8"?>
-<ds:datastoreItem xmlns:ds="http://schemas.openxmlformats.org/officeDocument/2006/customXml" ds:itemID="{E322E758-1002-D148-9B83-1699A865926E}">
+<ds:datastoreItem xmlns:ds="http://schemas.openxmlformats.org/officeDocument/2006/customXml" ds:itemID="{BA0A7F70-ADB7-DF42-807D-CCDF54F8A78D}">
   <ds:schemaRefs>
     <ds:schemaRef ds:uri="http://schemas.openxmlformats.org/officeDocument/2006/bibliography"/>
   </ds:schemaRefs>

</xml_diff>

<commit_message>
Added content for two scenario's in the final report i.e for age groups and for age groups by gender
</commit_message>
<xml_diff>
--- a/final_report.docx
+++ b/final_report.docx
@@ -46,6 +46,16 @@
           <w:rFonts w:ascii="Arial" w:hAnsi="Arial" w:cs="Arial"/>
           <w:sz w:val="20"/>
           <w:szCs w:val="20"/>
+        </w:rPr>
+      </w:pPr>
+    </w:p>
+    <w:p>
+      <w:pPr>
+        <w:rPr>
+          <w:rFonts w:ascii="Arial" w:hAnsi="Arial" w:cs="Arial"/>
+          <w:sz w:val="20"/>
+          <w:szCs w:val="20"/>
+          <w:lang w:val="fr-FR"/>
         </w:rPr>
       </w:pPr>
     </w:p>
@@ -57,15 +67,16 @@
       </w:tblPr>
       <w:tblGrid>
         <w:gridCol w:w="3256"/>
-        <w:gridCol w:w="1417"/>
-        <w:gridCol w:w="1276"/>
-        <w:gridCol w:w="3061"/>
+        <w:gridCol w:w="5754"/>
       </w:tblGrid>
       <w:tr>
+        <w:trPr>
+          <w:trHeight w:val="313"/>
+        </w:trPr>
         <w:tc>
           <w:tcPr>
             <w:tcW w:w="9010" w:type="dxa"/>
-            <w:gridSpan w:val="4"/>
+            <w:gridSpan w:val="2"/>
           </w:tcPr>
           <w:p>
             <w:pPr>
@@ -117,68 +128,7 @@
       <w:tr>
         <w:tc>
           <w:tcPr>
-            <w:tcW w:w="4673" w:type="dxa"/>
-            <w:gridSpan w:val="2"/>
-          </w:tcPr>
-          <w:p>
-            <w:pPr>
-              <w:rPr>
-                <w:rFonts w:ascii="Arial" w:hAnsi="Arial" w:cs="Arial"/>
-                <w:sz w:val="20"/>
-                <w:szCs w:val="20"/>
-              </w:rPr>
-            </w:pPr>
-            <w:proofErr w:type="spellStart"/>
-            <w:r>
-              <w:rPr>
-                <w:rFonts w:ascii="Arial" w:hAnsi="Arial" w:cs="Arial"/>
-                <w:sz w:val="20"/>
-                <w:szCs w:val="20"/>
-              </w:rPr>
-              <w:t>Purvish</w:t>
-            </w:r>
-            <w:proofErr w:type="spellEnd"/>
-            <w:r>
-              <w:rPr>
-                <w:rFonts w:ascii="Arial" w:hAnsi="Arial" w:cs="Arial"/>
-                <w:sz w:val="20"/>
-                <w:szCs w:val="20"/>
-              </w:rPr>
-              <w:t xml:space="preserve"> </w:t>
-            </w:r>
-            <w:proofErr w:type="spellStart"/>
-            <w:r>
-              <w:rPr>
-                <w:rFonts w:ascii="Arial" w:hAnsi="Arial" w:cs="Arial"/>
-                <w:sz w:val="20"/>
-                <w:szCs w:val="20"/>
-              </w:rPr>
-              <w:t>Himanshukumar</w:t>
-            </w:r>
-            <w:proofErr w:type="spellEnd"/>
-            <w:r>
-              <w:rPr>
-                <w:rFonts w:ascii="Arial" w:hAnsi="Arial" w:cs="Arial"/>
-                <w:sz w:val="20"/>
-                <w:szCs w:val="20"/>
-              </w:rPr>
-              <w:t xml:space="preserve"> Jariwala</w:t>
-            </w:r>
-          </w:p>
-          <w:p>
-            <w:pPr>
-              <w:rPr>
-                <w:rFonts w:ascii="Arial" w:hAnsi="Arial" w:cs="Arial"/>
-                <w:sz w:val="20"/>
-                <w:szCs w:val="20"/>
-              </w:rPr>
-            </w:pPr>
-          </w:p>
-        </w:tc>
-        <w:tc>
-          <w:tcPr>
-            <w:tcW w:w="4337" w:type="dxa"/>
-            <w:gridSpan w:val="2"/>
+            <w:tcW w:w="3256" w:type="dxa"/>
           </w:tcPr>
           <w:p>
             <w:pPr>
@@ -194,27 +144,52 @@
                 <w:sz w:val="20"/>
                 <w:szCs w:val="20"/>
               </w:rPr>
-              <w:t xml:space="preserve">Z Mohammed </w:t>
+              <w:t>Purvish Himanshukumar Jariwala</w:t>
             </w:r>
-            <w:proofErr w:type="spellStart"/>
+          </w:p>
+        </w:tc>
+        <w:tc>
+          <w:tcPr>
+            <w:tcW w:w="5754" w:type="dxa"/>
+          </w:tcPr>
+          <w:p>
+            <w:pPr>
+              <w:rPr>
+                <w:rFonts w:ascii="Arial" w:hAnsi="Arial" w:cs="Arial"/>
+                <w:sz w:val="20"/>
+                <w:szCs w:val="20"/>
+              </w:rPr>
+            </w:pPr>
+          </w:p>
+        </w:tc>
+      </w:tr>
+      <w:tr>
+        <w:tc>
+          <w:tcPr>
+            <w:tcW w:w="3256" w:type="dxa"/>
+          </w:tcPr>
+          <w:p>
+            <w:pPr>
+              <w:rPr>
+                <w:rFonts w:ascii="Arial" w:hAnsi="Arial" w:cs="Arial"/>
+                <w:sz w:val="20"/>
+                <w:szCs w:val="20"/>
+              </w:rPr>
+            </w:pPr>
             <w:r>
               <w:rPr>
                 <w:rFonts w:ascii="Arial" w:hAnsi="Arial" w:cs="Arial"/>
                 <w:sz w:val="20"/>
                 <w:szCs w:val="20"/>
               </w:rPr>
-              <w:t>Ayyaz</w:t>
-            </w:r>
-            <w:proofErr w:type="spellEnd"/>
-            <w:r>
-              <w:rPr>
-                <w:rFonts w:ascii="Arial" w:hAnsi="Arial" w:cs="Arial"/>
-                <w:sz w:val="20"/>
-                <w:szCs w:val="20"/>
-              </w:rPr>
-              <w:t xml:space="preserve"> Khan</w:t>
+              <w:t>Z Mohammed Ayyaz Khan</w:t>
             </w:r>
           </w:p>
+        </w:tc>
+        <w:tc>
+          <w:tcPr>
+            <w:tcW w:w="5754" w:type="dxa"/>
+          </w:tcPr>
           <w:p>
             <w:pPr>
               <w:rPr>
@@ -248,6 +223,11 @@
               <w:t>Diwakar Ranjan</w:t>
             </w:r>
           </w:p>
+        </w:tc>
+        <w:tc>
+          <w:tcPr>
+            <w:tcW w:w="5754" w:type="dxa"/>
+          </w:tcPr>
           <w:p>
             <w:pPr>
               <w:rPr>
@@ -256,12 +236,53 @@
                 <w:szCs w:val="20"/>
               </w:rPr>
             </w:pPr>
+            <w:r>
+              <w:rPr>
+                <w:rFonts w:ascii="Arial" w:hAnsi="Arial" w:cs="Arial"/>
+                <w:sz w:val="20"/>
+                <w:szCs w:val="20"/>
+              </w:rPr>
+              <w:t>M.Sc. A</w:t>
+            </w:r>
+            <w:r>
+              <w:rPr>
+                <w:rFonts w:ascii="Arial" w:hAnsi="Arial" w:cs="Arial"/>
+                <w:sz w:val="20"/>
+                <w:szCs w:val="20"/>
+              </w:rPr>
+              <w:t>dvanced Computer Science</w:t>
+            </w:r>
+            <w:r>
+              <w:rPr>
+                <w:rFonts w:ascii="Arial" w:hAnsi="Arial" w:cs="Arial"/>
+                <w:sz w:val="20"/>
+                <w:szCs w:val="20"/>
+              </w:rPr>
+              <w:t xml:space="preserve"> (</w:t>
+            </w:r>
+            <w:r>
+              <w:rPr>
+                <w:rFonts w:ascii="Arial" w:hAnsi="Arial" w:cs="Arial"/>
+                <w:sz w:val="20"/>
+                <w:szCs w:val="20"/>
+              </w:rPr>
+              <w:t>dr18abc</w:t>
+            </w:r>
+            <w:r>
+              <w:rPr>
+                <w:rFonts w:ascii="Arial" w:hAnsi="Arial" w:cs="Arial"/>
+                <w:sz w:val="20"/>
+                <w:szCs w:val="20"/>
+              </w:rPr>
+              <w:t>@herts.ac.uk)</w:t>
+            </w:r>
           </w:p>
         </w:tc>
+      </w:tr>
+      <w:tr>
         <w:tc>
           <w:tcPr>
-            <w:tcW w:w="2693" w:type="dxa"/>
-            <w:gridSpan w:val="2"/>
+            <w:tcW w:w="3256" w:type="dxa"/>
           </w:tcPr>
           <w:p>
             <w:pPr>
@@ -283,7 +304,23 @@
         </w:tc>
         <w:tc>
           <w:tcPr>
-            <w:tcW w:w="3061" w:type="dxa"/>
+            <w:tcW w:w="5754" w:type="dxa"/>
+          </w:tcPr>
+          <w:p>
+            <w:pPr>
+              <w:rPr>
+                <w:rFonts w:ascii="Arial" w:hAnsi="Arial" w:cs="Arial"/>
+                <w:sz w:val="20"/>
+                <w:szCs w:val="20"/>
+              </w:rPr>
+            </w:pPr>
+          </w:p>
+        </w:tc>
+      </w:tr>
+      <w:tr>
+        <w:tc>
+          <w:tcPr>
+            <w:tcW w:w="3256" w:type="dxa"/>
           </w:tcPr>
           <w:p>
             <w:pPr>
@@ -302,12 +339,18 @@
               <w:t>Rahul Soni</w:t>
             </w:r>
           </w:p>
+        </w:tc>
+        <w:tc>
+          <w:tcPr>
+            <w:tcW w:w="5754" w:type="dxa"/>
+          </w:tcPr>
           <w:p>
             <w:pPr>
               <w:rPr>
                 <w:rFonts w:ascii="Arial" w:hAnsi="Arial" w:cs="Arial"/>
                 <w:sz w:val="20"/>
                 <w:szCs w:val="20"/>
+                <w:lang w:val="fr-FR"/>
               </w:rPr>
             </w:pPr>
             <w:r>
@@ -315,25 +358,36 @@
                 <w:rFonts w:ascii="Arial" w:hAnsi="Arial" w:cs="Arial"/>
                 <w:sz w:val="20"/>
                 <w:szCs w:val="20"/>
+                <w:lang w:val="fr-FR"/>
               </w:rPr>
               <w:t>M.Sc. Artificial Intelligence &amp; Robotics</w:t>
             </w:r>
-          </w:p>
-          <w:p>
-            <w:pPr>
-              <w:rPr>
-                <w:rFonts w:ascii="Arial" w:hAnsi="Arial" w:cs="Arial"/>
-                <w:sz w:val="20"/>
-                <w:szCs w:val="20"/>
-              </w:rPr>
-            </w:pPr>
             <w:r>
               <w:rPr>
                 <w:rFonts w:ascii="Arial" w:hAnsi="Arial" w:cs="Arial"/>
                 <w:sz w:val="20"/>
                 <w:szCs w:val="20"/>
+                <w:lang w:val="fr-FR"/>
+              </w:rPr>
+              <w:t xml:space="preserve"> (</w:t>
+            </w:r>
+            <w:r>
+              <w:rPr>
+                <w:rFonts w:ascii="Arial" w:hAnsi="Arial" w:cs="Arial"/>
+                <w:sz w:val="20"/>
+                <w:szCs w:val="20"/>
+                <w:lang w:val="fr-FR"/>
               </w:rPr>
               <w:t>rs20acs@herts.ac.uk</w:t>
+            </w:r>
+            <w:r>
+              <w:rPr>
+                <w:rFonts w:ascii="Arial" w:hAnsi="Arial" w:cs="Arial"/>
+                <w:sz w:val="20"/>
+                <w:szCs w:val="20"/>
+                <w:lang w:val="fr-FR"/>
+              </w:rPr>
+              <w:t>)</w:t>
             </w:r>
           </w:p>
         </w:tc>
@@ -400,17 +454,7 @@
           <w:sz w:val="20"/>
           <w:szCs w:val="20"/>
         </w:rPr>
-        <w:t xml:space="preserve"> suicide that appear in the news tend to focus on celebrities who have </w:t>
-      </w:r>
-      <w:proofErr w:type="spellStart"/>
-      <w:r>
-        <w:rPr>
-          <w:rFonts w:ascii="Arial" w:eastAsia="ArialMT" w:hAnsi="Arial" w:cs="Arial"/>
-          <w:color w:val="000000" w:themeColor="text1"/>
-          <w:sz w:val="20"/>
-          <w:szCs w:val="20"/>
-        </w:rPr>
-        <w:t>t</w:t>
+        <w:t xml:space="preserve"> suicide that appear in the news tend to focus on celebrities who have t</w:t>
       </w:r>
       <w:r>
         <w:rPr>
@@ -428,17 +472,7 @@
           <w:sz w:val="20"/>
           <w:szCs w:val="20"/>
         </w:rPr>
-        <w:t>aken</w:t>
-      </w:r>
-      <w:proofErr w:type="spellEnd"/>
-      <w:r>
-        <w:rPr>
-          <w:rFonts w:ascii="Arial" w:eastAsia="ArialMT" w:hAnsi="Arial" w:cs="Arial"/>
-          <w:color w:val="000000" w:themeColor="text1"/>
-          <w:sz w:val="20"/>
-          <w:szCs w:val="20"/>
-        </w:rPr>
-        <w:t xml:space="preserve"> their own lives and on clusters of deaths among students. They miss the bigger picture: that, at a global level, suicide has declined by just 8% since its peak in 2009</w:t>
+        <w:t>aken their own lives and on clusters of deaths among students. They miss the bigger picture: that, at a global level, suicide has declined by just 8% since its peak in 2009</w:t>
       </w:r>
       <w:r>
         <w:rPr>
@@ -757,7 +791,25 @@
           <w:sz w:val="20"/>
           <w:szCs w:val="20"/>
         </w:rPr>
-        <w:t xml:space="preserve">suicide rate/100k </w:t>
+        <w:t>suicide rate</w:t>
+      </w:r>
+      <w:r>
+        <w:rPr>
+          <w:rFonts w:ascii="Arial" w:eastAsia="ArialMT" w:hAnsi="Arial" w:cs="Arial"/>
+          <w:color w:val="000000" w:themeColor="text1"/>
+          <w:sz w:val="20"/>
+          <w:szCs w:val="20"/>
+        </w:rPr>
+        <w:t xml:space="preserve"> per </w:t>
+      </w:r>
+      <w:r>
+        <w:rPr>
+          <w:rFonts w:ascii="Arial" w:eastAsia="ArialMT" w:hAnsi="Arial" w:cs="Arial"/>
+          <w:color w:val="000000" w:themeColor="text1"/>
+          <w:sz w:val="20"/>
+          <w:szCs w:val="20"/>
+        </w:rPr>
+        <w:t xml:space="preserve">100k </w:t>
       </w:r>
       <w:r>
         <w:rPr>
@@ -2025,27 +2077,7 @@
           <w:sz w:val="20"/>
           <w:szCs w:val="20"/>
         </w:rPr>
-        <w:t xml:space="preserve">(are we able to explain this </w:t>
-      </w:r>
-      <w:proofErr w:type="spellStart"/>
-      <w:r>
-        <w:rPr>
-          <w:rFonts w:ascii="Arial" w:hAnsi="Arial" w:cs="Arial"/>
-          <w:color w:val="FF0000"/>
-          <w:sz w:val="20"/>
-          <w:szCs w:val="20"/>
-        </w:rPr>
-        <w:t>assetion</w:t>
-      </w:r>
-      <w:proofErr w:type="spellEnd"/>
-      <w:r>
-        <w:rPr>
-          <w:rFonts w:ascii="Arial" w:hAnsi="Arial" w:cs="Arial"/>
-          <w:color w:val="FF0000"/>
-          <w:sz w:val="20"/>
-          <w:szCs w:val="20"/>
-        </w:rPr>
-        <w:t xml:space="preserve">?) </w:t>
+        <w:t xml:space="preserve">(are we able to explain this assetion?) </w:t>
       </w:r>
     </w:p>
     <w:p>
@@ -2114,16 +2146,7 @@
           <w:sz w:val="20"/>
           <w:szCs w:val="20"/>
         </w:rPr>
-        <w:t xml:space="preserve">H1: </w:t>
-      </w:r>
-      <w:r>
-        <w:rPr>
-          <w:rFonts w:ascii="Arial" w:hAnsi="Arial" w:cs="Arial"/>
-          <w:bCs/>
-          <w:sz w:val="20"/>
-          <w:szCs w:val="20"/>
-        </w:rPr>
-        <w:t>There is a difference in the proportion of suicide rate/100k amongst age groups.</w:t>
+        <w:t>H1: There is a difference in the proportion of suicide rate/100k amongst age groups.</w:t>
       </w:r>
     </w:p>
     <w:p>
@@ -4327,27 +4350,7 @@
           <w:sz w:val="20"/>
           <w:szCs w:val="20"/>
         </w:rPr>
-        <w:t xml:space="preserve"> </w:t>
-      </w:r>
-      <w:proofErr w:type="spellStart"/>
-      <w:r>
-        <w:rPr>
-          <w:rFonts w:ascii="Arial" w:eastAsia="ArialMT" w:hAnsi="Arial" w:cs="Arial"/>
-          <w:color w:val="000000" w:themeColor="text1"/>
-          <w:sz w:val="20"/>
-          <w:szCs w:val="20"/>
-        </w:rPr>
-        <w:t>suicide_dataset</w:t>
-      </w:r>
-      <w:proofErr w:type="spellEnd"/>
-      <w:r>
-        <w:rPr>
-          <w:rFonts w:ascii="Arial" w:eastAsia="ArialMT" w:hAnsi="Arial" w:cs="Arial"/>
-          <w:color w:val="000000" w:themeColor="text1"/>
-          <w:sz w:val="20"/>
-          <w:szCs w:val="20"/>
-        </w:rPr>
-        <w:t xml:space="preserve"> was finalised by the team members downloaded from Kaggle </w:t>
+        <w:t xml:space="preserve"> suicide_dataset was finalised by the team members downloaded from Kaggle </w:t>
       </w:r>
       <w:r>
         <w:rPr>
@@ -7714,27 +7717,7 @@
           <w:sz w:val="20"/>
           <w:szCs w:val="20"/>
         </w:rPr>
-        <w:t>11.5</w:t>
-      </w:r>
-      <w:r>
-        <w:rPr>
-          <w:rStyle w:val="Strong"/>
-          <w:rFonts w:ascii="Arial" w:hAnsi="Arial" w:cs="Arial"/>
-          <w:b w:val="0"/>
-          <w:sz w:val="20"/>
-          <w:szCs w:val="20"/>
-        </w:rPr>
-        <w:t xml:space="preserve"> </w:t>
-      </w:r>
-      <w:r>
-        <w:rPr>
-          <w:rStyle w:val="Strong"/>
-          <w:rFonts w:ascii="Arial" w:hAnsi="Arial" w:cs="Arial"/>
-          <w:b w:val="0"/>
-          <w:sz w:val="20"/>
-          <w:szCs w:val="20"/>
-        </w:rPr>
-        <w:t>suicides</w:t>
+        <w:t>11.5 suicides</w:t>
       </w:r>
       <w:r>
         <w:rPr>
@@ -7903,27 +7886,7 @@
           <w:sz w:val="20"/>
           <w:szCs w:val="20"/>
         </w:rPr>
-        <w:t xml:space="preserve">[see </w:t>
-      </w:r>
-      <w:proofErr w:type="gramStart"/>
-      <w:r>
-        <w:rPr>
-          <w:rFonts w:ascii="Arial" w:eastAsia="Arial" w:hAnsi="Arial" w:cs="Arial"/>
-          <w:color w:val="FF0000"/>
-          <w:sz w:val="20"/>
-          <w:szCs w:val="20"/>
-        </w:rPr>
-        <w:t>section ]</w:t>
-      </w:r>
-      <w:proofErr w:type="gramEnd"/>
-      <w:r>
-        <w:rPr>
-          <w:rFonts w:ascii="Arial" w:eastAsia="Arial" w:hAnsi="Arial" w:cs="Arial"/>
-          <w:color w:val="FF0000"/>
-          <w:sz w:val="20"/>
-          <w:szCs w:val="20"/>
-        </w:rPr>
-        <w:t xml:space="preserve">  </w:t>
+        <w:t xml:space="preserve">[see section ]  </w:t>
       </w:r>
       <w:r>
         <w:rPr>
@@ -8166,6 +8129,140 @@
           </wp:inline>
         </w:drawing>
       </w:r>
+    </w:p>
+    <w:p>
+      <w:pPr>
+        <w:pStyle w:val="ListParagraph"/>
+        <w:ind w:left="1224"/>
+        <w:rPr>
+          <w:rStyle w:val="Strong"/>
+          <w:rFonts w:ascii="Arial" w:hAnsi="Arial" w:cs="Arial"/>
+          <w:b w:val="0"/>
+          <w:bCs w:val="0"/>
+          <w:sz w:val="21"/>
+          <w:szCs w:val="21"/>
+        </w:rPr>
+      </w:pPr>
+      <w:r>
+        <w:rPr>
+          <w:rStyle w:val="Strong"/>
+          <w:rFonts w:ascii="Arial" w:hAnsi="Arial" w:cs="Arial"/>
+          <w:b w:val="0"/>
+          <w:sz w:val="21"/>
+          <w:szCs w:val="21"/>
+        </w:rPr>
+        <w:t>The above Bar plot shows the suicide rate per 100k for all age groups with 30 years data in which we observe the suicide rate is increasing as age increases</w:t>
+      </w:r>
+      <w:r>
+        <w:rPr>
+          <w:rStyle w:val="Strong"/>
+          <w:rFonts w:ascii="Arial" w:hAnsi="Arial" w:cs="Arial"/>
+          <w:b w:val="0"/>
+          <w:sz w:val="21"/>
+          <w:szCs w:val="21"/>
+        </w:rPr>
+        <w:t xml:space="preserve"> (</w:t>
+      </w:r>
+      <w:r>
+        <w:rPr>
+          <w:rStyle w:val="Strong"/>
+          <w:rFonts w:ascii="Arial" w:hAnsi="Arial" w:cs="Arial"/>
+          <w:b w:val="0"/>
+          <w:bCs w:val="0"/>
+          <w:sz w:val="21"/>
+          <w:szCs w:val="21"/>
+        </w:rPr>
+        <w:t>Older adult suicide is often triggered by elders’ loss of control over health conditions or financial circumstances that results in feelings of hopelessness</w:t>
+      </w:r>
+      <w:r>
+        <w:rPr>
+          <w:rStyle w:val="Strong"/>
+          <w:rFonts w:ascii="Arial" w:hAnsi="Arial" w:cs="Arial"/>
+          <w:b w:val="0"/>
+          <w:sz w:val="21"/>
+          <w:szCs w:val="21"/>
+        </w:rPr>
+        <w:t>)</w:t>
+      </w:r>
+      <w:r>
+        <w:rPr>
+          <w:rStyle w:val="Strong"/>
+          <w:rFonts w:ascii="Arial" w:hAnsi="Arial" w:cs="Arial"/>
+          <w:b w:val="0"/>
+          <w:sz w:val="21"/>
+          <w:szCs w:val="21"/>
+        </w:rPr>
+        <w:t xml:space="preserve">. </w:t>
+      </w:r>
+      <w:r>
+        <w:rPr>
+          <w:rStyle w:val="Strong"/>
+          <w:rFonts w:ascii="Arial" w:hAnsi="Arial" w:cs="Arial"/>
+          <w:b w:val="0"/>
+          <w:bCs w:val="0"/>
+          <w:sz w:val="21"/>
+          <w:szCs w:val="21"/>
+        </w:rPr>
+        <w:t xml:space="preserve">Therefore </w:t>
+      </w:r>
+      <w:r>
+        <w:rPr>
+          <w:rStyle w:val="Strong"/>
+          <w:rFonts w:ascii="Arial" w:hAnsi="Arial" w:cs="Arial"/>
+          <w:b w:val="0"/>
+          <w:bCs w:val="0"/>
+          <w:sz w:val="21"/>
+          <w:szCs w:val="21"/>
+        </w:rPr>
+        <w:t>the ratio</w:t>
+      </w:r>
+      <w:r>
+        <w:rPr>
+          <w:rStyle w:val="Strong"/>
+          <w:rFonts w:ascii="Arial" w:hAnsi="Arial" w:cs="Arial"/>
+          <w:b w:val="0"/>
+          <w:bCs w:val="0"/>
+          <w:sz w:val="21"/>
+          <w:szCs w:val="21"/>
+        </w:rPr>
+        <w:t xml:space="preserve"> indicates</w:t>
+      </w:r>
+      <w:r>
+        <w:rPr>
+          <w:rStyle w:val="Strong"/>
+          <w:rFonts w:ascii="Arial" w:hAnsi="Arial" w:cs="Arial"/>
+          <w:b w:val="0"/>
+          <w:bCs w:val="0"/>
+          <w:sz w:val="21"/>
+          <w:szCs w:val="21"/>
+        </w:rPr>
+        <w:t xml:space="preserve"> suicide cases are mostly in the 75+ age group and at least in the 5-14 age group</w:t>
+      </w:r>
+      <w:r>
+        <w:rPr>
+          <w:rStyle w:val="Strong"/>
+          <w:rFonts w:ascii="Arial" w:hAnsi="Arial" w:cs="Arial"/>
+          <w:b w:val="0"/>
+          <w:bCs w:val="0"/>
+          <w:sz w:val="21"/>
+          <w:szCs w:val="21"/>
+        </w:rPr>
+        <w:t>.</w:t>
+      </w:r>
+    </w:p>
+    <w:p>
+      <w:pPr>
+        <w:pStyle w:val="ListParagraph"/>
+        <w:ind w:left="1224"/>
+        <w:rPr>
+          <w:rStyle w:val="Strong"/>
+          <w:rFonts w:ascii="Arial" w:hAnsi="Arial" w:cs="Arial"/>
+          <w:b w:val="0"/>
+          <w:bCs w:val="0"/>
+          <w:sz w:val="21"/>
+          <w:szCs w:val="21"/>
+        </w:rPr>
+      </w:pPr>
     </w:p>
     <w:p>
       <w:pPr>
@@ -8332,6 +8429,66 @@
     <w:p>
       <w:pPr>
         <w:pStyle w:val="ListParagraph"/>
+        <w:ind w:left="1224"/>
+        <w:rPr>
+          <w:rStyle w:val="Strong"/>
+          <w:rFonts w:ascii="Arial" w:hAnsi="Arial" w:cs="Arial"/>
+          <w:b w:val="0"/>
+          <w:bCs w:val="0"/>
+          <w:sz w:val="21"/>
+          <w:szCs w:val="21"/>
+        </w:rPr>
+      </w:pPr>
+      <w:r>
+        <w:rPr>
+          <w:rStyle w:val="Strong"/>
+          <w:rFonts w:ascii="Arial" w:hAnsi="Arial" w:cs="Arial"/>
+          <w:b w:val="0"/>
+          <w:bCs w:val="0"/>
+          <w:sz w:val="21"/>
+          <w:szCs w:val="21"/>
+        </w:rPr>
+        <w:t>The two above graphs i.e Bar plot and Stacked plot show the suicide rate per 100k for all age groups by gender (male and female) in which we observe the suicide rate per 100k of males who commit suicide between 1985 and 2015 is almost three times more than females. Through the above plot</w:t>
+      </w:r>
+      <w:r>
+        <w:rPr>
+          <w:rStyle w:val="Strong"/>
+          <w:rFonts w:ascii="Arial" w:hAnsi="Arial" w:cs="Arial"/>
+          <w:b w:val="0"/>
+          <w:bCs w:val="0"/>
+          <w:sz w:val="21"/>
+          <w:szCs w:val="21"/>
+        </w:rPr>
+        <w:t>s</w:t>
+      </w:r>
+      <w:bookmarkStart w:id="0" w:name="_GoBack"/>
+      <w:bookmarkEnd w:id="0"/>
+      <w:r>
+        <w:rPr>
+          <w:rStyle w:val="Strong"/>
+          <w:rFonts w:ascii="Arial" w:hAnsi="Arial" w:cs="Arial"/>
+          <w:b w:val="0"/>
+          <w:bCs w:val="0"/>
+          <w:sz w:val="21"/>
+          <w:szCs w:val="21"/>
+        </w:rPr>
+        <w:t xml:space="preserve"> indicates that females of age 5–14 years committing more suicides compared to the females of remaining age groups, and the same case happening with males, in which 5–14 years of age people are committing fewer suicides than remaining age groups of people.</w:t>
+      </w:r>
+    </w:p>
+    <w:p>
+      <w:pPr>
+        <w:pStyle w:val="ListParagraph"/>
+        <w:ind w:left="1224"/>
+        <w:rPr>
+          <w:rStyle w:val="Strong"/>
+          <w:sz w:val="21"/>
+          <w:szCs w:val="21"/>
+        </w:rPr>
+      </w:pPr>
+    </w:p>
+    <w:p>
+      <w:pPr>
+        <w:pStyle w:val="ListParagraph"/>
         <w:numPr>
           <w:ilvl w:val="1"/>
           <w:numId w:val="13"/>
@@ -8396,6 +8553,7 @@
           <w:sz w:val="20"/>
           <w:szCs w:val="20"/>
         </w:rPr>
+        <w:lastRenderedPageBreak/>
         <w:drawing>
           <wp:anchor distT="0" distB="0" distL="114300" distR="114300" simplePos="0" relativeHeight="251662336" behindDoc="0" locked="0" layoutInCell="1" allowOverlap="1" wp14:anchorId="47653CFE" wp14:editId="59D313C5">
             <wp:simplePos x="0" y="0"/>
@@ -8562,8 +8720,6 @@
           <w:szCs w:val="20"/>
         </w:rPr>
       </w:pPr>
-      <w:bookmarkStart w:id="0" w:name="_GoBack"/>
-      <w:bookmarkEnd w:id="0"/>
     </w:p>
     <w:p>
       <w:pPr>
@@ -8606,7 +8762,6 @@
           <w:sz w:val="20"/>
           <w:szCs w:val="20"/>
         </w:rPr>
-        <w:lastRenderedPageBreak/>
         <w:drawing>
           <wp:anchor distT="0" distB="0" distL="114300" distR="114300" simplePos="0" relativeHeight="251660288" behindDoc="0" locked="0" layoutInCell="1" allowOverlap="1" wp14:anchorId="32196029" wp14:editId="76280D24">
             <wp:simplePos x="0" y="0"/>
@@ -9270,6 +9425,36 @@
         </w:rPr>
         <w:t xml:space="preserve"> </w:t>
       </w:r>
+    </w:p>
+    <w:p>
+      <w:pPr>
+        <w:rPr>
+          <w:rFonts w:ascii="Arial" w:eastAsia="ArialMT" w:hAnsi="Arial" w:cs="Arial"/>
+          <w:color w:val="000000" w:themeColor="text1"/>
+          <w:sz w:val="20"/>
+          <w:szCs w:val="20"/>
+        </w:rPr>
+      </w:pPr>
+      <w:r>
+        <w:rPr>
+          <w:rFonts w:ascii="Arial" w:eastAsia="ArialMT" w:hAnsi="Arial" w:cs="Arial"/>
+          <w:color w:val="000000" w:themeColor="text1"/>
+          <w:sz w:val="20"/>
+          <w:szCs w:val="20"/>
+        </w:rPr>
+        <w:t xml:space="preserve">[4] </w:t>
+      </w:r>
+      <w:hyperlink r:id="rId23" w:history="1">
+        <w:r>
+          <w:rPr>
+            <w:rStyle w:val="Hyperlink"/>
+            <w:rFonts w:ascii="Arial" w:eastAsia="ArialMT" w:hAnsi="Arial" w:cs="Arial"/>
+            <w:sz w:val="20"/>
+            <w:szCs w:val="20"/>
+          </w:rPr>
+          <w:t>https://www.bbc.com/future/article/20190313-why-more-men-kill-themselves-than-women</w:t>
+        </w:r>
+      </w:hyperlink>
     </w:p>
     <w:p>
       <w:pPr>
@@ -12290,7 +12475,7 @@
     </w:rPrDefault>
     <w:pPrDefault/>
   </w:docDefaults>
-  <w:latentStyles w:defLockedState="0" w:defUIPriority="99" w:defSemiHidden="0" w:defUnhideWhenUsed="0" w:defQFormat="0" w:count="375">
+  <w:latentStyles w:defLockedState="0" w:defUIPriority="99" w:defSemiHidden="0" w:defUnhideWhenUsed="0" w:defQFormat="0" w:count="376">
     <w:lsdException w:name="Normal" w:uiPriority="0" w:qFormat="1"/>
     <w:lsdException w:name="heading 1" w:uiPriority="9" w:qFormat="1"/>
     <w:lsdException w:name="heading 2" w:semiHidden="1" w:uiPriority="9" w:unhideWhenUsed="1" w:qFormat="1"/>
@@ -12396,7 +12581,6 @@
     <w:lsdException w:name="HTML Sample" w:semiHidden="1" w:unhideWhenUsed="1"/>
     <w:lsdException w:name="HTML Typewriter" w:semiHidden="1" w:unhideWhenUsed="1"/>
     <w:lsdException w:name="HTML Variable" w:semiHidden="1" w:unhideWhenUsed="1"/>
-    <w:lsdException w:name="Normal Table" w:semiHidden="1" w:unhideWhenUsed="1"/>
     <w:lsdException w:name="annotation subject" w:semiHidden="1" w:unhideWhenUsed="1"/>
     <w:lsdException w:name="No List" w:semiHidden="1" w:unhideWhenUsed="1"/>
     <w:lsdException w:name="Outline List 1" w:semiHidden="1" w:unhideWhenUsed="1"/>
@@ -12443,10 +12627,8 @@
     <w:lsdException w:name="Table Subtle 2" w:semiHidden="1" w:unhideWhenUsed="1"/>
     <w:lsdException w:name="Table Web 1" w:semiHidden="1" w:unhideWhenUsed="1"/>
     <w:lsdException w:name="Table Web 2" w:semiHidden="1" w:unhideWhenUsed="1"/>
-    <w:lsdException w:name="Table Web 3" w:semiHidden="1" w:unhideWhenUsed="1"/>
     <w:lsdException w:name="Balloon Text" w:semiHidden="1" w:unhideWhenUsed="1"/>
     <w:lsdException w:name="Table Grid" w:uiPriority="39"/>
-    <w:lsdException w:name="Table Theme" w:semiHidden="1" w:unhideWhenUsed="1"/>
     <w:lsdException w:name="Placeholder Text" w:semiHidden="1"/>
     <w:lsdException w:name="No Spacing" w:uiPriority="1" w:qFormat="1"/>
     <w:lsdException w:name="Light Shading" w:uiPriority="60"/>
@@ -12666,6 +12848,7 @@
     <w:lsdException w:name="Smart Hyperlink" w:semiHidden="1" w:unhideWhenUsed="1"/>
     <w:lsdException w:name="Hashtag" w:semiHidden="1" w:unhideWhenUsed="1"/>
     <w:lsdException w:name="Unresolved Mention" w:semiHidden="1" w:unhideWhenUsed="1"/>
+    <w:lsdException w:name="Smart Link" w:semiHidden="1" w:unhideWhenUsed="1"/>
   </w:latentStyles>
   <w:style w:type="paragraph" w:default="1" w:styleId="Normal">
     <w:name w:val="Normal"/>
@@ -13291,7 +13474,7 @@
 </file>
 
 <file path=customXml/itemProps1.xml><?xml version="1.0" encoding="utf-8"?>
-<ds:datastoreItem xmlns:ds="http://schemas.openxmlformats.org/officeDocument/2006/customXml" ds:itemID="{FDC91A89-E845-3847-AB79-D5BAE01E8585}">
+<ds:datastoreItem xmlns:ds="http://schemas.openxmlformats.org/officeDocument/2006/customXml" ds:itemID="{1185E7CB-029B-4E10-8A67-016F9F9FB68C}">
   <ds:schemaRefs>
     <ds:schemaRef ds:uri="http://schemas.openxmlformats.org/officeDocument/2006/bibliography"/>
   </ds:schemaRefs>

</xml_diff>

<commit_message>
Updated changes in introduction for the research question in final report docx
</commit_message>
<xml_diff>
--- a/final_report.docx
+++ b/final_report.docx
@@ -1,6 +1,6 @@
 
 <file path=word/document.xml><?xml version="1.0" encoding="utf-8"?>
-<w:document xmlns:wpc="http://schemas.microsoft.com/office/word/2010/wordprocessingCanvas" xmlns:cx="http://schemas.microsoft.com/office/drawing/2014/chartex" xmlns:cx1="http://schemas.microsoft.com/office/drawing/2015/9/8/chartex" xmlns:cx2="http://schemas.microsoft.com/office/drawing/2015/10/21/chartex" xmlns:cx3="http://schemas.microsoft.com/office/drawing/2016/5/9/chartex" xmlns:cx4="http://schemas.microsoft.com/office/drawing/2016/5/10/chartex" xmlns:cx5="http://schemas.microsoft.com/office/drawing/2016/5/11/chartex" xmlns:cx6="http://schemas.microsoft.com/office/drawing/2016/5/12/chartex" xmlns:cx7="http://schemas.microsoft.com/office/drawing/2016/5/13/chartex" xmlns:cx8="http://schemas.microsoft.com/office/drawing/2016/5/14/chartex" xmlns:mc="http://schemas.openxmlformats.org/markup-compatibility/2006" xmlns:aink="http://schemas.microsoft.com/office/drawing/2016/ink" xmlns:am3d="http://schemas.microsoft.com/office/drawing/2017/model3d" xmlns:o="urn:schemas-microsoft-com:office:office" xmlns:r="http://schemas.openxmlformats.org/officeDocument/2006/relationships" xmlns:m="http://schemas.openxmlformats.org/officeDocument/2006/math" xmlns:v="urn:schemas-microsoft-com:vml" xmlns:wp14="http://schemas.microsoft.com/office/word/2010/wordprocessingDrawing" xmlns:wp="http://schemas.openxmlformats.org/drawingml/2006/wordprocessingDrawing" xmlns:w10="urn:schemas-microsoft-com:office:word" xmlns:w="http://schemas.openxmlformats.org/wordprocessingml/2006/main" xmlns:w14="http://schemas.microsoft.com/office/word/2010/wordml" xmlns:w15="http://schemas.microsoft.com/office/word/2012/wordml" xmlns:w16cid="http://schemas.microsoft.com/office/word/2016/wordml/cid" xmlns:w16se="http://schemas.microsoft.com/office/word/2015/wordml/symex" xmlns:wpg="http://schemas.microsoft.com/office/word/2010/wordprocessingGroup" xmlns:wpi="http://schemas.microsoft.com/office/word/2010/wordprocessingInk" xmlns:wne="http://schemas.microsoft.com/office/word/2006/wordml" xmlns:wps="http://schemas.microsoft.com/office/word/2010/wordprocessingShape" mc:Ignorable="w14 w15 w16se w16cid wp14">
+<w:document xmlns:wpc="http://schemas.microsoft.com/office/word/2010/wordprocessingCanvas" xmlns:cx="http://schemas.microsoft.com/office/drawing/2014/chartex" xmlns:cx1="http://schemas.microsoft.com/office/drawing/2015/9/8/chartex" xmlns:cx2="http://schemas.microsoft.com/office/drawing/2015/10/21/chartex" xmlns:cx3="http://schemas.microsoft.com/office/drawing/2016/5/9/chartex" xmlns:cx4="http://schemas.microsoft.com/office/drawing/2016/5/10/chartex" xmlns:cx5="http://schemas.microsoft.com/office/drawing/2016/5/11/chartex" xmlns:cx6="http://schemas.microsoft.com/office/drawing/2016/5/12/chartex" xmlns:cx7="http://schemas.microsoft.com/office/drawing/2016/5/13/chartex" xmlns:cx8="http://schemas.microsoft.com/office/drawing/2016/5/14/chartex" xmlns:mc="http://schemas.openxmlformats.org/markup-compatibility/2006" xmlns:aink="http://schemas.microsoft.com/office/drawing/2016/ink" xmlns:am3d="http://schemas.microsoft.com/office/drawing/2017/model3d" xmlns:o="urn:schemas-microsoft-com:office:office" xmlns:r="http://schemas.openxmlformats.org/officeDocument/2006/relationships" xmlns:m="http://schemas.openxmlformats.org/officeDocument/2006/math" xmlns:v="urn:schemas-microsoft-com:vml" xmlns:wp14="http://schemas.microsoft.com/office/word/2010/wordprocessingDrawing" xmlns:wp="http://schemas.openxmlformats.org/drawingml/2006/wordprocessingDrawing" xmlns:w10="urn:schemas-microsoft-com:office:word" xmlns:w="http://schemas.openxmlformats.org/wordprocessingml/2006/main" xmlns:w14="http://schemas.microsoft.com/office/word/2010/wordml" xmlns:w15="http://schemas.microsoft.com/office/word/2012/wordml" xmlns:w16cex="http://schemas.microsoft.com/office/word/2018/wordml/cex" xmlns:w16cid="http://schemas.microsoft.com/office/word/2016/wordml/cid" xmlns:w16="http://schemas.microsoft.com/office/word/2018/wordml" xmlns:w16se="http://schemas.microsoft.com/office/word/2015/wordml/symex" xmlns:wpg="http://schemas.microsoft.com/office/word/2010/wordprocessingGroup" xmlns:wpi="http://schemas.microsoft.com/office/word/2010/wordprocessingInk" xmlns:wne="http://schemas.microsoft.com/office/word/2006/wordml" xmlns:wps="http://schemas.microsoft.com/office/word/2010/wordprocessingShape" mc:Ignorable="w14 w15 w16se w16cid w16 w16cex wp14">
   <w:body>
     <w:p>
       <w:pPr>
@@ -242,39 +242,7 @@
                 <w:sz w:val="20"/>
                 <w:szCs w:val="20"/>
               </w:rPr>
-              <w:t>M.Sc. A</w:t>
-            </w:r>
-            <w:r>
-              <w:rPr>
-                <w:rFonts w:ascii="Arial" w:hAnsi="Arial" w:cs="Arial"/>
-                <w:sz w:val="20"/>
-                <w:szCs w:val="20"/>
-              </w:rPr>
-              <w:t>dvanced Computer Science</w:t>
-            </w:r>
-            <w:r>
-              <w:rPr>
-                <w:rFonts w:ascii="Arial" w:hAnsi="Arial" w:cs="Arial"/>
-                <w:sz w:val="20"/>
-                <w:szCs w:val="20"/>
-              </w:rPr>
-              <w:t xml:space="preserve"> (</w:t>
-            </w:r>
-            <w:r>
-              <w:rPr>
-                <w:rFonts w:ascii="Arial" w:hAnsi="Arial" w:cs="Arial"/>
-                <w:sz w:val="20"/>
-                <w:szCs w:val="20"/>
-              </w:rPr>
-              <w:t>dr18abc</w:t>
-            </w:r>
-            <w:r>
-              <w:rPr>
-                <w:rFonts w:ascii="Arial" w:hAnsi="Arial" w:cs="Arial"/>
-                <w:sz w:val="20"/>
-                <w:szCs w:val="20"/>
-              </w:rPr>
-              <w:t>@herts.ac.uk)</w:t>
+              <w:t>M.Sc. Advanced Computer Science (dr18abc@herts.ac.uk)</w:t>
             </w:r>
           </w:p>
         </w:tc>
@@ -2097,7 +2065,43 @@
           <w:sz w:val="20"/>
           <w:szCs w:val="20"/>
         </w:rPr>
-        <w:t>This research will be focused on Is there a difference in a suicide rate/100k among the age groups and supporting hypothesis as:</w:t>
+        <w:t>This research will be focused on Is there a difference in a</w:t>
+      </w:r>
+      <w:r>
+        <w:rPr>
+          <w:rFonts w:ascii="Arial" w:hAnsi="Arial" w:cs="Arial"/>
+          <w:bCs/>
+          <w:sz w:val="20"/>
+          <w:szCs w:val="20"/>
+        </w:rPr>
+        <w:t xml:space="preserve"> proportion of</w:t>
+      </w:r>
+      <w:r>
+        <w:rPr>
+          <w:rFonts w:ascii="Arial" w:hAnsi="Arial" w:cs="Arial"/>
+          <w:bCs/>
+          <w:sz w:val="20"/>
+          <w:szCs w:val="20"/>
+        </w:rPr>
+        <w:t xml:space="preserve"> suicide rate/100k among</w:t>
+      </w:r>
+      <w:r>
+        <w:rPr>
+          <w:rFonts w:ascii="Arial" w:hAnsi="Arial" w:cs="Arial"/>
+          <w:bCs/>
+          <w:sz w:val="20"/>
+          <w:szCs w:val="20"/>
+        </w:rPr>
+        <w:t>st</w:t>
+      </w:r>
+      <w:r>
+        <w:rPr>
+          <w:rFonts w:ascii="Arial" w:hAnsi="Arial" w:cs="Arial"/>
+          <w:bCs/>
+          <w:sz w:val="20"/>
+          <w:szCs w:val="20"/>
+        </w:rPr>
+        <w:t xml:space="preserve"> the age groups and supporting hypothesis as:</w:t>
       </w:r>
     </w:p>
     <w:p>
@@ -2282,7 +2286,61 @@
           <w:sz w:val="20"/>
           <w:szCs w:val="20"/>
         </w:rPr>
-        <w:t>the objective is to check whether is there any difference in the Suicide rate/100k among age-group.</w:t>
+        <w:t xml:space="preserve">the objective is to check whether is there any difference in the </w:t>
+      </w:r>
+      <w:r>
+        <w:rPr>
+          <w:rFonts w:ascii="Arial" w:hAnsi="Arial" w:cs="Arial"/>
+          <w:bCs/>
+          <w:sz w:val="20"/>
+          <w:szCs w:val="20"/>
+        </w:rPr>
+        <w:t xml:space="preserve">proportion of </w:t>
+      </w:r>
+      <w:r>
+        <w:rPr>
+          <w:rFonts w:ascii="Arial" w:hAnsi="Arial" w:cs="Arial"/>
+          <w:bCs/>
+          <w:sz w:val="20"/>
+          <w:szCs w:val="20"/>
+        </w:rPr>
+        <w:t>Suicide rate/100k among</w:t>
+      </w:r>
+      <w:r>
+        <w:rPr>
+          <w:rFonts w:ascii="Arial" w:hAnsi="Arial" w:cs="Arial"/>
+          <w:bCs/>
+          <w:sz w:val="20"/>
+          <w:szCs w:val="20"/>
+        </w:rPr>
+        <w:t>st</w:t>
+      </w:r>
+      <w:r>
+        <w:rPr>
+          <w:rFonts w:ascii="Arial" w:hAnsi="Arial" w:cs="Arial"/>
+          <w:bCs/>
+          <w:sz w:val="20"/>
+          <w:szCs w:val="20"/>
+        </w:rPr>
+        <w:t xml:space="preserve"> age-group</w:t>
+      </w:r>
+      <w:r>
+        <w:rPr>
+          <w:rFonts w:ascii="Arial" w:hAnsi="Arial" w:cs="Arial"/>
+          <w:bCs/>
+          <w:sz w:val="20"/>
+          <w:szCs w:val="20"/>
+        </w:rPr>
+        <w:t>s</w:t>
+      </w:r>
+      <w:r>
+        <w:rPr>
+          <w:rFonts w:ascii="Arial" w:hAnsi="Arial" w:cs="Arial"/>
+          <w:bCs/>
+          <w:sz w:val="20"/>
+          <w:szCs w:val="20"/>
+        </w:rPr>
+        <w:t>.</w:t>
       </w:r>
       <w:r>
         <w:rPr>
@@ -8203,40 +8261,7 @@
           <w:sz w:val="21"/>
           <w:szCs w:val="21"/>
         </w:rPr>
-        <w:t xml:space="preserve">Therefore </w:t>
-      </w:r>
-      <w:r>
-        <w:rPr>
-          <w:rStyle w:val="Strong"/>
-          <w:rFonts w:ascii="Arial" w:hAnsi="Arial" w:cs="Arial"/>
-          <w:b w:val="0"/>
-          <w:bCs w:val="0"/>
-          <w:sz w:val="21"/>
-          <w:szCs w:val="21"/>
-        </w:rPr>
-        <w:t>the ratio</w:t>
-      </w:r>
-      <w:r>
-        <w:rPr>
-          <w:rStyle w:val="Strong"/>
-          <w:rFonts w:ascii="Arial" w:hAnsi="Arial" w:cs="Arial"/>
-          <w:b w:val="0"/>
-          <w:bCs w:val="0"/>
-          <w:sz w:val="21"/>
-          <w:szCs w:val="21"/>
-        </w:rPr>
-        <w:t xml:space="preserve"> indicates</w:t>
-      </w:r>
-      <w:r>
-        <w:rPr>
-          <w:rStyle w:val="Strong"/>
-          <w:rFonts w:ascii="Arial" w:hAnsi="Arial" w:cs="Arial"/>
-          <w:b w:val="0"/>
-          <w:bCs w:val="0"/>
-          <w:sz w:val="21"/>
-          <w:szCs w:val="21"/>
-        </w:rPr>
-        <w:t xml:space="preserve"> suicide cases are mostly in the 75+ age group and at least in the 5-14 age group</w:t>
+        <w:t>Therefore the ratio indicates suicide cases are mostly in the 75+ age group and at least in the 5-14 age group</w:t>
       </w:r>
       <w:r>
         <w:rPr>
@@ -8461,8 +8486,6 @@
         </w:rPr>
         <w:t>s</w:t>
       </w:r>
-      <w:bookmarkStart w:id="0" w:name="_GoBack"/>
-      <w:bookmarkEnd w:id="0"/>
       <w:r>
         <w:rPr>
           <w:rStyle w:val="Strong"/>
@@ -9535,7 +9558,7 @@
 </file>
 
 <file path=word/endnotes.xml><?xml version="1.0" encoding="utf-8"?>
-<w:endnotes xmlns:wpc="http://schemas.microsoft.com/office/word/2010/wordprocessingCanvas" xmlns:cx="http://schemas.microsoft.com/office/drawing/2014/chartex" xmlns:cx1="http://schemas.microsoft.com/office/drawing/2015/9/8/chartex" xmlns:cx2="http://schemas.microsoft.com/office/drawing/2015/10/21/chartex" xmlns:cx3="http://schemas.microsoft.com/office/drawing/2016/5/9/chartex" xmlns:cx4="http://schemas.microsoft.com/office/drawing/2016/5/10/chartex" xmlns:cx5="http://schemas.microsoft.com/office/drawing/2016/5/11/chartex" xmlns:cx6="http://schemas.microsoft.com/office/drawing/2016/5/12/chartex" xmlns:cx7="http://schemas.microsoft.com/office/drawing/2016/5/13/chartex" xmlns:cx8="http://schemas.microsoft.com/office/drawing/2016/5/14/chartex" xmlns:mc="http://schemas.openxmlformats.org/markup-compatibility/2006" xmlns:aink="http://schemas.microsoft.com/office/drawing/2016/ink" xmlns:am3d="http://schemas.microsoft.com/office/drawing/2017/model3d" xmlns:o="urn:schemas-microsoft-com:office:office" xmlns:r="http://schemas.openxmlformats.org/officeDocument/2006/relationships" xmlns:m="http://schemas.openxmlformats.org/officeDocument/2006/math" xmlns:v="urn:schemas-microsoft-com:vml" xmlns:wp14="http://schemas.microsoft.com/office/word/2010/wordprocessingDrawing" xmlns:wp="http://schemas.openxmlformats.org/drawingml/2006/wordprocessingDrawing" xmlns:w10="urn:schemas-microsoft-com:office:word" xmlns:w="http://schemas.openxmlformats.org/wordprocessingml/2006/main" xmlns:w14="http://schemas.microsoft.com/office/word/2010/wordml" xmlns:w15="http://schemas.microsoft.com/office/word/2012/wordml" xmlns:w16cid="http://schemas.microsoft.com/office/word/2016/wordml/cid" xmlns:w16se="http://schemas.microsoft.com/office/word/2015/wordml/symex" xmlns:wpg="http://schemas.microsoft.com/office/word/2010/wordprocessingGroup" xmlns:wpi="http://schemas.microsoft.com/office/word/2010/wordprocessingInk" xmlns:wne="http://schemas.microsoft.com/office/word/2006/wordml" xmlns:wps="http://schemas.microsoft.com/office/word/2010/wordprocessingShape" mc:Ignorable="w14 w15 w16se w16cid wp14">
+<w:endnotes xmlns:wpc="http://schemas.microsoft.com/office/word/2010/wordprocessingCanvas" xmlns:cx="http://schemas.microsoft.com/office/drawing/2014/chartex" xmlns:cx1="http://schemas.microsoft.com/office/drawing/2015/9/8/chartex" xmlns:cx2="http://schemas.microsoft.com/office/drawing/2015/10/21/chartex" xmlns:cx3="http://schemas.microsoft.com/office/drawing/2016/5/9/chartex" xmlns:cx4="http://schemas.microsoft.com/office/drawing/2016/5/10/chartex" xmlns:cx5="http://schemas.microsoft.com/office/drawing/2016/5/11/chartex" xmlns:cx6="http://schemas.microsoft.com/office/drawing/2016/5/12/chartex" xmlns:cx7="http://schemas.microsoft.com/office/drawing/2016/5/13/chartex" xmlns:cx8="http://schemas.microsoft.com/office/drawing/2016/5/14/chartex" xmlns:mc="http://schemas.openxmlformats.org/markup-compatibility/2006" xmlns:aink="http://schemas.microsoft.com/office/drawing/2016/ink" xmlns:am3d="http://schemas.microsoft.com/office/drawing/2017/model3d" xmlns:o="urn:schemas-microsoft-com:office:office" xmlns:r="http://schemas.openxmlformats.org/officeDocument/2006/relationships" xmlns:m="http://schemas.openxmlformats.org/officeDocument/2006/math" xmlns:v="urn:schemas-microsoft-com:vml" xmlns:wp14="http://schemas.microsoft.com/office/word/2010/wordprocessingDrawing" xmlns:wp="http://schemas.openxmlformats.org/drawingml/2006/wordprocessingDrawing" xmlns:w10="urn:schemas-microsoft-com:office:word" xmlns:w="http://schemas.openxmlformats.org/wordprocessingml/2006/main" xmlns:w14="http://schemas.microsoft.com/office/word/2010/wordml" xmlns:w15="http://schemas.microsoft.com/office/word/2012/wordml" xmlns:w16cex="http://schemas.microsoft.com/office/word/2018/wordml/cex" xmlns:w16cid="http://schemas.microsoft.com/office/word/2016/wordml/cid" xmlns:w16="http://schemas.microsoft.com/office/word/2018/wordml" xmlns:w16se="http://schemas.microsoft.com/office/word/2015/wordml/symex" xmlns:wpg="http://schemas.microsoft.com/office/word/2010/wordprocessingGroup" xmlns:wpi="http://schemas.microsoft.com/office/word/2010/wordprocessingInk" xmlns:wne="http://schemas.microsoft.com/office/word/2006/wordml" xmlns:wps="http://schemas.microsoft.com/office/word/2010/wordprocessingShape" mc:Ignorable="w14 w15 w16se w16cid w16 w16cex wp14">
   <w:endnote w:type="separator" w:id="-1">
     <w:p>
       <w:r>
@@ -9554,7 +9577,7 @@
 </file>
 
 <file path=word/footnotes.xml><?xml version="1.0" encoding="utf-8"?>
-<w:footnotes xmlns:wpc="http://schemas.microsoft.com/office/word/2010/wordprocessingCanvas" xmlns:cx="http://schemas.microsoft.com/office/drawing/2014/chartex" xmlns:cx1="http://schemas.microsoft.com/office/drawing/2015/9/8/chartex" xmlns:cx2="http://schemas.microsoft.com/office/drawing/2015/10/21/chartex" xmlns:cx3="http://schemas.microsoft.com/office/drawing/2016/5/9/chartex" xmlns:cx4="http://schemas.microsoft.com/office/drawing/2016/5/10/chartex" xmlns:cx5="http://schemas.microsoft.com/office/drawing/2016/5/11/chartex" xmlns:cx6="http://schemas.microsoft.com/office/drawing/2016/5/12/chartex" xmlns:cx7="http://schemas.microsoft.com/office/drawing/2016/5/13/chartex" xmlns:cx8="http://schemas.microsoft.com/office/drawing/2016/5/14/chartex" xmlns:mc="http://schemas.openxmlformats.org/markup-compatibility/2006" xmlns:aink="http://schemas.microsoft.com/office/drawing/2016/ink" xmlns:am3d="http://schemas.microsoft.com/office/drawing/2017/model3d" xmlns:o="urn:schemas-microsoft-com:office:office" xmlns:r="http://schemas.openxmlformats.org/officeDocument/2006/relationships" xmlns:m="http://schemas.openxmlformats.org/officeDocument/2006/math" xmlns:v="urn:schemas-microsoft-com:vml" xmlns:wp14="http://schemas.microsoft.com/office/word/2010/wordprocessingDrawing" xmlns:wp="http://schemas.openxmlformats.org/drawingml/2006/wordprocessingDrawing" xmlns:w10="urn:schemas-microsoft-com:office:word" xmlns:w="http://schemas.openxmlformats.org/wordprocessingml/2006/main" xmlns:w14="http://schemas.microsoft.com/office/word/2010/wordml" xmlns:w15="http://schemas.microsoft.com/office/word/2012/wordml" xmlns:w16cid="http://schemas.microsoft.com/office/word/2016/wordml/cid" xmlns:w16se="http://schemas.microsoft.com/office/word/2015/wordml/symex" xmlns:wpg="http://schemas.microsoft.com/office/word/2010/wordprocessingGroup" xmlns:wpi="http://schemas.microsoft.com/office/word/2010/wordprocessingInk" xmlns:wne="http://schemas.microsoft.com/office/word/2006/wordml" xmlns:wps="http://schemas.microsoft.com/office/word/2010/wordprocessingShape" mc:Ignorable="w14 w15 w16se w16cid wp14">
+<w:footnotes xmlns:wpc="http://schemas.microsoft.com/office/word/2010/wordprocessingCanvas" xmlns:cx="http://schemas.microsoft.com/office/drawing/2014/chartex" xmlns:cx1="http://schemas.microsoft.com/office/drawing/2015/9/8/chartex" xmlns:cx2="http://schemas.microsoft.com/office/drawing/2015/10/21/chartex" xmlns:cx3="http://schemas.microsoft.com/office/drawing/2016/5/9/chartex" xmlns:cx4="http://schemas.microsoft.com/office/drawing/2016/5/10/chartex" xmlns:cx5="http://schemas.microsoft.com/office/drawing/2016/5/11/chartex" xmlns:cx6="http://schemas.microsoft.com/office/drawing/2016/5/12/chartex" xmlns:cx7="http://schemas.microsoft.com/office/drawing/2016/5/13/chartex" xmlns:cx8="http://schemas.microsoft.com/office/drawing/2016/5/14/chartex" xmlns:mc="http://schemas.openxmlformats.org/markup-compatibility/2006" xmlns:aink="http://schemas.microsoft.com/office/drawing/2016/ink" xmlns:am3d="http://schemas.microsoft.com/office/drawing/2017/model3d" xmlns:o="urn:schemas-microsoft-com:office:office" xmlns:r="http://schemas.openxmlformats.org/officeDocument/2006/relationships" xmlns:m="http://schemas.openxmlformats.org/officeDocument/2006/math" xmlns:v="urn:schemas-microsoft-com:vml" xmlns:wp14="http://schemas.microsoft.com/office/word/2010/wordprocessingDrawing" xmlns:wp="http://schemas.openxmlformats.org/drawingml/2006/wordprocessingDrawing" xmlns:w10="urn:schemas-microsoft-com:office:word" xmlns:w="http://schemas.openxmlformats.org/wordprocessingml/2006/main" xmlns:w14="http://schemas.microsoft.com/office/word/2010/wordml" xmlns:w15="http://schemas.microsoft.com/office/word/2012/wordml" xmlns:w16cex="http://schemas.microsoft.com/office/word/2018/wordml/cex" xmlns:w16cid="http://schemas.microsoft.com/office/word/2016/wordml/cid" xmlns:w16="http://schemas.microsoft.com/office/word/2018/wordml" xmlns:w16se="http://schemas.microsoft.com/office/word/2015/wordml/symex" xmlns:wpg="http://schemas.microsoft.com/office/word/2010/wordprocessingGroup" xmlns:wpi="http://schemas.microsoft.com/office/word/2010/wordprocessingInk" xmlns:wne="http://schemas.microsoft.com/office/word/2006/wordml" xmlns:wps="http://schemas.microsoft.com/office/word/2010/wordprocessingShape" mc:Ignorable="w14 w15 w16se w16cid w16 w16cex wp14">
   <w:footnote w:type="separator" w:id="-1">
     <w:p>
       <w:r>
@@ -9573,7 +9596,7 @@
 </file>
 
 <file path=word/numbering.xml><?xml version="1.0" encoding="utf-8"?>
-<w:numbering xmlns:wpc="http://schemas.microsoft.com/office/word/2010/wordprocessingCanvas" xmlns:cx="http://schemas.microsoft.com/office/drawing/2014/chartex" xmlns:cx1="http://schemas.microsoft.com/office/drawing/2015/9/8/chartex" xmlns:cx2="http://schemas.microsoft.com/office/drawing/2015/10/21/chartex" xmlns:cx3="http://schemas.microsoft.com/office/drawing/2016/5/9/chartex" xmlns:cx4="http://schemas.microsoft.com/office/drawing/2016/5/10/chartex" xmlns:cx5="http://schemas.microsoft.com/office/drawing/2016/5/11/chartex" xmlns:cx6="http://schemas.microsoft.com/office/drawing/2016/5/12/chartex" xmlns:cx7="http://schemas.microsoft.com/office/drawing/2016/5/13/chartex" xmlns:cx8="http://schemas.microsoft.com/office/drawing/2016/5/14/chartex" xmlns:mc="http://schemas.openxmlformats.org/markup-compatibility/2006" xmlns:aink="http://schemas.microsoft.com/office/drawing/2016/ink" xmlns:am3d="http://schemas.microsoft.com/office/drawing/2017/model3d" xmlns:o="urn:schemas-microsoft-com:office:office" xmlns:r="http://schemas.openxmlformats.org/officeDocument/2006/relationships" xmlns:m="http://schemas.openxmlformats.org/officeDocument/2006/math" xmlns:v="urn:schemas-microsoft-com:vml" xmlns:wp14="http://schemas.microsoft.com/office/word/2010/wordprocessingDrawing" xmlns:wp="http://schemas.openxmlformats.org/drawingml/2006/wordprocessingDrawing" xmlns:w10="urn:schemas-microsoft-com:office:word" xmlns:w="http://schemas.openxmlformats.org/wordprocessingml/2006/main" xmlns:w14="http://schemas.microsoft.com/office/word/2010/wordml" xmlns:w15="http://schemas.microsoft.com/office/word/2012/wordml" xmlns:w16cid="http://schemas.microsoft.com/office/word/2016/wordml/cid" xmlns:w16se="http://schemas.microsoft.com/office/word/2015/wordml/symex" xmlns:wpg="http://schemas.microsoft.com/office/word/2010/wordprocessingGroup" xmlns:wpi="http://schemas.microsoft.com/office/word/2010/wordprocessingInk" xmlns:wne="http://schemas.microsoft.com/office/word/2006/wordml" xmlns:wps="http://schemas.microsoft.com/office/word/2010/wordprocessingShape" mc:Ignorable="w14 w15 w16se w16cid wp14">
+<w:numbering xmlns:wpc="http://schemas.microsoft.com/office/word/2010/wordprocessingCanvas" xmlns:cx="http://schemas.microsoft.com/office/drawing/2014/chartex" xmlns:cx1="http://schemas.microsoft.com/office/drawing/2015/9/8/chartex" xmlns:cx2="http://schemas.microsoft.com/office/drawing/2015/10/21/chartex" xmlns:cx3="http://schemas.microsoft.com/office/drawing/2016/5/9/chartex" xmlns:cx4="http://schemas.microsoft.com/office/drawing/2016/5/10/chartex" xmlns:cx5="http://schemas.microsoft.com/office/drawing/2016/5/11/chartex" xmlns:cx6="http://schemas.microsoft.com/office/drawing/2016/5/12/chartex" xmlns:cx7="http://schemas.microsoft.com/office/drawing/2016/5/13/chartex" xmlns:cx8="http://schemas.microsoft.com/office/drawing/2016/5/14/chartex" xmlns:mc="http://schemas.openxmlformats.org/markup-compatibility/2006" xmlns:aink="http://schemas.microsoft.com/office/drawing/2016/ink" xmlns:am3d="http://schemas.microsoft.com/office/drawing/2017/model3d" xmlns:o="urn:schemas-microsoft-com:office:office" xmlns:r="http://schemas.openxmlformats.org/officeDocument/2006/relationships" xmlns:m="http://schemas.openxmlformats.org/officeDocument/2006/math" xmlns:v="urn:schemas-microsoft-com:vml" xmlns:wp14="http://schemas.microsoft.com/office/word/2010/wordprocessingDrawing" xmlns:wp="http://schemas.openxmlformats.org/drawingml/2006/wordprocessingDrawing" xmlns:w10="urn:schemas-microsoft-com:office:word" xmlns:w="http://schemas.openxmlformats.org/wordprocessingml/2006/main" xmlns:w14="http://schemas.microsoft.com/office/word/2010/wordml" xmlns:w15="http://schemas.microsoft.com/office/word/2012/wordml" xmlns:w16cex="http://schemas.microsoft.com/office/word/2018/wordml/cex" xmlns:w16cid="http://schemas.microsoft.com/office/word/2016/wordml/cid" xmlns:w16="http://schemas.microsoft.com/office/word/2018/wordml" xmlns:w16se="http://schemas.microsoft.com/office/word/2015/wordml/symex" xmlns:wpg="http://schemas.microsoft.com/office/word/2010/wordprocessingGroup" xmlns:wpi="http://schemas.microsoft.com/office/word/2010/wordprocessingInk" xmlns:wne="http://schemas.microsoft.com/office/word/2006/wordml" xmlns:wps="http://schemas.microsoft.com/office/word/2010/wordprocessingShape" mc:Ignorable="w14 w15 w16se w16cid w16 w16cex wp14">
   <w:abstractNum w:abstractNumId="0" w15:restartNumberingAfterBreak="0">
     <w:nsid w:val="013747F8"/>
     <w:multiLevelType w:val="multilevel"/>
@@ -12463,7 +12486,7 @@
 </file>
 
 <file path=word/styles.xml><?xml version="1.0" encoding="utf-8"?>
-<w:styles xmlns:mc="http://schemas.openxmlformats.org/markup-compatibility/2006" xmlns:r="http://schemas.openxmlformats.org/officeDocument/2006/relationships" xmlns:w="http://schemas.openxmlformats.org/wordprocessingml/2006/main" xmlns:w14="http://schemas.microsoft.com/office/word/2010/wordml" xmlns:w15="http://schemas.microsoft.com/office/word/2012/wordml" xmlns:w16cid="http://schemas.microsoft.com/office/word/2016/wordml/cid" xmlns:w16se="http://schemas.microsoft.com/office/word/2015/wordml/symex" mc:Ignorable="w14 w15 w16se w16cid">
+<w:styles xmlns:mc="http://schemas.openxmlformats.org/markup-compatibility/2006" xmlns:r="http://schemas.openxmlformats.org/officeDocument/2006/relationships" xmlns:w="http://schemas.openxmlformats.org/wordprocessingml/2006/main" xmlns:w14="http://schemas.microsoft.com/office/word/2010/wordml" xmlns:w15="http://schemas.microsoft.com/office/word/2012/wordml" xmlns:w16cex="http://schemas.microsoft.com/office/word/2018/wordml/cex" xmlns:w16cid="http://schemas.microsoft.com/office/word/2016/wordml/cid" xmlns:w16="http://schemas.microsoft.com/office/word/2018/wordml" xmlns:w16se="http://schemas.microsoft.com/office/word/2015/wordml/symex" mc:Ignorable="w14 w15 w16se w16cid w16 w16cex">
   <w:docDefaults>
     <w:rPrDefault>
       <w:rPr>
@@ -12581,6 +12604,7 @@
     <w:lsdException w:name="HTML Sample" w:semiHidden="1" w:unhideWhenUsed="1"/>
     <w:lsdException w:name="HTML Typewriter" w:semiHidden="1" w:unhideWhenUsed="1"/>
     <w:lsdException w:name="HTML Variable" w:semiHidden="1" w:unhideWhenUsed="1"/>
+    <w:lsdException w:name="Normal Table" w:semiHidden="1" w:unhideWhenUsed="1"/>
     <w:lsdException w:name="annotation subject" w:semiHidden="1" w:unhideWhenUsed="1"/>
     <w:lsdException w:name="No List" w:semiHidden="1" w:unhideWhenUsed="1"/>
     <w:lsdException w:name="Outline List 1" w:semiHidden="1" w:unhideWhenUsed="1"/>
@@ -12627,8 +12651,10 @@
     <w:lsdException w:name="Table Subtle 2" w:semiHidden="1" w:unhideWhenUsed="1"/>
     <w:lsdException w:name="Table Web 1" w:semiHidden="1" w:unhideWhenUsed="1"/>
     <w:lsdException w:name="Table Web 2" w:semiHidden="1" w:unhideWhenUsed="1"/>
+    <w:lsdException w:name="Table Web 3" w:semiHidden="1" w:unhideWhenUsed="1"/>
     <w:lsdException w:name="Balloon Text" w:semiHidden="1" w:unhideWhenUsed="1"/>
     <w:lsdException w:name="Table Grid" w:uiPriority="39"/>
+    <w:lsdException w:name="Table Theme" w:semiHidden="1" w:unhideWhenUsed="1"/>
     <w:lsdException w:name="Placeholder Text" w:semiHidden="1"/>
     <w:lsdException w:name="No Spacing" w:uiPriority="1" w:qFormat="1"/>
     <w:lsdException w:name="Light Shading" w:uiPriority="60"/>

</xml_diff>

<commit_message>
Updated description for age group scenario in the final_report.docx
</commit_message>
<xml_diff>
--- a/final_report.docx
+++ b/final_report.docx
@@ -1,6 +1,6 @@
 
 <file path=word/document.xml><?xml version="1.0" encoding="utf-8"?>
-<w:document xmlns:wpc="http://schemas.microsoft.com/office/word/2010/wordprocessingCanvas" xmlns:cx="http://schemas.microsoft.com/office/drawing/2014/chartex" xmlns:cx1="http://schemas.microsoft.com/office/drawing/2015/9/8/chartex" xmlns:cx2="http://schemas.microsoft.com/office/drawing/2015/10/21/chartex" xmlns:cx3="http://schemas.microsoft.com/office/drawing/2016/5/9/chartex" xmlns:cx4="http://schemas.microsoft.com/office/drawing/2016/5/10/chartex" xmlns:cx5="http://schemas.microsoft.com/office/drawing/2016/5/11/chartex" xmlns:cx6="http://schemas.microsoft.com/office/drawing/2016/5/12/chartex" xmlns:cx7="http://schemas.microsoft.com/office/drawing/2016/5/13/chartex" xmlns:cx8="http://schemas.microsoft.com/office/drawing/2016/5/14/chartex" xmlns:mc="http://schemas.openxmlformats.org/markup-compatibility/2006" xmlns:aink="http://schemas.microsoft.com/office/drawing/2016/ink" xmlns:am3d="http://schemas.microsoft.com/office/drawing/2017/model3d" xmlns:o="urn:schemas-microsoft-com:office:office" xmlns:r="http://schemas.openxmlformats.org/officeDocument/2006/relationships" xmlns:m="http://schemas.openxmlformats.org/officeDocument/2006/math" xmlns:v="urn:schemas-microsoft-com:vml" xmlns:wp14="http://schemas.microsoft.com/office/word/2010/wordprocessingDrawing" xmlns:wp="http://schemas.openxmlformats.org/drawingml/2006/wordprocessingDrawing" xmlns:w10="urn:schemas-microsoft-com:office:word" xmlns:w="http://schemas.openxmlformats.org/wordprocessingml/2006/main" xmlns:w14="http://schemas.microsoft.com/office/word/2010/wordml" xmlns:w15="http://schemas.microsoft.com/office/word/2012/wordml" xmlns:w16cex="http://schemas.microsoft.com/office/word/2018/wordml/cex" xmlns:w16cid="http://schemas.microsoft.com/office/word/2016/wordml/cid" xmlns:w16="http://schemas.microsoft.com/office/word/2018/wordml" xmlns:w16se="http://schemas.microsoft.com/office/word/2015/wordml/symex" xmlns:wpg="http://schemas.microsoft.com/office/word/2010/wordprocessingGroup" xmlns:wpi="http://schemas.microsoft.com/office/word/2010/wordprocessingInk" xmlns:wne="http://schemas.microsoft.com/office/word/2006/wordml" xmlns:wps="http://schemas.microsoft.com/office/word/2010/wordprocessingShape" mc:Ignorable="w14 w15 w16se w16cid w16 w16cex wp14">
+<w:document xmlns:wpc="http://schemas.microsoft.com/office/word/2010/wordprocessingCanvas" xmlns:cx="http://schemas.microsoft.com/office/drawing/2014/chartex" xmlns:cx1="http://schemas.microsoft.com/office/drawing/2015/9/8/chartex" xmlns:cx2="http://schemas.microsoft.com/office/drawing/2015/10/21/chartex" xmlns:cx3="http://schemas.microsoft.com/office/drawing/2016/5/9/chartex" xmlns:cx4="http://schemas.microsoft.com/office/drawing/2016/5/10/chartex" xmlns:cx5="http://schemas.microsoft.com/office/drawing/2016/5/11/chartex" xmlns:cx6="http://schemas.microsoft.com/office/drawing/2016/5/12/chartex" xmlns:cx7="http://schemas.microsoft.com/office/drawing/2016/5/13/chartex" xmlns:cx8="http://schemas.microsoft.com/office/drawing/2016/5/14/chartex" xmlns:mc="http://schemas.openxmlformats.org/markup-compatibility/2006" xmlns:aink="http://schemas.microsoft.com/office/drawing/2016/ink" xmlns:am3d="http://schemas.microsoft.com/office/drawing/2017/model3d" xmlns:o="urn:schemas-microsoft-com:office:office" xmlns:r="http://schemas.openxmlformats.org/officeDocument/2006/relationships" xmlns:m="http://schemas.openxmlformats.org/officeDocument/2006/math" xmlns:v="urn:schemas-microsoft-com:vml" xmlns:wp14="http://schemas.microsoft.com/office/word/2010/wordprocessingDrawing" xmlns:wp="http://schemas.openxmlformats.org/drawingml/2006/wordprocessingDrawing" xmlns:w10="urn:schemas-microsoft-com:office:word" xmlns:w="http://schemas.openxmlformats.org/wordprocessingml/2006/main" xmlns:w14="http://schemas.microsoft.com/office/word/2010/wordml" xmlns:w15="http://schemas.microsoft.com/office/word/2012/wordml" xmlns:w16cid="http://schemas.microsoft.com/office/word/2016/wordml/cid" xmlns:w16se="http://schemas.microsoft.com/office/word/2015/wordml/symex" xmlns:wpg="http://schemas.microsoft.com/office/word/2010/wordprocessingGroup" xmlns:wpi="http://schemas.microsoft.com/office/word/2010/wordprocessingInk" xmlns:wne="http://schemas.microsoft.com/office/word/2006/wordml" xmlns:wps="http://schemas.microsoft.com/office/word/2010/wordprocessingShape" mc:Ignorable="w14 w15 w16se w16cid wp14">
   <w:body>
     <w:p>
       <w:pPr>
@@ -55,7 +55,6 @@
           <w:rFonts w:ascii="Arial" w:hAnsi="Arial" w:cs="Arial"/>
           <w:sz w:val="20"/>
           <w:szCs w:val="20"/>
-          <w:lang w:val="fr-FR"/>
         </w:rPr>
       </w:pPr>
     </w:p>
@@ -138,13 +137,41 @@
                 <w:szCs w:val="20"/>
               </w:rPr>
             </w:pPr>
+            <w:proofErr w:type="spellStart"/>
             <w:r>
               <w:rPr>
                 <w:rFonts w:ascii="Arial" w:hAnsi="Arial" w:cs="Arial"/>
                 <w:sz w:val="20"/>
                 <w:szCs w:val="20"/>
               </w:rPr>
-              <w:t>Purvish Himanshukumar Jariwala</w:t>
+              <w:t>Purvish</w:t>
+            </w:r>
+            <w:proofErr w:type="spellEnd"/>
+            <w:r>
+              <w:rPr>
+                <w:rFonts w:ascii="Arial" w:hAnsi="Arial" w:cs="Arial"/>
+                <w:sz w:val="20"/>
+                <w:szCs w:val="20"/>
+              </w:rPr>
+              <w:t xml:space="preserve"> </w:t>
+            </w:r>
+            <w:proofErr w:type="spellStart"/>
+            <w:r>
+              <w:rPr>
+                <w:rFonts w:ascii="Arial" w:hAnsi="Arial" w:cs="Arial"/>
+                <w:sz w:val="20"/>
+                <w:szCs w:val="20"/>
+              </w:rPr>
+              <w:t>Himanshukumar</w:t>
+            </w:r>
+            <w:proofErr w:type="spellEnd"/>
+            <w:r>
+              <w:rPr>
+                <w:rFonts w:ascii="Arial" w:hAnsi="Arial" w:cs="Arial"/>
+                <w:sz w:val="20"/>
+                <w:szCs w:val="20"/>
+              </w:rPr>
+              <w:t xml:space="preserve"> Jariwala</w:t>
             </w:r>
           </w:p>
         </w:tc>
@@ -182,7 +209,25 @@
                 <w:sz w:val="20"/>
                 <w:szCs w:val="20"/>
               </w:rPr>
-              <w:t>Z Mohammed Ayyaz Khan</w:t>
+              <w:t xml:space="preserve">Z Mohammed </w:t>
+            </w:r>
+            <w:proofErr w:type="spellStart"/>
+            <w:r>
+              <w:rPr>
+                <w:rFonts w:ascii="Arial" w:hAnsi="Arial" w:cs="Arial"/>
+                <w:sz w:val="20"/>
+                <w:szCs w:val="20"/>
+              </w:rPr>
+              <w:t>Ayyaz</w:t>
+            </w:r>
+            <w:proofErr w:type="spellEnd"/>
+            <w:r>
+              <w:rPr>
+                <w:rFonts w:ascii="Arial" w:hAnsi="Arial" w:cs="Arial"/>
+                <w:sz w:val="20"/>
+                <w:szCs w:val="20"/>
+              </w:rPr>
+              <w:t xml:space="preserve"> Khan</w:t>
             </w:r>
           </w:p>
         </w:tc>
@@ -304,8 +349,18 @@
                 <w:sz w:val="20"/>
                 <w:szCs w:val="20"/>
               </w:rPr>
-              <w:t>Rahul Soni</w:t>
+              <w:t xml:space="preserve">Rahul </w:t>
             </w:r>
+            <w:proofErr w:type="spellStart"/>
+            <w:r>
+              <w:rPr>
+                <w:rFonts w:ascii="Arial" w:hAnsi="Arial" w:cs="Arial"/>
+                <w:sz w:val="20"/>
+                <w:szCs w:val="20"/>
+              </w:rPr>
+              <w:t>Soni</w:t>
+            </w:r>
+            <w:proofErr w:type="spellEnd"/>
           </w:p>
         </w:tc>
         <w:tc>
@@ -321,6 +376,7 @@
                 <w:lang w:val="fr-FR"/>
               </w:rPr>
             </w:pPr>
+            <w:proofErr w:type="spellStart"/>
             <w:r>
               <w:rPr>
                 <w:rFonts w:ascii="Arial" w:hAnsi="Arial" w:cs="Arial"/>
@@ -328,8 +384,49 @@
                 <w:szCs w:val="20"/>
                 <w:lang w:val="fr-FR"/>
               </w:rPr>
-              <w:t>M.Sc. Artificial Intelligence &amp; Robotics</w:t>
+              <w:t>M.Sc</w:t>
             </w:r>
+            <w:proofErr w:type="spellEnd"/>
+            <w:r>
+              <w:rPr>
+                <w:rFonts w:ascii="Arial" w:hAnsi="Arial" w:cs="Arial"/>
+                <w:sz w:val="20"/>
+                <w:szCs w:val="20"/>
+                <w:lang w:val="fr-FR"/>
+              </w:rPr>
+              <w:t xml:space="preserve">. </w:t>
+            </w:r>
+            <w:proofErr w:type="spellStart"/>
+            <w:r>
+              <w:rPr>
+                <w:rFonts w:ascii="Arial" w:hAnsi="Arial" w:cs="Arial"/>
+                <w:sz w:val="20"/>
+                <w:szCs w:val="20"/>
+                <w:lang w:val="fr-FR"/>
+              </w:rPr>
+              <w:t>Artificial</w:t>
+            </w:r>
+            <w:proofErr w:type="spellEnd"/>
+            <w:r>
+              <w:rPr>
+                <w:rFonts w:ascii="Arial" w:hAnsi="Arial" w:cs="Arial"/>
+                <w:sz w:val="20"/>
+                <w:szCs w:val="20"/>
+                <w:lang w:val="fr-FR"/>
+              </w:rPr>
+              <w:t xml:space="preserve"> Intelligence &amp; </w:t>
+            </w:r>
+            <w:proofErr w:type="spellStart"/>
+            <w:r>
+              <w:rPr>
+                <w:rFonts w:ascii="Arial" w:hAnsi="Arial" w:cs="Arial"/>
+                <w:sz w:val="20"/>
+                <w:szCs w:val="20"/>
+                <w:lang w:val="fr-FR"/>
+              </w:rPr>
+              <w:t>Robotics</w:t>
+            </w:r>
+            <w:proofErr w:type="spellEnd"/>
             <w:r>
               <w:rPr>
                 <w:rFonts w:ascii="Arial" w:hAnsi="Arial" w:cs="Arial"/>
@@ -422,7 +519,17 @@
           <w:sz w:val="20"/>
           <w:szCs w:val="20"/>
         </w:rPr>
-        <w:t xml:space="preserve"> suicide that appear in the news tend to focus on celebrities who have t</w:t>
+        <w:t xml:space="preserve"> suicide that appear in the news tend to focus on celebrities who have </w:t>
+      </w:r>
+      <w:proofErr w:type="spellStart"/>
+      <w:r>
+        <w:rPr>
+          <w:rFonts w:ascii="Arial" w:eastAsia="ArialMT" w:hAnsi="Arial" w:cs="Arial"/>
+          <w:color w:val="000000" w:themeColor="text1"/>
+          <w:sz w:val="20"/>
+          <w:szCs w:val="20"/>
+        </w:rPr>
+        <w:t>t</w:t>
       </w:r>
       <w:r>
         <w:rPr>
@@ -440,7 +547,17 @@
           <w:sz w:val="20"/>
           <w:szCs w:val="20"/>
         </w:rPr>
-        <w:t>aken their own lives and on clusters of deaths among students. They miss the bigger picture: that, at a global level, suicide has declined by just 8% since its peak in 2009</w:t>
+        <w:t>aken</w:t>
+      </w:r>
+      <w:proofErr w:type="spellEnd"/>
+      <w:r>
+        <w:rPr>
+          <w:rFonts w:ascii="Arial" w:eastAsia="ArialMT" w:hAnsi="Arial" w:cs="Arial"/>
+          <w:color w:val="000000" w:themeColor="text1"/>
+          <w:sz w:val="20"/>
+          <w:szCs w:val="20"/>
+        </w:rPr>
+        <w:t xml:space="preserve"> their own lives and on clusters of deaths among students. They miss the bigger picture: that, at a global level, suicide has declined by just 8% since its peak in 2009</w:t>
       </w:r>
       <w:r>
         <w:rPr>
@@ -2045,7 +2162,27 @@
           <w:sz w:val="20"/>
           <w:szCs w:val="20"/>
         </w:rPr>
-        <w:t xml:space="preserve">(are we able to explain this assetion?) </w:t>
+        <w:t xml:space="preserve">(are we able to explain this </w:t>
+      </w:r>
+      <w:proofErr w:type="spellStart"/>
+      <w:r>
+        <w:rPr>
+          <w:rFonts w:ascii="Arial" w:hAnsi="Arial" w:cs="Arial"/>
+          <w:color w:val="FF0000"/>
+          <w:sz w:val="20"/>
+          <w:szCs w:val="20"/>
+        </w:rPr>
+        <w:t>assetion</w:t>
+      </w:r>
+      <w:proofErr w:type="spellEnd"/>
+      <w:r>
+        <w:rPr>
+          <w:rFonts w:ascii="Arial" w:hAnsi="Arial" w:cs="Arial"/>
+          <w:color w:val="FF0000"/>
+          <w:sz w:val="20"/>
+          <w:szCs w:val="20"/>
+        </w:rPr>
+        <w:t xml:space="preserve">?) </w:t>
       </w:r>
     </w:p>
     <w:p>
@@ -4408,7 +4545,27 @@
           <w:sz w:val="20"/>
           <w:szCs w:val="20"/>
         </w:rPr>
-        <w:t xml:space="preserve"> suicide_dataset was finalised by the team members downloaded from Kaggle </w:t>
+        <w:t xml:space="preserve"> </w:t>
+      </w:r>
+      <w:proofErr w:type="spellStart"/>
+      <w:r>
+        <w:rPr>
+          <w:rFonts w:ascii="Arial" w:eastAsia="ArialMT" w:hAnsi="Arial" w:cs="Arial"/>
+          <w:color w:val="000000" w:themeColor="text1"/>
+          <w:sz w:val="20"/>
+          <w:szCs w:val="20"/>
+        </w:rPr>
+        <w:t>suicide_dataset</w:t>
+      </w:r>
+      <w:proofErr w:type="spellEnd"/>
+      <w:r>
+        <w:rPr>
+          <w:rFonts w:ascii="Arial" w:eastAsia="ArialMT" w:hAnsi="Arial" w:cs="Arial"/>
+          <w:color w:val="000000" w:themeColor="text1"/>
+          <w:sz w:val="20"/>
+          <w:szCs w:val="20"/>
+        </w:rPr>
+        <w:t xml:space="preserve"> was finalised by the team members downloaded from Kaggle </w:t>
       </w:r>
       <w:r>
         <w:rPr>
@@ -8226,12 +8383,13 @@
           <w:rStyle w:val="Strong"/>
           <w:rFonts w:ascii="Arial" w:hAnsi="Arial" w:cs="Arial"/>
           <w:b w:val="0"/>
-          <w:bCs w:val="0"/>
           <w:sz w:val="21"/>
           <w:szCs w:val="21"/>
         </w:rPr>
-        <w:t>Older adult suicide is often triggered by elders’ loss of control over health conditions or financial circumstances that results in feelings of hopelessness</w:t>
-      </w:r>
+        <w:t>as we concerned about the high suicide rate per 100k for 75+ age which further needs to be examined</w:t>
+      </w:r>
+      <w:bookmarkStart w:id="0" w:name="_GoBack"/>
+      <w:bookmarkEnd w:id="0"/>
       <w:r>
         <w:rPr>
           <w:rStyle w:val="Strong"/>
@@ -8473,7 +8631,31 @@
           <w:sz w:val="21"/>
           <w:szCs w:val="21"/>
         </w:rPr>
-        <w:t>The two above graphs i.e Bar plot and Stacked plot show the suicide rate per 100k for all age groups by gender (male and female) in which we observe the suicide rate per 100k of males who commit suicide between 1985 and 2015 is almost three times more than females. Through the above plot</w:t>
+        <w:t xml:space="preserve">The two above graphs </w:t>
+      </w:r>
+      <w:proofErr w:type="spellStart"/>
+      <w:r>
+        <w:rPr>
+          <w:rStyle w:val="Strong"/>
+          <w:rFonts w:ascii="Arial" w:hAnsi="Arial" w:cs="Arial"/>
+          <w:b w:val="0"/>
+          <w:bCs w:val="0"/>
+          <w:sz w:val="21"/>
+          <w:szCs w:val="21"/>
+        </w:rPr>
+        <w:t>i.e</w:t>
+      </w:r>
+      <w:proofErr w:type="spellEnd"/>
+      <w:r>
+        <w:rPr>
+          <w:rStyle w:val="Strong"/>
+          <w:rFonts w:ascii="Arial" w:hAnsi="Arial" w:cs="Arial"/>
+          <w:b w:val="0"/>
+          <w:bCs w:val="0"/>
+          <w:sz w:val="21"/>
+          <w:szCs w:val="21"/>
+        </w:rPr>
+        <w:t xml:space="preserve"> Bar plot and Stacked plot show the suicide rate per 100k for all age groups by gender (male and female) in which we observe the suicide rate per 100k of males who commit suicide between 1985 and 2015 is almost three times more than females. Through the above plot</w:t>
       </w:r>
       <w:r>
         <w:rPr>
@@ -9558,7 +9740,7 @@
 </file>
 
 <file path=word/endnotes.xml><?xml version="1.0" encoding="utf-8"?>
-<w:endnotes xmlns:wpc="http://schemas.microsoft.com/office/word/2010/wordprocessingCanvas" xmlns:cx="http://schemas.microsoft.com/office/drawing/2014/chartex" xmlns:cx1="http://schemas.microsoft.com/office/drawing/2015/9/8/chartex" xmlns:cx2="http://schemas.microsoft.com/office/drawing/2015/10/21/chartex" xmlns:cx3="http://schemas.microsoft.com/office/drawing/2016/5/9/chartex" xmlns:cx4="http://schemas.microsoft.com/office/drawing/2016/5/10/chartex" xmlns:cx5="http://schemas.microsoft.com/office/drawing/2016/5/11/chartex" xmlns:cx6="http://schemas.microsoft.com/office/drawing/2016/5/12/chartex" xmlns:cx7="http://schemas.microsoft.com/office/drawing/2016/5/13/chartex" xmlns:cx8="http://schemas.microsoft.com/office/drawing/2016/5/14/chartex" xmlns:mc="http://schemas.openxmlformats.org/markup-compatibility/2006" xmlns:aink="http://schemas.microsoft.com/office/drawing/2016/ink" xmlns:am3d="http://schemas.microsoft.com/office/drawing/2017/model3d" xmlns:o="urn:schemas-microsoft-com:office:office" xmlns:r="http://schemas.openxmlformats.org/officeDocument/2006/relationships" xmlns:m="http://schemas.openxmlformats.org/officeDocument/2006/math" xmlns:v="urn:schemas-microsoft-com:vml" xmlns:wp14="http://schemas.microsoft.com/office/word/2010/wordprocessingDrawing" xmlns:wp="http://schemas.openxmlformats.org/drawingml/2006/wordprocessingDrawing" xmlns:w10="urn:schemas-microsoft-com:office:word" xmlns:w="http://schemas.openxmlformats.org/wordprocessingml/2006/main" xmlns:w14="http://schemas.microsoft.com/office/word/2010/wordml" xmlns:w15="http://schemas.microsoft.com/office/word/2012/wordml" xmlns:w16cex="http://schemas.microsoft.com/office/word/2018/wordml/cex" xmlns:w16cid="http://schemas.microsoft.com/office/word/2016/wordml/cid" xmlns:w16="http://schemas.microsoft.com/office/word/2018/wordml" xmlns:w16se="http://schemas.microsoft.com/office/word/2015/wordml/symex" xmlns:wpg="http://schemas.microsoft.com/office/word/2010/wordprocessingGroup" xmlns:wpi="http://schemas.microsoft.com/office/word/2010/wordprocessingInk" xmlns:wne="http://schemas.microsoft.com/office/word/2006/wordml" xmlns:wps="http://schemas.microsoft.com/office/word/2010/wordprocessingShape" mc:Ignorable="w14 w15 w16se w16cid w16 w16cex wp14">
+<w:endnotes xmlns:wpc="http://schemas.microsoft.com/office/word/2010/wordprocessingCanvas" xmlns:cx="http://schemas.microsoft.com/office/drawing/2014/chartex" xmlns:cx1="http://schemas.microsoft.com/office/drawing/2015/9/8/chartex" xmlns:cx2="http://schemas.microsoft.com/office/drawing/2015/10/21/chartex" xmlns:cx3="http://schemas.microsoft.com/office/drawing/2016/5/9/chartex" xmlns:cx4="http://schemas.microsoft.com/office/drawing/2016/5/10/chartex" xmlns:cx5="http://schemas.microsoft.com/office/drawing/2016/5/11/chartex" xmlns:cx6="http://schemas.microsoft.com/office/drawing/2016/5/12/chartex" xmlns:cx7="http://schemas.microsoft.com/office/drawing/2016/5/13/chartex" xmlns:cx8="http://schemas.microsoft.com/office/drawing/2016/5/14/chartex" xmlns:mc="http://schemas.openxmlformats.org/markup-compatibility/2006" xmlns:aink="http://schemas.microsoft.com/office/drawing/2016/ink" xmlns:am3d="http://schemas.microsoft.com/office/drawing/2017/model3d" xmlns:o="urn:schemas-microsoft-com:office:office" xmlns:r="http://schemas.openxmlformats.org/officeDocument/2006/relationships" xmlns:m="http://schemas.openxmlformats.org/officeDocument/2006/math" xmlns:v="urn:schemas-microsoft-com:vml" xmlns:wp14="http://schemas.microsoft.com/office/word/2010/wordprocessingDrawing" xmlns:wp="http://schemas.openxmlformats.org/drawingml/2006/wordprocessingDrawing" xmlns:w10="urn:schemas-microsoft-com:office:word" xmlns:w="http://schemas.openxmlformats.org/wordprocessingml/2006/main" xmlns:w14="http://schemas.microsoft.com/office/word/2010/wordml" xmlns:w15="http://schemas.microsoft.com/office/word/2012/wordml" xmlns:w16cid="http://schemas.microsoft.com/office/word/2016/wordml/cid" xmlns:w16se="http://schemas.microsoft.com/office/word/2015/wordml/symex" xmlns:wpg="http://schemas.microsoft.com/office/word/2010/wordprocessingGroup" xmlns:wpi="http://schemas.microsoft.com/office/word/2010/wordprocessingInk" xmlns:wne="http://schemas.microsoft.com/office/word/2006/wordml" xmlns:wps="http://schemas.microsoft.com/office/word/2010/wordprocessingShape" mc:Ignorable="w14 w15 w16se w16cid wp14">
   <w:endnote w:type="separator" w:id="-1">
     <w:p>
       <w:r>
@@ -9577,7 +9759,7 @@
 </file>
 
 <file path=word/footnotes.xml><?xml version="1.0" encoding="utf-8"?>
-<w:footnotes xmlns:wpc="http://schemas.microsoft.com/office/word/2010/wordprocessingCanvas" xmlns:cx="http://schemas.microsoft.com/office/drawing/2014/chartex" xmlns:cx1="http://schemas.microsoft.com/office/drawing/2015/9/8/chartex" xmlns:cx2="http://schemas.microsoft.com/office/drawing/2015/10/21/chartex" xmlns:cx3="http://schemas.microsoft.com/office/drawing/2016/5/9/chartex" xmlns:cx4="http://schemas.microsoft.com/office/drawing/2016/5/10/chartex" xmlns:cx5="http://schemas.microsoft.com/office/drawing/2016/5/11/chartex" xmlns:cx6="http://schemas.microsoft.com/office/drawing/2016/5/12/chartex" xmlns:cx7="http://schemas.microsoft.com/office/drawing/2016/5/13/chartex" xmlns:cx8="http://schemas.microsoft.com/office/drawing/2016/5/14/chartex" xmlns:mc="http://schemas.openxmlformats.org/markup-compatibility/2006" xmlns:aink="http://schemas.microsoft.com/office/drawing/2016/ink" xmlns:am3d="http://schemas.microsoft.com/office/drawing/2017/model3d" xmlns:o="urn:schemas-microsoft-com:office:office" xmlns:r="http://schemas.openxmlformats.org/officeDocument/2006/relationships" xmlns:m="http://schemas.openxmlformats.org/officeDocument/2006/math" xmlns:v="urn:schemas-microsoft-com:vml" xmlns:wp14="http://schemas.microsoft.com/office/word/2010/wordprocessingDrawing" xmlns:wp="http://schemas.openxmlformats.org/drawingml/2006/wordprocessingDrawing" xmlns:w10="urn:schemas-microsoft-com:office:word" xmlns:w="http://schemas.openxmlformats.org/wordprocessingml/2006/main" xmlns:w14="http://schemas.microsoft.com/office/word/2010/wordml" xmlns:w15="http://schemas.microsoft.com/office/word/2012/wordml" xmlns:w16cex="http://schemas.microsoft.com/office/word/2018/wordml/cex" xmlns:w16cid="http://schemas.microsoft.com/office/word/2016/wordml/cid" xmlns:w16="http://schemas.microsoft.com/office/word/2018/wordml" xmlns:w16se="http://schemas.microsoft.com/office/word/2015/wordml/symex" xmlns:wpg="http://schemas.microsoft.com/office/word/2010/wordprocessingGroup" xmlns:wpi="http://schemas.microsoft.com/office/word/2010/wordprocessingInk" xmlns:wne="http://schemas.microsoft.com/office/word/2006/wordml" xmlns:wps="http://schemas.microsoft.com/office/word/2010/wordprocessingShape" mc:Ignorable="w14 w15 w16se w16cid w16 w16cex wp14">
+<w:footnotes xmlns:wpc="http://schemas.microsoft.com/office/word/2010/wordprocessingCanvas" xmlns:cx="http://schemas.microsoft.com/office/drawing/2014/chartex" xmlns:cx1="http://schemas.microsoft.com/office/drawing/2015/9/8/chartex" xmlns:cx2="http://schemas.microsoft.com/office/drawing/2015/10/21/chartex" xmlns:cx3="http://schemas.microsoft.com/office/drawing/2016/5/9/chartex" xmlns:cx4="http://schemas.microsoft.com/office/drawing/2016/5/10/chartex" xmlns:cx5="http://schemas.microsoft.com/office/drawing/2016/5/11/chartex" xmlns:cx6="http://schemas.microsoft.com/office/drawing/2016/5/12/chartex" xmlns:cx7="http://schemas.microsoft.com/office/drawing/2016/5/13/chartex" xmlns:cx8="http://schemas.microsoft.com/office/drawing/2016/5/14/chartex" xmlns:mc="http://schemas.openxmlformats.org/markup-compatibility/2006" xmlns:aink="http://schemas.microsoft.com/office/drawing/2016/ink" xmlns:am3d="http://schemas.microsoft.com/office/drawing/2017/model3d" xmlns:o="urn:schemas-microsoft-com:office:office" xmlns:r="http://schemas.openxmlformats.org/officeDocument/2006/relationships" xmlns:m="http://schemas.openxmlformats.org/officeDocument/2006/math" xmlns:v="urn:schemas-microsoft-com:vml" xmlns:wp14="http://schemas.microsoft.com/office/word/2010/wordprocessingDrawing" xmlns:wp="http://schemas.openxmlformats.org/drawingml/2006/wordprocessingDrawing" xmlns:w10="urn:schemas-microsoft-com:office:word" xmlns:w="http://schemas.openxmlformats.org/wordprocessingml/2006/main" xmlns:w14="http://schemas.microsoft.com/office/word/2010/wordml" xmlns:w15="http://schemas.microsoft.com/office/word/2012/wordml" xmlns:w16cid="http://schemas.microsoft.com/office/word/2016/wordml/cid" xmlns:w16se="http://schemas.microsoft.com/office/word/2015/wordml/symex" xmlns:wpg="http://schemas.microsoft.com/office/word/2010/wordprocessingGroup" xmlns:wpi="http://schemas.microsoft.com/office/word/2010/wordprocessingInk" xmlns:wne="http://schemas.microsoft.com/office/word/2006/wordml" xmlns:wps="http://schemas.microsoft.com/office/word/2010/wordprocessingShape" mc:Ignorable="w14 w15 w16se w16cid wp14">
   <w:footnote w:type="separator" w:id="-1">
     <w:p>
       <w:r>
@@ -9596,7 +9778,7 @@
 </file>
 
 <file path=word/numbering.xml><?xml version="1.0" encoding="utf-8"?>
-<w:numbering xmlns:wpc="http://schemas.microsoft.com/office/word/2010/wordprocessingCanvas" xmlns:cx="http://schemas.microsoft.com/office/drawing/2014/chartex" xmlns:cx1="http://schemas.microsoft.com/office/drawing/2015/9/8/chartex" xmlns:cx2="http://schemas.microsoft.com/office/drawing/2015/10/21/chartex" xmlns:cx3="http://schemas.microsoft.com/office/drawing/2016/5/9/chartex" xmlns:cx4="http://schemas.microsoft.com/office/drawing/2016/5/10/chartex" xmlns:cx5="http://schemas.microsoft.com/office/drawing/2016/5/11/chartex" xmlns:cx6="http://schemas.microsoft.com/office/drawing/2016/5/12/chartex" xmlns:cx7="http://schemas.microsoft.com/office/drawing/2016/5/13/chartex" xmlns:cx8="http://schemas.microsoft.com/office/drawing/2016/5/14/chartex" xmlns:mc="http://schemas.openxmlformats.org/markup-compatibility/2006" xmlns:aink="http://schemas.microsoft.com/office/drawing/2016/ink" xmlns:am3d="http://schemas.microsoft.com/office/drawing/2017/model3d" xmlns:o="urn:schemas-microsoft-com:office:office" xmlns:r="http://schemas.openxmlformats.org/officeDocument/2006/relationships" xmlns:m="http://schemas.openxmlformats.org/officeDocument/2006/math" xmlns:v="urn:schemas-microsoft-com:vml" xmlns:wp14="http://schemas.microsoft.com/office/word/2010/wordprocessingDrawing" xmlns:wp="http://schemas.openxmlformats.org/drawingml/2006/wordprocessingDrawing" xmlns:w10="urn:schemas-microsoft-com:office:word" xmlns:w="http://schemas.openxmlformats.org/wordprocessingml/2006/main" xmlns:w14="http://schemas.microsoft.com/office/word/2010/wordml" xmlns:w15="http://schemas.microsoft.com/office/word/2012/wordml" xmlns:w16cex="http://schemas.microsoft.com/office/word/2018/wordml/cex" xmlns:w16cid="http://schemas.microsoft.com/office/word/2016/wordml/cid" xmlns:w16="http://schemas.microsoft.com/office/word/2018/wordml" xmlns:w16se="http://schemas.microsoft.com/office/word/2015/wordml/symex" xmlns:wpg="http://schemas.microsoft.com/office/word/2010/wordprocessingGroup" xmlns:wpi="http://schemas.microsoft.com/office/word/2010/wordprocessingInk" xmlns:wne="http://schemas.microsoft.com/office/word/2006/wordml" xmlns:wps="http://schemas.microsoft.com/office/word/2010/wordprocessingShape" mc:Ignorable="w14 w15 w16se w16cid w16 w16cex wp14">
+<w:numbering xmlns:wpc="http://schemas.microsoft.com/office/word/2010/wordprocessingCanvas" xmlns:cx="http://schemas.microsoft.com/office/drawing/2014/chartex" xmlns:cx1="http://schemas.microsoft.com/office/drawing/2015/9/8/chartex" xmlns:cx2="http://schemas.microsoft.com/office/drawing/2015/10/21/chartex" xmlns:cx3="http://schemas.microsoft.com/office/drawing/2016/5/9/chartex" xmlns:cx4="http://schemas.microsoft.com/office/drawing/2016/5/10/chartex" xmlns:cx5="http://schemas.microsoft.com/office/drawing/2016/5/11/chartex" xmlns:cx6="http://schemas.microsoft.com/office/drawing/2016/5/12/chartex" xmlns:cx7="http://schemas.microsoft.com/office/drawing/2016/5/13/chartex" xmlns:cx8="http://schemas.microsoft.com/office/drawing/2016/5/14/chartex" xmlns:mc="http://schemas.openxmlformats.org/markup-compatibility/2006" xmlns:aink="http://schemas.microsoft.com/office/drawing/2016/ink" xmlns:am3d="http://schemas.microsoft.com/office/drawing/2017/model3d" xmlns:o="urn:schemas-microsoft-com:office:office" xmlns:r="http://schemas.openxmlformats.org/officeDocument/2006/relationships" xmlns:m="http://schemas.openxmlformats.org/officeDocument/2006/math" xmlns:v="urn:schemas-microsoft-com:vml" xmlns:wp14="http://schemas.microsoft.com/office/word/2010/wordprocessingDrawing" xmlns:wp="http://schemas.openxmlformats.org/drawingml/2006/wordprocessingDrawing" xmlns:w10="urn:schemas-microsoft-com:office:word" xmlns:w="http://schemas.openxmlformats.org/wordprocessingml/2006/main" xmlns:w14="http://schemas.microsoft.com/office/word/2010/wordml" xmlns:w15="http://schemas.microsoft.com/office/word/2012/wordml" xmlns:w16cid="http://schemas.microsoft.com/office/word/2016/wordml/cid" xmlns:w16se="http://schemas.microsoft.com/office/word/2015/wordml/symex" xmlns:wpg="http://schemas.microsoft.com/office/word/2010/wordprocessingGroup" xmlns:wpi="http://schemas.microsoft.com/office/word/2010/wordprocessingInk" xmlns:wne="http://schemas.microsoft.com/office/word/2006/wordml" xmlns:wps="http://schemas.microsoft.com/office/word/2010/wordprocessingShape" mc:Ignorable="w14 w15 w16se w16cid wp14">
   <w:abstractNum w:abstractNumId="0" w15:restartNumberingAfterBreak="0">
     <w:nsid w:val="013747F8"/>
     <w:multiLevelType w:val="multilevel"/>
@@ -12486,7 +12668,7 @@
 </file>
 
 <file path=word/styles.xml><?xml version="1.0" encoding="utf-8"?>
-<w:styles xmlns:mc="http://schemas.openxmlformats.org/markup-compatibility/2006" xmlns:r="http://schemas.openxmlformats.org/officeDocument/2006/relationships" xmlns:w="http://schemas.openxmlformats.org/wordprocessingml/2006/main" xmlns:w14="http://schemas.microsoft.com/office/word/2010/wordml" xmlns:w15="http://schemas.microsoft.com/office/word/2012/wordml" xmlns:w16cex="http://schemas.microsoft.com/office/word/2018/wordml/cex" xmlns:w16cid="http://schemas.microsoft.com/office/word/2016/wordml/cid" xmlns:w16="http://schemas.microsoft.com/office/word/2018/wordml" xmlns:w16se="http://schemas.microsoft.com/office/word/2015/wordml/symex" mc:Ignorable="w14 w15 w16se w16cid w16 w16cex">
+<w:styles xmlns:mc="http://schemas.openxmlformats.org/markup-compatibility/2006" xmlns:r="http://schemas.openxmlformats.org/officeDocument/2006/relationships" xmlns:w="http://schemas.openxmlformats.org/wordprocessingml/2006/main" xmlns:w14="http://schemas.microsoft.com/office/word/2010/wordml" xmlns:w15="http://schemas.microsoft.com/office/word/2012/wordml" xmlns:w16cid="http://schemas.microsoft.com/office/word/2016/wordml/cid" xmlns:w16se="http://schemas.microsoft.com/office/word/2015/wordml/symex" mc:Ignorable="w14 w15 w16se w16cid">
   <w:docDefaults>
     <w:rPrDefault>
       <w:rPr>
@@ -13500,7 +13682,7 @@
 </file>
 
 <file path=customXml/itemProps1.xml><?xml version="1.0" encoding="utf-8"?>
-<ds:datastoreItem xmlns:ds="http://schemas.openxmlformats.org/officeDocument/2006/customXml" ds:itemID="{1185E7CB-029B-4E10-8A67-016F9F9FB68C}">
+<ds:datastoreItem xmlns:ds="http://schemas.openxmlformats.org/officeDocument/2006/customXml" ds:itemID="{59EFA591-9CB8-43B7-8681-AD28D9304AD5}">
   <ds:schemaRefs>
     <ds:schemaRef ds:uri="http://schemas.openxmlformats.org/officeDocument/2006/bibliography"/>
   </ds:schemaRefs>

</xml_diff>

<commit_message>
Added 1st Review Comments
</commit_message>
<xml_diff>
--- a/final_report.docx
+++ b/final_report.docx
@@ -349,18 +349,8 @@
                 <w:sz w:val="20"/>
                 <w:szCs w:val="20"/>
               </w:rPr>
-              <w:t xml:space="preserve">Rahul </w:t>
+              <w:t>Rahul Soni</w:t>
             </w:r>
-            <w:proofErr w:type="spellStart"/>
-            <w:r>
-              <w:rPr>
-                <w:rFonts w:ascii="Arial" w:hAnsi="Arial" w:cs="Arial"/>
-                <w:sz w:val="20"/>
-                <w:szCs w:val="20"/>
-              </w:rPr>
-              <w:t>Soni</w:t>
-            </w:r>
-            <w:proofErr w:type="spellEnd"/>
           </w:p>
         </w:tc>
         <w:tc>
@@ -832,6 +822,16 @@
           <w:szCs w:val="20"/>
         </w:rPr>
       </w:pPr>
+    </w:p>
+    <w:p>
+      <w:pPr>
+        <w:rPr>
+          <w:rFonts w:ascii="Arial" w:hAnsi="Arial" w:cs="Arial"/>
+          <w:b/>
+          <w:sz w:val="20"/>
+          <w:szCs w:val="20"/>
+        </w:rPr>
+      </w:pPr>
       <w:r>
         <w:rPr>
           <w:rFonts w:ascii="Arial" w:hAnsi="Arial" w:cs="Arial"/>
@@ -2061,129 +2061,110 @@
         <w:ind w:left="720"/>
         <w:rPr>
           <w:rFonts w:ascii="Arial" w:hAnsi="Arial" w:cs="Arial"/>
+          <w:sz w:val="20"/>
+          <w:szCs w:val="20"/>
+        </w:rPr>
+      </w:pPr>
+      <w:r>
+        <w:rPr>
+          <w:rFonts w:ascii="Arial" w:hAnsi="Arial" w:cs="Arial"/>
+          <w:sz w:val="20"/>
+          <w:szCs w:val="20"/>
+        </w:rPr>
+        <w:t xml:space="preserve">Suicide regularly gets from profound sensations of sadness. Casualties ordinarily have the powerlessness to see answers for issues or to adapt to testing life conditions which at that point drives them to consider suicide to be the lone arrangement. As indicated by World Health Organization Suicide is a significant medical condition worldwide and is a main source of death. More than 800,000 individuals </w:t>
+      </w:r>
+      <w:r>
+        <w:rPr>
+          <w:rFonts w:ascii="Arial" w:hAnsi="Arial" w:cs="Arial"/>
+          <w:sz w:val="20"/>
+          <w:szCs w:val="20"/>
+        </w:rPr>
+        <w:t>die</w:t>
+      </w:r>
+      <w:r>
+        <w:rPr>
+          <w:rFonts w:ascii="Arial" w:hAnsi="Arial" w:cs="Arial"/>
+          <w:sz w:val="20"/>
+          <w:szCs w:val="20"/>
+        </w:rPr>
+        <w:t xml:space="preserve"> consistently from </w:t>
+      </w:r>
+      <w:r>
+        <w:rPr>
+          <w:rFonts w:ascii="Arial" w:hAnsi="Arial" w:cs="Arial"/>
+          <w:sz w:val="20"/>
+          <w:szCs w:val="20"/>
+        </w:rPr>
+        <w:t>s</w:t>
+      </w:r>
+      <w:r>
+        <w:rPr>
+          <w:rFonts w:ascii="Arial" w:hAnsi="Arial" w:cs="Arial"/>
+          <w:sz w:val="20"/>
+          <w:szCs w:val="20"/>
+        </w:rPr>
+        <w:t>uicide</w:t>
+      </w:r>
+      <w:r>
+        <w:rPr>
+          <w:rFonts w:ascii="Arial" w:hAnsi="Arial" w:cs="Arial"/>
+          <w:sz w:val="20"/>
+          <w:szCs w:val="20"/>
+        </w:rPr>
+        <w:t>s</w:t>
+      </w:r>
+      <w:r>
+        <w:rPr>
+          <w:rFonts w:ascii="Arial" w:hAnsi="Arial" w:cs="Arial"/>
+          <w:sz w:val="20"/>
+          <w:szCs w:val="20"/>
+        </w:rPr>
+        <w:t xml:space="preserve"> which is assessed to be at a pace of one individual like clockwork. However, </w:t>
+      </w:r>
+      <w:r>
+        <w:rPr>
+          <w:rFonts w:ascii="Arial" w:hAnsi="Arial" w:cs="Arial"/>
+          <w:sz w:val="20"/>
+          <w:szCs w:val="20"/>
+        </w:rPr>
+        <w:t>s</w:t>
+      </w:r>
+      <w:r>
+        <w:rPr>
+          <w:rFonts w:ascii="Arial" w:hAnsi="Arial" w:cs="Arial"/>
+          <w:sz w:val="20"/>
+          <w:szCs w:val="20"/>
+        </w:rPr>
+        <w:t xml:space="preserve">uicide is preventable when ideal, powerful intercessions are actualized at public, civil and individual levels. With regards to a nation's pay level, </w:t>
+      </w:r>
+      <w:r>
+        <w:rPr>
+          <w:rFonts w:ascii="Arial" w:hAnsi="Arial" w:cs="Arial"/>
+          <w:sz w:val="20"/>
+          <w:szCs w:val="20"/>
+        </w:rPr>
+        <w:t>s</w:t>
+      </w:r>
+      <w:r>
+        <w:rPr>
+          <w:rFonts w:ascii="Arial" w:hAnsi="Arial" w:cs="Arial"/>
+          <w:sz w:val="20"/>
+          <w:szCs w:val="20"/>
+        </w:rPr>
+        <w:t xml:space="preserve">uicide does not simply happen in major league salary nations, however it is a worldwide marvel in all locales of the world. </w:t>
+      </w:r>
+    </w:p>
+    <w:p>
+      <w:pPr>
+        <w:ind w:left="720"/>
+        <w:rPr>
+          <w:rFonts w:ascii="Arial" w:hAnsi="Arial" w:cs="Arial"/>
           <w:b/>
           <w:bCs/>
           <w:sz w:val="20"/>
           <w:szCs w:val="20"/>
         </w:rPr>
       </w:pPr>
-      <w:r>
-        <w:rPr>
-          <w:rFonts w:ascii="Arial" w:hAnsi="Arial" w:cs="Arial"/>
-          <w:sz w:val="20"/>
-          <w:szCs w:val="20"/>
-        </w:rPr>
-        <w:t xml:space="preserve">Suicide regularly gets from profound sensations of sadness. Casualties ordinarily have the powerlessness to see answers for issues or to adapt to testing life conditions which at that point drives them to consider suicide to be the lone arrangement. As indicated by World Health Organization Suicide is a significant medical condition worldwide and is a main source of death. More than 800,000 individuals </w:t>
-      </w:r>
-      <w:r>
-        <w:rPr>
-          <w:rFonts w:ascii="Arial" w:hAnsi="Arial" w:cs="Arial"/>
-          <w:sz w:val="20"/>
-          <w:szCs w:val="20"/>
-        </w:rPr>
-        <w:t>die</w:t>
-      </w:r>
-      <w:r>
-        <w:rPr>
-          <w:rFonts w:ascii="Arial" w:hAnsi="Arial" w:cs="Arial"/>
-          <w:sz w:val="20"/>
-          <w:szCs w:val="20"/>
-        </w:rPr>
-        <w:t xml:space="preserve"> consistently from </w:t>
-      </w:r>
-      <w:r>
-        <w:rPr>
-          <w:rFonts w:ascii="Arial" w:hAnsi="Arial" w:cs="Arial"/>
-          <w:sz w:val="20"/>
-          <w:szCs w:val="20"/>
-        </w:rPr>
-        <w:t>s</w:t>
-      </w:r>
-      <w:r>
-        <w:rPr>
-          <w:rFonts w:ascii="Arial" w:hAnsi="Arial" w:cs="Arial"/>
-          <w:sz w:val="20"/>
-          <w:szCs w:val="20"/>
-        </w:rPr>
-        <w:t>uicide</w:t>
-      </w:r>
-      <w:r>
-        <w:rPr>
-          <w:rFonts w:ascii="Arial" w:hAnsi="Arial" w:cs="Arial"/>
-          <w:sz w:val="20"/>
-          <w:szCs w:val="20"/>
-        </w:rPr>
-        <w:t>s</w:t>
-      </w:r>
-      <w:r>
-        <w:rPr>
-          <w:rFonts w:ascii="Arial" w:hAnsi="Arial" w:cs="Arial"/>
-          <w:sz w:val="20"/>
-          <w:szCs w:val="20"/>
-        </w:rPr>
-        <w:t xml:space="preserve"> which is assessed to be at a pace of one individual like clockwork. However, </w:t>
-      </w:r>
-      <w:r>
-        <w:rPr>
-          <w:rFonts w:ascii="Arial" w:hAnsi="Arial" w:cs="Arial"/>
-          <w:sz w:val="20"/>
-          <w:szCs w:val="20"/>
-        </w:rPr>
-        <w:t>s</w:t>
-      </w:r>
-      <w:r>
-        <w:rPr>
-          <w:rFonts w:ascii="Arial" w:hAnsi="Arial" w:cs="Arial"/>
-          <w:sz w:val="20"/>
-          <w:szCs w:val="20"/>
-        </w:rPr>
-        <w:t xml:space="preserve">uicide is preventable when ideal, powerful intercessions are actualized at public, civil and individual levels. With regards to a nation's pay level, </w:t>
-      </w:r>
-      <w:r>
-        <w:rPr>
-          <w:rFonts w:ascii="Arial" w:hAnsi="Arial" w:cs="Arial"/>
-          <w:sz w:val="20"/>
-          <w:szCs w:val="20"/>
-        </w:rPr>
-        <w:t>s</w:t>
-      </w:r>
-      <w:r>
-        <w:rPr>
-          <w:rFonts w:ascii="Arial" w:hAnsi="Arial" w:cs="Arial"/>
-          <w:sz w:val="20"/>
-          <w:szCs w:val="20"/>
-        </w:rPr>
-        <w:t xml:space="preserve">uicide does not simply happen in major league salary nations, however it is a worldwide marvel in all locales of the world. Truth be told, over 79% of worldwide suicides happened in low-and centre pay nations in 2016. </w:t>
-      </w:r>
-      <w:r>
-        <w:rPr>
-          <w:rFonts w:ascii="Arial" w:hAnsi="Arial" w:cs="Arial"/>
-          <w:color w:val="FF0000"/>
-          <w:sz w:val="20"/>
-          <w:szCs w:val="20"/>
-        </w:rPr>
-        <w:t xml:space="preserve">(are we able to explain this </w:t>
-      </w:r>
-      <w:proofErr w:type="spellStart"/>
-      <w:r>
-        <w:rPr>
-          <w:rFonts w:ascii="Arial" w:hAnsi="Arial" w:cs="Arial"/>
-          <w:color w:val="FF0000"/>
-          <w:sz w:val="20"/>
-          <w:szCs w:val="20"/>
-        </w:rPr>
-        <w:t>assetion</w:t>
-      </w:r>
-      <w:proofErr w:type="spellEnd"/>
-      <w:r>
-        <w:rPr>
-          <w:rFonts w:ascii="Arial" w:hAnsi="Arial" w:cs="Arial"/>
-          <w:color w:val="FF0000"/>
-          <w:sz w:val="20"/>
-          <w:szCs w:val="20"/>
-        </w:rPr>
-        <w:t xml:space="preserve">?) </w:t>
-      </w:r>
     </w:p>
     <w:p>
       <w:pPr>
@@ -2341,6 +2322,16 @@
         </w:rPr>
         <w:t xml:space="preserve">The information to be utilized in this task was gathered by extracting data from an online information base (Kaggle.com). </w:t>
       </w:r>
+    </w:p>
+    <w:p>
+      <w:pPr>
+        <w:ind w:left="720"/>
+        <w:rPr>
+          <w:rFonts w:ascii="Arial" w:hAnsi="Arial" w:cs="Arial"/>
+          <w:sz w:val="20"/>
+          <w:szCs w:val="20"/>
+        </w:rPr>
+      </w:pPr>
     </w:p>
     <w:p>
       <w:pPr>
@@ -2581,75 +2572,55 @@
           <w:sz w:val="20"/>
           <w:szCs w:val="20"/>
         </w:rPr>
-        <w:t>Outliers are distinguished however stayed to be remembered for the report as these are the real announced insights from the source</w:t>
-      </w:r>
-      <w:r>
-        <w:rPr>
-          <w:rFonts w:ascii="Arial" w:hAnsi="Arial" w:cs="Arial"/>
-          <w:color w:val="FF0000"/>
-          <w:sz w:val="20"/>
-          <w:szCs w:val="20"/>
-        </w:rPr>
-        <w:t xml:space="preserve"> (where are the outliers? Do </w:t>
-      </w:r>
-      <w:r>
-        <w:rPr>
-          <w:rFonts w:ascii="Arial" w:hAnsi="Arial" w:cs="Arial"/>
-          <w:color w:val="FF0000"/>
-          <w:sz w:val="20"/>
-          <w:szCs w:val="20"/>
-        </w:rPr>
-        <w:t>we</w:t>
-      </w:r>
-      <w:r>
-        <w:rPr>
-          <w:rFonts w:ascii="Arial" w:hAnsi="Arial" w:cs="Arial"/>
-          <w:color w:val="FF0000"/>
-          <w:sz w:val="20"/>
-          <w:szCs w:val="20"/>
-        </w:rPr>
-        <w:t xml:space="preserve"> </w:t>
-      </w:r>
-      <w:r>
-        <w:rPr>
-          <w:rFonts w:ascii="Arial" w:hAnsi="Arial" w:cs="Arial"/>
-          <w:color w:val="FF0000"/>
-          <w:sz w:val="20"/>
-          <w:szCs w:val="20"/>
-        </w:rPr>
-        <w:t>scatter plot to justify this statement</w:t>
-      </w:r>
-      <w:r>
-        <w:rPr>
-          <w:rFonts w:ascii="Arial" w:hAnsi="Arial" w:cs="Arial"/>
-          <w:color w:val="FF0000"/>
-          <w:sz w:val="20"/>
-          <w:szCs w:val="20"/>
-        </w:rPr>
-        <w:t>?)</w:t>
-      </w:r>
-    </w:p>
-    <w:p>
-      <w:pPr>
-        <w:pStyle w:val="ListParagraph"/>
-        <w:numPr>
-          <w:ilvl w:val="0"/>
-          <w:numId w:val="30"/>
-        </w:numPr>
-        <w:ind w:left="1080"/>
-        <w:rPr>
-          <w:rFonts w:ascii="Arial" w:hAnsi="Arial" w:cs="Arial"/>
-          <w:sz w:val="20"/>
-          <w:szCs w:val="20"/>
-        </w:rPr>
-      </w:pPr>
-      <w:r>
-        <w:rPr>
-          <w:rFonts w:ascii="Arial" w:hAnsi="Arial" w:cs="Arial"/>
-          <w:sz w:val="20"/>
-          <w:szCs w:val="20"/>
-        </w:rPr>
-        <w:t>The Significance level is set to 0.05 and is expected that there is a homogeneity of fluctuation in the data</w:t>
+        <w:t xml:space="preserve">The </w:t>
+      </w:r>
+      <w:r>
+        <w:rPr>
+          <w:rFonts w:ascii="Arial" w:hAnsi="Arial" w:cs="Arial"/>
+          <w:sz w:val="20"/>
+          <w:szCs w:val="20"/>
+        </w:rPr>
+        <w:t>s</w:t>
+      </w:r>
+      <w:r>
+        <w:rPr>
+          <w:rFonts w:ascii="Arial" w:hAnsi="Arial" w:cs="Arial"/>
+          <w:sz w:val="20"/>
+          <w:szCs w:val="20"/>
+        </w:rPr>
+        <w:t xml:space="preserve">ignificance level </w:t>
+      </w:r>
+      <w:r>
+        <w:rPr>
+          <w:rFonts w:ascii="Arial" w:hAnsi="Arial" w:cs="Arial"/>
+          <w:sz w:val="20"/>
+          <w:szCs w:val="20"/>
+        </w:rPr>
+        <w:t>(</w:t>
+      </w:r>
+      <w:r>
+        <w:rPr>
+          <w:rFonts w:ascii="Arial" w:hAnsi="Arial" w:cs="Arial"/>
+          <w:sz w:val="20"/>
+          <w:szCs w:val="20"/>
+        </w:rPr>
+        <w:sym w:font="Symbol" w:char="F061"/>
+      </w:r>
+      <w:r>
+        <w:rPr>
+          <w:rFonts w:ascii="Arial" w:hAnsi="Arial" w:cs="Arial"/>
+          <w:sz w:val="20"/>
+          <w:szCs w:val="20"/>
+        </w:rPr>
+        <w:t xml:space="preserve">) </w:t>
+      </w:r>
+      <w:r>
+        <w:rPr>
+          <w:rFonts w:ascii="Arial" w:hAnsi="Arial" w:cs="Arial"/>
+          <w:sz w:val="20"/>
+          <w:szCs w:val="20"/>
+        </w:rPr>
+        <w:t>is set to 0.05 and is expected that there is a homogeneity of fluctuation in the data</w:t>
       </w:r>
     </w:p>
     <w:p>
@@ -4243,290 +4214,290 @@
           <w:sz w:val="20"/>
           <w:szCs w:val="20"/>
         </w:rPr>
+        <w:t>information</w:t>
+      </w:r>
+      <w:r>
+        <w:rPr>
+          <w:rFonts w:ascii="Arial" w:eastAsia="Gautami" w:hAnsi="Arial" w:cs="Arial"/>
+          <w:color w:val="000000" w:themeColor="text1"/>
+          <w:sz w:val="20"/>
+          <w:szCs w:val="20"/>
+        </w:rPr>
+        <w:t xml:space="preserve"> </w:t>
+      </w:r>
+      <w:r>
+        <w:rPr>
+          <w:rFonts w:ascii="Arial" w:eastAsia="ArialMT" w:hAnsi="Arial" w:cs="Arial"/>
+          <w:color w:val="000000" w:themeColor="text1"/>
+          <w:sz w:val="20"/>
+          <w:szCs w:val="20"/>
+        </w:rPr>
+        <w:t>recorded</w:t>
+      </w:r>
+      <w:r>
+        <w:rPr>
+          <w:rFonts w:ascii="Arial" w:eastAsia="Gautami" w:hAnsi="Arial" w:cs="Arial"/>
+          <w:color w:val="000000" w:themeColor="text1"/>
+          <w:sz w:val="20"/>
+          <w:szCs w:val="20"/>
+        </w:rPr>
+        <w:t xml:space="preserve"> </w:t>
+      </w:r>
+      <w:r>
+        <w:rPr>
+          <w:rFonts w:ascii="Arial" w:eastAsia="ArialMT" w:hAnsi="Arial" w:cs="Arial"/>
+          <w:color w:val="000000" w:themeColor="text1"/>
+          <w:sz w:val="20"/>
+          <w:szCs w:val="20"/>
+        </w:rPr>
+        <w:t>about</w:t>
+      </w:r>
+      <w:r>
+        <w:rPr>
+          <w:rFonts w:ascii="Arial" w:eastAsia="Gautami" w:hAnsi="Arial" w:cs="Arial"/>
+          <w:color w:val="000000" w:themeColor="text1"/>
+          <w:sz w:val="20"/>
+          <w:szCs w:val="20"/>
+        </w:rPr>
+        <w:t xml:space="preserve"> </w:t>
+      </w:r>
+      <w:r>
+        <w:rPr>
+          <w:rFonts w:ascii="Arial" w:eastAsia="ArialMT" w:hAnsi="Arial" w:cs="Arial"/>
+          <w:color w:val="000000" w:themeColor="text1"/>
+          <w:sz w:val="20"/>
+          <w:szCs w:val="20"/>
+        </w:rPr>
+        <w:t>the</w:t>
+      </w:r>
+      <w:r>
+        <w:rPr>
+          <w:rFonts w:ascii="Arial" w:eastAsia="Gautami" w:hAnsi="Arial" w:cs="Arial"/>
+          <w:color w:val="000000" w:themeColor="text1"/>
+          <w:sz w:val="20"/>
+          <w:szCs w:val="20"/>
+        </w:rPr>
+        <w:t xml:space="preserve"> </w:t>
+      </w:r>
+      <w:r>
+        <w:rPr>
+          <w:rFonts w:ascii="Arial" w:eastAsia="ArialMT" w:hAnsi="Arial" w:cs="Arial"/>
+          <w:color w:val="000000" w:themeColor="text1"/>
+          <w:sz w:val="20"/>
+          <w:szCs w:val="20"/>
+        </w:rPr>
+        <w:t>data</w:t>
+      </w:r>
+      <w:r>
+        <w:rPr>
+          <w:rFonts w:ascii="Arial" w:eastAsia="Gautami" w:hAnsi="Arial" w:cs="Arial"/>
+          <w:color w:val="000000" w:themeColor="text1"/>
+          <w:sz w:val="20"/>
+          <w:szCs w:val="20"/>
+        </w:rPr>
+        <w:t xml:space="preserve"> </w:t>
+      </w:r>
+      <w:r>
+        <w:rPr>
+          <w:rFonts w:ascii="Arial" w:eastAsia="ArialMT" w:hAnsi="Arial" w:cs="Arial"/>
+          <w:color w:val="000000" w:themeColor="text1"/>
+          <w:sz w:val="20"/>
+          <w:szCs w:val="20"/>
+        </w:rPr>
+        <w:t>collection</w:t>
+      </w:r>
+      <w:r>
+        <w:rPr>
+          <w:rFonts w:ascii="Arial" w:eastAsia="Gautami" w:hAnsi="Arial" w:cs="Arial"/>
+          <w:color w:val="000000" w:themeColor="text1"/>
+          <w:sz w:val="20"/>
+          <w:szCs w:val="20"/>
+        </w:rPr>
+        <w:t xml:space="preserve"> </w:t>
+      </w:r>
+      <w:r>
+        <w:rPr>
+          <w:rFonts w:ascii="Arial" w:eastAsia="ArialMT" w:hAnsi="Arial" w:cs="Arial"/>
+          <w:color w:val="000000" w:themeColor="text1"/>
+          <w:sz w:val="20"/>
+          <w:szCs w:val="20"/>
+        </w:rPr>
+        <w:t>process itself;</w:t>
+      </w:r>
+      <w:r>
+        <w:rPr>
+          <w:rFonts w:ascii="Arial" w:eastAsia="Gautami" w:hAnsi="Arial" w:cs="Arial"/>
+          <w:color w:val="000000" w:themeColor="text1"/>
+          <w:sz w:val="20"/>
+          <w:szCs w:val="20"/>
+        </w:rPr>
+        <w:t xml:space="preserve"> </w:t>
+      </w:r>
+      <w:r>
+        <w:rPr>
+          <w:rFonts w:ascii="Arial" w:eastAsia="ArialMT" w:hAnsi="Arial" w:cs="Arial"/>
+          <w:color w:val="000000" w:themeColor="text1"/>
+          <w:sz w:val="20"/>
+          <w:szCs w:val="20"/>
+        </w:rPr>
+        <w:t>use</w:t>
+      </w:r>
+      <w:r>
+        <w:rPr>
+          <w:rFonts w:ascii="Arial" w:eastAsia="Gautami" w:hAnsi="Arial" w:cs="Arial"/>
+          <w:color w:val="000000" w:themeColor="text1"/>
+          <w:sz w:val="20"/>
+          <w:szCs w:val="20"/>
+        </w:rPr>
+        <w:t xml:space="preserve"> </w:t>
+      </w:r>
+      <w:r>
+        <w:rPr>
+          <w:rFonts w:ascii="Arial" w:eastAsia="ArialMT" w:hAnsi="Arial" w:cs="Arial"/>
+          <w:color w:val="000000" w:themeColor="text1"/>
+          <w:sz w:val="20"/>
+          <w:szCs w:val="20"/>
+        </w:rPr>
+        <w:t>of</w:t>
+      </w:r>
+      <w:r>
+        <w:rPr>
+          <w:rFonts w:ascii="Arial" w:eastAsia="Gautami" w:hAnsi="Arial" w:cs="Arial"/>
+          <w:color w:val="000000" w:themeColor="text1"/>
+          <w:sz w:val="20"/>
+          <w:szCs w:val="20"/>
+        </w:rPr>
+        <w:t xml:space="preserve"> </w:t>
+      </w:r>
+      <w:r>
+        <w:rPr>
+          <w:rFonts w:ascii="Arial" w:eastAsia="ArialMT" w:hAnsi="Arial" w:cs="Arial"/>
+          <w:color w:val="000000" w:themeColor="text1"/>
+          <w:sz w:val="20"/>
+          <w:szCs w:val="20"/>
+        </w:rPr>
+        <w:t>structured</w:t>
+      </w:r>
+      <w:r>
+        <w:rPr>
+          <w:rFonts w:ascii="Arial" w:eastAsia="Gautami" w:hAnsi="Arial" w:cs="Arial"/>
+          <w:color w:val="000000" w:themeColor="text1"/>
+          <w:sz w:val="20"/>
+          <w:szCs w:val="20"/>
+        </w:rPr>
+        <w:t xml:space="preserve"> </w:t>
+      </w:r>
+      <w:r>
+        <w:rPr>
+          <w:rFonts w:ascii="Arial" w:eastAsia="ArialMT" w:hAnsi="Arial" w:cs="Arial"/>
+          <w:color w:val="000000" w:themeColor="text1"/>
+          <w:sz w:val="20"/>
+          <w:szCs w:val="20"/>
+        </w:rPr>
+        <w:t>data</w:t>
+      </w:r>
+      <w:r>
+        <w:rPr>
+          <w:rFonts w:ascii="Arial" w:eastAsia="Gautami" w:hAnsi="Arial" w:cs="Arial"/>
+          <w:color w:val="000000" w:themeColor="text1"/>
+          <w:sz w:val="20"/>
+          <w:szCs w:val="20"/>
+        </w:rPr>
+        <w:t xml:space="preserve"> </w:t>
+      </w:r>
+      <w:r>
+        <w:rPr>
+          <w:rFonts w:ascii="Arial" w:eastAsia="ArialMT" w:hAnsi="Arial" w:cs="Arial"/>
+          <w:color w:val="000000" w:themeColor="text1"/>
+          <w:sz w:val="20"/>
+          <w:szCs w:val="20"/>
+        </w:rPr>
+        <w:t>entry</w:t>
+      </w:r>
+      <w:r>
+        <w:rPr>
+          <w:rFonts w:ascii="Arial" w:eastAsia="Gautami" w:hAnsi="Arial" w:cs="Arial"/>
+          <w:color w:val="000000" w:themeColor="text1"/>
+          <w:sz w:val="20"/>
+          <w:szCs w:val="20"/>
+        </w:rPr>
+        <w:t xml:space="preserve"> </w:t>
+      </w:r>
+      <w:r>
+        <w:rPr>
+          <w:rFonts w:ascii="Arial" w:eastAsia="ArialMT" w:hAnsi="Arial" w:cs="Arial"/>
+          <w:color w:val="000000" w:themeColor="text1"/>
+          <w:sz w:val="20"/>
+          <w:szCs w:val="20"/>
+        </w:rPr>
+        <w:t>documents</w:t>
+      </w:r>
+      <w:r>
+        <w:rPr>
+          <w:rFonts w:ascii="Arial" w:eastAsia="Gautami" w:hAnsi="Arial" w:cs="Arial"/>
+          <w:color w:val="000000" w:themeColor="text1"/>
+          <w:sz w:val="20"/>
+          <w:szCs w:val="20"/>
+        </w:rPr>
+        <w:t xml:space="preserve"> </w:t>
+      </w:r>
+      <w:r>
+        <w:rPr>
+          <w:rFonts w:ascii="Arial" w:eastAsia="ArialMT" w:hAnsi="Arial" w:cs="Arial"/>
+          <w:color w:val="000000" w:themeColor="text1"/>
+          <w:sz w:val="20"/>
+          <w:szCs w:val="20"/>
+        </w:rPr>
+        <w:t>(if</w:t>
+      </w:r>
+      <w:r>
+        <w:rPr>
+          <w:rFonts w:ascii="Arial" w:eastAsia="Gautami" w:hAnsi="Arial" w:cs="Arial"/>
+          <w:color w:val="000000" w:themeColor="text1"/>
+          <w:sz w:val="20"/>
+          <w:szCs w:val="20"/>
+        </w:rPr>
+        <w:t xml:space="preserve"> </w:t>
+      </w:r>
+      <w:r>
+        <w:rPr>
+          <w:rFonts w:ascii="Arial" w:eastAsia="ArialMT" w:hAnsi="Arial" w:cs="Arial"/>
+          <w:color w:val="000000" w:themeColor="text1"/>
+          <w:sz w:val="20"/>
+          <w:szCs w:val="20"/>
+        </w:rPr>
+        <w:t>any).</w:t>
+      </w:r>
+    </w:p>
+    <w:p>
+      <w:pPr>
+        <w:pStyle w:val="ListParagraph"/>
+        <w:rPr>
+          <w:rFonts w:ascii="Arial" w:eastAsia="ArialMT" w:hAnsi="Arial" w:cs="Arial"/>
+          <w:color w:val="000000" w:themeColor="text1"/>
+          <w:sz w:val="20"/>
+          <w:szCs w:val="20"/>
+        </w:rPr>
+      </w:pPr>
+    </w:p>
+    <w:p>
+      <w:pPr>
+        <w:pStyle w:val="ListParagraph"/>
+        <w:rPr>
+          <w:rFonts w:ascii="Arial" w:eastAsia="ArialMT" w:hAnsi="Arial" w:cs="Arial"/>
+          <w:color w:val="000000" w:themeColor="text1"/>
+          <w:sz w:val="20"/>
+          <w:szCs w:val="20"/>
+        </w:rPr>
+      </w:pPr>
+      <w:r>
+        <w:rPr>
+          <w:rFonts w:ascii="Arial" w:eastAsia="ArialMT" w:hAnsi="Arial" w:cs="Arial"/>
+          <w:color w:val="000000" w:themeColor="text1"/>
+          <w:sz w:val="20"/>
+          <w:szCs w:val="20"/>
+        </w:rPr>
         <w:lastRenderedPageBreak/>
-        <w:t>information</w:t>
-      </w:r>
-      <w:r>
-        <w:rPr>
-          <w:rFonts w:ascii="Arial" w:eastAsia="Gautami" w:hAnsi="Arial" w:cs="Arial"/>
-          <w:color w:val="000000" w:themeColor="text1"/>
-          <w:sz w:val="20"/>
-          <w:szCs w:val="20"/>
-        </w:rPr>
-        <w:t xml:space="preserve"> </w:t>
-      </w:r>
-      <w:r>
-        <w:rPr>
-          <w:rFonts w:ascii="Arial" w:eastAsia="ArialMT" w:hAnsi="Arial" w:cs="Arial"/>
-          <w:color w:val="000000" w:themeColor="text1"/>
-          <w:sz w:val="20"/>
-          <w:szCs w:val="20"/>
-        </w:rPr>
-        <w:t>recorded</w:t>
-      </w:r>
-      <w:r>
-        <w:rPr>
-          <w:rFonts w:ascii="Arial" w:eastAsia="Gautami" w:hAnsi="Arial" w:cs="Arial"/>
-          <w:color w:val="000000" w:themeColor="text1"/>
-          <w:sz w:val="20"/>
-          <w:szCs w:val="20"/>
-        </w:rPr>
-        <w:t xml:space="preserve"> </w:t>
-      </w:r>
-      <w:r>
-        <w:rPr>
-          <w:rFonts w:ascii="Arial" w:eastAsia="ArialMT" w:hAnsi="Arial" w:cs="Arial"/>
-          <w:color w:val="000000" w:themeColor="text1"/>
-          <w:sz w:val="20"/>
-          <w:szCs w:val="20"/>
-        </w:rPr>
-        <w:t>about</w:t>
-      </w:r>
-      <w:r>
-        <w:rPr>
-          <w:rFonts w:ascii="Arial" w:eastAsia="Gautami" w:hAnsi="Arial" w:cs="Arial"/>
-          <w:color w:val="000000" w:themeColor="text1"/>
-          <w:sz w:val="20"/>
-          <w:szCs w:val="20"/>
-        </w:rPr>
-        <w:t xml:space="preserve"> </w:t>
-      </w:r>
-      <w:r>
-        <w:rPr>
-          <w:rFonts w:ascii="Arial" w:eastAsia="ArialMT" w:hAnsi="Arial" w:cs="Arial"/>
-          <w:color w:val="000000" w:themeColor="text1"/>
-          <w:sz w:val="20"/>
-          <w:szCs w:val="20"/>
-        </w:rPr>
-        <w:t>the</w:t>
-      </w:r>
-      <w:r>
-        <w:rPr>
-          <w:rFonts w:ascii="Arial" w:eastAsia="Gautami" w:hAnsi="Arial" w:cs="Arial"/>
-          <w:color w:val="000000" w:themeColor="text1"/>
-          <w:sz w:val="20"/>
-          <w:szCs w:val="20"/>
-        </w:rPr>
-        <w:t xml:space="preserve"> </w:t>
-      </w:r>
-      <w:r>
-        <w:rPr>
-          <w:rFonts w:ascii="Arial" w:eastAsia="ArialMT" w:hAnsi="Arial" w:cs="Arial"/>
-          <w:color w:val="000000" w:themeColor="text1"/>
-          <w:sz w:val="20"/>
-          <w:szCs w:val="20"/>
-        </w:rPr>
-        <w:t>data</w:t>
-      </w:r>
-      <w:r>
-        <w:rPr>
-          <w:rFonts w:ascii="Arial" w:eastAsia="Gautami" w:hAnsi="Arial" w:cs="Arial"/>
-          <w:color w:val="000000" w:themeColor="text1"/>
-          <w:sz w:val="20"/>
-          <w:szCs w:val="20"/>
-        </w:rPr>
-        <w:t xml:space="preserve"> </w:t>
-      </w:r>
-      <w:r>
-        <w:rPr>
-          <w:rFonts w:ascii="Arial" w:eastAsia="ArialMT" w:hAnsi="Arial" w:cs="Arial"/>
-          <w:color w:val="000000" w:themeColor="text1"/>
-          <w:sz w:val="20"/>
-          <w:szCs w:val="20"/>
-        </w:rPr>
-        <w:t>collection</w:t>
-      </w:r>
-      <w:r>
-        <w:rPr>
-          <w:rFonts w:ascii="Arial" w:eastAsia="Gautami" w:hAnsi="Arial" w:cs="Arial"/>
-          <w:color w:val="000000" w:themeColor="text1"/>
-          <w:sz w:val="20"/>
-          <w:szCs w:val="20"/>
-        </w:rPr>
-        <w:t xml:space="preserve"> </w:t>
-      </w:r>
-      <w:r>
-        <w:rPr>
-          <w:rFonts w:ascii="Arial" w:eastAsia="ArialMT" w:hAnsi="Arial" w:cs="Arial"/>
-          <w:color w:val="000000" w:themeColor="text1"/>
-          <w:sz w:val="20"/>
-          <w:szCs w:val="20"/>
-        </w:rPr>
-        <w:t>process itself;</w:t>
-      </w:r>
-      <w:r>
-        <w:rPr>
-          <w:rFonts w:ascii="Arial" w:eastAsia="Gautami" w:hAnsi="Arial" w:cs="Arial"/>
-          <w:color w:val="000000" w:themeColor="text1"/>
-          <w:sz w:val="20"/>
-          <w:szCs w:val="20"/>
-        </w:rPr>
-        <w:t xml:space="preserve"> </w:t>
-      </w:r>
-      <w:r>
-        <w:rPr>
-          <w:rFonts w:ascii="Arial" w:eastAsia="ArialMT" w:hAnsi="Arial" w:cs="Arial"/>
-          <w:color w:val="000000" w:themeColor="text1"/>
-          <w:sz w:val="20"/>
-          <w:szCs w:val="20"/>
-        </w:rPr>
-        <w:t>use</w:t>
-      </w:r>
-      <w:r>
-        <w:rPr>
-          <w:rFonts w:ascii="Arial" w:eastAsia="Gautami" w:hAnsi="Arial" w:cs="Arial"/>
-          <w:color w:val="000000" w:themeColor="text1"/>
-          <w:sz w:val="20"/>
-          <w:szCs w:val="20"/>
-        </w:rPr>
-        <w:t xml:space="preserve"> </w:t>
-      </w:r>
-      <w:r>
-        <w:rPr>
-          <w:rFonts w:ascii="Arial" w:eastAsia="ArialMT" w:hAnsi="Arial" w:cs="Arial"/>
-          <w:color w:val="000000" w:themeColor="text1"/>
-          <w:sz w:val="20"/>
-          <w:szCs w:val="20"/>
-        </w:rPr>
-        <w:t>of</w:t>
-      </w:r>
-      <w:r>
-        <w:rPr>
-          <w:rFonts w:ascii="Arial" w:eastAsia="Gautami" w:hAnsi="Arial" w:cs="Arial"/>
-          <w:color w:val="000000" w:themeColor="text1"/>
-          <w:sz w:val="20"/>
-          <w:szCs w:val="20"/>
-        </w:rPr>
-        <w:t xml:space="preserve"> </w:t>
-      </w:r>
-      <w:r>
-        <w:rPr>
-          <w:rFonts w:ascii="Arial" w:eastAsia="ArialMT" w:hAnsi="Arial" w:cs="Arial"/>
-          <w:color w:val="000000" w:themeColor="text1"/>
-          <w:sz w:val="20"/>
-          <w:szCs w:val="20"/>
-        </w:rPr>
-        <w:t>structured</w:t>
-      </w:r>
-      <w:r>
-        <w:rPr>
-          <w:rFonts w:ascii="Arial" w:eastAsia="Gautami" w:hAnsi="Arial" w:cs="Arial"/>
-          <w:color w:val="000000" w:themeColor="text1"/>
-          <w:sz w:val="20"/>
-          <w:szCs w:val="20"/>
-        </w:rPr>
-        <w:t xml:space="preserve"> </w:t>
-      </w:r>
-      <w:r>
-        <w:rPr>
-          <w:rFonts w:ascii="Arial" w:eastAsia="ArialMT" w:hAnsi="Arial" w:cs="Arial"/>
-          <w:color w:val="000000" w:themeColor="text1"/>
-          <w:sz w:val="20"/>
-          <w:szCs w:val="20"/>
-        </w:rPr>
-        <w:t>data</w:t>
-      </w:r>
-      <w:r>
-        <w:rPr>
-          <w:rFonts w:ascii="Arial" w:eastAsia="Gautami" w:hAnsi="Arial" w:cs="Arial"/>
-          <w:color w:val="000000" w:themeColor="text1"/>
-          <w:sz w:val="20"/>
-          <w:szCs w:val="20"/>
-        </w:rPr>
-        <w:t xml:space="preserve"> </w:t>
-      </w:r>
-      <w:r>
-        <w:rPr>
-          <w:rFonts w:ascii="Arial" w:eastAsia="ArialMT" w:hAnsi="Arial" w:cs="Arial"/>
-          <w:color w:val="000000" w:themeColor="text1"/>
-          <w:sz w:val="20"/>
-          <w:szCs w:val="20"/>
-        </w:rPr>
-        <w:t>entry</w:t>
-      </w:r>
-      <w:r>
-        <w:rPr>
-          <w:rFonts w:ascii="Arial" w:eastAsia="Gautami" w:hAnsi="Arial" w:cs="Arial"/>
-          <w:color w:val="000000" w:themeColor="text1"/>
-          <w:sz w:val="20"/>
-          <w:szCs w:val="20"/>
-        </w:rPr>
-        <w:t xml:space="preserve"> </w:t>
-      </w:r>
-      <w:r>
-        <w:rPr>
-          <w:rFonts w:ascii="Arial" w:eastAsia="ArialMT" w:hAnsi="Arial" w:cs="Arial"/>
-          <w:color w:val="000000" w:themeColor="text1"/>
-          <w:sz w:val="20"/>
-          <w:szCs w:val="20"/>
-        </w:rPr>
-        <w:t>documents</w:t>
-      </w:r>
-      <w:r>
-        <w:rPr>
-          <w:rFonts w:ascii="Arial" w:eastAsia="Gautami" w:hAnsi="Arial" w:cs="Arial"/>
-          <w:color w:val="000000" w:themeColor="text1"/>
-          <w:sz w:val="20"/>
-          <w:szCs w:val="20"/>
-        </w:rPr>
-        <w:t xml:space="preserve"> </w:t>
-      </w:r>
-      <w:r>
-        <w:rPr>
-          <w:rFonts w:ascii="Arial" w:eastAsia="ArialMT" w:hAnsi="Arial" w:cs="Arial"/>
-          <w:color w:val="000000" w:themeColor="text1"/>
-          <w:sz w:val="20"/>
-          <w:szCs w:val="20"/>
-        </w:rPr>
-        <w:t>(if</w:t>
-      </w:r>
-      <w:r>
-        <w:rPr>
-          <w:rFonts w:ascii="Arial" w:eastAsia="Gautami" w:hAnsi="Arial" w:cs="Arial"/>
-          <w:color w:val="000000" w:themeColor="text1"/>
-          <w:sz w:val="20"/>
-          <w:szCs w:val="20"/>
-        </w:rPr>
-        <w:t xml:space="preserve"> </w:t>
-      </w:r>
-      <w:r>
-        <w:rPr>
-          <w:rFonts w:ascii="Arial" w:eastAsia="ArialMT" w:hAnsi="Arial" w:cs="Arial"/>
-          <w:color w:val="000000" w:themeColor="text1"/>
-          <w:sz w:val="20"/>
-          <w:szCs w:val="20"/>
-        </w:rPr>
-        <w:t>any).</w:t>
-      </w:r>
-    </w:p>
-    <w:p>
-      <w:pPr>
-        <w:pStyle w:val="ListParagraph"/>
-        <w:rPr>
-          <w:rFonts w:ascii="Arial" w:eastAsia="ArialMT" w:hAnsi="Arial" w:cs="Arial"/>
-          <w:color w:val="000000" w:themeColor="text1"/>
-          <w:sz w:val="20"/>
-          <w:szCs w:val="20"/>
-        </w:rPr>
-      </w:pPr>
-    </w:p>
-    <w:p>
-      <w:pPr>
-        <w:pStyle w:val="ListParagraph"/>
-        <w:rPr>
-          <w:rFonts w:ascii="Arial" w:eastAsia="ArialMT" w:hAnsi="Arial" w:cs="Arial"/>
-          <w:color w:val="000000" w:themeColor="text1"/>
-          <w:sz w:val="20"/>
-          <w:szCs w:val="20"/>
-        </w:rPr>
-      </w:pPr>
-      <w:r>
-        <w:rPr>
-          <w:rFonts w:ascii="Arial" w:eastAsia="ArialMT" w:hAnsi="Arial" w:cs="Arial"/>
-          <w:color w:val="000000" w:themeColor="text1"/>
-          <w:sz w:val="20"/>
-          <w:szCs w:val="20"/>
-        </w:rPr>
         <w:t xml:space="preserve">Every team member brought their own interests and their chosen dataset for team discussions. </w:t>
       </w:r>
       <w:r>
@@ -8101,7 +8072,27 @@
           <w:sz w:val="20"/>
           <w:szCs w:val="20"/>
         </w:rPr>
-        <w:t xml:space="preserve">[see section ]  </w:t>
+        <w:t xml:space="preserve">[see </w:t>
+      </w:r>
+      <w:proofErr w:type="gramStart"/>
+      <w:r>
+        <w:rPr>
+          <w:rFonts w:ascii="Arial" w:eastAsia="Arial" w:hAnsi="Arial" w:cs="Arial"/>
+          <w:color w:val="FF0000"/>
+          <w:sz w:val="20"/>
+          <w:szCs w:val="20"/>
+        </w:rPr>
+        <w:t>section ]</w:t>
+      </w:r>
+      <w:proofErr w:type="gramEnd"/>
+      <w:r>
+        <w:rPr>
+          <w:rFonts w:ascii="Arial" w:eastAsia="Arial" w:hAnsi="Arial" w:cs="Arial"/>
+          <w:color w:val="FF0000"/>
+          <w:sz w:val="20"/>
+          <w:szCs w:val="20"/>
+        </w:rPr>
+        <w:t xml:space="preserve">  </w:t>
       </w:r>
       <w:r>
         <w:rPr>
@@ -8143,7 +8134,6 @@
           <w:sz w:val="20"/>
           <w:szCs w:val="20"/>
         </w:rPr>
-        <w:lastRenderedPageBreak/>
         <w:t xml:space="preserve">We define a demographic as a year in a particular country for some combination of sex and age. </w:t>
       </w:r>
     </w:p>
@@ -8165,10 +8155,11 @@
           <w:sz w:val="20"/>
           <w:szCs w:val="20"/>
         </w:rPr>
+        <w:lastRenderedPageBreak/>
         <w:drawing>
-          <wp:inline distT="0" distB="0" distL="0" distR="0" wp14:anchorId="2661DCF3" wp14:editId="3E78F54F">
-            <wp:extent cx="1594800" cy="1594800"/>
-            <wp:effectExtent l="0" t="0" r="5715" b="5715"/>
+          <wp:inline distT="0" distB="0" distL="0" distR="0" wp14:anchorId="2661DCF3" wp14:editId="4C4FC2AB">
+            <wp:extent cx="3912870" cy="3912870"/>
+            <wp:effectExtent l="0" t="0" r="0" b="0"/>
             <wp:docPr id="2" name="Picture 2"/>
             <wp:cNvGraphicFramePr>
               <a:graphicFrameLocks xmlns:a="http://schemas.openxmlformats.org/drawingml/2006/main" noChangeAspect="1"/>
@@ -8195,7 +8186,7 @@
                   <pic:spPr>
                     <a:xfrm>
                       <a:off x="0" y="0"/>
-                      <a:ext cx="1594800" cy="1594800"/>
+                      <a:ext cx="3928513" cy="3928513"/>
                     </a:xfrm>
                     <a:prstGeom prst="rect">
                       <a:avLst/>
@@ -8303,9 +8294,9 @@
           <w:szCs w:val="20"/>
         </w:rPr>
         <w:drawing>
-          <wp:inline distT="0" distB="0" distL="0" distR="0" wp14:anchorId="4B73E63A" wp14:editId="3F6E602F">
-            <wp:extent cx="1594800" cy="1594800"/>
-            <wp:effectExtent l="0" t="0" r="5715" b="5715"/>
+          <wp:inline distT="0" distB="0" distL="0" distR="0" wp14:anchorId="4B73E63A" wp14:editId="17007DF2">
+            <wp:extent cx="2464904" cy="2464904"/>
+            <wp:effectExtent l="0" t="0" r="0" b="0"/>
             <wp:docPr id="3" name="Picture 3"/>
             <wp:cNvGraphicFramePr>
               <a:graphicFrameLocks xmlns:a="http://schemas.openxmlformats.org/drawingml/2006/main" noChangeAspect="1"/>
@@ -8332,7 +8323,7 @@
                   <pic:spPr>
                     <a:xfrm>
                       <a:off x="0" y="0"/>
-                      <a:ext cx="1594800" cy="1594800"/>
+                      <a:ext cx="2470793" cy="2470793"/>
                     </a:xfrm>
                     <a:prstGeom prst="rect">
                       <a:avLst/>
@@ -8366,7 +8357,7 @@
           <w:sz w:val="21"/>
           <w:szCs w:val="21"/>
         </w:rPr>
-        <w:t>The above Bar plot shows the suicide rate per 100k for all age groups with 30 years data in which we observe the suicide rate is increasing as age increases</w:t>
+        <w:t xml:space="preserve">The above </w:t>
       </w:r>
       <w:r>
         <w:rPr>
@@ -8376,7 +8367,7 @@
           <w:sz w:val="21"/>
           <w:szCs w:val="21"/>
         </w:rPr>
-        <w:t xml:space="preserve"> (</w:t>
+        <w:t>b</w:t>
       </w:r>
       <w:r>
         <w:rPr>
@@ -8386,10 +8377,60 @@
           <w:sz w:val="21"/>
           <w:szCs w:val="21"/>
         </w:rPr>
-        <w:t>as we concerned about the high suicide rate per 100k for 75+ age which further needs to be examined</w:t>
+        <w:t>ar plot shows the suicide rate per 100k for all age groups with 30 years data in which we observe the suicide rat</w:t>
       </w:r>
       <w:bookmarkStart w:id="0" w:name="_GoBack"/>
       <w:bookmarkEnd w:id="0"/>
+      <w:r>
+        <w:rPr>
+          <w:rStyle w:val="Strong"/>
+          <w:rFonts w:ascii="Arial" w:hAnsi="Arial" w:cs="Arial"/>
+          <w:b w:val="0"/>
+          <w:sz w:val="21"/>
+          <w:szCs w:val="21"/>
+        </w:rPr>
+        <w:t>e</w:t>
+      </w:r>
+      <w:r>
+        <w:rPr>
+          <w:rStyle w:val="Strong"/>
+          <w:rFonts w:ascii="Arial" w:hAnsi="Arial" w:cs="Arial"/>
+          <w:b w:val="0"/>
+          <w:sz w:val="21"/>
+          <w:szCs w:val="21"/>
+        </w:rPr>
+        <w:t xml:space="preserve"> per 100k</w:t>
+      </w:r>
+      <w:r>
+        <w:rPr>
+          <w:rStyle w:val="Strong"/>
+          <w:rFonts w:ascii="Arial" w:hAnsi="Arial" w:cs="Arial"/>
+          <w:b w:val="0"/>
+          <w:sz w:val="21"/>
+          <w:szCs w:val="21"/>
+        </w:rPr>
+        <w:t xml:space="preserve"> is increasing as age increases</w:t>
+      </w:r>
+      <w:r>
+        <w:rPr>
+          <w:rStyle w:val="Strong"/>
+          <w:rFonts w:ascii="Arial" w:hAnsi="Arial" w:cs="Arial"/>
+          <w:b w:val="0"/>
+          <w:sz w:val="21"/>
+          <w:szCs w:val="21"/>
+        </w:rPr>
+        <w:t xml:space="preserve"> (</w:t>
+      </w:r>
+      <w:r>
+        <w:rPr>
+          <w:rStyle w:val="Strong"/>
+          <w:rFonts w:ascii="Arial" w:hAnsi="Arial" w:cs="Arial"/>
+          <w:b w:val="0"/>
+          <w:sz w:val="21"/>
+          <w:szCs w:val="21"/>
+        </w:rPr>
+        <w:t>as we concerned about the high suicide rate per 100k for 75+ age which further needs to be examined</w:t>
+      </w:r>
       <w:r>
         <w:rPr>
           <w:rStyle w:val="Strong"/>
@@ -8419,7 +8460,62 @@
           <w:sz w:val="21"/>
           <w:szCs w:val="21"/>
         </w:rPr>
-        <w:t>Therefore the ratio indicates suicide cases are mostly in the 75+ age group and at least in the 5-14 age group</w:t>
+        <w:t>Therefore,</w:t>
+      </w:r>
+      <w:r>
+        <w:rPr>
+          <w:rStyle w:val="Strong"/>
+          <w:rFonts w:ascii="Arial" w:hAnsi="Arial" w:cs="Arial"/>
+          <w:b w:val="0"/>
+          <w:bCs w:val="0"/>
+          <w:sz w:val="21"/>
+          <w:szCs w:val="21"/>
+        </w:rPr>
+        <w:t xml:space="preserve"> the ratio indicates suicide </w:t>
+      </w:r>
+      <w:r>
+        <w:rPr>
+          <w:rStyle w:val="Strong"/>
+          <w:rFonts w:ascii="Arial" w:hAnsi="Arial" w:cs="Arial"/>
+          <w:b w:val="0"/>
+          <w:bCs w:val="0"/>
+          <w:sz w:val="21"/>
+          <w:szCs w:val="21"/>
+        </w:rPr>
+        <w:t xml:space="preserve">rate per 100k is highest </w:t>
+      </w:r>
+      <w:r>
+        <w:rPr>
+          <w:rStyle w:val="Strong"/>
+          <w:rFonts w:ascii="Arial" w:hAnsi="Arial" w:cs="Arial"/>
+          <w:b w:val="0"/>
+          <w:bCs w:val="0"/>
+          <w:sz w:val="21"/>
+          <w:szCs w:val="21"/>
+        </w:rPr>
+        <w:t xml:space="preserve">in the 75+ age group and </w:t>
+      </w:r>
+      <w:r>
+        <w:rPr>
+          <w:rStyle w:val="Strong"/>
+          <w:rFonts w:ascii="Arial" w:hAnsi="Arial" w:cs="Arial"/>
+          <w:b w:val="0"/>
+          <w:bCs w:val="0"/>
+          <w:sz w:val="21"/>
+          <w:szCs w:val="21"/>
+        </w:rPr>
+        <w:t>minimal</w:t>
+      </w:r>
+      <w:r>
+        <w:rPr>
+          <w:rStyle w:val="Strong"/>
+          <w:rFonts w:ascii="Arial" w:hAnsi="Arial" w:cs="Arial"/>
+          <w:b w:val="0"/>
+          <w:bCs w:val="0"/>
+          <w:sz w:val="21"/>
+          <w:szCs w:val="21"/>
+        </w:rPr>
+        <w:t xml:space="preserve"> in the 5-14 age group</w:t>
       </w:r>
       <w:r>
         <w:rPr>
@@ -8469,17 +8565,18 @@
           <w:sz w:val="20"/>
           <w:szCs w:val="20"/>
         </w:rPr>
+        <w:lastRenderedPageBreak/>
         <w:drawing>
-          <wp:anchor distT="0" distB="0" distL="114300" distR="114300" simplePos="0" relativeHeight="251658240" behindDoc="1" locked="0" layoutInCell="1" allowOverlap="1" wp14:anchorId="620B0345" wp14:editId="4E6BAE43">
+          <wp:anchor distT="0" distB="0" distL="114300" distR="114300" simplePos="0" relativeHeight="251658240" behindDoc="1" locked="0" layoutInCell="1" allowOverlap="1" wp14:anchorId="620B0345" wp14:editId="7ED14F08">
             <wp:simplePos x="0" y="0"/>
             <wp:positionH relativeFrom="column">
-              <wp:posOffset>774700</wp:posOffset>
+              <wp:posOffset>770890</wp:posOffset>
             </wp:positionH>
             <wp:positionV relativeFrom="paragraph">
-              <wp:posOffset>146685</wp:posOffset>
+              <wp:posOffset>147955</wp:posOffset>
             </wp:positionV>
-            <wp:extent cx="1901190" cy="1901190"/>
-            <wp:effectExtent l="0" t="0" r="3810" b="3810"/>
+            <wp:extent cx="2194560" cy="2194560"/>
+            <wp:effectExtent l="0" t="0" r="2540" b="2540"/>
             <wp:wrapSquare wrapText="bothSides"/>
             <wp:docPr id="4" name="Picture 4"/>
             <wp:cNvGraphicFramePr>
@@ -8507,7 +8604,7 @@
                   <pic:spPr>
                     <a:xfrm>
                       <a:off x="0" y="0"/>
-                      <a:ext cx="1901190" cy="1901190"/>
+                      <a:ext cx="2194560" cy="2194560"/>
                     </a:xfrm>
                     <a:prstGeom prst="rect">
                       <a:avLst/>
@@ -8555,9 +8652,9 @@
           <w:szCs w:val="20"/>
         </w:rPr>
         <w:drawing>
-          <wp:inline distT="0" distB="0" distL="0" distR="0" wp14:anchorId="52348B29" wp14:editId="1B65B019">
-            <wp:extent cx="1901283" cy="1901283"/>
-            <wp:effectExtent l="0" t="0" r="3810" b="3810"/>
+          <wp:inline distT="0" distB="0" distL="0" distR="0" wp14:anchorId="52348B29" wp14:editId="1128D97C">
+            <wp:extent cx="2162755" cy="2162755"/>
+            <wp:effectExtent l="0" t="0" r="0" b="0"/>
             <wp:docPr id="5" name="Picture 5"/>
             <wp:cNvGraphicFramePr>
               <a:graphicFrameLocks xmlns:a="http://schemas.openxmlformats.org/drawingml/2006/main" noChangeAspect="1"/>
@@ -8584,7 +8681,7 @@
                   <pic:spPr>
                     <a:xfrm>
                       <a:off x="0" y="0"/>
-                      <a:ext cx="1908372" cy="1908372"/>
+                      <a:ext cx="2178620" cy="2178620"/>
                     </a:xfrm>
                     <a:prstGeom prst="rect">
                       <a:avLst/>
@@ -8631,9 +8728,8 @@
           <w:sz w:val="21"/>
           <w:szCs w:val="21"/>
         </w:rPr>
-        <w:t xml:space="preserve">The two above graphs </w:t>
-      </w:r>
-      <w:proofErr w:type="spellStart"/>
+        <w:t xml:space="preserve">The </w:t>
+      </w:r>
       <w:r>
         <w:rPr>
           <w:rStyle w:val="Strong"/>
@@ -8643,9 +8739,8 @@
           <w:sz w:val="21"/>
           <w:szCs w:val="21"/>
         </w:rPr>
-        <w:t>i.e</w:t>
-      </w:r>
-      <w:proofErr w:type="spellEnd"/>
+        <w:t xml:space="preserve">bar plot </w:t>
+      </w:r>
       <w:r>
         <w:rPr>
           <w:rStyle w:val="Strong"/>
@@ -8655,7 +8750,7 @@
           <w:sz w:val="21"/>
           <w:szCs w:val="21"/>
         </w:rPr>
-        <w:t xml:space="preserve"> Bar plot and Stacked plot show the suicide rate per 100k for all age groups by gender (male and female) in which we observe the suicide rate per 100k of males who commit suicide between 1985 and 2015 is almost three times more than females. Through the above plot</w:t>
+        <w:t xml:space="preserve">and </w:t>
       </w:r>
       <w:r>
         <w:rPr>
@@ -8677,7 +8772,261 @@
           <w:sz w:val="21"/>
           <w:szCs w:val="21"/>
         </w:rPr>
-        <w:t xml:space="preserve"> indicates that females of age 5–14 years committing more suicides compared to the females of remaining age groups, and the same case happening with males, in which 5–14 years of age people are committing fewer suicides than remaining age groups of people.</w:t>
+        <w:t xml:space="preserve">tacked </w:t>
+      </w:r>
+      <w:r>
+        <w:rPr>
+          <w:rStyle w:val="Strong"/>
+          <w:rFonts w:ascii="Arial" w:hAnsi="Arial" w:cs="Arial"/>
+          <w:b w:val="0"/>
+          <w:bCs w:val="0"/>
+          <w:sz w:val="21"/>
+          <w:szCs w:val="21"/>
+        </w:rPr>
+        <w:t xml:space="preserve">bar </w:t>
+      </w:r>
+      <w:r>
+        <w:rPr>
+          <w:rStyle w:val="Strong"/>
+          <w:rFonts w:ascii="Arial" w:hAnsi="Arial" w:cs="Arial"/>
+          <w:b w:val="0"/>
+          <w:bCs w:val="0"/>
+          <w:sz w:val="21"/>
+          <w:szCs w:val="21"/>
+        </w:rPr>
+        <w:t xml:space="preserve">plot </w:t>
+      </w:r>
+      <w:r>
+        <w:rPr>
+          <w:rStyle w:val="Strong"/>
+          <w:rFonts w:ascii="Arial" w:hAnsi="Arial" w:cs="Arial"/>
+          <w:b w:val="0"/>
+          <w:bCs w:val="0"/>
+          <w:sz w:val="21"/>
+          <w:szCs w:val="21"/>
+        </w:rPr>
+        <w:t xml:space="preserve">above </w:t>
+      </w:r>
+      <w:r>
+        <w:rPr>
+          <w:rStyle w:val="Strong"/>
+          <w:rFonts w:ascii="Arial" w:hAnsi="Arial" w:cs="Arial"/>
+          <w:b w:val="0"/>
+          <w:bCs w:val="0"/>
+          <w:sz w:val="21"/>
+          <w:szCs w:val="21"/>
+        </w:rPr>
+        <w:t>show</w:t>
+      </w:r>
+      <w:r>
+        <w:rPr>
+          <w:rStyle w:val="Strong"/>
+          <w:rFonts w:ascii="Arial" w:hAnsi="Arial" w:cs="Arial"/>
+          <w:b w:val="0"/>
+          <w:bCs w:val="0"/>
+          <w:sz w:val="21"/>
+          <w:szCs w:val="21"/>
+        </w:rPr>
+        <w:t>s</w:t>
+      </w:r>
+      <w:r>
+        <w:rPr>
+          <w:rStyle w:val="Strong"/>
+          <w:rFonts w:ascii="Arial" w:hAnsi="Arial" w:cs="Arial"/>
+          <w:b w:val="0"/>
+          <w:bCs w:val="0"/>
+          <w:sz w:val="21"/>
+          <w:szCs w:val="21"/>
+        </w:rPr>
+        <w:t xml:space="preserve"> the suicide rate per 100k for all age groups</w:t>
+      </w:r>
+      <w:r>
+        <w:rPr>
+          <w:rStyle w:val="Strong"/>
+          <w:rFonts w:ascii="Arial" w:hAnsi="Arial" w:cs="Arial"/>
+          <w:b w:val="0"/>
+          <w:bCs w:val="0"/>
+          <w:sz w:val="21"/>
+          <w:szCs w:val="21"/>
+        </w:rPr>
+        <w:t xml:space="preserve"> and all genders</w:t>
+      </w:r>
+      <w:r>
+        <w:rPr>
+          <w:rStyle w:val="Strong"/>
+          <w:rFonts w:ascii="Arial" w:hAnsi="Arial" w:cs="Arial"/>
+          <w:b w:val="0"/>
+          <w:bCs w:val="0"/>
+          <w:sz w:val="21"/>
+          <w:szCs w:val="21"/>
+        </w:rPr>
+        <w:t xml:space="preserve"> (male and female)</w:t>
+      </w:r>
+      <w:r>
+        <w:rPr>
+          <w:rStyle w:val="Strong"/>
+          <w:rFonts w:ascii="Arial" w:hAnsi="Arial" w:cs="Arial"/>
+          <w:b w:val="0"/>
+          <w:bCs w:val="0"/>
+          <w:sz w:val="21"/>
+          <w:szCs w:val="21"/>
+        </w:rPr>
+        <w:t>.</w:t>
+      </w:r>
+    </w:p>
+    <w:p>
+      <w:pPr>
+        <w:pStyle w:val="ListParagraph"/>
+        <w:ind w:left="1224"/>
+        <w:rPr>
+          <w:rStyle w:val="Strong"/>
+          <w:rFonts w:ascii="Arial" w:hAnsi="Arial" w:cs="Arial"/>
+          <w:b w:val="0"/>
+          <w:bCs w:val="0"/>
+          <w:sz w:val="21"/>
+          <w:szCs w:val="21"/>
+        </w:rPr>
+      </w:pPr>
+    </w:p>
+    <w:p>
+      <w:pPr>
+        <w:pStyle w:val="ListParagraph"/>
+        <w:ind w:left="1224"/>
+        <w:rPr>
+          <w:rStyle w:val="Strong"/>
+          <w:rFonts w:ascii="Arial" w:hAnsi="Arial" w:cs="Arial"/>
+          <w:b w:val="0"/>
+          <w:bCs w:val="0"/>
+          <w:sz w:val="21"/>
+          <w:szCs w:val="21"/>
+        </w:rPr>
+      </w:pPr>
+      <w:r>
+        <w:rPr>
+          <w:rStyle w:val="Strong"/>
+          <w:rFonts w:ascii="Arial" w:hAnsi="Arial" w:cs="Arial"/>
+          <w:b w:val="0"/>
+          <w:bCs w:val="0"/>
+          <w:sz w:val="21"/>
+          <w:szCs w:val="21"/>
+        </w:rPr>
+        <w:t>We observe that suicide rate per 100k in males is about 3 times that of females between 1985 and 2015</w:t>
+      </w:r>
+      <w:r>
+        <w:rPr>
+          <w:rStyle w:val="Strong"/>
+          <w:rFonts w:ascii="Arial" w:hAnsi="Arial" w:cs="Arial"/>
+          <w:b w:val="0"/>
+          <w:bCs w:val="0"/>
+          <w:sz w:val="21"/>
+          <w:szCs w:val="21"/>
+        </w:rPr>
+        <w:t>.</w:t>
+      </w:r>
+    </w:p>
+    <w:p>
+      <w:pPr>
+        <w:pStyle w:val="ListParagraph"/>
+        <w:ind w:left="1224"/>
+        <w:rPr>
+          <w:rStyle w:val="Strong"/>
+          <w:rFonts w:ascii="Arial" w:hAnsi="Arial" w:cs="Arial"/>
+          <w:b w:val="0"/>
+          <w:bCs w:val="0"/>
+          <w:sz w:val="21"/>
+          <w:szCs w:val="21"/>
+        </w:rPr>
+      </w:pPr>
+    </w:p>
+    <w:p>
+      <w:pPr>
+        <w:pStyle w:val="ListParagraph"/>
+        <w:ind w:left="1224"/>
+        <w:rPr>
+          <w:rStyle w:val="Strong"/>
+          <w:rFonts w:ascii="Arial" w:hAnsi="Arial" w:cs="Arial"/>
+          <w:b w:val="0"/>
+          <w:bCs w:val="0"/>
+          <w:sz w:val="21"/>
+          <w:szCs w:val="21"/>
+        </w:rPr>
+      </w:pPr>
+      <w:r>
+        <w:rPr>
+          <w:rStyle w:val="Strong"/>
+          <w:rFonts w:ascii="Arial" w:hAnsi="Arial" w:cs="Arial"/>
+          <w:b w:val="0"/>
+          <w:bCs w:val="0"/>
+          <w:sz w:val="21"/>
+          <w:szCs w:val="21"/>
+        </w:rPr>
+        <w:t xml:space="preserve">While suicide rate per 100k amongst females </w:t>
+      </w:r>
+      <w:r>
+        <w:rPr>
+          <w:rStyle w:val="Strong"/>
+          <w:rFonts w:ascii="Arial" w:hAnsi="Arial" w:cs="Arial"/>
+          <w:b w:val="0"/>
+          <w:bCs w:val="0"/>
+          <w:sz w:val="21"/>
+          <w:szCs w:val="21"/>
+        </w:rPr>
+        <w:t xml:space="preserve">for </w:t>
+      </w:r>
+      <w:r>
+        <w:rPr>
+          <w:rStyle w:val="Strong"/>
+          <w:rFonts w:ascii="Arial" w:hAnsi="Arial" w:cs="Arial"/>
+          <w:b w:val="0"/>
+          <w:bCs w:val="0"/>
+          <w:sz w:val="21"/>
+          <w:szCs w:val="21"/>
+        </w:rPr>
+        <w:t>all age categor</w:t>
+      </w:r>
+      <w:r>
+        <w:rPr>
+          <w:rStyle w:val="Strong"/>
+          <w:rFonts w:ascii="Arial" w:hAnsi="Arial" w:cs="Arial"/>
+          <w:b w:val="0"/>
+          <w:bCs w:val="0"/>
+          <w:sz w:val="21"/>
+          <w:szCs w:val="21"/>
+        </w:rPr>
+        <w:t xml:space="preserve">ies </w:t>
+      </w:r>
+      <w:r>
+        <w:rPr>
+          <w:rStyle w:val="Strong"/>
+          <w:rFonts w:ascii="Arial" w:hAnsi="Arial" w:cs="Arial"/>
+          <w:b w:val="0"/>
+          <w:bCs w:val="0"/>
+          <w:sz w:val="21"/>
+          <w:szCs w:val="21"/>
+        </w:rPr>
+        <w:t xml:space="preserve">remains the same, </w:t>
+      </w:r>
+      <w:r>
+        <w:rPr>
+          <w:rStyle w:val="Strong"/>
+          <w:rFonts w:ascii="Arial" w:hAnsi="Arial" w:cs="Arial"/>
+          <w:b w:val="0"/>
+          <w:bCs w:val="0"/>
+          <w:sz w:val="21"/>
+          <w:szCs w:val="21"/>
+        </w:rPr>
+        <w:t>we inspect</w:t>
+      </w:r>
+      <w:r>
+        <w:rPr>
+          <w:rStyle w:val="Strong"/>
+          <w:rFonts w:ascii="Arial" w:hAnsi="Arial" w:cs="Arial"/>
+          <w:b w:val="0"/>
+          <w:bCs w:val="0"/>
+          <w:sz w:val="21"/>
+          <w:szCs w:val="21"/>
+        </w:rPr>
+        <w:t xml:space="preserve"> that females in the age group 5 – 14 years, have higher suicide rate per 100k over males compared to all other age groups at about 37%.</w:t>
       </w:r>
     </w:p>
     <w:p>
@@ -8712,7 +9061,7 @@
           <w:sz w:val="20"/>
           <w:szCs w:val="20"/>
         </w:rPr>
-        <w:t>Trend Plots</w:t>
+        <w:t>By Country</w:t>
       </w:r>
     </w:p>
     <w:p>
@@ -8736,13 +9085,13 @@
           <w:sz w:val="20"/>
           <w:szCs w:val="20"/>
         </w:rPr>
-        <w:t xml:space="preserve"> By Country</w:t>
+        <w:t xml:space="preserve"> Per Age Group</w:t>
       </w:r>
     </w:p>
     <w:p>
       <w:pPr>
         <w:pStyle w:val="ListParagraph"/>
-        <w:ind w:left="1224"/>
+        <w:ind w:left="2880"/>
         <w:rPr>
           <w:rFonts w:ascii="Arial" w:eastAsia="Arial" w:hAnsi="Arial" w:cs="Arial"/>
           <w:color w:val="2F5496" w:themeColor="accent1" w:themeShade="BF"/>
@@ -8758,20 +9107,11 @@
           <w:sz w:val="20"/>
           <w:szCs w:val="20"/>
         </w:rPr>
-        <w:lastRenderedPageBreak/>
         <w:drawing>
-          <wp:anchor distT="0" distB="0" distL="114300" distR="114300" simplePos="0" relativeHeight="251662336" behindDoc="0" locked="0" layoutInCell="1" allowOverlap="1" wp14:anchorId="47653CFE" wp14:editId="59D313C5">
-            <wp:simplePos x="0" y="0"/>
-            <wp:positionH relativeFrom="column">
-              <wp:posOffset>774700</wp:posOffset>
-            </wp:positionH>
-            <wp:positionV relativeFrom="paragraph">
-              <wp:posOffset>1905</wp:posOffset>
-            </wp:positionV>
-            <wp:extent cx="1548000" cy="1548000"/>
+          <wp:inline distT="0" distB="0" distL="0" distR="0" wp14:anchorId="7F6F5023" wp14:editId="075D2315">
+            <wp:extent cx="1598295" cy="1598295"/>
             <wp:effectExtent l="0" t="0" r="1905" b="1905"/>
-            <wp:wrapSquare wrapText="bothSides"/>
-            <wp:docPr id="9" name="Picture 9"/>
+            <wp:docPr id="10" name="Picture 10"/>
             <wp:cNvGraphicFramePr>
               <a:graphicFrameLocks xmlns:a="http://schemas.openxmlformats.org/drawingml/2006/main" noChangeAspect="1"/>
             </wp:cNvGraphicFramePr>
@@ -8779,7 +9119,7 @@
               <a:graphicData uri="http://schemas.openxmlformats.org/drawingml/2006/picture">
                 <pic:pic xmlns:pic="http://schemas.openxmlformats.org/drawingml/2006/picture">
                   <pic:nvPicPr>
-                    <pic:cNvPr id="9" name="Country plot by all age groups for all genders (on same scale).png"/>
+                    <pic:cNvPr id="10" name="Country plot by all age groups for females.png"/>
                     <pic:cNvPicPr/>
                   </pic:nvPicPr>
                   <pic:blipFill>
@@ -8797,7 +9137,7 @@
                   <pic:spPr>
                     <a:xfrm>
                       <a:off x="0" y="0"/>
-                      <a:ext cx="1548000" cy="1548000"/>
+                      <a:ext cx="1599628" cy="1599628"/>
                     </a:xfrm>
                     <a:prstGeom prst="rect">
                       <a:avLst/>
@@ -8806,13 +9146,7 @@
                 </pic:pic>
               </a:graphicData>
             </a:graphic>
-            <wp14:sizeRelH relativeFrom="page">
-              <wp14:pctWidth>0</wp14:pctWidth>
-            </wp14:sizeRelH>
-            <wp14:sizeRelV relativeFrom="page">
-              <wp14:pctHeight>0</wp14:pctHeight>
-            </wp14:sizeRelV>
-          </wp:anchor>
+          </wp:inline>
         </w:drawing>
       </w:r>
       <w:r>
@@ -8823,11 +9157,21 @@
           <w:sz w:val="20"/>
           <w:szCs w:val="20"/>
         </w:rPr>
+        <w:t xml:space="preserve"> </w:t>
+      </w:r>
+      <w:r>
+        <w:rPr>
+          <w:rFonts w:ascii="Arial" w:eastAsia="Arial" w:hAnsi="Arial" w:cs="Arial"/>
+          <w:noProof/>
+          <w:color w:val="2F5496" w:themeColor="accent1" w:themeShade="BF"/>
+          <w:sz w:val="20"/>
+          <w:szCs w:val="20"/>
+        </w:rPr>
         <w:drawing>
-          <wp:inline distT="0" distB="0" distL="0" distR="0" wp14:anchorId="1FCD40A7" wp14:editId="659E2BB3">
+          <wp:inline distT="0" distB="0" distL="0" distR="0" wp14:anchorId="082BDB0C" wp14:editId="157F20AC">
             <wp:extent cx="1594800" cy="1594800"/>
             <wp:effectExtent l="0" t="0" r="5715" b="5715"/>
-            <wp:docPr id="10" name="Picture 10"/>
+            <wp:docPr id="11" name="Picture 11"/>
             <wp:cNvGraphicFramePr>
               <a:graphicFrameLocks xmlns:a="http://schemas.openxmlformats.org/drawingml/2006/main" noChangeAspect="1"/>
             </wp:cNvGraphicFramePr>
@@ -8835,7 +9179,7 @@
               <a:graphicData uri="http://schemas.openxmlformats.org/drawingml/2006/picture">
                 <pic:pic xmlns:pic="http://schemas.openxmlformats.org/drawingml/2006/picture">
                   <pic:nvPicPr>
-                    <pic:cNvPr id="10" name="Country plot by all age groups for females.png"/>
+                    <pic:cNvPr id="11" name="Country plot by all age groups for males.png"/>
                     <pic:cNvPicPr/>
                   </pic:nvPicPr>
                   <pic:blipFill>
@@ -8874,10 +9218,18 @@
           <w:szCs w:val="20"/>
         </w:rPr>
         <w:drawing>
-          <wp:inline distT="0" distB="0" distL="0" distR="0" wp14:anchorId="10AB05FA" wp14:editId="1512233E">
-            <wp:extent cx="1594800" cy="1594800"/>
-            <wp:effectExtent l="0" t="0" r="5715" b="5715"/>
-            <wp:docPr id="11" name="Picture 11"/>
+          <wp:anchor distT="0" distB="0" distL="114300" distR="114300" simplePos="0" relativeHeight="251663360" behindDoc="0" locked="0" layoutInCell="1" allowOverlap="1" wp14:anchorId="613983FA" wp14:editId="221674DB">
+            <wp:simplePos x="0" y="0"/>
+            <wp:positionH relativeFrom="column">
+              <wp:posOffset>821690</wp:posOffset>
+            </wp:positionH>
+            <wp:positionV relativeFrom="paragraph">
+              <wp:posOffset>52070</wp:posOffset>
+            </wp:positionV>
+            <wp:extent cx="1547495" cy="1547495"/>
+            <wp:effectExtent l="0" t="0" r="1905" b="1905"/>
+            <wp:wrapSquare wrapText="bothSides"/>
+            <wp:docPr id="9" name="Picture 9"/>
             <wp:cNvGraphicFramePr>
               <a:graphicFrameLocks xmlns:a="http://schemas.openxmlformats.org/drawingml/2006/main" noChangeAspect="1"/>
             </wp:cNvGraphicFramePr>
@@ -8885,7 +9237,7 @@
               <a:graphicData uri="http://schemas.openxmlformats.org/drawingml/2006/picture">
                 <pic:pic xmlns:pic="http://schemas.openxmlformats.org/drawingml/2006/picture">
                   <pic:nvPicPr>
-                    <pic:cNvPr id="11" name="Country plot by all age groups for males.png"/>
+                    <pic:cNvPr id="9" name="Country plot by all age groups for all genders (on same scale).png"/>
                     <pic:cNvPicPr/>
                   </pic:nvPicPr>
                   <pic:blipFill>
@@ -8903,7 +9255,7 @@
                   <pic:spPr>
                     <a:xfrm>
                       <a:off x="0" y="0"/>
-                      <a:ext cx="1594800" cy="1594800"/>
+                      <a:ext cx="1547495" cy="1547495"/>
                     </a:xfrm>
                     <a:prstGeom prst="rect">
                       <a:avLst/>
@@ -8912,12 +9264,32 @@
                 </pic:pic>
               </a:graphicData>
             </a:graphic>
-          </wp:inline>
+            <wp14:sizeRelH relativeFrom="page">
+              <wp14:pctWidth>0</wp14:pctWidth>
+            </wp14:sizeRelH>
+            <wp14:sizeRelV relativeFrom="page">
+              <wp14:pctHeight>0</wp14:pctHeight>
+            </wp14:sizeRelV>
+          </wp:anchor>
         </w:drawing>
       </w:r>
     </w:p>
     <w:p>
       <w:pPr>
+        <w:rPr>
+          <w:rStyle w:val="Strong"/>
+          <w:sz w:val="21"/>
+          <w:szCs w:val="21"/>
+        </w:rPr>
+      </w:pPr>
+    </w:p>
+    <w:p>
+      <w:pPr>
+        <w:pStyle w:val="ListParagraph"/>
+        <w:numPr>
+          <w:ilvl w:val="1"/>
+          <w:numId w:val="13"/>
+        </w:numPr>
         <w:rPr>
           <w:rFonts w:ascii="Arial" w:eastAsia="Arial" w:hAnsi="Arial" w:cs="Arial"/>
           <w:color w:val="2F5496" w:themeColor="accent1" w:themeShade="BF"/>
@@ -8925,6 +9297,15 @@
           <w:szCs w:val="20"/>
         </w:rPr>
       </w:pPr>
+      <w:r>
+        <w:rPr>
+          <w:rFonts w:ascii="Arial" w:eastAsia="Arial" w:hAnsi="Arial" w:cs="Arial"/>
+          <w:color w:val="2F5496" w:themeColor="accent1" w:themeShade="BF"/>
+          <w:sz w:val="20"/>
+          <w:szCs w:val="20"/>
+        </w:rPr>
+        <w:t>Trend Plots</w:t>
+      </w:r>
     </w:p>
     <w:p>
       <w:pPr>
@@ -8947,7 +9328,7 @@
           <w:sz w:val="20"/>
           <w:szCs w:val="20"/>
         </w:rPr>
-        <w:t xml:space="preserve"> By Age Group &amp; Gender</w:t>
+        <w:t>By Age Group &amp; Gender</w:t>
       </w:r>
     </w:p>
     <w:p>
@@ -9438,6 +9819,7 @@
           <w:sz w:val="20"/>
           <w:szCs w:val="20"/>
         </w:rPr>
+        <w:lastRenderedPageBreak/>
         <w:t>CONCLUSION</w:t>
       </w:r>
     </w:p>
@@ -12680,7 +13062,7 @@
     </w:rPrDefault>
     <w:pPrDefault/>
   </w:docDefaults>
-  <w:latentStyles w:defLockedState="0" w:defUIPriority="99" w:defSemiHidden="0" w:defUnhideWhenUsed="0" w:defQFormat="0" w:count="376">
+  <w:latentStyles w:defLockedState="0" w:defUIPriority="99" w:defSemiHidden="0" w:defUnhideWhenUsed="0" w:defQFormat="0" w:count="375">
     <w:lsdException w:name="Normal" w:uiPriority="0" w:qFormat="1"/>
     <w:lsdException w:name="heading 1" w:uiPriority="9" w:qFormat="1"/>
     <w:lsdException w:name="heading 2" w:semiHidden="1" w:uiPriority="9" w:unhideWhenUsed="1" w:qFormat="1"/>
@@ -13056,7 +13438,6 @@
     <w:lsdException w:name="Smart Hyperlink" w:semiHidden="1" w:unhideWhenUsed="1"/>
     <w:lsdException w:name="Hashtag" w:semiHidden="1" w:unhideWhenUsed="1"/>
     <w:lsdException w:name="Unresolved Mention" w:semiHidden="1" w:unhideWhenUsed="1"/>
-    <w:lsdException w:name="Smart Link" w:semiHidden="1" w:unhideWhenUsed="1"/>
   </w:latentStyles>
   <w:style w:type="paragraph" w:default="1" w:styleId="Normal">
     <w:name w:val="Normal"/>
@@ -13682,7 +14063,7 @@
 </file>
 
 <file path=customXml/itemProps1.xml><?xml version="1.0" encoding="utf-8"?>
-<ds:datastoreItem xmlns:ds="http://schemas.openxmlformats.org/officeDocument/2006/customXml" ds:itemID="{59EFA591-9CB8-43B7-8681-AD28D9304AD5}">
+<ds:datastoreItem xmlns:ds="http://schemas.openxmlformats.org/officeDocument/2006/customXml" ds:itemID="{7965F50D-6E0C-5C4E-8FE3-E1C6DED66360}">
   <ds:schemaRefs>
     <ds:schemaRef ds:uri="http://schemas.openxmlformats.org/officeDocument/2006/bibliography"/>
   </ds:schemaRefs>

</xml_diff>

<commit_message>
Added content for the Analysis Part in the Final Report.docx
</commit_message>
<xml_diff>
--- a/final_report.docx
+++ b/final_report.docx
@@ -1,6 +1,6 @@
 
 <file path=word/document.xml><?xml version="1.0" encoding="utf-8"?>
-<w:document xmlns:wpc="http://schemas.microsoft.com/office/word/2010/wordprocessingCanvas" xmlns:cx="http://schemas.microsoft.com/office/drawing/2014/chartex" xmlns:cx1="http://schemas.microsoft.com/office/drawing/2015/9/8/chartex" xmlns:cx2="http://schemas.microsoft.com/office/drawing/2015/10/21/chartex" xmlns:cx3="http://schemas.microsoft.com/office/drawing/2016/5/9/chartex" xmlns:cx4="http://schemas.microsoft.com/office/drawing/2016/5/10/chartex" xmlns:cx5="http://schemas.microsoft.com/office/drawing/2016/5/11/chartex" xmlns:cx6="http://schemas.microsoft.com/office/drawing/2016/5/12/chartex" xmlns:cx7="http://schemas.microsoft.com/office/drawing/2016/5/13/chartex" xmlns:cx8="http://schemas.microsoft.com/office/drawing/2016/5/14/chartex" xmlns:mc="http://schemas.openxmlformats.org/markup-compatibility/2006" xmlns:aink="http://schemas.microsoft.com/office/drawing/2016/ink" xmlns:am3d="http://schemas.microsoft.com/office/drawing/2017/model3d" xmlns:o="urn:schemas-microsoft-com:office:office" xmlns:r="http://schemas.openxmlformats.org/officeDocument/2006/relationships" xmlns:m="http://schemas.openxmlformats.org/officeDocument/2006/math" xmlns:v="urn:schemas-microsoft-com:vml" xmlns:wp14="http://schemas.microsoft.com/office/word/2010/wordprocessingDrawing" xmlns:wp="http://schemas.openxmlformats.org/drawingml/2006/wordprocessingDrawing" xmlns:w10="urn:schemas-microsoft-com:office:word" xmlns:w="http://schemas.openxmlformats.org/wordprocessingml/2006/main" xmlns:w14="http://schemas.microsoft.com/office/word/2010/wordml" xmlns:w15="http://schemas.microsoft.com/office/word/2012/wordml" xmlns:w16cid="http://schemas.microsoft.com/office/word/2016/wordml/cid" xmlns:w16se="http://schemas.microsoft.com/office/word/2015/wordml/symex" xmlns:wpg="http://schemas.microsoft.com/office/word/2010/wordprocessingGroup" xmlns:wpi="http://schemas.microsoft.com/office/word/2010/wordprocessingInk" xmlns:wne="http://schemas.microsoft.com/office/word/2006/wordml" xmlns:wps="http://schemas.microsoft.com/office/word/2010/wordprocessingShape" mc:Ignorable="w14 w15 w16se w16cid wp14">
+<w:document xmlns:wpc="http://schemas.microsoft.com/office/word/2010/wordprocessingCanvas" xmlns:cx="http://schemas.microsoft.com/office/drawing/2014/chartex" xmlns:cx1="http://schemas.microsoft.com/office/drawing/2015/9/8/chartex" xmlns:cx2="http://schemas.microsoft.com/office/drawing/2015/10/21/chartex" xmlns:cx3="http://schemas.microsoft.com/office/drawing/2016/5/9/chartex" xmlns:cx4="http://schemas.microsoft.com/office/drawing/2016/5/10/chartex" xmlns:cx5="http://schemas.microsoft.com/office/drawing/2016/5/11/chartex" xmlns:cx6="http://schemas.microsoft.com/office/drawing/2016/5/12/chartex" xmlns:cx7="http://schemas.microsoft.com/office/drawing/2016/5/13/chartex" xmlns:cx8="http://schemas.microsoft.com/office/drawing/2016/5/14/chartex" xmlns:mc="http://schemas.openxmlformats.org/markup-compatibility/2006" xmlns:aink="http://schemas.microsoft.com/office/drawing/2016/ink" xmlns:am3d="http://schemas.microsoft.com/office/drawing/2017/model3d" xmlns:o="urn:schemas-microsoft-com:office:office" xmlns:r="http://schemas.openxmlformats.org/officeDocument/2006/relationships" xmlns:m="http://schemas.openxmlformats.org/officeDocument/2006/math" xmlns:v="urn:schemas-microsoft-com:vml" xmlns:wp14="http://schemas.microsoft.com/office/word/2010/wordprocessingDrawing" xmlns:wp="http://schemas.openxmlformats.org/drawingml/2006/wordprocessingDrawing" xmlns:w10="urn:schemas-microsoft-com:office:word" xmlns:w="http://schemas.openxmlformats.org/wordprocessingml/2006/main" xmlns:w14="http://schemas.microsoft.com/office/word/2010/wordml" xmlns:w15="http://schemas.microsoft.com/office/word/2012/wordml" xmlns:w16cex="http://schemas.microsoft.com/office/word/2018/wordml/cex" xmlns:w16cid="http://schemas.microsoft.com/office/word/2016/wordml/cid" xmlns:w16="http://schemas.microsoft.com/office/word/2018/wordml" xmlns:w16se="http://schemas.microsoft.com/office/word/2015/wordml/symex" xmlns:wpg="http://schemas.microsoft.com/office/word/2010/wordprocessingGroup" xmlns:wpi="http://schemas.microsoft.com/office/word/2010/wordprocessingInk" xmlns:wne="http://schemas.microsoft.com/office/word/2006/wordml" xmlns:wps="http://schemas.microsoft.com/office/word/2010/wordprocessingShape" mc:Ignorable="w14 w15 w16se w16cid w16 w16cex wp14">
   <w:body>
     <w:p>
       <w:pPr>
@@ -5138,27 +5138,7 @@
           <w:sz w:val="20"/>
           <w:szCs w:val="20"/>
         </w:rPr>
-        <w:t xml:space="preserve">[see </w:t>
-      </w:r>
-      <w:proofErr w:type="gramStart"/>
-      <w:r>
-        <w:rPr>
-          <w:rFonts w:ascii="Arial" w:eastAsia="Arial" w:hAnsi="Arial" w:cs="Arial"/>
-          <w:color w:val="FF0000"/>
-          <w:sz w:val="20"/>
-          <w:szCs w:val="20"/>
-        </w:rPr>
-        <w:t>section ]</w:t>
-      </w:r>
-      <w:proofErr w:type="gramEnd"/>
-      <w:r>
-        <w:rPr>
-          <w:rFonts w:ascii="Arial" w:eastAsia="Arial" w:hAnsi="Arial" w:cs="Arial"/>
-          <w:color w:val="FF0000"/>
-          <w:sz w:val="20"/>
-          <w:szCs w:val="20"/>
-        </w:rPr>
-        <w:t xml:space="preserve">  </w:t>
+        <w:t xml:space="preserve">[see section ]  </w:t>
       </w:r>
       <w:r>
         <w:rPr>
@@ -6849,6 +6829,1625 @@
     </w:p>
     <w:p>
       <w:pPr>
+        <w:rPr>
+          <w:rFonts w:ascii="Arial" w:eastAsia="Arial" w:hAnsi="Arial" w:cs="Arial"/>
+          <w:b/>
+          <w:color w:val="2F5496" w:themeColor="accent1" w:themeShade="BF"/>
+          <w:sz w:val="20"/>
+          <w:szCs w:val="20"/>
+        </w:rPr>
+      </w:pPr>
+    </w:p>
+    <w:p>
+      <w:pPr>
+        <w:rPr>
+          <w:rFonts w:ascii="Arial" w:hAnsi="Arial" w:cs="Arial"/>
+          <w:sz w:val="22"/>
+          <w:szCs w:val="22"/>
+        </w:rPr>
+      </w:pPr>
+      <w:r>
+        <w:rPr>
+          <w:rFonts w:ascii="Arial" w:hAnsi="Arial" w:cs="Arial"/>
+          <w:sz w:val="22"/>
+          <w:szCs w:val="22"/>
+        </w:rPr>
+        <w:t>Data Analysis is the cycle of methodically applying statistical and additionally intelligent strategies to portray and outline, consolidate and assess data which can also help in testing our hypothesis.</w:t>
+      </w:r>
+    </w:p>
+    <w:p>
+      <w:pPr>
+        <w:rPr>
+          <w:rFonts w:ascii="Arial" w:hAnsi="Arial" w:cs="Arial"/>
+          <w:sz w:val="22"/>
+          <w:szCs w:val="22"/>
+        </w:rPr>
+      </w:pPr>
+      <w:r>
+        <w:rPr>
+          <w:rFonts w:ascii="Arial" w:hAnsi="Arial" w:cs="Arial"/>
+          <w:sz w:val="22"/>
+          <w:szCs w:val="22"/>
+        </w:rPr>
+        <w:t>This statistical analysis will especially focus on the suicide and age-group which is done with the help of proportion test in R.</w:t>
+      </w:r>
+    </w:p>
+    <w:p>
+      <w:pPr>
+        <w:rPr>
+          <w:rFonts w:ascii="Arial" w:hAnsi="Arial" w:cs="Arial"/>
+          <w:sz w:val="22"/>
+          <w:szCs w:val="22"/>
+        </w:rPr>
+      </w:pPr>
+      <w:r>
+        <w:rPr>
+          <w:rFonts w:ascii="Arial" w:hAnsi="Arial" w:cs="Arial"/>
+          <w:sz w:val="22"/>
+          <w:szCs w:val="22"/>
+        </w:rPr>
+        <w:t>Proportion test is used to check our hypothesis and based on that findings are as follow</w:t>
+      </w:r>
+    </w:p>
+    <w:p>
+      <w:pPr>
+        <w:rPr>
+          <w:rFonts w:ascii="Arial" w:hAnsi="Arial" w:cs="Arial"/>
+          <w:b/>
+          <w:bCs/>
+          <w:sz w:val="22"/>
+          <w:szCs w:val="22"/>
+        </w:rPr>
+      </w:pPr>
+    </w:p>
+    <w:p>
+      <w:pPr>
+        <w:jc w:val="center"/>
+        <w:rPr>
+          <w:rFonts w:ascii="Arial" w:hAnsi="Arial" w:cs="Arial"/>
+          <w:sz w:val="22"/>
+          <w:szCs w:val="22"/>
+        </w:rPr>
+      </w:pPr>
+      <w:r>
+        <w:rPr>
+          <w:rFonts w:ascii="Arial" w:hAnsi="Arial" w:cs="Arial"/>
+          <w:b/>
+          <w:bCs/>
+          <w:sz w:val="22"/>
+          <w:szCs w:val="22"/>
+        </w:rPr>
+        <w:t>Table 1.</w:t>
+      </w:r>
+      <w:r>
+        <w:rPr>
+          <w:rFonts w:ascii="Arial" w:hAnsi="Arial" w:cs="Arial"/>
+          <w:sz w:val="22"/>
+          <w:szCs w:val="22"/>
+        </w:rPr>
+        <w:t xml:space="preserve"> Total </w:t>
+      </w:r>
+      <w:r>
+        <w:rPr>
+          <w:rFonts w:ascii="Arial" w:hAnsi="Arial" w:cs="Arial"/>
+          <w:sz w:val="22"/>
+          <w:szCs w:val="22"/>
+        </w:rPr>
+        <w:t>population (</w:t>
+      </w:r>
+      <w:r>
+        <w:rPr>
+          <w:rFonts w:ascii="Arial" w:hAnsi="Arial" w:cs="Arial"/>
+          <w:sz w:val="22"/>
+          <w:szCs w:val="22"/>
+        </w:rPr>
+        <w:t>in 100k) and suicide rate per 100k for the age group</w:t>
+      </w:r>
+    </w:p>
+    <w:tbl>
+      <w:tblPr>
+        <w:tblW w:w="6649" w:type="dxa"/>
+        <w:jc w:val="center"/>
+        <w:tblBorders>
+          <w:top w:val="single" w:sz="4" w:space="0" w:color="auto"/>
+          <w:left w:val="single" w:sz="4" w:space="0" w:color="auto"/>
+          <w:bottom w:val="single" w:sz="4" w:space="0" w:color="auto"/>
+          <w:right w:val="single" w:sz="4" w:space="0" w:color="auto"/>
+          <w:insideH w:val="single" w:sz="4" w:space="0" w:color="auto"/>
+          <w:insideV w:val="single" w:sz="4" w:space="0" w:color="auto"/>
+        </w:tblBorders>
+        <w:tblLook w:val="04A0" w:firstRow="1" w:lastRow="0" w:firstColumn="1" w:lastColumn="0" w:noHBand="0" w:noVBand="1"/>
+      </w:tblPr>
+      <w:tblGrid>
+        <w:gridCol w:w="1940"/>
+        <w:gridCol w:w="2746"/>
+        <w:gridCol w:w="1963"/>
+      </w:tblGrid>
+      <w:tr>
+        <w:trPr>
+          <w:trHeight w:val="330"/>
+          <w:jc w:val="center"/>
+        </w:trPr>
+        <w:tc>
+          <w:tcPr>
+            <w:tcW w:w="1940" w:type="dxa"/>
+            <w:shd w:val="clear" w:color="auto" w:fill="auto"/>
+            <w:noWrap/>
+            <w:vAlign w:val="bottom"/>
+            <w:hideMark/>
+          </w:tcPr>
+          <w:p>
+            <w:pPr>
+              <w:rPr>
+                <w:rFonts w:ascii="Arial" w:hAnsi="Arial" w:cs="Arial"/>
+                <w:b/>
+                <w:bCs/>
+                <w:color w:val="000000"/>
+                <w:sz w:val="22"/>
+                <w:szCs w:val="22"/>
+                <w:lang w:eastAsia="en-GB"/>
+              </w:rPr>
+            </w:pPr>
+            <w:proofErr w:type="spellStart"/>
+            <w:r>
+              <w:rPr>
+                <w:rFonts w:ascii="Arial" w:hAnsi="Arial" w:cs="Arial"/>
+                <w:b/>
+                <w:bCs/>
+                <w:color w:val="000000"/>
+                <w:sz w:val="22"/>
+                <w:szCs w:val="22"/>
+                <w:lang w:eastAsia="en-GB"/>
+              </w:rPr>
+              <w:t>age_group</w:t>
+            </w:r>
+            <w:proofErr w:type="spellEnd"/>
+          </w:p>
+        </w:tc>
+        <w:tc>
+          <w:tcPr>
+            <w:tcW w:w="2746" w:type="dxa"/>
+            <w:shd w:val="clear" w:color="auto" w:fill="auto"/>
+            <w:noWrap/>
+            <w:vAlign w:val="bottom"/>
+            <w:hideMark/>
+          </w:tcPr>
+          <w:p>
+            <w:pPr>
+              <w:rPr>
+                <w:rFonts w:ascii="Arial" w:hAnsi="Arial" w:cs="Arial"/>
+                <w:b/>
+                <w:bCs/>
+                <w:color w:val="000000"/>
+                <w:sz w:val="22"/>
+                <w:szCs w:val="22"/>
+                <w:lang w:eastAsia="en-GB"/>
+              </w:rPr>
+            </w:pPr>
+            <w:r>
+              <w:rPr>
+                <w:rFonts w:ascii="Arial" w:hAnsi="Arial" w:cs="Arial"/>
+                <w:b/>
+                <w:bCs/>
+                <w:color w:val="000000"/>
+                <w:sz w:val="22"/>
+                <w:szCs w:val="22"/>
+                <w:lang w:eastAsia="en-GB"/>
+              </w:rPr>
+              <w:t>suicidesper100k</w:t>
+            </w:r>
+          </w:p>
+        </w:tc>
+        <w:tc>
+          <w:tcPr>
+            <w:tcW w:w="1963" w:type="dxa"/>
+            <w:shd w:val="clear" w:color="auto" w:fill="auto"/>
+            <w:noWrap/>
+            <w:vAlign w:val="bottom"/>
+            <w:hideMark/>
+          </w:tcPr>
+          <w:p>
+            <w:pPr>
+              <w:rPr>
+                <w:rFonts w:ascii="Arial" w:hAnsi="Arial" w:cs="Arial"/>
+                <w:b/>
+                <w:bCs/>
+                <w:color w:val="000000"/>
+                <w:sz w:val="22"/>
+                <w:szCs w:val="22"/>
+                <w:lang w:eastAsia="en-GB"/>
+              </w:rPr>
+            </w:pPr>
+            <w:proofErr w:type="spellStart"/>
+            <w:r>
+              <w:rPr>
+                <w:rFonts w:ascii="Arial" w:hAnsi="Arial" w:cs="Arial"/>
+                <w:b/>
+                <w:bCs/>
+                <w:color w:val="000000"/>
+                <w:sz w:val="22"/>
+                <w:szCs w:val="22"/>
+                <w:lang w:eastAsia="en-GB"/>
+              </w:rPr>
+              <w:t>total_population</w:t>
+            </w:r>
+            <w:proofErr w:type="spellEnd"/>
+            <w:r>
+              <w:rPr>
+                <w:rFonts w:ascii="Arial" w:hAnsi="Arial" w:cs="Arial"/>
+                <w:b/>
+                <w:bCs/>
+                <w:color w:val="000000"/>
+                <w:sz w:val="22"/>
+                <w:szCs w:val="22"/>
+                <w:lang w:eastAsia="en-GB"/>
+              </w:rPr>
+              <w:t xml:space="preserve"> (in 100k)</w:t>
+            </w:r>
+          </w:p>
+        </w:tc>
+      </w:tr>
+      <w:tr>
+        <w:trPr>
+          <w:trHeight w:val="330"/>
+          <w:jc w:val="center"/>
+        </w:trPr>
+        <w:tc>
+          <w:tcPr>
+            <w:tcW w:w="1940" w:type="dxa"/>
+            <w:shd w:val="clear" w:color="auto" w:fill="auto"/>
+            <w:noWrap/>
+            <w:vAlign w:val="bottom"/>
+            <w:hideMark/>
+          </w:tcPr>
+          <w:p>
+            <w:pPr>
+              <w:jc w:val="center"/>
+              <w:rPr>
+                <w:rFonts w:ascii="Arial" w:hAnsi="Arial" w:cs="Arial"/>
+                <w:color w:val="000000"/>
+                <w:sz w:val="22"/>
+                <w:szCs w:val="22"/>
+                <w:lang w:eastAsia="en-GB"/>
+              </w:rPr>
+            </w:pPr>
+            <w:r>
+              <w:rPr>
+                <w:rFonts w:ascii="Arial" w:hAnsi="Arial" w:cs="Arial"/>
+                <w:color w:val="000000"/>
+                <w:sz w:val="22"/>
+                <w:szCs w:val="22"/>
+                <w:lang w:eastAsia="en-GB"/>
+              </w:rPr>
+              <w:t>05-14 years</w:t>
+            </w:r>
+          </w:p>
+        </w:tc>
+        <w:tc>
+          <w:tcPr>
+            <w:tcW w:w="2746" w:type="dxa"/>
+            <w:shd w:val="clear" w:color="auto" w:fill="auto"/>
+            <w:noWrap/>
+            <w:vAlign w:val="bottom"/>
+            <w:hideMark/>
+          </w:tcPr>
+          <w:p>
+            <w:pPr>
+              <w:jc w:val="center"/>
+              <w:rPr>
+                <w:rFonts w:ascii="Arial" w:hAnsi="Arial" w:cs="Arial"/>
+                <w:color w:val="000000"/>
+                <w:sz w:val="22"/>
+                <w:szCs w:val="22"/>
+                <w:lang w:eastAsia="en-GB"/>
+              </w:rPr>
+            </w:pPr>
+            <w:r>
+              <w:rPr>
+                <w:rFonts w:ascii="Arial" w:hAnsi="Arial" w:cs="Arial"/>
+                <w:color w:val="000000"/>
+                <w:sz w:val="22"/>
+                <w:szCs w:val="22"/>
+                <w:lang w:eastAsia="en-GB"/>
+              </w:rPr>
+              <w:t>0.515137072</w:t>
+            </w:r>
+          </w:p>
+        </w:tc>
+        <w:tc>
+          <w:tcPr>
+            <w:tcW w:w="1963" w:type="dxa"/>
+            <w:shd w:val="clear" w:color="auto" w:fill="auto"/>
+            <w:noWrap/>
+            <w:vAlign w:val="bottom"/>
+            <w:hideMark/>
+          </w:tcPr>
+          <w:p>
+            <w:pPr>
+              <w:jc w:val="center"/>
+              <w:rPr>
+                <w:rFonts w:ascii="Arial" w:hAnsi="Arial" w:cs="Arial"/>
+                <w:color w:val="000000"/>
+                <w:sz w:val="22"/>
+                <w:szCs w:val="22"/>
+                <w:lang w:eastAsia="en-GB"/>
+              </w:rPr>
+            </w:pPr>
+            <w:r>
+              <w:rPr>
+                <w:rFonts w:ascii="Arial" w:hAnsi="Arial" w:cs="Arial"/>
+                <w:color w:val="000000"/>
+                <w:sz w:val="22"/>
+                <w:szCs w:val="22"/>
+              </w:rPr>
+              <w:t>55148.42857</w:t>
+            </w:r>
+          </w:p>
+        </w:tc>
+      </w:tr>
+      <w:tr>
+        <w:trPr>
+          <w:trHeight w:val="330"/>
+          <w:jc w:val="center"/>
+        </w:trPr>
+        <w:tc>
+          <w:tcPr>
+            <w:tcW w:w="1940" w:type="dxa"/>
+            <w:shd w:val="clear" w:color="auto" w:fill="auto"/>
+            <w:noWrap/>
+            <w:vAlign w:val="bottom"/>
+            <w:hideMark/>
+          </w:tcPr>
+          <w:p>
+            <w:pPr>
+              <w:jc w:val="center"/>
+              <w:rPr>
+                <w:rFonts w:ascii="Arial" w:hAnsi="Arial" w:cs="Arial"/>
+                <w:color w:val="000000"/>
+                <w:sz w:val="22"/>
+                <w:szCs w:val="22"/>
+                <w:lang w:eastAsia="en-GB"/>
+              </w:rPr>
+            </w:pPr>
+            <w:r>
+              <w:rPr>
+                <w:rFonts w:ascii="Arial" w:hAnsi="Arial" w:cs="Arial"/>
+                <w:color w:val="000000"/>
+                <w:sz w:val="22"/>
+                <w:szCs w:val="22"/>
+                <w:lang w:eastAsia="en-GB"/>
+              </w:rPr>
+              <w:t>15-24 years</w:t>
+            </w:r>
+          </w:p>
+        </w:tc>
+        <w:tc>
+          <w:tcPr>
+            <w:tcW w:w="2746" w:type="dxa"/>
+            <w:shd w:val="clear" w:color="auto" w:fill="auto"/>
+            <w:noWrap/>
+            <w:vAlign w:val="bottom"/>
+            <w:hideMark/>
+          </w:tcPr>
+          <w:p>
+            <w:pPr>
+              <w:jc w:val="center"/>
+              <w:rPr>
+                <w:rFonts w:ascii="Arial" w:hAnsi="Arial" w:cs="Arial"/>
+                <w:color w:val="000000"/>
+                <w:sz w:val="22"/>
+                <w:szCs w:val="22"/>
+                <w:lang w:eastAsia="en-GB"/>
+              </w:rPr>
+            </w:pPr>
+            <w:r>
+              <w:rPr>
+                <w:rFonts w:ascii="Arial" w:hAnsi="Arial" w:cs="Arial"/>
+                <w:color w:val="000000"/>
+                <w:sz w:val="22"/>
+                <w:szCs w:val="22"/>
+                <w:lang w:eastAsia="en-GB"/>
+              </w:rPr>
+              <w:t>7.869480444</w:t>
+            </w:r>
+          </w:p>
+        </w:tc>
+        <w:tc>
+          <w:tcPr>
+            <w:tcW w:w="1963" w:type="dxa"/>
+            <w:shd w:val="clear" w:color="auto" w:fill="auto"/>
+            <w:noWrap/>
+            <w:vAlign w:val="bottom"/>
+            <w:hideMark/>
+          </w:tcPr>
+          <w:p>
+            <w:pPr>
+              <w:jc w:val="center"/>
+              <w:rPr>
+                <w:rFonts w:ascii="Arial" w:hAnsi="Arial" w:cs="Arial"/>
+                <w:color w:val="000000"/>
+                <w:sz w:val="22"/>
+                <w:szCs w:val="22"/>
+                <w:lang w:eastAsia="en-GB"/>
+              </w:rPr>
+            </w:pPr>
+            <w:r>
+              <w:rPr>
+                <w:rFonts w:ascii="Arial" w:hAnsi="Arial" w:cs="Arial"/>
+                <w:color w:val="000000"/>
+                <w:sz w:val="22"/>
+                <w:szCs w:val="22"/>
+              </w:rPr>
+              <w:t>55974.8516</w:t>
+            </w:r>
+          </w:p>
+        </w:tc>
+      </w:tr>
+      <w:tr>
+        <w:trPr>
+          <w:trHeight w:val="330"/>
+          <w:jc w:val="center"/>
+        </w:trPr>
+        <w:tc>
+          <w:tcPr>
+            <w:tcW w:w="1940" w:type="dxa"/>
+            <w:shd w:val="clear" w:color="auto" w:fill="auto"/>
+            <w:noWrap/>
+            <w:vAlign w:val="bottom"/>
+            <w:hideMark/>
+          </w:tcPr>
+          <w:p>
+            <w:pPr>
+              <w:jc w:val="center"/>
+              <w:rPr>
+                <w:rFonts w:ascii="Arial" w:hAnsi="Arial" w:cs="Arial"/>
+                <w:color w:val="000000"/>
+                <w:sz w:val="22"/>
+                <w:szCs w:val="22"/>
+                <w:lang w:eastAsia="en-GB"/>
+              </w:rPr>
+            </w:pPr>
+            <w:r>
+              <w:rPr>
+                <w:rFonts w:ascii="Arial" w:hAnsi="Arial" w:cs="Arial"/>
+                <w:color w:val="000000"/>
+                <w:sz w:val="22"/>
+                <w:szCs w:val="22"/>
+                <w:lang w:eastAsia="en-GB"/>
+              </w:rPr>
+              <w:t>25-34 years</w:t>
+            </w:r>
+          </w:p>
+        </w:tc>
+        <w:tc>
+          <w:tcPr>
+            <w:tcW w:w="2746" w:type="dxa"/>
+            <w:shd w:val="clear" w:color="auto" w:fill="auto"/>
+            <w:noWrap/>
+            <w:vAlign w:val="bottom"/>
+            <w:hideMark/>
+          </w:tcPr>
+          <w:p>
+            <w:pPr>
+              <w:jc w:val="center"/>
+              <w:rPr>
+                <w:rFonts w:ascii="Arial" w:hAnsi="Arial" w:cs="Arial"/>
+                <w:color w:val="000000"/>
+                <w:sz w:val="22"/>
+                <w:szCs w:val="22"/>
+                <w:lang w:eastAsia="en-GB"/>
+              </w:rPr>
+            </w:pPr>
+            <w:r>
+              <w:rPr>
+                <w:rFonts w:ascii="Arial" w:hAnsi="Arial" w:cs="Arial"/>
+                <w:color w:val="000000"/>
+                <w:sz w:val="22"/>
+                <w:szCs w:val="22"/>
+                <w:lang w:eastAsia="en-GB"/>
+              </w:rPr>
+              <w:t>10.97714016</w:t>
+            </w:r>
+          </w:p>
+        </w:tc>
+        <w:tc>
+          <w:tcPr>
+            <w:tcW w:w="1963" w:type="dxa"/>
+            <w:shd w:val="clear" w:color="auto" w:fill="auto"/>
+            <w:noWrap/>
+            <w:vAlign w:val="bottom"/>
+            <w:hideMark/>
+          </w:tcPr>
+          <w:p>
+            <w:pPr>
+              <w:jc w:val="center"/>
+              <w:rPr>
+                <w:rFonts w:ascii="Arial" w:hAnsi="Arial" w:cs="Arial"/>
+                <w:color w:val="000000"/>
+                <w:sz w:val="22"/>
+                <w:szCs w:val="22"/>
+                <w:lang w:eastAsia="en-GB"/>
+              </w:rPr>
+            </w:pPr>
+            <w:r>
+              <w:rPr>
+                <w:rFonts w:ascii="Arial" w:hAnsi="Arial" w:cs="Arial"/>
+                <w:color w:val="000000"/>
+                <w:sz w:val="22"/>
+                <w:szCs w:val="22"/>
+              </w:rPr>
+              <w:t>54335.09925</w:t>
+            </w:r>
+          </w:p>
+        </w:tc>
+      </w:tr>
+      <w:tr>
+        <w:trPr>
+          <w:trHeight w:val="330"/>
+          <w:jc w:val="center"/>
+        </w:trPr>
+        <w:tc>
+          <w:tcPr>
+            <w:tcW w:w="1940" w:type="dxa"/>
+            <w:shd w:val="clear" w:color="auto" w:fill="auto"/>
+            <w:noWrap/>
+            <w:vAlign w:val="bottom"/>
+            <w:hideMark/>
+          </w:tcPr>
+          <w:p>
+            <w:pPr>
+              <w:jc w:val="center"/>
+              <w:rPr>
+                <w:rFonts w:ascii="Arial" w:hAnsi="Arial" w:cs="Arial"/>
+                <w:color w:val="000000"/>
+                <w:sz w:val="22"/>
+                <w:szCs w:val="22"/>
+                <w:lang w:eastAsia="en-GB"/>
+              </w:rPr>
+            </w:pPr>
+            <w:r>
+              <w:rPr>
+                <w:rFonts w:ascii="Arial" w:hAnsi="Arial" w:cs="Arial"/>
+                <w:color w:val="000000"/>
+                <w:sz w:val="22"/>
+                <w:szCs w:val="22"/>
+                <w:lang w:eastAsia="en-GB"/>
+              </w:rPr>
+              <w:t>35-54 years</w:t>
+            </w:r>
+          </w:p>
+        </w:tc>
+        <w:tc>
+          <w:tcPr>
+            <w:tcW w:w="2746" w:type="dxa"/>
+            <w:shd w:val="clear" w:color="auto" w:fill="auto"/>
+            <w:noWrap/>
+            <w:vAlign w:val="bottom"/>
+            <w:hideMark/>
+          </w:tcPr>
+          <w:p>
+            <w:pPr>
+              <w:jc w:val="center"/>
+              <w:rPr>
+                <w:rFonts w:ascii="Arial" w:hAnsi="Arial" w:cs="Arial"/>
+                <w:color w:val="000000"/>
+                <w:sz w:val="22"/>
+                <w:szCs w:val="22"/>
+                <w:lang w:eastAsia="en-GB"/>
+              </w:rPr>
+            </w:pPr>
+            <w:r>
+              <w:rPr>
+                <w:rFonts w:ascii="Arial" w:hAnsi="Arial" w:cs="Arial"/>
+                <w:color w:val="000000"/>
+                <w:sz w:val="22"/>
+                <w:szCs w:val="22"/>
+                <w:lang w:eastAsia="en-GB"/>
+              </w:rPr>
+              <w:t>14.08981603</w:t>
+            </w:r>
+          </w:p>
+        </w:tc>
+        <w:tc>
+          <w:tcPr>
+            <w:tcW w:w="1963" w:type="dxa"/>
+            <w:shd w:val="clear" w:color="auto" w:fill="auto"/>
+            <w:noWrap/>
+            <w:vAlign w:val="bottom"/>
+            <w:hideMark/>
+          </w:tcPr>
+          <w:p>
+            <w:pPr>
+              <w:jc w:val="center"/>
+              <w:rPr>
+                <w:rFonts w:ascii="Arial" w:hAnsi="Arial" w:cs="Arial"/>
+                <w:color w:val="000000"/>
+                <w:sz w:val="22"/>
+                <w:szCs w:val="22"/>
+                <w:lang w:eastAsia="en-GB"/>
+              </w:rPr>
+            </w:pPr>
+            <w:r>
+              <w:rPr>
+                <w:rFonts w:ascii="Arial" w:hAnsi="Arial" w:cs="Arial"/>
+                <w:color w:val="000000"/>
+                <w:sz w:val="22"/>
+                <w:szCs w:val="22"/>
+              </w:rPr>
+              <w:t>91890.12811</w:t>
+            </w:r>
+          </w:p>
+        </w:tc>
+      </w:tr>
+      <w:tr>
+        <w:trPr>
+          <w:trHeight w:val="330"/>
+          <w:jc w:val="center"/>
+        </w:trPr>
+        <w:tc>
+          <w:tcPr>
+            <w:tcW w:w="1940" w:type="dxa"/>
+            <w:shd w:val="clear" w:color="auto" w:fill="auto"/>
+            <w:noWrap/>
+            <w:vAlign w:val="bottom"/>
+            <w:hideMark/>
+          </w:tcPr>
+          <w:p>
+            <w:pPr>
+              <w:jc w:val="center"/>
+              <w:rPr>
+                <w:rFonts w:ascii="Arial" w:hAnsi="Arial" w:cs="Arial"/>
+                <w:color w:val="000000"/>
+                <w:sz w:val="22"/>
+                <w:szCs w:val="22"/>
+                <w:lang w:eastAsia="en-GB"/>
+              </w:rPr>
+            </w:pPr>
+            <w:r>
+              <w:rPr>
+                <w:rFonts w:ascii="Arial" w:hAnsi="Arial" w:cs="Arial"/>
+                <w:color w:val="000000"/>
+                <w:sz w:val="22"/>
+                <w:szCs w:val="22"/>
+                <w:lang w:eastAsia="en-GB"/>
+              </w:rPr>
+              <w:t>55-74 years</w:t>
+            </w:r>
+          </w:p>
+        </w:tc>
+        <w:tc>
+          <w:tcPr>
+            <w:tcW w:w="2746" w:type="dxa"/>
+            <w:shd w:val="clear" w:color="auto" w:fill="auto"/>
+            <w:noWrap/>
+            <w:vAlign w:val="bottom"/>
+            <w:hideMark/>
+          </w:tcPr>
+          <w:p>
+            <w:pPr>
+              <w:jc w:val="center"/>
+              <w:rPr>
+                <w:rFonts w:ascii="Arial" w:hAnsi="Arial" w:cs="Arial"/>
+                <w:color w:val="000000"/>
+                <w:sz w:val="22"/>
+                <w:szCs w:val="22"/>
+                <w:lang w:eastAsia="en-GB"/>
+              </w:rPr>
+            </w:pPr>
+            <w:r>
+              <w:rPr>
+                <w:rFonts w:ascii="Arial" w:hAnsi="Arial" w:cs="Arial"/>
+                <w:color w:val="000000"/>
+                <w:sz w:val="22"/>
+                <w:szCs w:val="22"/>
+                <w:lang w:eastAsia="en-GB"/>
+              </w:rPr>
+              <w:t>16.51480639</w:t>
+            </w:r>
+          </w:p>
+        </w:tc>
+        <w:tc>
+          <w:tcPr>
+            <w:tcW w:w="1963" w:type="dxa"/>
+            <w:shd w:val="clear" w:color="auto" w:fill="auto"/>
+            <w:noWrap/>
+            <w:vAlign w:val="bottom"/>
+            <w:hideMark/>
+          </w:tcPr>
+          <w:p>
+            <w:pPr>
+              <w:jc w:val="center"/>
+              <w:rPr>
+                <w:rFonts w:ascii="Arial" w:hAnsi="Arial" w:cs="Arial"/>
+                <w:color w:val="000000"/>
+                <w:sz w:val="22"/>
+                <w:szCs w:val="22"/>
+                <w:lang w:eastAsia="en-GB"/>
+              </w:rPr>
+            </w:pPr>
+            <w:r>
+              <w:rPr>
+                <w:rFonts w:ascii="Arial" w:hAnsi="Arial" w:cs="Arial"/>
+                <w:color w:val="000000"/>
+                <w:sz w:val="22"/>
+                <w:szCs w:val="22"/>
+              </w:rPr>
+              <w:t>56337.14245</w:t>
+            </w:r>
+          </w:p>
+        </w:tc>
+      </w:tr>
+      <w:tr>
+        <w:trPr>
+          <w:trHeight w:val="330"/>
+          <w:jc w:val="center"/>
+        </w:trPr>
+        <w:tc>
+          <w:tcPr>
+            <w:tcW w:w="1940" w:type="dxa"/>
+            <w:shd w:val="clear" w:color="auto" w:fill="auto"/>
+            <w:noWrap/>
+            <w:vAlign w:val="bottom"/>
+            <w:hideMark/>
+          </w:tcPr>
+          <w:p>
+            <w:pPr>
+              <w:jc w:val="center"/>
+              <w:rPr>
+                <w:rFonts w:ascii="Arial" w:hAnsi="Arial" w:cs="Arial"/>
+                <w:color w:val="000000"/>
+                <w:sz w:val="22"/>
+                <w:szCs w:val="22"/>
+                <w:lang w:eastAsia="en-GB"/>
+              </w:rPr>
+            </w:pPr>
+            <w:r>
+              <w:rPr>
+                <w:rFonts w:ascii="Arial" w:hAnsi="Arial" w:cs="Arial"/>
+                <w:color w:val="000000"/>
+                <w:sz w:val="22"/>
+                <w:szCs w:val="22"/>
+                <w:lang w:eastAsia="en-GB"/>
+              </w:rPr>
+              <w:t>75+ years</w:t>
+            </w:r>
+          </w:p>
+        </w:tc>
+        <w:tc>
+          <w:tcPr>
+            <w:tcW w:w="2746" w:type="dxa"/>
+            <w:shd w:val="clear" w:color="auto" w:fill="auto"/>
+            <w:noWrap/>
+            <w:vAlign w:val="bottom"/>
+            <w:hideMark/>
+          </w:tcPr>
+          <w:p>
+            <w:pPr>
+              <w:jc w:val="center"/>
+              <w:rPr>
+                <w:rFonts w:ascii="Arial" w:hAnsi="Arial" w:cs="Arial"/>
+                <w:color w:val="000000"/>
+                <w:sz w:val="22"/>
+                <w:szCs w:val="22"/>
+                <w:lang w:eastAsia="en-GB"/>
+              </w:rPr>
+            </w:pPr>
+            <w:r>
+              <w:rPr>
+                <w:rFonts w:ascii="Arial" w:hAnsi="Arial" w:cs="Arial"/>
+                <w:color w:val="000000"/>
+                <w:sz w:val="22"/>
+                <w:szCs w:val="22"/>
+                <w:lang w:eastAsia="en-GB"/>
+              </w:rPr>
+              <w:t>22.70232293</w:t>
+            </w:r>
+          </w:p>
+        </w:tc>
+        <w:tc>
+          <w:tcPr>
+            <w:tcW w:w="1963" w:type="dxa"/>
+            <w:shd w:val="clear" w:color="auto" w:fill="auto"/>
+            <w:noWrap/>
+            <w:vAlign w:val="bottom"/>
+            <w:hideMark/>
+          </w:tcPr>
+          <w:p>
+            <w:pPr>
+              <w:jc w:val="center"/>
+              <w:rPr>
+                <w:rFonts w:ascii="Arial" w:hAnsi="Arial" w:cs="Arial"/>
+                <w:color w:val="000000"/>
+                <w:sz w:val="22"/>
+                <w:szCs w:val="22"/>
+                <w:lang w:eastAsia="en-GB"/>
+              </w:rPr>
+            </w:pPr>
+            <w:r>
+              <w:rPr>
+                <w:rFonts w:ascii="Arial" w:hAnsi="Arial" w:cs="Arial"/>
+                <w:color w:val="000000"/>
+                <w:sz w:val="22"/>
+                <w:szCs w:val="22"/>
+              </w:rPr>
+              <w:t>17917.72592</w:t>
+            </w:r>
+          </w:p>
+        </w:tc>
+      </w:tr>
+    </w:tbl>
+    <w:p>
+      <w:pPr>
+        <w:rPr>
+          <w:rFonts w:ascii="Arial" w:hAnsi="Arial" w:cs="Arial"/>
+          <w:sz w:val="22"/>
+          <w:szCs w:val="22"/>
+        </w:rPr>
+      </w:pPr>
+    </w:p>
+    <w:p>
+      <w:pPr>
+        <w:rPr>
+          <w:rFonts w:ascii="Arial" w:hAnsi="Arial" w:cs="Arial"/>
+          <w:sz w:val="22"/>
+          <w:szCs w:val="22"/>
+        </w:rPr>
+      </w:pPr>
+    </w:p>
+    <w:p>
+      <w:pPr>
+        <w:rPr>
+          <w:rFonts w:ascii="Arial" w:hAnsi="Arial" w:cs="Arial"/>
+          <w:sz w:val="22"/>
+          <w:szCs w:val="22"/>
+        </w:rPr>
+      </w:pPr>
+      <w:r>
+        <w:rPr>
+          <w:rFonts w:ascii="Arial" w:hAnsi="Arial" w:cs="Arial"/>
+          <w:sz w:val="22"/>
+          <w:szCs w:val="22"/>
+        </w:rPr>
+        <w:t>In Table 1, the column “suicideper100k” is suicide rate per 100k population of the total population for a given age group. In addition, the column “</w:t>
+      </w:r>
+      <w:r>
+        <w:rPr>
+          <w:rFonts w:ascii="Arial" w:hAnsi="Arial" w:cs="Arial"/>
+          <w:sz w:val="22"/>
+          <w:szCs w:val="22"/>
+        </w:rPr>
+        <w:t>total population</w:t>
+      </w:r>
+      <w:r>
+        <w:rPr>
+          <w:rFonts w:ascii="Arial" w:hAnsi="Arial" w:cs="Arial"/>
+          <w:sz w:val="22"/>
+          <w:szCs w:val="22"/>
+        </w:rPr>
+        <w:t>(in 100k)” denotes the total population(including male and female) for a given age group.</w:t>
+      </w:r>
+    </w:p>
+    <w:p>
+      <w:pPr>
+        <w:rPr>
+          <w:rFonts w:ascii="Arial" w:hAnsi="Arial" w:cs="Arial"/>
+          <w:sz w:val="22"/>
+          <w:szCs w:val="22"/>
+        </w:rPr>
+      </w:pPr>
+      <w:r>
+        <w:rPr>
+          <w:rFonts w:ascii="Arial" w:hAnsi="Arial" w:cs="Arial"/>
+          <w:sz w:val="22"/>
+          <w:szCs w:val="22"/>
+        </w:rPr>
+        <w:t xml:space="preserve">By looking at the Table 1 and plots in visualization, we can say that there is a difference in the proportion of the suicide rate amongst age groups. The table suggests suicide rate is reasonably increasing with the age. </w:t>
+      </w:r>
+    </w:p>
+    <w:p>
+      <w:pPr>
+        <w:rPr>
+          <w:rFonts w:ascii="Arial" w:hAnsi="Arial" w:cs="Arial"/>
+          <w:sz w:val="22"/>
+          <w:szCs w:val="22"/>
+        </w:rPr>
+      </w:pPr>
+      <w:r>
+        <w:rPr>
+          <w:rFonts w:ascii="Arial" w:hAnsi="Arial" w:cs="Arial"/>
+          <w:sz w:val="22"/>
+          <w:szCs w:val="22"/>
+        </w:rPr>
+        <w:t xml:space="preserve">We need to find whether the difference is significant or not? For that, we are using Chi-squared test. To demonstrate the test in R, we are using a </w:t>
+      </w:r>
+      <w:proofErr w:type="spellStart"/>
+      <w:r>
+        <w:rPr>
+          <w:rFonts w:ascii="Arial" w:hAnsi="Arial" w:cs="Arial"/>
+          <w:sz w:val="22"/>
+          <w:szCs w:val="22"/>
+        </w:rPr>
+        <w:t>prop.test</w:t>
+      </w:r>
+      <w:proofErr w:type="spellEnd"/>
+      <w:r>
+        <w:rPr>
+          <w:rFonts w:ascii="Arial" w:hAnsi="Arial" w:cs="Arial"/>
+          <w:sz w:val="22"/>
+          <w:szCs w:val="22"/>
+        </w:rPr>
+        <w:t xml:space="preserve"> function.</w:t>
+      </w:r>
+    </w:p>
+    <w:p>
+      <w:pPr>
+        <w:rPr>
+          <w:rFonts w:ascii="Arial" w:hAnsi="Arial" w:cs="Arial"/>
+          <w:sz w:val="22"/>
+          <w:szCs w:val="22"/>
+        </w:rPr>
+      </w:pPr>
+      <w:r>
+        <w:rPr>
+          <w:rFonts w:ascii="Arial" w:hAnsi="Arial" w:cs="Arial"/>
+          <w:sz w:val="22"/>
+          <w:szCs w:val="22"/>
+        </w:rPr>
+        <w:t xml:space="preserve">After applying </w:t>
+      </w:r>
+      <w:proofErr w:type="spellStart"/>
+      <w:r>
+        <w:rPr>
+          <w:rFonts w:ascii="Arial" w:hAnsi="Arial" w:cs="Arial"/>
+          <w:sz w:val="22"/>
+          <w:szCs w:val="22"/>
+        </w:rPr>
+        <w:t>prop.test</w:t>
+      </w:r>
+      <w:proofErr w:type="spellEnd"/>
+      <w:r>
+        <w:rPr>
+          <w:rFonts w:ascii="Arial" w:hAnsi="Arial" w:cs="Arial"/>
+          <w:sz w:val="22"/>
+          <w:szCs w:val="22"/>
+        </w:rPr>
+        <w:t xml:space="preserve">, the results are </w:t>
+      </w:r>
+      <w:r>
+        <w:rPr>
+          <w:rFonts w:ascii="Arial" w:hAnsi="Arial" w:cs="Arial"/>
+          <w:sz w:val="22"/>
+          <w:szCs w:val="22"/>
+        </w:rPr>
+        <w:t>:</w:t>
+      </w:r>
+    </w:p>
+    <w:p>
+      <w:pPr>
+        <w:rPr>
+          <w:rFonts w:ascii="Arial" w:hAnsi="Arial" w:cs="Arial"/>
+          <w:sz w:val="22"/>
+          <w:szCs w:val="22"/>
+        </w:rPr>
+      </w:pPr>
+    </w:p>
+    <w:p>
+      <w:pPr>
+        <w:rPr>
+          <w:rFonts w:ascii="Arial" w:hAnsi="Arial" w:cs="Arial"/>
+          <w:sz w:val="22"/>
+          <w:szCs w:val="22"/>
+        </w:rPr>
+      </w:pPr>
+    </w:p>
+    <w:p>
+      <w:pPr>
+        <w:rPr>
+          <w:rFonts w:ascii="Arial" w:hAnsi="Arial" w:cs="Arial"/>
+          <w:sz w:val="22"/>
+          <w:szCs w:val="22"/>
+        </w:rPr>
+      </w:pPr>
+    </w:p>
+    <w:p>
+      <w:pPr>
+        <w:rPr>
+          <w:rFonts w:ascii="Arial" w:hAnsi="Arial" w:cs="Arial"/>
+          <w:sz w:val="22"/>
+          <w:szCs w:val="22"/>
+        </w:rPr>
+      </w:pPr>
+    </w:p>
+    <w:p>
+      <w:pPr>
+        <w:rPr>
+          <w:rFonts w:ascii="Arial" w:hAnsi="Arial" w:cs="Arial"/>
+          <w:sz w:val="22"/>
+          <w:szCs w:val="22"/>
+        </w:rPr>
+      </w:pPr>
+    </w:p>
+    <w:p>
+      <w:pPr>
+        <w:rPr>
+          <w:rFonts w:ascii="Arial" w:hAnsi="Arial" w:cs="Arial"/>
+          <w:sz w:val="22"/>
+          <w:szCs w:val="22"/>
+        </w:rPr>
+      </w:pPr>
+    </w:p>
+    <w:p>
+      <w:pPr>
+        <w:rPr>
+          <w:rFonts w:ascii="Arial" w:hAnsi="Arial" w:cs="Arial"/>
+          <w:sz w:val="22"/>
+          <w:szCs w:val="22"/>
+        </w:rPr>
+      </w:pPr>
+    </w:p>
+    <w:p>
+      <w:pPr>
+        <w:rPr>
+          <w:rFonts w:ascii="Arial" w:hAnsi="Arial" w:cs="Arial"/>
+          <w:sz w:val="22"/>
+          <w:szCs w:val="22"/>
+        </w:rPr>
+      </w:pPr>
+    </w:p>
+    <w:p>
+      <w:pPr>
+        <w:jc w:val="center"/>
+        <w:rPr>
+          <w:rFonts w:ascii="Arial" w:hAnsi="Arial" w:cs="Arial"/>
+          <w:sz w:val="22"/>
+          <w:szCs w:val="22"/>
+        </w:rPr>
+      </w:pPr>
+      <w:r>
+        <w:rPr>
+          <w:rFonts w:ascii="Arial" w:hAnsi="Arial" w:cs="Arial"/>
+          <w:b/>
+          <w:bCs/>
+          <w:sz w:val="22"/>
+          <w:szCs w:val="22"/>
+        </w:rPr>
+        <w:lastRenderedPageBreak/>
+        <w:t>Table 2.</w:t>
+      </w:r>
+      <w:r>
+        <w:rPr>
+          <w:rFonts w:ascii="Arial" w:hAnsi="Arial" w:cs="Arial"/>
+          <w:sz w:val="22"/>
+          <w:szCs w:val="22"/>
+        </w:rPr>
+        <w:t xml:space="preserve"> Results of proportions test on table 1.</w:t>
+      </w:r>
+    </w:p>
+    <w:tbl>
+      <w:tblPr>
+        <w:tblStyle w:val="TableGrid"/>
+        <w:tblW w:w="9166" w:type="dxa"/>
+        <w:tblLook w:val="04A0" w:firstRow="1" w:lastRow="0" w:firstColumn="1" w:lastColumn="0" w:noHBand="0" w:noVBand="1"/>
+      </w:tblPr>
+      <w:tblGrid>
+        <w:gridCol w:w="4583"/>
+        <w:gridCol w:w="4583"/>
+      </w:tblGrid>
+      <w:tr>
+        <w:trPr>
+          <w:trHeight w:val="393"/>
+        </w:trPr>
+        <w:tc>
+          <w:tcPr>
+            <w:tcW w:w="4583" w:type="dxa"/>
+          </w:tcPr>
+          <w:p>
+            <w:pPr>
+              <w:jc w:val="center"/>
+              <w:rPr>
+                <w:rFonts w:ascii="Arial" w:hAnsi="Arial" w:cs="Arial"/>
+                <w:sz w:val="22"/>
+                <w:szCs w:val="22"/>
+              </w:rPr>
+            </w:pPr>
+            <w:r>
+              <w:rPr>
+                <w:rFonts w:ascii="Arial" w:hAnsi="Arial" w:cs="Arial"/>
+                <w:sz w:val="22"/>
+                <w:szCs w:val="22"/>
+              </w:rPr>
+              <w:t>X-squared = 105.75</w:t>
+            </w:r>
+          </w:p>
+        </w:tc>
+        <w:tc>
+          <w:tcPr>
+            <w:tcW w:w="4583" w:type="dxa"/>
+          </w:tcPr>
+          <w:p>
+            <w:pPr>
+              <w:jc w:val="center"/>
+              <w:rPr>
+                <w:rFonts w:ascii="Arial" w:hAnsi="Arial" w:cs="Arial"/>
+                <w:sz w:val="22"/>
+                <w:szCs w:val="22"/>
+              </w:rPr>
+            </w:pPr>
+            <w:r>
+              <w:rPr>
+                <w:rFonts w:ascii="Arial" w:hAnsi="Arial" w:cs="Arial"/>
+                <w:sz w:val="22"/>
+                <w:szCs w:val="22"/>
+              </w:rPr>
+              <w:t>df = 5</w:t>
+            </w:r>
+          </w:p>
+        </w:tc>
+      </w:tr>
+      <w:tr>
+        <w:trPr>
+          <w:trHeight w:val="370"/>
+        </w:trPr>
+        <w:tc>
+          <w:tcPr>
+            <w:tcW w:w="4583" w:type="dxa"/>
+          </w:tcPr>
+          <w:p>
+            <w:pPr>
+              <w:jc w:val="center"/>
+              <w:rPr>
+                <w:rFonts w:ascii="Arial" w:hAnsi="Arial" w:cs="Arial"/>
+                <w:sz w:val="22"/>
+                <w:szCs w:val="22"/>
+              </w:rPr>
+            </w:pPr>
+            <w:r>
+              <w:rPr>
+                <w:rFonts w:ascii="Arial" w:hAnsi="Arial" w:cs="Arial"/>
+                <w:sz w:val="22"/>
+                <w:szCs w:val="22"/>
+              </w:rPr>
+              <w:t>p-value = 0.0002286</w:t>
+            </w:r>
+          </w:p>
+        </w:tc>
+        <w:tc>
+          <w:tcPr>
+            <w:tcW w:w="4583" w:type="dxa"/>
+          </w:tcPr>
+          <w:p>
+            <w:pPr>
+              <w:jc w:val="center"/>
+              <w:rPr>
+                <w:rFonts w:ascii="Arial" w:hAnsi="Arial" w:cs="Arial"/>
+                <w:sz w:val="22"/>
+                <w:szCs w:val="22"/>
+              </w:rPr>
+            </w:pPr>
+            <w:r>
+              <w:rPr>
+                <w:rFonts w:ascii="Arial" w:hAnsi="Arial" w:cs="Arial"/>
+                <w:sz w:val="22"/>
+                <w:szCs w:val="22"/>
+              </w:rPr>
+              <w:t xml:space="preserve">alternative hypothesis: </w:t>
+            </w:r>
+            <w:proofErr w:type="spellStart"/>
+            <w:r>
+              <w:rPr>
+                <w:rFonts w:ascii="Arial" w:hAnsi="Arial" w:cs="Arial"/>
+                <w:sz w:val="22"/>
+                <w:szCs w:val="22"/>
+              </w:rPr>
+              <w:t>two.sided</w:t>
+            </w:r>
+            <w:proofErr w:type="spellEnd"/>
+          </w:p>
+        </w:tc>
+      </w:tr>
+      <w:tr>
+        <w:trPr>
+          <w:trHeight w:val="318"/>
+        </w:trPr>
+        <w:tc>
+          <w:tcPr>
+            <w:tcW w:w="4583" w:type="dxa"/>
+          </w:tcPr>
+          <w:p>
+            <w:pPr>
+              <w:jc w:val="center"/>
+              <w:rPr>
+                <w:rFonts w:ascii="Arial" w:hAnsi="Arial" w:cs="Arial"/>
+                <w:sz w:val="22"/>
+                <w:szCs w:val="22"/>
+              </w:rPr>
+            </w:pPr>
+            <w:r>
+              <w:rPr>
+                <w:rFonts w:ascii="Arial" w:hAnsi="Arial" w:cs="Arial"/>
+                <w:sz w:val="22"/>
+                <w:szCs w:val="22"/>
+              </w:rPr>
+              <w:t>prop 1</w:t>
+            </w:r>
+          </w:p>
+        </w:tc>
+        <w:tc>
+          <w:tcPr>
+            <w:tcW w:w="4583" w:type="dxa"/>
+          </w:tcPr>
+          <w:p>
+            <w:pPr>
+              <w:jc w:val="center"/>
+              <w:rPr>
+                <w:rFonts w:ascii="Arial" w:hAnsi="Arial" w:cs="Arial"/>
+                <w:sz w:val="22"/>
+                <w:szCs w:val="22"/>
+              </w:rPr>
+            </w:pPr>
+            <w:r>
+              <w:rPr>
+                <w:rFonts w:ascii="Arial" w:hAnsi="Arial" w:cs="Arial"/>
+                <w:sz w:val="22"/>
+                <w:szCs w:val="22"/>
+                <w:shd w:val="clear" w:color="auto" w:fill="FFFFFF"/>
+              </w:rPr>
+              <w:t> 0.000009340920 (</w:t>
+            </w:r>
+            <w:r>
+              <w:rPr>
+                <w:rFonts w:ascii="Arial" w:hAnsi="Arial" w:cs="Arial"/>
+                <w:sz w:val="22"/>
+                <w:szCs w:val="22"/>
+              </w:rPr>
+              <w:t>9.340920e-06</w:t>
+            </w:r>
+            <w:r>
+              <w:rPr>
+                <w:rFonts w:ascii="Arial" w:hAnsi="Arial" w:cs="Arial"/>
+                <w:sz w:val="22"/>
+                <w:szCs w:val="22"/>
+                <w:shd w:val="clear" w:color="auto" w:fill="FFFFFF"/>
+              </w:rPr>
+              <w:t>)</w:t>
+            </w:r>
+          </w:p>
+        </w:tc>
+      </w:tr>
+      <w:tr>
+        <w:trPr>
+          <w:trHeight w:val="299"/>
+        </w:trPr>
+        <w:tc>
+          <w:tcPr>
+            <w:tcW w:w="4583" w:type="dxa"/>
+          </w:tcPr>
+          <w:p>
+            <w:pPr>
+              <w:jc w:val="center"/>
+              <w:rPr>
+                <w:rFonts w:ascii="Arial" w:hAnsi="Arial" w:cs="Arial"/>
+                <w:sz w:val="22"/>
+                <w:szCs w:val="22"/>
+              </w:rPr>
+            </w:pPr>
+            <w:r>
+              <w:rPr>
+                <w:rFonts w:ascii="Arial" w:hAnsi="Arial" w:cs="Arial"/>
+                <w:sz w:val="22"/>
+                <w:szCs w:val="22"/>
+              </w:rPr>
+              <w:t>prop 2</w:t>
+            </w:r>
+          </w:p>
+        </w:tc>
+        <w:tc>
+          <w:tcPr>
+            <w:tcW w:w="4583" w:type="dxa"/>
+          </w:tcPr>
+          <w:p>
+            <w:pPr>
+              <w:jc w:val="center"/>
+              <w:rPr>
+                <w:rFonts w:ascii="Arial" w:hAnsi="Arial" w:cs="Arial"/>
+                <w:sz w:val="22"/>
+                <w:szCs w:val="22"/>
+              </w:rPr>
+            </w:pPr>
+            <w:r>
+              <w:rPr>
+                <w:rFonts w:ascii="Arial" w:hAnsi="Arial" w:cs="Arial"/>
+                <w:sz w:val="22"/>
+                <w:szCs w:val="22"/>
+                <w:shd w:val="clear" w:color="auto" w:fill="FFFFFF"/>
+              </w:rPr>
+              <w:t>0.0001405896</w:t>
+            </w:r>
+            <w:r>
+              <w:rPr>
+                <w:rFonts w:ascii="Arial" w:hAnsi="Arial" w:cs="Arial"/>
+                <w:sz w:val="22"/>
+                <w:szCs w:val="22"/>
+              </w:rPr>
+              <w:t xml:space="preserve"> (1.405896e-04)</w:t>
+            </w:r>
+          </w:p>
+        </w:tc>
+      </w:tr>
+      <w:tr>
+        <w:trPr>
+          <w:trHeight w:val="318"/>
+        </w:trPr>
+        <w:tc>
+          <w:tcPr>
+            <w:tcW w:w="4583" w:type="dxa"/>
+          </w:tcPr>
+          <w:p>
+            <w:pPr>
+              <w:jc w:val="center"/>
+              <w:rPr>
+                <w:rFonts w:ascii="Arial" w:hAnsi="Arial" w:cs="Arial"/>
+                <w:sz w:val="22"/>
+                <w:szCs w:val="22"/>
+              </w:rPr>
+            </w:pPr>
+            <w:r>
+              <w:rPr>
+                <w:rFonts w:ascii="Arial" w:hAnsi="Arial" w:cs="Arial"/>
+                <w:sz w:val="22"/>
+                <w:szCs w:val="22"/>
+              </w:rPr>
+              <w:t>prop 3</w:t>
+            </w:r>
+          </w:p>
+        </w:tc>
+        <w:tc>
+          <w:tcPr>
+            <w:tcW w:w="4583" w:type="dxa"/>
+          </w:tcPr>
+          <w:p>
+            <w:pPr>
+              <w:jc w:val="center"/>
+              <w:rPr>
+                <w:rFonts w:ascii="Arial" w:hAnsi="Arial" w:cs="Arial"/>
+                <w:sz w:val="22"/>
+                <w:szCs w:val="22"/>
+              </w:rPr>
+            </w:pPr>
+            <w:r>
+              <w:rPr>
+                <w:rFonts w:ascii="Arial" w:hAnsi="Arial" w:cs="Arial"/>
+                <w:sz w:val="22"/>
+                <w:szCs w:val="22"/>
+                <w:shd w:val="clear" w:color="auto" w:fill="FFFFFF"/>
+              </w:rPr>
+              <w:t>0.0002020267 (</w:t>
+            </w:r>
+            <w:r>
+              <w:rPr>
+                <w:rFonts w:ascii="Arial" w:hAnsi="Arial" w:cs="Arial"/>
+                <w:sz w:val="22"/>
+                <w:szCs w:val="22"/>
+              </w:rPr>
+              <w:t>2.020267e-04)</w:t>
+            </w:r>
+          </w:p>
+        </w:tc>
+      </w:tr>
+      <w:tr>
+        <w:trPr>
+          <w:trHeight w:val="299"/>
+        </w:trPr>
+        <w:tc>
+          <w:tcPr>
+            <w:tcW w:w="4583" w:type="dxa"/>
+          </w:tcPr>
+          <w:p>
+            <w:pPr>
+              <w:jc w:val="center"/>
+              <w:rPr>
+                <w:rFonts w:ascii="Arial" w:hAnsi="Arial" w:cs="Arial"/>
+                <w:sz w:val="22"/>
+                <w:szCs w:val="22"/>
+              </w:rPr>
+            </w:pPr>
+            <w:r>
+              <w:rPr>
+                <w:rFonts w:ascii="Arial" w:hAnsi="Arial" w:cs="Arial"/>
+                <w:sz w:val="22"/>
+                <w:szCs w:val="22"/>
+              </w:rPr>
+              <w:t>prop 4</w:t>
+            </w:r>
+          </w:p>
+        </w:tc>
+        <w:tc>
+          <w:tcPr>
+            <w:tcW w:w="4583" w:type="dxa"/>
+          </w:tcPr>
+          <w:p>
+            <w:pPr>
+              <w:jc w:val="center"/>
+              <w:rPr>
+                <w:rFonts w:ascii="Arial" w:hAnsi="Arial" w:cs="Arial"/>
+                <w:sz w:val="22"/>
+                <w:szCs w:val="22"/>
+              </w:rPr>
+            </w:pPr>
+            <w:r>
+              <w:rPr>
+                <w:rFonts w:ascii="Arial" w:hAnsi="Arial" w:cs="Arial"/>
+                <w:sz w:val="22"/>
+                <w:szCs w:val="22"/>
+                <w:shd w:val="clear" w:color="auto" w:fill="FFFFFF"/>
+              </w:rPr>
+              <w:t>0.0001533333</w:t>
+            </w:r>
+            <w:r>
+              <w:rPr>
+                <w:rFonts w:ascii="Arial" w:hAnsi="Arial" w:cs="Arial"/>
+                <w:sz w:val="22"/>
+                <w:szCs w:val="22"/>
+              </w:rPr>
+              <w:t xml:space="preserve"> (1.533333e-04)</w:t>
+            </w:r>
+          </w:p>
+        </w:tc>
+      </w:tr>
+      <w:tr>
+        <w:trPr>
+          <w:trHeight w:val="318"/>
+        </w:trPr>
+        <w:tc>
+          <w:tcPr>
+            <w:tcW w:w="4583" w:type="dxa"/>
+          </w:tcPr>
+          <w:p>
+            <w:pPr>
+              <w:jc w:val="center"/>
+              <w:rPr>
+                <w:rFonts w:ascii="Arial" w:hAnsi="Arial" w:cs="Arial"/>
+                <w:sz w:val="22"/>
+                <w:szCs w:val="22"/>
+              </w:rPr>
+            </w:pPr>
+            <w:r>
+              <w:rPr>
+                <w:rFonts w:ascii="Arial" w:hAnsi="Arial" w:cs="Arial"/>
+                <w:sz w:val="22"/>
+                <w:szCs w:val="22"/>
+              </w:rPr>
+              <w:t>prop 5</w:t>
+            </w:r>
+          </w:p>
+        </w:tc>
+        <w:tc>
+          <w:tcPr>
+            <w:tcW w:w="4583" w:type="dxa"/>
+          </w:tcPr>
+          <w:p>
+            <w:pPr>
+              <w:jc w:val="center"/>
+              <w:rPr>
+                <w:rFonts w:ascii="Arial" w:hAnsi="Arial" w:cs="Arial"/>
+                <w:sz w:val="22"/>
+                <w:szCs w:val="22"/>
+              </w:rPr>
+            </w:pPr>
+            <w:r>
+              <w:rPr>
+                <w:rFonts w:ascii="Arial" w:hAnsi="Arial" w:cs="Arial"/>
+                <w:sz w:val="22"/>
+                <w:szCs w:val="22"/>
+                <w:shd w:val="clear" w:color="auto" w:fill="FFFFFF"/>
+              </w:rPr>
+              <w:t>0.0002931424 (</w:t>
+            </w:r>
+            <w:r>
+              <w:rPr>
+                <w:rFonts w:ascii="Arial" w:hAnsi="Arial" w:cs="Arial"/>
+                <w:sz w:val="22"/>
+                <w:szCs w:val="22"/>
+              </w:rPr>
+              <w:t>2.931424e-04)</w:t>
+            </w:r>
+          </w:p>
+        </w:tc>
+      </w:tr>
+      <w:tr>
+        <w:trPr>
+          <w:trHeight w:val="299"/>
+        </w:trPr>
+        <w:tc>
+          <w:tcPr>
+            <w:tcW w:w="4583" w:type="dxa"/>
+          </w:tcPr>
+          <w:p>
+            <w:pPr>
+              <w:jc w:val="center"/>
+              <w:rPr>
+                <w:rFonts w:ascii="Arial" w:hAnsi="Arial" w:cs="Arial"/>
+                <w:sz w:val="22"/>
+                <w:szCs w:val="22"/>
+              </w:rPr>
+            </w:pPr>
+            <w:r>
+              <w:rPr>
+                <w:rFonts w:ascii="Arial" w:hAnsi="Arial" w:cs="Arial"/>
+                <w:sz w:val="22"/>
+                <w:szCs w:val="22"/>
+              </w:rPr>
+              <w:t>prop 6</w:t>
+            </w:r>
+          </w:p>
+        </w:tc>
+        <w:tc>
+          <w:tcPr>
+            <w:tcW w:w="4583" w:type="dxa"/>
+          </w:tcPr>
+          <w:p>
+            <w:pPr>
+              <w:jc w:val="center"/>
+              <w:rPr>
+                <w:rFonts w:ascii="Arial" w:hAnsi="Arial" w:cs="Arial"/>
+                <w:sz w:val="22"/>
+                <w:szCs w:val="22"/>
+              </w:rPr>
+            </w:pPr>
+            <w:r>
+              <w:rPr>
+                <w:rFonts w:ascii="Arial" w:hAnsi="Arial" w:cs="Arial"/>
+                <w:sz w:val="22"/>
+                <w:szCs w:val="22"/>
+                <w:shd w:val="clear" w:color="auto" w:fill="FFFFFF"/>
+              </w:rPr>
+              <w:t>0.001267031 (</w:t>
+            </w:r>
+            <w:r>
+              <w:rPr>
+                <w:rFonts w:ascii="Arial" w:hAnsi="Arial" w:cs="Arial"/>
+                <w:sz w:val="22"/>
+                <w:szCs w:val="22"/>
+              </w:rPr>
+              <w:t>1.267031e-03</w:t>
+            </w:r>
+            <w:r>
+              <w:rPr>
+                <w:rFonts w:ascii="Arial" w:hAnsi="Arial" w:cs="Arial"/>
+                <w:sz w:val="22"/>
+                <w:szCs w:val="22"/>
+                <w:shd w:val="clear" w:color="auto" w:fill="FFFFFF"/>
+              </w:rPr>
+              <w:t>)</w:t>
+            </w:r>
+          </w:p>
+        </w:tc>
+      </w:tr>
+    </w:tbl>
+    <w:p>
+      <w:pPr>
+        <w:rPr>
+          <w:rFonts w:ascii="Arial" w:eastAsia="Arial" w:hAnsi="Arial" w:cs="Arial"/>
+          <w:b/>
+          <w:color w:val="2F5496" w:themeColor="accent1" w:themeShade="BF"/>
+          <w:sz w:val="22"/>
+          <w:szCs w:val="22"/>
+        </w:rPr>
+      </w:pPr>
+    </w:p>
+    <w:p>
+      <w:pPr>
+        <w:rPr>
+          <w:rFonts w:ascii="Arial" w:eastAsia="Arial" w:hAnsi="Arial" w:cs="Arial"/>
+          <w:b/>
+          <w:color w:val="2F5496" w:themeColor="accent1" w:themeShade="BF"/>
+          <w:sz w:val="22"/>
+          <w:szCs w:val="22"/>
+        </w:rPr>
+      </w:pPr>
+    </w:p>
+    <w:p>
+      <w:pPr>
         <w:pStyle w:val="ListParagraph"/>
         <w:ind w:left="360"/>
         <w:rPr>
@@ -7200,8 +8799,6 @@
           <w:szCs w:val="20"/>
         </w:rPr>
       </w:pPr>
-      <w:bookmarkStart w:id="0" w:name="_GoBack"/>
-      <w:bookmarkEnd w:id="0"/>
     </w:p>
     <w:sectPr>
       <w:pgSz w:w="11900" w:h="16840"/>
@@ -7214,7 +8811,7 @@
 </file>
 
 <file path=word/endnotes.xml><?xml version="1.0" encoding="utf-8"?>
-<w:endnotes xmlns:wpc="http://schemas.microsoft.com/office/word/2010/wordprocessingCanvas" xmlns:cx="http://schemas.microsoft.com/office/drawing/2014/chartex" xmlns:cx1="http://schemas.microsoft.com/office/drawing/2015/9/8/chartex" xmlns:cx2="http://schemas.microsoft.com/office/drawing/2015/10/21/chartex" xmlns:cx3="http://schemas.microsoft.com/office/drawing/2016/5/9/chartex" xmlns:cx4="http://schemas.microsoft.com/office/drawing/2016/5/10/chartex" xmlns:cx5="http://schemas.microsoft.com/office/drawing/2016/5/11/chartex" xmlns:cx6="http://schemas.microsoft.com/office/drawing/2016/5/12/chartex" xmlns:cx7="http://schemas.microsoft.com/office/drawing/2016/5/13/chartex" xmlns:cx8="http://schemas.microsoft.com/office/drawing/2016/5/14/chartex" xmlns:mc="http://schemas.openxmlformats.org/markup-compatibility/2006" xmlns:aink="http://schemas.microsoft.com/office/drawing/2016/ink" xmlns:am3d="http://schemas.microsoft.com/office/drawing/2017/model3d" xmlns:o="urn:schemas-microsoft-com:office:office" xmlns:r="http://schemas.openxmlformats.org/officeDocument/2006/relationships" xmlns:m="http://schemas.openxmlformats.org/officeDocument/2006/math" xmlns:v="urn:schemas-microsoft-com:vml" xmlns:wp14="http://schemas.microsoft.com/office/word/2010/wordprocessingDrawing" xmlns:wp="http://schemas.openxmlformats.org/drawingml/2006/wordprocessingDrawing" xmlns:w10="urn:schemas-microsoft-com:office:word" xmlns:w="http://schemas.openxmlformats.org/wordprocessingml/2006/main" xmlns:w14="http://schemas.microsoft.com/office/word/2010/wordml" xmlns:w15="http://schemas.microsoft.com/office/word/2012/wordml" xmlns:w16cid="http://schemas.microsoft.com/office/word/2016/wordml/cid" xmlns:w16se="http://schemas.microsoft.com/office/word/2015/wordml/symex" xmlns:wpg="http://schemas.microsoft.com/office/word/2010/wordprocessingGroup" xmlns:wpi="http://schemas.microsoft.com/office/word/2010/wordprocessingInk" xmlns:wne="http://schemas.microsoft.com/office/word/2006/wordml" xmlns:wps="http://schemas.microsoft.com/office/word/2010/wordprocessingShape" mc:Ignorable="w14 w15 w16se w16cid wp14">
+<w:endnotes xmlns:wpc="http://schemas.microsoft.com/office/word/2010/wordprocessingCanvas" xmlns:cx="http://schemas.microsoft.com/office/drawing/2014/chartex" xmlns:cx1="http://schemas.microsoft.com/office/drawing/2015/9/8/chartex" xmlns:cx2="http://schemas.microsoft.com/office/drawing/2015/10/21/chartex" xmlns:cx3="http://schemas.microsoft.com/office/drawing/2016/5/9/chartex" xmlns:cx4="http://schemas.microsoft.com/office/drawing/2016/5/10/chartex" xmlns:cx5="http://schemas.microsoft.com/office/drawing/2016/5/11/chartex" xmlns:cx6="http://schemas.microsoft.com/office/drawing/2016/5/12/chartex" xmlns:cx7="http://schemas.microsoft.com/office/drawing/2016/5/13/chartex" xmlns:cx8="http://schemas.microsoft.com/office/drawing/2016/5/14/chartex" xmlns:mc="http://schemas.openxmlformats.org/markup-compatibility/2006" xmlns:aink="http://schemas.microsoft.com/office/drawing/2016/ink" xmlns:am3d="http://schemas.microsoft.com/office/drawing/2017/model3d" xmlns:o="urn:schemas-microsoft-com:office:office" xmlns:r="http://schemas.openxmlformats.org/officeDocument/2006/relationships" xmlns:m="http://schemas.openxmlformats.org/officeDocument/2006/math" xmlns:v="urn:schemas-microsoft-com:vml" xmlns:wp14="http://schemas.microsoft.com/office/word/2010/wordprocessingDrawing" xmlns:wp="http://schemas.openxmlformats.org/drawingml/2006/wordprocessingDrawing" xmlns:w10="urn:schemas-microsoft-com:office:word" xmlns:w="http://schemas.openxmlformats.org/wordprocessingml/2006/main" xmlns:w14="http://schemas.microsoft.com/office/word/2010/wordml" xmlns:w15="http://schemas.microsoft.com/office/word/2012/wordml" xmlns:w16cex="http://schemas.microsoft.com/office/word/2018/wordml/cex" xmlns:w16cid="http://schemas.microsoft.com/office/word/2016/wordml/cid" xmlns:w16="http://schemas.microsoft.com/office/word/2018/wordml" xmlns:w16se="http://schemas.microsoft.com/office/word/2015/wordml/symex" xmlns:wpg="http://schemas.microsoft.com/office/word/2010/wordprocessingGroup" xmlns:wpi="http://schemas.microsoft.com/office/word/2010/wordprocessingInk" xmlns:wne="http://schemas.microsoft.com/office/word/2006/wordml" xmlns:wps="http://schemas.microsoft.com/office/word/2010/wordprocessingShape" mc:Ignorable="w14 w15 w16se w16cid w16 w16cex wp14">
   <w:endnote w:type="separator" w:id="-1">
     <w:p>
       <w:r>
@@ -7233,7 +8830,7 @@
 </file>
 
 <file path=word/footnotes.xml><?xml version="1.0" encoding="utf-8"?>
-<w:footnotes xmlns:wpc="http://schemas.microsoft.com/office/word/2010/wordprocessingCanvas" xmlns:cx="http://schemas.microsoft.com/office/drawing/2014/chartex" xmlns:cx1="http://schemas.microsoft.com/office/drawing/2015/9/8/chartex" xmlns:cx2="http://schemas.microsoft.com/office/drawing/2015/10/21/chartex" xmlns:cx3="http://schemas.microsoft.com/office/drawing/2016/5/9/chartex" xmlns:cx4="http://schemas.microsoft.com/office/drawing/2016/5/10/chartex" xmlns:cx5="http://schemas.microsoft.com/office/drawing/2016/5/11/chartex" xmlns:cx6="http://schemas.microsoft.com/office/drawing/2016/5/12/chartex" xmlns:cx7="http://schemas.microsoft.com/office/drawing/2016/5/13/chartex" xmlns:cx8="http://schemas.microsoft.com/office/drawing/2016/5/14/chartex" xmlns:mc="http://schemas.openxmlformats.org/markup-compatibility/2006" xmlns:aink="http://schemas.microsoft.com/office/drawing/2016/ink" xmlns:am3d="http://schemas.microsoft.com/office/drawing/2017/model3d" xmlns:o="urn:schemas-microsoft-com:office:office" xmlns:r="http://schemas.openxmlformats.org/officeDocument/2006/relationships" xmlns:m="http://schemas.openxmlformats.org/officeDocument/2006/math" xmlns:v="urn:schemas-microsoft-com:vml" xmlns:wp14="http://schemas.microsoft.com/office/word/2010/wordprocessingDrawing" xmlns:wp="http://schemas.openxmlformats.org/drawingml/2006/wordprocessingDrawing" xmlns:w10="urn:schemas-microsoft-com:office:word" xmlns:w="http://schemas.openxmlformats.org/wordprocessingml/2006/main" xmlns:w14="http://schemas.microsoft.com/office/word/2010/wordml" xmlns:w15="http://schemas.microsoft.com/office/word/2012/wordml" xmlns:w16cid="http://schemas.microsoft.com/office/word/2016/wordml/cid" xmlns:w16se="http://schemas.microsoft.com/office/word/2015/wordml/symex" xmlns:wpg="http://schemas.microsoft.com/office/word/2010/wordprocessingGroup" xmlns:wpi="http://schemas.microsoft.com/office/word/2010/wordprocessingInk" xmlns:wne="http://schemas.microsoft.com/office/word/2006/wordml" xmlns:wps="http://schemas.microsoft.com/office/word/2010/wordprocessingShape" mc:Ignorable="w14 w15 w16se w16cid wp14">
+<w:footnotes xmlns:wpc="http://schemas.microsoft.com/office/word/2010/wordprocessingCanvas" xmlns:cx="http://schemas.microsoft.com/office/drawing/2014/chartex" xmlns:cx1="http://schemas.microsoft.com/office/drawing/2015/9/8/chartex" xmlns:cx2="http://schemas.microsoft.com/office/drawing/2015/10/21/chartex" xmlns:cx3="http://schemas.microsoft.com/office/drawing/2016/5/9/chartex" xmlns:cx4="http://schemas.microsoft.com/office/drawing/2016/5/10/chartex" xmlns:cx5="http://schemas.microsoft.com/office/drawing/2016/5/11/chartex" xmlns:cx6="http://schemas.microsoft.com/office/drawing/2016/5/12/chartex" xmlns:cx7="http://schemas.microsoft.com/office/drawing/2016/5/13/chartex" xmlns:cx8="http://schemas.microsoft.com/office/drawing/2016/5/14/chartex" xmlns:mc="http://schemas.openxmlformats.org/markup-compatibility/2006" xmlns:aink="http://schemas.microsoft.com/office/drawing/2016/ink" xmlns:am3d="http://schemas.microsoft.com/office/drawing/2017/model3d" xmlns:o="urn:schemas-microsoft-com:office:office" xmlns:r="http://schemas.openxmlformats.org/officeDocument/2006/relationships" xmlns:m="http://schemas.openxmlformats.org/officeDocument/2006/math" xmlns:v="urn:schemas-microsoft-com:vml" xmlns:wp14="http://schemas.microsoft.com/office/word/2010/wordprocessingDrawing" xmlns:wp="http://schemas.openxmlformats.org/drawingml/2006/wordprocessingDrawing" xmlns:w10="urn:schemas-microsoft-com:office:word" xmlns:w="http://schemas.openxmlformats.org/wordprocessingml/2006/main" xmlns:w14="http://schemas.microsoft.com/office/word/2010/wordml" xmlns:w15="http://schemas.microsoft.com/office/word/2012/wordml" xmlns:w16cex="http://schemas.microsoft.com/office/word/2018/wordml/cex" xmlns:w16cid="http://schemas.microsoft.com/office/word/2016/wordml/cid" xmlns:w16="http://schemas.microsoft.com/office/word/2018/wordml" xmlns:w16se="http://schemas.microsoft.com/office/word/2015/wordml/symex" xmlns:wpg="http://schemas.microsoft.com/office/word/2010/wordprocessingGroup" xmlns:wpi="http://schemas.microsoft.com/office/word/2010/wordprocessingInk" xmlns:wne="http://schemas.microsoft.com/office/word/2006/wordml" xmlns:wps="http://schemas.microsoft.com/office/word/2010/wordprocessingShape" mc:Ignorable="w14 w15 w16se w16cid w16 w16cex wp14">
   <w:footnote w:type="separator" w:id="-1">
     <w:p>
       <w:r>
@@ -7252,7 +8849,7 @@
 </file>
 
 <file path=word/numbering.xml><?xml version="1.0" encoding="utf-8"?>
-<w:numbering xmlns:wpc="http://schemas.microsoft.com/office/word/2010/wordprocessingCanvas" xmlns:cx="http://schemas.microsoft.com/office/drawing/2014/chartex" xmlns:cx1="http://schemas.microsoft.com/office/drawing/2015/9/8/chartex" xmlns:cx2="http://schemas.microsoft.com/office/drawing/2015/10/21/chartex" xmlns:cx3="http://schemas.microsoft.com/office/drawing/2016/5/9/chartex" xmlns:cx4="http://schemas.microsoft.com/office/drawing/2016/5/10/chartex" xmlns:cx5="http://schemas.microsoft.com/office/drawing/2016/5/11/chartex" xmlns:cx6="http://schemas.microsoft.com/office/drawing/2016/5/12/chartex" xmlns:cx7="http://schemas.microsoft.com/office/drawing/2016/5/13/chartex" xmlns:cx8="http://schemas.microsoft.com/office/drawing/2016/5/14/chartex" xmlns:mc="http://schemas.openxmlformats.org/markup-compatibility/2006" xmlns:aink="http://schemas.microsoft.com/office/drawing/2016/ink" xmlns:am3d="http://schemas.microsoft.com/office/drawing/2017/model3d" xmlns:o="urn:schemas-microsoft-com:office:office" xmlns:r="http://schemas.openxmlformats.org/officeDocument/2006/relationships" xmlns:m="http://schemas.openxmlformats.org/officeDocument/2006/math" xmlns:v="urn:schemas-microsoft-com:vml" xmlns:wp14="http://schemas.microsoft.com/office/word/2010/wordprocessingDrawing" xmlns:wp="http://schemas.openxmlformats.org/drawingml/2006/wordprocessingDrawing" xmlns:w10="urn:schemas-microsoft-com:office:word" xmlns:w="http://schemas.openxmlformats.org/wordprocessingml/2006/main" xmlns:w14="http://schemas.microsoft.com/office/word/2010/wordml" xmlns:w15="http://schemas.microsoft.com/office/word/2012/wordml" xmlns:w16cid="http://schemas.microsoft.com/office/word/2016/wordml/cid" xmlns:w16se="http://schemas.microsoft.com/office/word/2015/wordml/symex" xmlns:wpg="http://schemas.microsoft.com/office/word/2010/wordprocessingGroup" xmlns:wpi="http://schemas.microsoft.com/office/word/2010/wordprocessingInk" xmlns:wne="http://schemas.microsoft.com/office/word/2006/wordml" xmlns:wps="http://schemas.microsoft.com/office/word/2010/wordprocessingShape" mc:Ignorable="w14 w15 w16se w16cid wp14">
+<w:numbering xmlns:wpc="http://schemas.microsoft.com/office/word/2010/wordprocessingCanvas" xmlns:cx="http://schemas.microsoft.com/office/drawing/2014/chartex" xmlns:cx1="http://schemas.microsoft.com/office/drawing/2015/9/8/chartex" xmlns:cx2="http://schemas.microsoft.com/office/drawing/2015/10/21/chartex" xmlns:cx3="http://schemas.microsoft.com/office/drawing/2016/5/9/chartex" xmlns:cx4="http://schemas.microsoft.com/office/drawing/2016/5/10/chartex" xmlns:cx5="http://schemas.microsoft.com/office/drawing/2016/5/11/chartex" xmlns:cx6="http://schemas.microsoft.com/office/drawing/2016/5/12/chartex" xmlns:cx7="http://schemas.microsoft.com/office/drawing/2016/5/13/chartex" xmlns:cx8="http://schemas.microsoft.com/office/drawing/2016/5/14/chartex" xmlns:mc="http://schemas.openxmlformats.org/markup-compatibility/2006" xmlns:aink="http://schemas.microsoft.com/office/drawing/2016/ink" xmlns:am3d="http://schemas.microsoft.com/office/drawing/2017/model3d" xmlns:o="urn:schemas-microsoft-com:office:office" xmlns:r="http://schemas.openxmlformats.org/officeDocument/2006/relationships" xmlns:m="http://schemas.openxmlformats.org/officeDocument/2006/math" xmlns:v="urn:schemas-microsoft-com:vml" xmlns:wp14="http://schemas.microsoft.com/office/word/2010/wordprocessingDrawing" xmlns:wp="http://schemas.openxmlformats.org/drawingml/2006/wordprocessingDrawing" xmlns:w10="urn:schemas-microsoft-com:office:word" xmlns:w="http://schemas.openxmlformats.org/wordprocessingml/2006/main" xmlns:w14="http://schemas.microsoft.com/office/word/2010/wordml" xmlns:w15="http://schemas.microsoft.com/office/word/2012/wordml" xmlns:w16cex="http://schemas.microsoft.com/office/word/2018/wordml/cex" xmlns:w16cid="http://schemas.microsoft.com/office/word/2016/wordml/cid" xmlns:w16="http://schemas.microsoft.com/office/word/2018/wordml" xmlns:w16se="http://schemas.microsoft.com/office/word/2015/wordml/symex" xmlns:wpg="http://schemas.microsoft.com/office/word/2010/wordprocessingGroup" xmlns:wpi="http://schemas.microsoft.com/office/word/2010/wordprocessingInk" xmlns:wne="http://schemas.microsoft.com/office/word/2006/wordml" xmlns:wps="http://schemas.microsoft.com/office/word/2010/wordprocessingShape" mc:Ignorable="w14 w15 w16se w16cid w16 w16cex wp14">
   <w:abstractNum w:abstractNumId="0" w15:restartNumberingAfterBreak="0">
     <w:nsid w:val="013747F8"/>
     <w:multiLevelType w:val="multilevel"/>
@@ -10142,7 +11739,7 @@
 </file>
 
 <file path=word/styles.xml><?xml version="1.0" encoding="utf-8"?>
-<w:styles xmlns:mc="http://schemas.openxmlformats.org/markup-compatibility/2006" xmlns:r="http://schemas.openxmlformats.org/officeDocument/2006/relationships" xmlns:w="http://schemas.openxmlformats.org/wordprocessingml/2006/main" xmlns:w14="http://schemas.microsoft.com/office/word/2010/wordml" xmlns:w15="http://schemas.microsoft.com/office/word/2012/wordml" xmlns:w16cid="http://schemas.microsoft.com/office/word/2016/wordml/cid" xmlns:w16se="http://schemas.microsoft.com/office/word/2015/wordml/symex" mc:Ignorable="w14 w15 w16se w16cid">
+<w:styles xmlns:mc="http://schemas.openxmlformats.org/markup-compatibility/2006" xmlns:r="http://schemas.openxmlformats.org/officeDocument/2006/relationships" xmlns:w="http://schemas.openxmlformats.org/wordprocessingml/2006/main" xmlns:w14="http://schemas.microsoft.com/office/word/2010/wordml" xmlns:w15="http://schemas.microsoft.com/office/word/2012/wordml" xmlns:w16cex="http://schemas.microsoft.com/office/word/2018/wordml/cex" xmlns:w16cid="http://schemas.microsoft.com/office/word/2016/wordml/cid" xmlns:w16="http://schemas.microsoft.com/office/word/2018/wordml" xmlns:w16se="http://schemas.microsoft.com/office/word/2015/wordml/symex" mc:Ignorable="w14 w15 w16se w16cid w16 w16cex">
   <w:docDefaults>
     <w:rPrDefault>
       <w:rPr>
@@ -10154,7 +11751,7 @@
     </w:rPrDefault>
     <w:pPrDefault/>
   </w:docDefaults>
-  <w:latentStyles w:defLockedState="0" w:defUIPriority="99" w:defSemiHidden="0" w:defUnhideWhenUsed="0" w:defQFormat="0" w:count="375">
+  <w:latentStyles w:defLockedState="0" w:defUIPriority="99" w:defSemiHidden="0" w:defUnhideWhenUsed="0" w:defQFormat="0" w:count="376">
     <w:lsdException w:name="Normal" w:uiPriority="0" w:qFormat="1"/>
     <w:lsdException w:name="heading 1" w:uiPriority="9" w:qFormat="1"/>
     <w:lsdException w:name="heading 2" w:semiHidden="1" w:uiPriority="9" w:unhideWhenUsed="1" w:qFormat="1"/>
@@ -10260,7 +11857,6 @@
     <w:lsdException w:name="HTML Sample" w:semiHidden="1" w:unhideWhenUsed="1"/>
     <w:lsdException w:name="HTML Typewriter" w:semiHidden="1" w:unhideWhenUsed="1"/>
     <w:lsdException w:name="HTML Variable" w:semiHidden="1" w:unhideWhenUsed="1"/>
-    <w:lsdException w:name="Normal Table" w:semiHidden="1" w:unhideWhenUsed="1"/>
     <w:lsdException w:name="annotation subject" w:semiHidden="1" w:unhideWhenUsed="1"/>
     <w:lsdException w:name="No List" w:semiHidden="1" w:unhideWhenUsed="1"/>
     <w:lsdException w:name="Outline List 1" w:semiHidden="1" w:unhideWhenUsed="1"/>
@@ -10307,10 +11903,8 @@
     <w:lsdException w:name="Table Subtle 2" w:semiHidden="1" w:unhideWhenUsed="1"/>
     <w:lsdException w:name="Table Web 1" w:semiHidden="1" w:unhideWhenUsed="1"/>
     <w:lsdException w:name="Table Web 2" w:semiHidden="1" w:unhideWhenUsed="1"/>
-    <w:lsdException w:name="Table Web 3" w:semiHidden="1" w:unhideWhenUsed="1"/>
     <w:lsdException w:name="Balloon Text" w:semiHidden="1" w:unhideWhenUsed="1"/>
     <w:lsdException w:name="Table Grid" w:uiPriority="39"/>
-    <w:lsdException w:name="Table Theme" w:semiHidden="1" w:unhideWhenUsed="1"/>
     <w:lsdException w:name="Placeholder Text" w:semiHidden="1"/>
     <w:lsdException w:name="No Spacing" w:uiPriority="1" w:qFormat="1"/>
     <w:lsdException w:name="Light Shading" w:uiPriority="60"/>
@@ -10530,6 +12124,7 @@
     <w:lsdException w:name="Smart Hyperlink" w:semiHidden="1" w:unhideWhenUsed="1"/>
     <w:lsdException w:name="Hashtag" w:semiHidden="1" w:unhideWhenUsed="1"/>
     <w:lsdException w:name="Unresolved Mention" w:semiHidden="1" w:unhideWhenUsed="1"/>
+    <w:lsdException w:name="Smart Link" w:semiHidden="1" w:unhideWhenUsed="1"/>
   </w:latentStyles>
   <w:style w:type="paragraph" w:default="1" w:styleId="Normal">
     <w:name w:val="Normal"/>

</xml_diff>

<commit_message>
Added Data Cleaning steps, pie chart visualistion, implicaton and some formatting
</commit_message>
<xml_diff>
--- a/final_report.docx
+++ b/final_report.docx
@@ -2,24 +2,6 @@
 <file path=word/document.xml><?xml version="1.0" encoding="utf-8"?>
 <w:document xmlns:wpc="http://schemas.microsoft.com/office/word/2010/wordprocessingCanvas" xmlns:cx="http://schemas.microsoft.com/office/drawing/2014/chartex" xmlns:cx1="http://schemas.microsoft.com/office/drawing/2015/9/8/chartex" xmlns:cx2="http://schemas.microsoft.com/office/drawing/2015/10/21/chartex" xmlns:cx3="http://schemas.microsoft.com/office/drawing/2016/5/9/chartex" xmlns:cx4="http://schemas.microsoft.com/office/drawing/2016/5/10/chartex" xmlns:cx5="http://schemas.microsoft.com/office/drawing/2016/5/11/chartex" xmlns:cx6="http://schemas.microsoft.com/office/drawing/2016/5/12/chartex" xmlns:cx7="http://schemas.microsoft.com/office/drawing/2016/5/13/chartex" xmlns:cx8="http://schemas.microsoft.com/office/drawing/2016/5/14/chartex" xmlns:mc="http://schemas.openxmlformats.org/markup-compatibility/2006" xmlns:aink="http://schemas.microsoft.com/office/drawing/2016/ink" xmlns:am3d="http://schemas.microsoft.com/office/drawing/2017/model3d" xmlns:o="urn:schemas-microsoft-com:office:office" xmlns:r="http://schemas.openxmlformats.org/officeDocument/2006/relationships" xmlns:m="http://schemas.openxmlformats.org/officeDocument/2006/math" xmlns:v="urn:schemas-microsoft-com:vml" xmlns:wp14="http://schemas.microsoft.com/office/word/2010/wordprocessingDrawing" xmlns:wp="http://schemas.openxmlformats.org/drawingml/2006/wordprocessingDrawing" xmlns:w10="urn:schemas-microsoft-com:office:word" xmlns:w="http://schemas.openxmlformats.org/wordprocessingml/2006/main" xmlns:w14="http://schemas.microsoft.com/office/word/2010/wordml" xmlns:w15="http://schemas.microsoft.com/office/word/2012/wordml" xmlns:w16cid="http://schemas.microsoft.com/office/word/2016/wordml/cid" xmlns:w16se="http://schemas.microsoft.com/office/word/2015/wordml/symex" xmlns:wpg="http://schemas.microsoft.com/office/word/2010/wordprocessingGroup" xmlns:wpi="http://schemas.microsoft.com/office/word/2010/wordprocessingInk" xmlns:wne="http://schemas.microsoft.com/office/word/2006/wordml" xmlns:wps="http://schemas.microsoft.com/office/word/2010/wordprocessingShape" mc:Ignorable="w14 w15 w16se w16cid wp14">
   <w:body>
-    <w:p>
-      <w:pPr>
-        <w:rPr>
-          <w:rFonts w:ascii="Arial" w:hAnsi="Arial" w:cs="Arial"/>
-          <w:sz w:val="20"/>
-          <w:szCs w:val="20"/>
-        </w:rPr>
-      </w:pPr>
-    </w:p>
-    <w:p>
-      <w:pPr>
-        <w:rPr>
-          <w:rFonts w:ascii="Arial" w:hAnsi="Arial" w:cs="Arial"/>
-          <w:sz w:val="20"/>
-          <w:szCs w:val="20"/>
-        </w:rPr>
-      </w:pPr>
-    </w:p>
     <w:p>
       <w:pPr>
         <w:jc w:val="center"/>
@@ -535,18 +517,7 @@
           <w:sz w:val="20"/>
           <w:szCs w:val="20"/>
         </w:rPr>
-        <w:t xml:space="preserve"> (139211 suicides in absolute t</w:t>
-      </w:r>
-      <w:bookmarkStart w:id="0" w:name="_GoBack"/>
-      <w:bookmarkEnd w:id="0"/>
-      <w:r>
-        <w:rPr>
-          <w:rFonts w:ascii="Arial" w:eastAsia="ArialMT" w:hAnsi="Arial" w:cs="Arial"/>
-          <w:color w:val="000000" w:themeColor="text1"/>
-          <w:sz w:val="20"/>
-          <w:szCs w:val="20"/>
-        </w:rPr>
-        <w:t xml:space="preserve">erms) </w:t>
+        <w:t xml:space="preserve"> (139211 suicides in absolute terms) </w:t>
       </w:r>
       <w:r>
         <w:rPr>
@@ -835,16 +806,6 @@
         </w:rPr>
         <w:t>. We further examined suicide rate per 100k across both genders and age groups and notice that there is evidence to reject the null hypothesis.</w:t>
       </w:r>
-    </w:p>
-    <w:p>
-      <w:pPr>
-        <w:rPr>
-          <w:rFonts w:ascii="Arial" w:hAnsi="Arial" w:cs="Arial"/>
-          <w:b/>
-          <w:sz w:val="20"/>
-          <w:szCs w:val="20"/>
-        </w:rPr>
-      </w:pPr>
     </w:p>
     <w:p>
       <w:pPr>
@@ -1162,6 +1123,28 @@
     </w:p>
     <w:p>
       <w:pPr>
+        <w:pStyle w:val="ListParagraph"/>
+        <w:numPr>
+          <w:ilvl w:val="0"/>
+          <w:numId w:val="34"/>
+        </w:numPr>
+        <w:rPr>
+          <w:rFonts w:ascii="Arial" w:eastAsia="Arial" w:hAnsi="Arial" w:cs="Arial"/>
+          <w:sz w:val="20"/>
+          <w:szCs w:val="20"/>
+        </w:rPr>
+      </w:pPr>
+      <w:r>
+        <w:rPr>
+          <w:rFonts w:ascii="Arial" w:eastAsia="Arial" w:hAnsi="Arial" w:cs="Arial"/>
+          <w:sz w:val="20"/>
+          <w:szCs w:val="20"/>
+        </w:rPr>
+        <w:t>Suicide rate per 100k remains high in 75 and over age group for every year in the record set</w:t>
+      </w:r>
+    </w:p>
+    <w:p>
+      <w:pPr>
         <w:pStyle w:val="Heading1"/>
         <w:numPr>
           <w:ilvl w:val="1"/>
@@ -1320,63 +1303,63 @@
           <w:sz w:val="20"/>
           <w:szCs w:val="20"/>
         </w:rPr>
+        <w:t>This research will be focused on Is there a difference in a</w:t>
+      </w:r>
+      <w:r>
+        <w:rPr>
+          <w:rFonts w:ascii="Arial" w:hAnsi="Arial" w:cs="Arial"/>
+          <w:bCs/>
+          <w:sz w:val="20"/>
+          <w:szCs w:val="20"/>
+        </w:rPr>
+        <w:t xml:space="preserve"> proportion of</w:t>
+      </w:r>
+      <w:r>
+        <w:rPr>
+          <w:rFonts w:ascii="Arial" w:hAnsi="Arial" w:cs="Arial"/>
+          <w:bCs/>
+          <w:sz w:val="20"/>
+          <w:szCs w:val="20"/>
+        </w:rPr>
+        <w:t xml:space="preserve"> suicide rate/100k among</w:t>
+      </w:r>
+      <w:r>
+        <w:rPr>
+          <w:rFonts w:ascii="Arial" w:hAnsi="Arial" w:cs="Arial"/>
+          <w:bCs/>
+          <w:sz w:val="20"/>
+          <w:szCs w:val="20"/>
+        </w:rPr>
+        <w:t>st</w:t>
+      </w:r>
+      <w:r>
+        <w:rPr>
+          <w:rFonts w:ascii="Arial" w:hAnsi="Arial" w:cs="Arial"/>
+          <w:bCs/>
+          <w:sz w:val="20"/>
+          <w:szCs w:val="20"/>
+        </w:rPr>
+        <w:t xml:space="preserve"> the age groups and supporting hypothesis as:</w:t>
+      </w:r>
+    </w:p>
+    <w:p>
+      <w:pPr>
+        <w:ind w:left="720"/>
+        <w:rPr>
+          <w:rFonts w:ascii="Arial" w:hAnsi="Arial" w:cs="Arial"/>
+          <w:bCs/>
+          <w:sz w:val="20"/>
+          <w:szCs w:val="20"/>
+        </w:rPr>
+      </w:pPr>
+      <w:r>
+        <w:rPr>
+          <w:rFonts w:ascii="Arial" w:hAnsi="Arial" w:cs="Arial"/>
+          <w:bCs/>
+          <w:sz w:val="20"/>
+          <w:szCs w:val="20"/>
+        </w:rPr>
         <w:lastRenderedPageBreak/>
-        <w:t>This research will be focused on Is there a difference in a</w:t>
-      </w:r>
-      <w:r>
-        <w:rPr>
-          <w:rFonts w:ascii="Arial" w:hAnsi="Arial" w:cs="Arial"/>
-          <w:bCs/>
-          <w:sz w:val="20"/>
-          <w:szCs w:val="20"/>
-        </w:rPr>
-        <w:t xml:space="preserve"> proportion of</w:t>
-      </w:r>
-      <w:r>
-        <w:rPr>
-          <w:rFonts w:ascii="Arial" w:hAnsi="Arial" w:cs="Arial"/>
-          <w:bCs/>
-          <w:sz w:val="20"/>
-          <w:szCs w:val="20"/>
-        </w:rPr>
-        <w:t xml:space="preserve"> suicide rate/100k among</w:t>
-      </w:r>
-      <w:r>
-        <w:rPr>
-          <w:rFonts w:ascii="Arial" w:hAnsi="Arial" w:cs="Arial"/>
-          <w:bCs/>
-          <w:sz w:val="20"/>
-          <w:szCs w:val="20"/>
-        </w:rPr>
-        <w:t>st</w:t>
-      </w:r>
-      <w:r>
-        <w:rPr>
-          <w:rFonts w:ascii="Arial" w:hAnsi="Arial" w:cs="Arial"/>
-          <w:bCs/>
-          <w:sz w:val="20"/>
-          <w:szCs w:val="20"/>
-        </w:rPr>
-        <w:t xml:space="preserve"> the age groups and supporting hypothesis as:</w:t>
-      </w:r>
-    </w:p>
-    <w:p>
-      <w:pPr>
-        <w:ind w:left="720"/>
-        <w:rPr>
-          <w:rFonts w:ascii="Arial" w:hAnsi="Arial" w:cs="Arial"/>
-          <w:bCs/>
-          <w:sz w:val="20"/>
-          <w:szCs w:val="20"/>
-        </w:rPr>
-      </w:pPr>
-      <w:r>
-        <w:rPr>
-          <w:rFonts w:ascii="Arial" w:hAnsi="Arial" w:cs="Arial"/>
-          <w:bCs/>
-          <w:sz w:val="20"/>
-          <w:szCs w:val="20"/>
-        </w:rPr>
         <w:t>H</w:t>
       </w:r>
       <w:r>
@@ -2043,6 +2026,15 @@
         </w:rPr>
         <w:t>Further labels were added to every card to visualise which stage of the research does it corresponds to, so that goal of the research is kept in mind at all times during the development.</w:t>
       </w:r>
+      <w:r>
+        <w:rPr>
+          <w:rFonts w:ascii="Arial" w:eastAsia="ArialMT" w:hAnsi="Arial" w:cs="Arial"/>
+          <w:color w:val="000000" w:themeColor="text1"/>
+          <w:sz w:val="20"/>
+          <w:szCs w:val="20"/>
+        </w:rPr>
+        <w:t xml:space="preserve"> Due date was added in every card as outlined in the coursework specification guide [5]</w:t>
+      </w:r>
     </w:p>
     <w:p>
       <w:pPr>
@@ -2143,7 +2135,25 @@
           <w:sz w:val="20"/>
           <w:szCs w:val="20"/>
         </w:rPr>
-        <w:t>We used bitbucket [5] as a version control repository to keep a record of up to date work shared between all resources in the team.</w:t>
+        <w:t>We used bitbucket [</w:t>
+      </w:r>
+      <w:r>
+        <w:rPr>
+          <w:rFonts w:ascii="Arial" w:eastAsia="ArialMT" w:hAnsi="Arial" w:cs="Arial"/>
+          <w:color w:val="000000" w:themeColor="text1"/>
+          <w:sz w:val="20"/>
+          <w:szCs w:val="20"/>
+        </w:rPr>
+        <w:t>6</w:t>
+      </w:r>
+      <w:r>
+        <w:rPr>
+          <w:rFonts w:ascii="Arial" w:eastAsia="ArialMT" w:hAnsi="Arial" w:cs="Arial"/>
+          <w:color w:val="000000" w:themeColor="text1"/>
+          <w:sz w:val="20"/>
+          <w:szCs w:val="20"/>
+        </w:rPr>
+        <w:t>] as a version control repository to keep a record of up to date work shared between all resources in the team.</w:t>
       </w:r>
     </w:p>
     <w:p>
@@ -2345,8 +2355,10 @@
           <w:sz w:val="20"/>
           <w:szCs w:val="20"/>
         </w:rPr>
-        <w:t>6</w:t>
-      </w:r>
+        <w:t>7</w:t>
+      </w:r>
+      <w:bookmarkStart w:id="0" w:name="_GoBack"/>
+      <w:bookmarkEnd w:id="0"/>
       <w:r>
         <w:rPr>
           <w:rFonts w:ascii="Arial" w:eastAsia="ArialMT" w:hAnsi="Arial" w:cs="Arial"/>
@@ -2451,7 +2463,6 @@
           <w:sz w:val="20"/>
           <w:szCs w:val="20"/>
         </w:rPr>
-        <w:lastRenderedPageBreak/>
         <w:t xml:space="preserve">It should to </w:t>
       </w:r>
       <w:r>
@@ -2496,6 +2507,7 @@
           <w:sz w:val="20"/>
           <w:szCs w:val="20"/>
         </w:rPr>
+        <w:lastRenderedPageBreak/>
         <w:t xml:space="preserve">Dataset should help in understanding the </w:t>
       </w:r>
       <w:r>
@@ -2665,9 +2677,9 @@
           <w:szCs w:val="20"/>
         </w:rPr>
         <w:drawing>
-          <wp:inline distT="0" distB="0" distL="0" distR="0" wp14:anchorId="46C63883" wp14:editId="359694C1">
-            <wp:extent cx="5248010" cy="469971"/>
-            <wp:effectExtent l="0" t="0" r="0" b="0"/>
+          <wp:inline distT="0" distB="0" distL="0" distR="0" wp14:anchorId="46C63883" wp14:editId="4AAE48E4">
+            <wp:extent cx="6098119" cy="655320"/>
+            <wp:effectExtent l="0" t="0" r="0" b="5080"/>
             <wp:docPr id="13" name="Picture 13"/>
             <wp:cNvGraphicFramePr>
               <a:graphicFrameLocks xmlns:a="http://schemas.openxmlformats.org/drawingml/2006/main" noChangeAspect="1"/>
@@ -2694,7 +2706,7 @@
                   <pic:spPr>
                     <a:xfrm>
                       <a:off x="0" y="0"/>
-                      <a:ext cx="5248010" cy="469971"/>
+                      <a:ext cx="6119585" cy="657627"/>
                     </a:xfrm>
                     <a:prstGeom prst="rect">
                       <a:avLst/>
@@ -3840,7 +3852,7 @@
           </mc:Choice>
           <mc:Fallback>
             <w:pict>
-              <v:group w14:anchorId="740C6186" id="Group 17" o:spid="_x0000_s1026" style="position:absolute;margin-left:61.15pt;margin-top:11.6pt;width:439.8pt;height:215.4pt;z-index:251663360;mso-width-relative:margin;mso-height-relative:margin" coordsize="49872,24650" o:gfxdata="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">
+              <v:group w14:anchorId="095C0FD3" id="Group 17" o:spid="_x0000_s1026" style="position:absolute;margin-left:61.15pt;margin-top:11.6pt;width:439.8pt;height:215.4pt;z-index:251663360;mso-width-relative:margin;mso-height-relative:margin" coordsize="49872,24650" o:gfxdata="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">
                 <v:shapetype id="_x0000_t75" coordsize="21600,21600" o:spt="75" o:preferrelative="t" path="m@4@5l@4@11@9@11@9@5xe" filled="f" stroked="f">
                   <v:stroke joinstyle="miter"/>
                   <v:formulas>
@@ -4564,7 +4576,7 @@
           <w:sz w:val="21"/>
           <w:szCs w:val="21"/>
         </w:rPr>
-        <w:t>7</w:t>
+        <w:t>8</w:t>
       </w:r>
       <w:r>
         <w:rPr>
@@ -4748,7 +4760,7 @@
           </mc:Choice>
           <mc:Fallback>
             <w:pict>
-              <v:group w14:anchorId="31DF61BC" id="Group 16" o:spid="_x0000_s1026" style="position:absolute;margin-left:60.55pt;margin-top:11.6pt;width:440.4pt;height:222.6pt;z-index:251668480;mso-width-relative:margin;mso-height-relative:margin" coordsize="43567,21945" o:gfxdata="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">
+              <v:group w14:anchorId="6D9C1ECF" id="Group 16" o:spid="_x0000_s1026" style="position:absolute;margin-left:60.55pt;margin-top:11.6pt;width:440.4pt;height:222.6pt;z-index:251668480;mso-width-relative:margin;mso-height-relative:margin" coordsize="43567,21945" o:gfxdata="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">
                 <v:shape id="Picture 4" o:spid="_x0000_s1027" type="#_x0000_t75" style="position:absolute;width:21945;height:21945;visibility:visible;mso-wrap-style:square" o:gfxdata="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">
                   <v:imagedata r:id="rId18" o:title=""/>
                 </v:shape>
@@ -5539,7 +5551,7 @@
           </mc:Choice>
           <mc:Fallback>
             <w:pict>
-              <v:group w14:anchorId="4E21957F" id="Group 15" o:spid="_x0000_s1026" style="position:absolute;margin-left:64.75pt;margin-top:15.5pt;width:469.55pt;height:152.8pt;z-index:251666432;mso-height-relative:margin" coordsize="59632,20085" o:gfxdata="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">
+              <v:group w14:anchorId="52525604" id="Group 15" o:spid="_x0000_s1026" style="position:absolute;margin-left:64.75pt;margin-top:15.5pt;width:469.55pt;height:152.8pt;z-index:251666432;mso-height-relative:margin" coordsize="59632,20085" o:gfxdata="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">
                 <v:shape id="Picture 9" o:spid="_x0000_s1027" type="#_x0000_t75" style="position:absolute;width:19399;height:19399;visibility:visible;mso-wrap-style:square" o:gfxdata="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">
                   <v:imagedata r:id="rId23" o:title=""/>
                 </v:shape>
@@ -5754,7 +5766,7 @@
           </mc:Choice>
           <mc:Fallback>
             <w:pict>
-              <v:group w14:anchorId="1F0E427D" id="Group 14" o:spid="_x0000_s1026" style="position:absolute;margin-left:61.15pt;margin-top:11.15pt;width:462.35pt;height:155.15pt;z-index:251658240" coordsize="58718,19704" o:gfxdata="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">
+              <v:group w14:anchorId="54BBFEB3" id="Group 14" o:spid="_x0000_s1026" style="position:absolute;margin-left:61.15pt;margin-top:11.15pt;width:462.35pt;height:155.15pt;z-index:251658240" coordsize="58718,19704" o:gfxdata="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